<commit_message>
kabe 3 helyesírást javítottam ki rajta ennyi, amugy nagyon fasza
</commit_message>
<xml_diff>
--- a/vizsgaremek_bemutatkozás_ig.docx
+++ b/vizsgaremek_bemutatkozás_ig.docx
@@ -316,19 +316,7 @@
         <w:rPr>
           <w:rFonts w:ascii="Times New Roman" w:hAnsi="Times New Roman" w:cs="Times New Roman"/>
         </w:rPr>
-        <w:t xml:space="preserve"> Mivel egy szolgáltató cégtől kaptuk a megbízást, ami több országban,</w:t>
-      </w:r>
-      <w:r>
-        <w:rPr>
-          <w:rFonts w:ascii="Times New Roman" w:hAnsi="Times New Roman" w:cs="Times New Roman"/>
-        </w:rPr>
-        <w:t> Európa-szerte</w:t>
-      </w:r>
-      <w:r>
-        <w:rPr>
-          <w:rFonts w:ascii="Times New Roman" w:hAnsi="Times New Roman" w:cs="Times New Roman"/>
-        </w:rPr>
-        <w:t xml:space="preserve"> meghatározó szerepet tölt be a piacon, odafigyeltünk, hogy minél gyorsabb legyen a hálózati infrastruktúra működése. </w:t>
+        <w:t xml:space="preserve"> Mivel egy szolgáltató cégtől kaptuk a megbízást, ami több országban, Európa-szerte meghatározó szerepet tölt be a piacon, odafigyeltünk, hogy minél gyorsabb legyen a hálózati infrastruktúra működése. </w:t>
       </w:r>
       <w:r>
         <w:rPr>
@@ -1020,21 +1008,33 @@
           <w:rFonts w:ascii="Times New Roman" w:hAnsi="Times New Roman" w:cs="Times New Roman"/>
         </w:rPr>
         <w:lastRenderedPageBreak/>
-        <w:t>Itt a dolgozóknak és vezetőségnek/titkárságnak van fenntartva két külön irodai helység, amik között már arányaiban jelentős távolság van, ezért két Routert helyeztünk el és számos Swit</w:t>
+        <w:t xml:space="preserve">Itt a dolgozóknak és vezetőségnek/titkárságnak van fenntartva két külön irodai helység, amik között már arányaiban jelentős távolság van, ezért két Routert helyeztünk el és számos </w:t>
       </w:r>
       <w:proofErr w:type="spellStart"/>
       <w:r>
         <w:rPr>
           <w:rFonts w:ascii="Times New Roman" w:hAnsi="Times New Roman" w:cs="Times New Roman"/>
         </w:rPr>
-        <w:t>chet</w:t>
+        <w:t>Switchet</w:t>
       </w:r>
       <w:proofErr w:type="spellEnd"/>
       <w:r>
         <w:rPr>
           <w:rFonts w:ascii="Times New Roman" w:hAnsi="Times New Roman" w:cs="Times New Roman"/>
         </w:rPr>
-        <w:t xml:space="preserve"> ezzel biztosítva az adatforgalom elosztását, sávszéleség biztosítását. Ugyanazon eszközök között </w:t>
+        <w:t xml:space="preserve"> ezzel biztosítva az adatforgalom elosztását, sávszéles</w:t>
+      </w:r>
+      <w:r>
+        <w:rPr>
+          <w:rFonts w:ascii="Times New Roman" w:hAnsi="Times New Roman" w:cs="Times New Roman"/>
+        </w:rPr>
+        <w:t>s</w:t>
+      </w:r>
+      <w:r>
+        <w:rPr>
+          <w:rFonts w:ascii="Times New Roman" w:hAnsi="Times New Roman" w:cs="Times New Roman"/>
+        </w:rPr>
+        <w:t xml:space="preserve">ég biztosítását. Ugyanazon eszközök között </w:t>
       </w:r>
       <w:r>
         <w:rPr>
@@ -1083,7 +1083,19 @@
         <w:rPr>
           <w:rFonts w:ascii="Times New Roman" w:hAnsi="Times New Roman" w:cs="Times New Roman"/>
         </w:rPr>
-        <w:t xml:space="preserve">részen SOHO Router is telepítése került, ezzel biztosítva, hogyha valaki saját eszközzel szeretne dolgozni az irodában. TFTP és DNS szervert is elhelyeztünk ezen a helységen biztosítva ezzel a hálózati eszközök konfigurációinak mentését és </w:t>
+        <w:t>részen SOHO Router is telepítés</w:t>
+      </w:r>
+      <w:r>
+        <w:rPr>
+          <w:rFonts w:ascii="Times New Roman" w:hAnsi="Times New Roman" w:cs="Times New Roman"/>
+        </w:rPr>
+        <w:t>r</w:t>
+      </w:r>
+      <w:r>
+        <w:rPr>
+          <w:rFonts w:ascii="Times New Roman" w:hAnsi="Times New Roman" w:cs="Times New Roman"/>
+        </w:rPr>
+        <w:t xml:space="preserve">e került, ezzel biztosítva, hogyha valaki saját eszközzel szeretne dolgozni az irodában. TFTP és DNS szervert is elhelyeztünk ezen a helységen biztosítva ezzel a hálózati eszközök konfigurációinak mentését és </w:t>
       </w:r>
       <w:r>
         <w:rPr>
@@ -1402,16 +1414,14 @@
         <w:rPr>
           <w:rFonts w:ascii="Times New Roman" w:hAnsi="Times New Roman" w:cs="Times New Roman"/>
         </w:rPr>
-        <w:t xml:space="preserve"> Itt is van TFTP </w:t>
-      </w:r>
-      <w:proofErr w:type="gramStart"/>
-      <w:r>
-        <w:rPr>
-          <w:rFonts w:ascii="Times New Roman" w:hAnsi="Times New Roman" w:cs="Times New Roman"/>
-        </w:rPr>
-        <w:t>szerver</w:t>
-      </w:r>
-      <w:proofErr w:type="gramEnd"/>
+        <w:t xml:space="preserve"> Itt is van TFTP szerver</w:t>
+      </w:r>
+      <w:r>
+        <w:rPr>
+          <w:rFonts w:ascii="Times New Roman" w:hAnsi="Times New Roman" w:cs="Times New Roman"/>
+        </w:rPr>
+        <w:t>,</w:t>
+      </w:r>
       <w:r>
         <w:rPr>
           <w:rFonts w:ascii="Times New Roman" w:hAnsi="Times New Roman" w:cs="Times New Roman"/>
@@ -1601,7 +1611,19 @@
         <w:rPr>
           <w:rFonts w:ascii="Times New Roman" w:hAnsi="Times New Roman" w:cs="Times New Roman"/>
         </w:rPr>
-        <w:t xml:space="preserve">Itt szerverek találhatóak, amiket a következő szolgáltatások futnak: </w:t>
+        <w:t>Itt szerverek találhatóak, amike</w:t>
+      </w:r>
+      <w:r>
+        <w:rPr>
+          <w:rFonts w:ascii="Times New Roman" w:hAnsi="Times New Roman" w:cs="Times New Roman"/>
+        </w:rPr>
+        <w:t>n</w:t>
+      </w:r>
+      <w:r>
+        <w:rPr>
+          <w:rFonts w:ascii="Times New Roman" w:hAnsi="Times New Roman" w:cs="Times New Roman"/>
+        </w:rPr>
+        <w:t xml:space="preserve"> a következő szolgáltatások futnak: </w:t>
       </w:r>
     </w:p>
     <w:p>
@@ -3177,6 +3199,7 @@
   <w:style w:type="character" w:default="1" w:styleId="Bekezdsalapbettpusa">
     <w:name w:val="Default Paragraph Font"/>
     <w:uiPriority w:val="1"/>
+    <w:semiHidden/>
     <w:unhideWhenUsed/>
   </w:style>
   <w:style w:type="table" w:default="1" w:styleId="Normltblzat">

</xml_diff>

<commit_message>
belekerult a dokumentacioba barnabas bemutatkozasa, a tobbi amit csinalt az teljsen felesleges
</commit_message>
<xml_diff>
--- a/vizsgaremek_bemutatkozás_ig.docx
+++ b/vizsgaremek_bemutatkozás_ig.docx
@@ -234,6 +234,7 @@
         </w:rPr>
         <w:t xml:space="preserve">, a </w:t>
       </w:r>
+      <w:proofErr w:type="spellStart"/>
       <w:r>
         <w:rPr>
           <w:rFonts w:ascii="Times New Roman" w:hAnsi="Times New Roman" w:cs="Times New Roman"/>
@@ -243,6 +244,7 @@
         </w:rPr>
         <w:t>SegíTech</w:t>
       </w:r>
+      <w:proofErr w:type="spellEnd"/>
       <w:r>
         <w:rPr>
           <w:rFonts w:ascii="Times New Roman" w:hAnsi="Times New Roman" w:cs="Times New Roman"/>
@@ -482,6 +484,7 @@
         </w:rPr>
         <w:t xml:space="preserve">Braun Dénes vagyok, hálózati technikus a </w:t>
       </w:r>
+      <w:proofErr w:type="spellStart"/>
       <w:r>
         <w:rPr>
           <w:rFonts w:ascii="Times New Roman" w:hAnsi="Times New Roman" w:cs="Times New Roman"/>
@@ -491,6 +494,7 @@
         </w:rPr>
         <w:t>SegíTech</w:t>
       </w:r>
+      <w:proofErr w:type="spellEnd"/>
       <w:r>
         <w:rPr>
           <w:rFonts w:ascii="Times New Roman" w:hAnsi="Times New Roman" w:cs="Times New Roman"/>
@@ -532,6 +536,7 @@
         </w:rPr>
         <w:t xml:space="preserve">Horváth Márk vagyok, hálózattervező és üzemeltető szakember a </w:t>
       </w:r>
+      <w:proofErr w:type="spellStart"/>
       <w:r>
         <w:rPr>
           <w:rFonts w:ascii="Times New Roman" w:hAnsi="Times New Roman" w:cs="Times New Roman"/>
@@ -541,6 +546,7 @@
         </w:rPr>
         <w:t>SegíTech</w:t>
       </w:r>
+      <w:proofErr w:type="spellEnd"/>
       <w:r>
         <w:rPr>
           <w:rFonts w:ascii="Times New Roman" w:hAnsi="Times New Roman" w:cs="Times New Roman"/>
@@ -584,85 +590,70 @@
     <w:p>
       <w:pPr>
         <w:jc w:val="both"/>
-        <w:rPr>
-          <w:rFonts w:ascii="Times New Roman" w:hAnsi="Times New Roman" w:cs="Times New Roman"/>
-        </w:rPr>
-      </w:pPr>
-      <w:r>
-        <w:rPr>
-          <w:rFonts w:ascii="Times New Roman" w:hAnsi="Times New Roman" w:cs="Times New Roman"/>
-        </w:rPr>
-        <w:t xml:space="preserve"> </w:t>
-      </w:r>
-      <w:r>
-        <w:rPr>
-          <w:rFonts w:ascii="Times New Roman" w:hAnsi="Times New Roman" w:cs="Times New Roman"/>
-        </w:rPr>
-        <w:t xml:space="preserve">A nevem Tőzsér Barnabás, a </w:t>
-      </w:r>
-      <w:r>
-        <w:rPr>
-          <w:rFonts w:ascii="Times New Roman" w:hAnsi="Times New Roman" w:cs="Times New Roman"/>
-          <w:b/>
-          <w:bCs/>
-          <w:color w:val="0F4761" w:themeColor="accent1" w:themeShade="BF"/>
-        </w:rPr>
-        <w:t>SegíTech</w:t>
-      </w:r>
-      <w:r>
-        <w:rPr>
-          <w:rFonts w:ascii="Times New Roman" w:hAnsi="Times New Roman" w:cs="Times New Roman"/>
-        </w:rPr>
-        <w:t xml:space="preserve"> hálózattervező és -üzemeltető csapatának tagja vagyok. </w:t>
-      </w:r>
-      <w:r>
-        <w:rPr>
-          <w:rFonts w:ascii="Times New Roman" w:hAnsi="Times New Roman" w:cs="Times New Roman"/>
-        </w:rPr>
-        <w:t>A</w:t>
-      </w:r>
-      <w:r>
-        <w:rPr>
-          <w:rFonts w:ascii="Times New Roman" w:hAnsi="Times New Roman" w:cs="Times New Roman"/>
-        </w:rPr>
-        <w:t xml:space="preserve"> Neumann János Technikum tanulója v</w:t>
-      </w:r>
-      <w:r>
-        <w:rPr>
-          <w:rFonts w:ascii="Times New Roman" w:hAnsi="Times New Roman" w:cs="Times New Roman"/>
-        </w:rPr>
-        <w:t>oltam</w:t>
-      </w:r>
-      <w:r>
-        <w:rPr>
-          <w:rFonts w:ascii="Times New Roman" w:hAnsi="Times New Roman" w:cs="Times New Roman"/>
-        </w:rPr>
-        <w:t>, ahol a hálózati technológiák területén kiemelkedő eredményeket ér</w:t>
-      </w:r>
-      <w:r>
-        <w:rPr>
-          <w:rFonts w:ascii="Times New Roman" w:hAnsi="Times New Roman" w:cs="Times New Roman"/>
-        </w:rPr>
-        <w:t>tem</w:t>
-      </w:r>
-      <w:r>
-        <w:rPr>
-          <w:rFonts w:ascii="Times New Roman" w:hAnsi="Times New Roman" w:cs="Times New Roman"/>
-        </w:rPr>
-        <w:t xml:space="preserve"> el. Kiemelten érdekel a gyakorlati hálózatépítés és -konfigurálás, amelyben szeretnék minél több tapasztalatot szerezni. Szabadidőmben szívesen boxolok, ami segít a kitartás és a fókusz fejlesztésében. A Telekom számára készített hálózati infrastruktúra kiépítésében és konfigurálásában aktívan részt ve</w:t>
-      </w:r>
-      <w:r>
-        <w:rPr>
-          <w:rFonts w:ascii="Times New Roman" w:hAnsi="Times New Roman" w:cs="Times New Roman"/>
-        </w:rPr>
-        <w:t>ttem</w:t>
-      </w:r>
-      <w:r>
-        <w:rPr>
-          <w:rFonts w:ascii="Times New Roman" w:hAnsi="Times New Roman" w:cs="Times New Roman"/>
-        </w:rPr>
-        <w:t>, ezzel is hozzájárulva a projekt sikeréhez.</w:t>
-      </w:r>
+      </w:pPr>
+      <w:r>
+        <w:t>Tisztelt Vizsgabizottság!</w:t>
+      </w:r>
+    </w:p>
+    <w:p>
+      <w:pPr>
+        <w:jc w:val="both"/>
+      </w:pPr>
+      <w:r>
+        <w:t xml:space="preserve">A nevem </w:t>
+      </w:r>
+      <w:r>
+        <w:t>Tőzsér Barnabás</w:t>
+      </w:r>
+      <w:r>
+        <w:t>, 19 éves fiatal pályakezdő vagyok</w:t>
+      </w:r>
+      <w:r>
+        <w:t xml:space="preserve"> és a </w:t>
+      </w:r>
+      <w:proofErr w:type="spellStart"/>
+      <w:r>
+        <w:t>Segítech</w:t>
+      </w:r>
+      <w:proofErr w:type="spellEnd"/>
+      <w:r>
+        <w:t xml:space="preserve"> csapatának büszke tagja</w:t>
+      </w:r>
+      <w:r>
+        <w:t>. Középfokú tanulmányaimat a Neumann János Informatikai Technikum és Gimnáziumban végeztem, ahol megszereztem az informatikai alapokat, valamint betekintést nyertem a modern technológiák és rendszerek működésébe. Jelenleg az Óbudai Egyetemen folytatom tanulmányaimat, ahol tovább mélyítem szakmai ismereteimet és gyakorlati tudásomat.</w:t>
+      </w:r>
+    </w:p>
+    <w:p>
+      <w:pPr>
+        <w:jc w:val="both"/>
+      </w:pPr>
+      <w:r>
+        <w:t>Bár szakmai tapasztalatom még korlátozott, elhivatottan törekszem a fejlődésre és az új ismeretek megszerzésére. Célom, hogy a megszerzett tudást a gyakorlatban is kamatoztassam, és hosszú távon stabil, értékteremtő karriert építsek az informatikai területen.</w:t>
+      </w:r>
+    </w:p>
+    <w:p>
+      <w:pPr>
+        <w:jc w:val="both"/>
+      </w:pPr>
+      <w:r>
+        <w:t>Szabadidőmben rendszeresen sportolok, ami segít a kitartás, a fegyelem és a csapatszellem fejlesztésében — ezek a tulajdonságok pedig a szakmai életben is nagy szerepet játszanak.</w:t>
+      </w:r>
+    </w:p>
+    <w:p>
+      <w:pPr>
+        <w:jc w:val="both"/>
+      </w:pPr>
+      <w:r>
+        <w:t>Köszönöm megtisztelő figyelmüket!</w:t>
+      </w:r>
+    </w:p>
+    <w:p>
+      <w:pPr>
+        <w:jc w:val="both"/>
+        <w:rPr>
+          <w:rFonts w:ascii="Times New Roman" w:hAnsi="Times New Roman" w:cs="Times New Roman"/>
+        </w:rPr>
+      </w:pPr>
     </w:p>
     <w:p>
       <w:pPr>
@@ -749,6 +740,7 @@
         </w:rPr>
         <w:t xml:space="preserve">a </w:t>
       </w:r>
+      <w:proofErr w:type="spellStart"/>
       <w:r>
         <w:rPr>
           <w:rFonts w:ascii="Times New Roman" w:hAnsi="Times New Roman" w:cs="Times New Roman"/>
@@ -759,6 +751,7 @@
         </w:rPr>
         <w:t>SegíTech</w:t>
       </w:r>
+      <w:proofErr w:type="spellEnd"/>
       <w:r>
         <w:rPr>
           <w:rFonts w:ascii="Times New Roman" w:hAnsi="Times New Roman" w:cs="Times New Roman"/>
@@ -912,6 +905,7 @@
         <w:rPr>
           <w:noProof/>
         </w:rPr>
+        <w:lastRenderedPageBreak/>
         <w:drawing>
           <wp:inline distT="0" distB="0" distL="0" distR="0" wp14:anchorId="4C0CA648" wp14:editId="232C5ECA">
             <wp:extent cx="3898780" cy="4192097"/>
@@ -985,80 +979,117 @@
         <w:rPr>
           <w:rFonts w:ascii="Times New Roman" w:hAnsi="Times New Roman" w:cs="Times New Roman"/>
         </w:rPr>
+        <w:t xml:space="preserve">Itt a dolgozóknak és vezetőségnek/titkárságnak van fenntartva két külön irodai helység, amik között már arányaiban jelentős távolság van, ezért két Routert helyeztünk el és számos </w:t>
+      </w:r>
+      <w:proofErr w:type="spellStart"/>
+      <w:r>
+        <w:rPr>
+          <w:rFonts w:ascii="Times New Roman" w:hAnsi="Times New Roman" w:cs="Times New Roman"/>
+        </w:rPr>
+        <w:t>Switchet</w:t>
+      </w:r>
+      <w:proofErr w:type="spellEnd"/>
+      <w:r>
+        <w:rPr>
+          <w:rFonts w:ascii="Times New Roman" w:hAnsi="Times New Roman" w:cs="Times New Roman"/>
+        </w:rPr>
+        <w:t xml:space="preserve"> ezzel biztosítva az adatforgalom elosztását, sávszéleség biztosítását. Ugyanazon eszközök között </w:t>
+      </w:r>
+      <w:r>
+        <w:rPr>
+          <w:rFonts w:ascii="Times New Roman" w:hAnsi="Times New Roman" w:cs="Times New Roman"/>
+        </w:rPr>
+        <w:t xml:space="preserve">UTP </w:t>
+      </w:r>
+      <w:proofErr w:type="spellStart"/>
+      <w:r>
+        <w:rPr>
+          <w:rFonts w:ascii="Times New Roman" w:hAnsi="Times New Roman" w:cs="Times New Roman"/>
+        </w:rPr>
+        <w:t>Straight-Through</w:t>
+      </w:r>
+      <w:proofErr w:type="spellEnd"/>
+      <w:r>
+        <w:rPr>
+          <w:rFonts w:ascii="Times New Roman" w:hAnsi="Times New Roman" w:cs="Times New Roman"/>
+        </w:rPr>
+        <w:t xml:space="preserve"> Ethernet kábel</w:t>
+      </w:r>
+      <w:r>
+        <w:rPr>
+          <w:rFonts w:ascii="Times New Roman" w:hAnsi="Times New Roman" w:cs="Times New Roman"/>
+        </w:rPr>
+        <w:t xml:space="preserve">t használtunk. </w:t>
+      </w:r>
+    </w:p>
+    <w:p>
+      <w:pPr>
+        <w:spacing w:after="0" w:line="240" w:lineRule="auto"/>
+        <w:jc w:val="both"/>
+        <w:rPr>
+          <w:rFonts w:ascii="Times New Roman" w:hAnsi="Times New Roman" w:cs="Times New Roman"/>
+        </w:rPr>
+      </w:pPr>
+      <w:r>
+        <w:rPr>
+          <w:rFonts w:ascii="Times New Roman" w:hAnsi="Times New Roman" w:cs="Times New Roman"/>
+          <w:highlight w:val="yellow"/>
+        </w:rPr>
+        <w:t xml:space="preserve">A </w:t>
+      </w:r>
+      <w:proofErr w:type="spellStart"/>
+      <w:r>
+        <w:rPr>
+          <w:rFonts w:ascii="Times New Roman" w:hAnsi="Times New Roman" w:cs="Times New Roman"/>
+          <w:highlight w:val="yellow"/>
+        </w:rPr>
+        <w:t>Budapest_technologiai_telephely</w:t>
+      </w:r>
+      <w:proofErr w:type="spellEnd"/>
+      <w:r>
+        <w:rPr>
+          <w:rFonts w:ascii="Times New Roman" w:hAnsi="Times New Roman" w:cs="Times New Roman"/>
+        </w:rPr>
+        <w:t xml:space="preserve"> </w:t>
+      </w:r>
+      <w:r>
+        <w:rPr>
+          <w:rFonts w:ascii="Times New Roman" w:hAnsi="Times New Roman" w:cs="Times New Roman"/>
+        </w:rPr>
+        <w:t xml:space="preserve">részen SOHO Router is telepítése került, ezzel biztosítva, hogyha valaki saját eszközzel szeretne dolgozni az irodában. TFTP és DNS szervert is elhelyeztünk ezen a helységen biztosítva ezzel a hálózati eszközök konfigurációinak mentését és </w:t>
+      </w:r>
+      <w:r>
+        <w:rPr>
+          <w:rFonts w:ascii="Times New Roman" w:hAnsi="Times New Roman" w:cs="Times New Roman"/>
+        </w:rPr>
+        <w:t xml:space="preserve">DNS kiszolgálást. </w:t>
+      </w:r>
+      <w:r>
+        <w:rPr>
+          <w:rFonts w:ascii="Times New Roman" w:hAnsi="Times New Roman" w:cs="Times New Roman"/>
+        </w:rPr>
+        <w:t>Ez a</w:t>
+      </w:r>
+      <w:r>
+        <w:rPr>
+          <w:rFonts w:ascii="Times New Roman" w:hAnsi="Times New Roman" w:cs="Times New Roman"/>
+        </w:rPr>
+        <w:t xml:space="preserve"> helység több mint 200 fő munkáját képes biztosítani. </w:t>
+      </w:r>
+    </w:p>
+    <w:p>
+      <w:pPr>
+        <w:spacing w:after="0" w:line="240" w:lineRule="auto"/>
+        <w:jc w:val="both"/>
+        <w:rPr>
+          <w:rFonts w:ascii="Times New Roman" w:hAnsi="Times New Roman" w:cs="Times New Roman"/>
+        </w:rPr>
+      </w:pPr>
+      <w:r>
+        <w:rPr>
+          <w:noProof/>
+        </w:rPr>
         <w:lastRenderedPageBreak/>
-        <w:t xml:space="preserve">Itt a dolgozóknak és vezetőségnek/titkárságnak van fenntartva két külön irodai helység, amik között már arányaiban jelentős távolság van, ezért két Routert helyeztünk el és számos Switchet ezzel biztosítva az adatforgalom elosztását, sávszéleség biztosítását. Ugyanazon eszközök között </w:t>
-      </w:r>
-      <w:r>
-        <w:rPr>
-          <w:rFonts w:ascii="Times New Roman" w:hAnsi="Times New Roman" w:cs="Times New Roman"/>
-        </w:rPr>
-        <w:t>UTP Straight-Through Ethernet kábel</w:t>
-      </w:r>
-      <w:r>
-        <w:rPr>
-          <w:rFonts w:ascii="Times New Roman" w:hAnsi="Times New Roman" w:cs="Times New Roman"/>
-        </w:rPr>
-        <w:t xml:space="preserve">t használtunk. </w:t>
-      </w:r>
-    </w:p>
-    <w:p>
-      <w:pPr>
-        <w:spacing w:after="0" w:line="240" w:lineRule="auto"/>
-        <w:jc w:val="both"/>
-        <w:rPr>
-          <w:rFonts w:ascii="Times New Roman" w:hAnsi="Times New Roman" w:cs="Times New Roman"/>
-        </w:rPr>
-      </w:pPr>
-      <w:r>
-        <w:rPr>
-          <w:rFonts w:ascii="Times New Roman" w:hAnsi="Times New Roman" w:cs="Times New Roman"/>
-          <w:highlight w:val="yellow"/>
-        </w:rPr>
-        <w:t>A Budapest_technologiai_telephely</w:t>
-      </w:r>
-      <w:r>
-        <w:rPr>
-          <w:rFonts w:ascii="Times New Roman" w:hAnsi="Times New Roman" w:cs="Times New Roman"/>
-        </w:rPr>
-        <w:t xml:space="preserve"> </w:t>
-      </w:r>
-      <w:r>
-        <w:rPr>
-          <w:rFonts w:ascii="Times New Roman" w:hAnsi="Times New Roman" w:cs="Times New Roman"/>
-        </w:rPr>
-        <w:t xml:space="preserve">részen SOHO Router is telepítése került, ezzel biztosítva, hogyha valaki saját eszközzel szeretne dolgozni az irodában. TFTP és DNS szervert is elhelyeztünk ezen a helységen biztosítva ezzel a hálózati eszközök konfigurációinak mentését és </w:t>
-      </w:r>
-      <w:r>
-        <w:rPr>
-          <w:rFonts w:ascii="Times New Roman" w:hAnsi="Times New Roman" w:cs="Times New Roman"/>
-        </w:rPr>
-        <w:t xml:space="preserve">DNS kiszolgálást. </w:t>
-      </w:r>
-      <w:r>
-        <w:rPr>
-          <w:rFonts w:ascii="Times New Roman" w:hAnsi="Times New Roman" w:cs="Times New Roman"/>
-        </w:rPr>
-        <w:t>Ez a</w:t>
-      </w:r>
-      <w:r>
-        <w:rPr>
-          <w:rFonts w:ascii="Times New Roman" w:hAnsi="Times New Roman" w:cs="Times New Roman"/>
-        </w:rPr>
-        <w:t xml:space="preserve"> helység több mint 200 fő munkáját képes biztosítani. </w:t>
-      </w:r>
-    </w:p>
-    <w:p>
-      <w:pPr>
-        <w:spacing w:after="0" w:line="240" w:lineRule="auto"/>
-        <w:jc w:val="both"/>
-        <w:rPr>
-          <w:rFonts w:ascii="Times New Roman" w:hAnsi="Times New Roman" w:cs="Times New Roman"/>
-        </w:rPr>
-      </w:pPr>
-      <w:r>
-        <w:rPr>
-          <w:noProof/>
-        </w:rPr>
         <w:drawing>
           <wp:inline distT="0" distB="0" distL="0" distR="0" wp14:anchorId="2CEA92C8" wp14:editId="1B91535C">
             <wp:extent cx="5760720" cy="4739005"/>
@@ -1109,20 +1140,31 @@
           <w:rFonts w:ascii="Times New Roman" w:hAnsi="Times New Roman" w:cs="Times New Roman"/>
           <w:highlight w:val="yellow"/>
         </w:rPr>
-        <w:t>A Titkárság_budapest</w:t>
-      </w:r>
+        <w:t xml:space="preserve">A </w:t>
+      </w:r>
+      <w:proofErr w:type="spellStart"/>
+      <w:r>
+        <w:rPr>
+          <w:rFonts w:ascii="Times New Roman" w:hAnsi="Times New Roman" w:cs="Times New Roman"/>
+          <w:highlight w:val="yellow"/>
+        </w:rPr>
+        <w:t>Titkárság_budapest</w:t>
+      </w:r>
+      <w:proofErr w:type="spellEnd"/>
       <w:r>
         <w:rPr>
           <w:rFonts w:ascii="Times New Roman" w:hAnsi="Times New Roman" w:cs="Times New Roman"/>
         </w:rPr>
         <w:t xml:space="preserve"> helység egy jóval kisebb terület, egészen hasónló technológiával és megoldásokkal, mint a </w:t>
       </w:r>
+      <w:proofErr w:type="spellStart"/>
       <w:r>
         <w:rPr>
           <w:rFonts w:ascii="Times New Roman" w:hAnsi="Times New Roman" w:cs="Times New Roman"/>
         </w:rPr>
         <w:t>Budapest_technologiai_telephely</w:t>
       </w:r>
+      <w:proofErr w:type="spellEnd"/>
       <w:r>
         <w:rPr>
           <w:rFonts w:ascii="Times New Roman" w:hAnsi="Times New Roman" w:cs="Times New Roman"/>
@@ -1240,13 +1282,41 @@
         <w:rPr>
           <w:rFonts w:ascii="Times New Roman" w:hAnsi="Times New Roman" w:cs="Times New Roman"/>
         </w:rPr>
-        <w:t>Itt kisebb méretben, de teljesen hasonló kivitelezéssel oldottuk meg a hálózatokat. Egy titkárság és a fő iroda területe.</w:t>
-      </w:r>
-      <w:r>
-        <w:rPr>
-          <w:rFonts w:ascii="Times New Roman" w:hAnsi="Times New Roman" w:cs="Times New Roman"/>
-        </w:rPr>
-        <w:t xml:space="preserve"> Egy-egy Router a két iroda között és több Switch.</w:t>
+        <w:t xml:space="preserve">Itt kisebb méretben, de teljesen hasonló kivitelezéssel oldottuk meg a </w:t>
+      </w:r>
+      <w:proofErr w:type="spellStart"/>
+      <w:r>
+        <w:rPr>
+          <w:rFonts w:ascii="Times New Roman" w:hAnsi="Times New Roman" w:cs="Times New Roman"/>
+        </w:rPr>
+        <w:t>hálózatokat</w:t>
+      </w:r>
+      <w:proofErr w:type="spellEnd"/>
+      <w:r>
+        <w:rPr>
+          <w:rFonts w:ascii="Times New Roman" w:hAnsi="Times New Roman" w:cs="Times New Roman"/>
+        </w:rPr>
+        <w:t>. Egy titkárság és a fő iroda területe.</w:t>
+      </w:r>
+      <w:r>
+        <w:rPr>
+          <w:rFonts w:ascii="Times New Roman" w:hAnsi="Times New Roman" w:cs="Times New Roman"/>
+        </w:rPr>
+        <w:t xml:space="preserve"> Egy-egy Router a két iroda között és több </w:t>
+      </w:r>
+      <w:proofErr w:type="spellStart"/>
+      <w:r>
+        <w:rPr>
+          <w:rFonts w:ascii="Times New Roman" w:hAnsi="Times New Roman" w:cs="Times New Roman"/>
+        </w:rPr>
+        <w:t>Switch</w:t>
+      </w:r>
+      <w:proofErr w:type="spellEnd"/>
+      <w:r>
+        <w:rPr>
+          <w:rFonts w:ascii="Times New Roman" w:hAnsi="Times New Roman" w:cs="Times New Roman"/>
+        </w:rPr>
+        <w:t>.</w:t>
       </w:r>
     </w:p>
     <w:p>
@@ -1278,6 +1348,7 @@
           <w:rFonts w:ascii="Times New Roman" w:hAnsi="Times New Roman" w:cs="Times New Roman"/>
         </w:rPr>
       </w:pPr>
+      <w:proofErr w:type="spellStart"/>
       <w:r>
         <w:rPr>
           <w:rFonts w:ascii="Times New Roman" w:hAnsi="Times New Roman" w:cs="Times New Roman"/>
@@ -1285,6 +1356,7 @@
         </w:rPr>
         <w:t>Szeged_tehcnologiai_telephely</w:t>
       </w:r>
+      <w:proofErr w:type="spellEnd"/>
       <w:r>
         <w:rPr>
           <w:rFonts w:ascii="Times New Roman" w:hAnsi="Times New Roman" w:cs="Times New Roman"/>
@@ -1295,7 +1367,21 @@
         <w:rPr>
           <w:rFonts w:ascii="Times New Roman" w:hAnsi="Times New Roman" w:cs="Times New Roman"/>
         </w:rPr>
-        <w:t xml:space="preserve"> Itt is van TFTP szerver illetve DNS szerver a dolgozók számára fenntartva. </w:t>
+        <w:t xml:space="preserve"> Itt is van TFTP </w:t>
+      </w:r>
+      <w:proofErr w:type="gramStart"/>
+      <w:r>
+        <w:rPr>
+          <w:rFonts w:ascii="Times New Roman" w:hAnsi="Times New Roman" w:cs="Times New Roman"/>
+        </w:rPr>
+        <w:t>szerver</w:t>
+      </w:r>
+      <w:proofErr w:type="gramEnd"/>
+      <w:r>
+        <w:rPr>
+          <w:rFonts w:ascii="Times New Roman" w:hAnsi="Times New Roman" w:cs="Times New Roman"/>
+        </w:rPr>
+        <w:t xml:space="preserve"> illetve DNS szerver a dolgozók számára fenntartva. </w:t>
       </w:r>
       <w:r>
         <w:rPr>
@@ -1373,8 +1459,17 @@
           <w:rFonts w:ascii="Times New Roman" w:hAnsi="Times New Roman" w:cs="Times New Roman"/>
           <w:highlight w:val="yellow"/>
         </w:rPr>
-        <w:t>A Titkárság_Szeged</w:t>
-      </w:r>
+        <w:t xml:space="preserve">A </w:t>
+      </w:r>
+      <w:proofErr w:type="spellStart"/>
+      <w:r>
+        <w:rPr>
+          <w:rFonts w:ascii="Times New Roman" w:hAnsi="Times New Roman" w:cs="Times New Roman"/>
+          <w:highlight w:val="yellow"/>
+        </w:rPr>
+        <w:t>Titkárság_Szeged</w:t>
+      </w:r>
+      <w:proofErr w:type="spellEnd"/>
       <w:r>
         <w:rPr>
           <w:rFonts w:ascii="Times New Roman" w:hAnsi="Times New Roman" w:cs="Times New Roman"/>
@@ -1493,7 +1588,35 @@
           <w:rFonts w:ascii="Times New Roman" w:hAnsi="Times New Roman" w:cs="Times New Roman"/>
         </w:rPr>
         <w:tab/>
-        <w:t>Címtár (pl. Active Directory)</w:t>
+        <w:t xml:space="preserve">Címtár (pl. </w:t>
+      </w:r>
+      <w:proofErr w:type="spellStart"/>
+      <w:r>
+        <w:rPr>
+          <w:rFonts w:ascii="Times New Roman" w:hAnsi="Times New Roman" w:cs="Times New Roman"/>
+        </w:rPr>
+        <w:t>Active</w:t>
+      </w:r>
+      <w:proofErr w:type="spellEnd"/>
+      <w:r>
+        <w:rPr>
+          <w:rFonts w:ascii="Times New Roman" w:hAnsi="Times New Roman" w:cs="Times New Roman"/>
+        </w:rPr>
+        <w:t xml:space="preserve"> </w:t>
+      </w:r>
+      <w:proofErr w:type="spellStart"/>
+      <w:r>
+        <w:rPr>
+          <w:rFonts w:ascii="Times New Roman" w:hAnsi="Times New Roman" w:cs="Times New Roman"/>
+        </w:rPr>
+        <w:t>Directory</w:t>
+      </w:r>
+      <w:proofErr w:type="spellEnd"/>
+      <w:r>
+        <w:rPr>
+          <w:rFonts w:ascii="Times New Roman" w:hAnsi="Times New Roman" w:cs="Times New Roman"/>
+        </w:rPr>
+        <w:t>)</w:t>
       </w:r>
     </w:p>
     <w:p>
@@ -1646,7 +1769,35 @@
         <w:rPr>
           <w:rFonts w:ascii="Times New Roman" w:hAnsi="Times New Roman" w:cs="Times New Roman"/>
         </w:rPr>
-        <w:t xml:space="preserve"> root jogosultságokkal rendelkező admin gépek, ahol a szerverek konfigurálása lehetséges és hibaelhárítás. SSH biztosítva van, hogy bárhonnan el lehessen hárítani betöréseket, problémákat a hálózaton. </w:t>
+        <w:t xml:space="preserve"> </w:t>
+      </w:r>
+      <w:proofErr w:type="spellStart"/>
+      <w:r>
+        <w:rPr>
+          <w:rFonts w:ascii="Times New Roman" w:hAnsi="Times New Roman" w:cs="Times New Roman"/>
+        </w:rPr>
+        <w:t>root</w:t>
+      </w:r>
+      <w:proofErr w:type="spellEnd"/>
+      <w:r>
+        <w:rPr>
+          <w:rFonts w:ascii="Times New Roman" w:hAnsi="Times New Roman" w:cs="Times New Roman"/>
+        </w:rPr>
+        <w:t xml:space="preserve"> jogosultságokkal rendelkező </w:t>
+      </w:r>
+      <w:proofErr w:type="spellStart"/>
+      <w:r>
+        <w:rPr>
+          <w:rFonts w:ascii="Times New Roman" w:hAnsi="Times New Roman" w:cs="Times New Roman"/>
+        </w:rPr>
+        <w:t>admin</w:t>
+      </w:r>
+      <w:proofErr w:type="spellEnd"/>
+      <w:r>
+        <w:rPr>
+          <w:rFonts w:ascii="Times New Roman" w:hAnsi="Times New Roman" w:cs="Times New Roman"/>
+        </w:rPr>
+        <w:t xml:space="preserve"> gépek, ahol a szerverek konfigurálása lehetséges és hibaelhárítás. SSH biztosítva van, hogy bárhonnan el lehessen hárítani betöréseket, problémákat a hálózaton. </w:t>
       </w:r>
     </w:p>
     <w:p>

</xml_diff>

<commit_message>
updatelve a hivatalos dokumentacio, belekerult minden
</commit_message>
<xml_diff>
--- a/vizsgaremek_bemutatkozás_ig.docx
+++ b/vizsgaremek_bemutatkozás_ig.docx
@@ -234,7 +234,6 @@
         </w:rPr>
         <w:t xml:space="preserve">, a </w:t>
       </w:r>
-      <w:proofErr w:type="spellStart"/>
       <w:r>
         <w:rPr>
           <w:rFonts w:ascii="Times New Roman" w:hAnsi="Times New Roman" w:cs="Times New Roman"/>
@@ -244,7 +243,6 @@
         </w:rPr>
         <w:t>SegíTech</w:t>
       </w:r>
-      <w:proofErr w:type="spellEnd"/>
       <w:r>
         <w:rPr>
           <w:rFonts w:ascii="Times New Roman" w:hAnsi="Times New Roman" w:cs="Times New Roman"/>
@@ -484,7 +482,6 @@
         </w:rPr>
         <w:t xml:space="preserve">Braun Dénes vagyok, hálózati technikus a </w:t>
       </w:r>
-      <w:proofErr w:type="spellStart"/>
       <w:r>
         <w:rPr>
           <w:rFonts w:ascii="Times New Roman" w:hAnsi="Times New Roman" w:cs="Times New Roman"/>
@@ -494,7 +491,6 @@
         </w:rPr>
         <w:t>SegíTech</w:t>
       </w:r>
-      <w:proofErr w:type="spellEnd"/>
       <w:r>
         <w:rPr>
           <w:rFonts w:ascii="Times New Roman" w:hAnsi="Times New Roman" w:cs="Times New Roman"/>
@@ -536,7 +532,6 @@
         </w:rPr>
         <w:t xml:space="preserve">Horváth Márk vagyok, hálózattervező és üzemeltető szakember a </w:t>
       </w:r>
-      <w:proofErr w:type="spellStart"/>
       <w:r>
         <w:rPr>
           <w:rFonts w:ascii="Times New Roman" w:hAnsi="Times New Roman" w:cs="Times New Roman"/>
@@ -546,7 +541,6 @@
         </w:rPr>
         <w:t>SegíTech</w:t>
       </w:r>
-      <w:proofErr w:type="spellEnd"/>
       <w:r>
         <w:rPr>
           <w:rFonts w:ascii="Times New Roman" w:hAnsi="Times New Roman" w:cs="Times New Roman"/>
@@ -590,60 +584,70 @@
     <w:p>
       <w:pPr>
         <w:jc w:val="both"/>
-      </w:pPr>
-      <w:r>
+        <w:rPr>
+          <w:rFonts w:ascii="Times New Roman" w:hAnsi="Times New Roman" w:cs="Times New Roman"/>
+        </w:rPr>
+      </w:pPr>
+      <w:r>
+        <w:rPr>
+          <w:rFonts w:ascii="Times New Roman" w:hAnsi="Times New Roman" w:cs="Times New Roman"/>
+        </w:rPr>
         <w:t>Tisztelt Vizsgabizottság!</w:t>
       </w:r>
     </w:p>
     <w:p>
       <w:pPr>
         <w:jc w:val="both"/>
-      </w:pPr>
-      <w:r>
-        <w:t xml:space="preserve">A nevem </w:t>
-      </w:r>
-      <w:r>
-        <w:t>Tőzsér Barnabás</w:t>
-      </w:r>
-      <w:r>
-        <w:t>, 19 éves fiatal pályakezdő vagyok</w:t>
-      </w:r>
-      <w:r>
-        <w:t xml:space="preserve"> és a </w:t>
-      </w:r>
-      <w:proofErr w:type="spellStart"/>
-      <w:r>
-        <w:t>Segítech</w:t>
-      </w:r>
-      <w:proofErr w:type="spellEnd"/>
-      <w:r>
-        <w:t xml:space="preserve"> csapatának büszke tagja</w:t>
-      </w:r>
-      <w:r>
-        <w:t>. Középfokú tanulmányaimat a Neumann János Informatikai Technikum és Gimnáziumban végeztem, ahol megszereztem az informatikai alapokat, valamint betekintést nyertem a modern technológiák és rendszerek működésébe. Jelenleg az Óbudai Egyetemen folytatom tanulmányaimat, ahol tovább mélyítem szakmai ismereteimet és gyakorlati tudásomat.</w:t>
-      </w:r>
-    </w:p>
-    <w:p>
-      <w:pPr>
-        <w:jc w:val="both"/>
-      </w:pPr>
-      <w:r>
+        <w:rPr>
+          <w:rFonts w:ascii="Times New Roman" w:hAnsi="Times New Roman" w:cs="Times New Roman"/>
+        </w:rPr>
+      </w:pPr>
+      <w:r>
+        <w:rPr>
+          <w:rFonts w:ascii="Times New Roman" w:hAnsi="Times New Roman" w:cs="Times New Roman"/>
+        </w:rPr>
+        <w:t>A nevem Tőzsér Barnabás, 19 éves fiatal pályakezdő vagyok és a Segítech csapatának büszke tagja. Középfokú tanulmányaimat a Neumann János Informatikai Technikum és Gimnáziumban végeztem, ahol megszereztem az informatikai alapokat, valamint betekintést nyertem a modern technológiák és rendszerek működésébe. Jelenleg az Óbudai Egyetemen folytatom tanulmányaimat, ahol tovább mélyítem szakmai ismereteimet és gyakorlati tudásomat.</w:t>
+      </w:r>
+    </w:p>
+    <w:p>
+      <w:pPr>
+        <w:jc w:val="both"/>
+        <w:rPr>
+          <w:rFonts w:ascii="Times New Roman" w:hAnsi="Times New Roman" w:cs="Times New Roman"/>
+        </w:rPr>
+      </w:pPr>
+      <w:r>
+        <w:rPr>
+          <w:rFonts w:ascii="Times New Roman" w:hAnsi="Times New Roman" w:cs="Times New Roman"/>
+        </w:rPr>
         <w:t>Bár szakmai tapasztalatom még korlátozott, elhivatottan törekszem a fejlődésre és az új ismeretek megszerzésére. Célom, hogy a megszerzett tudást a gyakorlatban is kamatoztassam, és hosszú távon stabil, értékteremtő karriert építsek az informatikai területen.</w:t>
       </w:r>
     </w:p>
     <w:p>
       <w:pPr>
         <w:jc w:val="both"/>
-      </w:pPr>
-      <w:r>
+        <w:rPr>
+          <w:rFonts w:ascii="Times New Roman" w:hAnsi="Times New Roman" w:cs="Times New Roman"/>
+        </w:rPr>
+      </w:pPr>
+      <w:r>
+        <w:rPr>
+          <w:rFonts w:ascii="Times New Roman" w:hAnsi="Times New Roman" w:cs="Times New Roman"/>
+        </w:rPr>
         <w:t>Szabadidőmben rendszeresen sportolok, ami segít a kitartás, a fegyelem és a csapatszellem fejlesztésében — ezek a tulajdonságok pedig a szakmai életben is nagy szerepet játszanak.</w:t>
       </w:r>
     </w:p>
     <w:p>
       <w:pPr>
         <w:jc w:val="both"/>
-      </w:pPr>
-      <w:r>
+        <w:rPr>
+          <w:rFonts w:ascii="Times New Roman" w:hAnsi="Times New Roman" w:cs="Times New Roman"/>
+        </w:rPr>
+      </w:pPr>
+      <w:r>
+        <w:rPr>
+          <w:rFonts w:ascii="Times New Roman" w:hAnsi="Times New Roman" w:cs="Times New Roman"/>
+        </w:rPr>
         <w:t>Köszönöm megtisztelő figyelmüket!</w:t>
       </w:r>
     </w:p>
@@ -740,7 +744,6 @@
         </w:rPr>
         <w:t xml:space="preserve">a </w:t>
       </w:r>
-      <w:proofErr w:type="spellStart"/>
       <w:r>
         <w:rPr>
           <w:rFonts w:ascii="Times New Roman" w:hAnsi="Times New Roman" w:cs="Times New Roman"/>
@@ -751,7 +754,6 @@
         </w:rPr>
         <w:t>SegíTech</w:t>
       </w:r>
-      <w:proofErr w:type="spellEnd"/>
       <w:r>
         <w:rPr>
           <w:rFonts w:ascii="Times New Roman" w:hAnsi="Times New Roman" w:cs="Times New Roman"/>
@@ -889,6 +891,7 @@
       <w:pPr>
         <w:jc w:val="both"/>
         <w:rPr>
+          <w:rFonts w:ascii="Times New Roman" w:hAnsi="Times New Roman" w:cs="Times New Roman"/>
           <w:noProof/>
         </w:rPr>
       </w:pPr>
@@ -903,6 +906,7 @@
       </w:pPr>
       <w:r>
         <w:rPr>
+          <w:rFonts w:ascii="Times New Roman" w:hAnsi="Times New Roman" w:cs="Times New Roman"/>
           <w:noProof/>
         </w:rPr>
         <w:lastRenderedPageBreak/>
@@ -979,47 +983,7 @@
         <w:rPr>
           <w:rFonts w:ascii="Times New Roman" w:hAnsi="Times New Roman" w:cs="Times New Roman"/>
         </w:rPr>
-        <w:t xml:space="preserve">Itt a dolgozóknak és vezetőségnek/titkárságnak van fenntartva két külön irodai helység, amik között már arányaiban jelentős távolság van, ezért két Routert helyeztünk el és számos </w:t>
-      </w:r>
-      <w:proofErr w:type="spellStart"/>
-      <w:r>
-        <w:rPr>
-          <w:rFonts w:ascii="Times New Roman" w:hAnsi="Times New Roman" w:cs="Times New Roman"/>
-        </w:rPr>
-        <w:t>Switchet</w:t>
-      </w:r>
-      <w:proofErr w:type="spellEnd"/>
-      <w:r>
-        <w:rPr>
-          <w:rFonts w:ascii="Times New Roman" w:hAnsi="Times New Roman" w:cs="Times New Roman"/>
-        </w:rPr>
-        <w:t xml:space="preserve"> ezzel biztosítva az adatforgalom elosztását, sávszéleség biztosítását. Ugyanazon eszközök között </w:t>
-      </w:r>
-      <w:r>
-        <w:rPr>
-          <w:rFonts w:ascii="Times New Roman" w:hAnsi="Times New Roman" w:cs="Times New Roman"/>
-        </w:rPr>
-        <w:t xml:space="preserve">UTP </w:t>
-      </w:r>
-      <w:proofErr w:type="spellStart"/>
-      <w:r>
-        <w:rPr>
-          <w:rFonts w:ascii="Times New Roman" w:hAnsi="Times New Roman" w:cs="Times New Roman"/>
-        </w:rPr>
-        <w:t>Straight-Through</w:t>
-      </w:r>
-      <w:proofErr w:type="spellEnd"/>
-      <w:r>
-        <w:rPr>
-          <w:rFonts w:ascii="Times New Roman" w:hAnsi="Times New Roman" w:cs="Times New Roman"/>
-        </w:rPr>
-        <w:t xml:space="preserve"> Ethernet kábel</w:t>
-      </w:r>
-      <w:r>
-        <w:rPr>
-          <w:rFonts w:ascii="Times New Roman" w:hAnsi="Times New Roman" w:cs="Times New Roman"/>
-        </w:rPr>
-        <w:t xml:space="preserve">t használtunk. </w:t>
+        <w:t xml:space="preserve">Itt a dolgozóknak és vezetőségnek/titkárságnak van fenntartva két külön irodai helység, amik között már arányaiban jelentős távolság van, ezért két Routert helyeztünk el és számos Switchet ezzel biztosítva az adatforgalom elosztását, sávszéleség biztosítását. Ugyanazon eszközök között UTP Straight-Through Ethernet kábelt használtunk. </w:t>
       </w:r>
     </w:p>
     <w:p>
@@ -1035,28 +999,13 @@
           <w:rFonts w:ascii="Times New Roman" w:hAnsi="Times New Roman" w:cs="Times New Roman"/>
           <w:highlight w:val="yellow"/>
         </w:rPr>
-        <w:t xml:space="preserve">A </w:t>
-      </w:r>
-      <w:proofErr w:type="spellStart"/>
-      <w:r>
-        <w:rPr>
-          <w:rFonts w:ascii="Times New Roman" w:hAnsi="Times New Roman" w:cs="Times New Roman"/>
-          <w:highlight w:val="yellow"/>
-        </w:rPr>
-        <w:t>Budapest_technologiai_telephely</w:t>
-      </w:r>
-      <w:proofErr w:type="spellEnd"/>
-      <w:r>
-        <w:rPr>
-          <w:rFonts w:ascii="Times New Roman" w:hAnsi="Times New Roman" w:cs="Times New Roman"/>
-        </w:rPr>
-        <w:t xml:space="preserve"> </w:t>
-      </w:r>
-      <w:r>
-        <w:rPr>
-          <w:rFonts w:ascii="Times New Roman" w:hAnsi="Times New Roman" w:cs="Times New Roman"/>
-        </w:rPr>
-        <w:t xml:space="preserve">részen SOHO Router is telepítése került, ezzel biztosítva, hogyha valaki saját eszközzel szeretne dolgozni az irodában. TFTP és DNS szervert is elhelyeztünk ezen a helységen biztosítva ezzel a hálózati eszközök konfigurációinak mentését és </w:t>
+        <w:t>A Budapest_technologiai_telephely</w:t>
+      </w:r>
+      <w:r>
+        <w:rPr>
+          <w:rFonts w:ascii="Times New Roman" w:hAnsi="Times New Roman" w:cs="Times New Roman"/>
+        </w:rPr>
+        <w:t xml:space="preserve"> részen SOHO Router is telepítése került, ezzel biztosítva, hogyha valaki saját eszközzel szeretne dolgozni az irodában. TFTP és DNS szervert is elhelyeztünk ezen a helységen biztosítva ezzel a hálózati eszközök konfigurációinak mentését és </w:t>
       </w:r>
       <w:r>
         <w:rPr>
@@ -1087,6 +1036,7 @@
       </w:pPr>
       <w:r>
         <w:rPr>
+          <w:rFonts w:ascii="Times New Roman" w:hAnsi="Times New Roman" w:cs="Times New Roman"/>
           <w:noProof/>
         </w:rPr>
         <w:lastRenderedPageBreak/>
@@ -1140,48 +1090,26 @@
           <w:rFonts w:ascii="Times New Roman" w:hAnsi="Times New Roman" w:cs="Times New Roman"/>
           <w:highlight w:val="yellow"/>
         </w:rPr>
-        <w:t xml:space="preserve">A </w:t>
-      </w:r>
-      <w:proofErr w:type="spellStart"/>
-      <w:r>
-        <w:rPr>
-          <w:rFonts w:ascii="Times New Roman" w:hAnsi="Times New Roman" w:cs="Times New Roman"/>
-          <w:highlight w:val="yellow"/>
-        </w:rPr>
-        <w:t>Titkárság_budapest</w:t>
-      </w:r>
-      <w:proofErr w:type="spellEnd"/>
-      <w:r>
-        <w:rPr>
-          <w:rFonts w:ascii="Times New Roman" w:hAnsi="Times New Roman" w:cs="Times New Roman"/>
-        </w:rPr>
-        <w:t xml:space="preserve"> helység egy jóval kisebb terület, egészen hasónló technológiával és megoldásokkal, mint a </w:t>
-      </w:r>
-      <w:proofErr w:type="spellStart"/>
-      <w:r>
-        <w:rPr>
-          <w:rFonts w:ascii="Times New Roman" w:hAnsi="Times New Roman" w:cs="Times New Roman"/>
-        </w:rPr>
-        <w:t>Budapest_technologiai_telephely</w:t>
-      </w:r>
-      <w:proofErr w:type="spellEnd"/>
-      <w:r>
-        <w:rPr>
-          <w:rFonts w:ascii="Times New Roman" w:hAnsi="Times New Roman" w:cs="Times New Roman"/>
-        </w:rPr>
-        <w:t xml:space="preserve"> rész. </w:t>
-      </w:r>
-    </w:p>
-    <w:p>
-      <w:pPr>
-        <w:spacing w:after="0" w:line="240" w:lineRule="auto"/>
-        <w:jc w:val="both"/>
-        <w:rPr>
-          <w:rFonts w:ascii="Times New Roman" w:hAnsi="Times New Roman" w:cs="Times New Roman"/>
-        </w:rPr>
-      </w:pPr>
-      <w:r>
-        <w:rPr>
+        <w:t>A Titkárság_budapest</w:t>
+      </w:r>
+      <w:r>
+        <w:rPr>
+          <w:rFonts w:ascii="Times New Roman" w:hAnsi="Times New Roman" w:cs="Times New Roman"/>
+        </w:rPr>
+        <w:t xml:space="preserve"> helység egy jóval kisebb terület, egészen hasónló technológiával és megoldásokkal, mint a Budapest_technologiai_telephely rész. </w:t>
+      </w:r>
+    </w:p>
+    <w:p>
+      <w:pPr>
+        <w:spacing w:after="0" w:line="240" w:lineRule="auto"/>
+        <w:jc w:val="both"/>
+        <w:rPr>
+          <w:rFonts w:ascii="Times New Roman" w:hAnsi="Times New Roman" w:cs="Times New Roman"/>
+        </w:rPr>
+      </w:pPr>
+      <w:r>
+        <w:rPr>
+          <w:rFonts w:ascii="Times New Roman" w:hAnsi="Times New Roman" w:cs="Times New Roman"/>
           <w:noProof/>
         </w:rPr>
         <w:lastRenderedPageBreak/>
@@ -1282,41 +1210,13 @@
         <w:rPr>
           <w:rFonts w:ascii="Times New Roman" w:hAnsi="Times New Roman" w:cs="Times New Roman"/>
         </w:rPr>
-        <w:t xml:space="preserve">Itt kisebb méretben, de teljesen hasonló kivitelezéssel oldottuk meg a </w:t>
-      </w:r>
-      <w:proofErr w:type="spellStart"/>
-      <w:r>
-        <w:rPr>
-          <w:rFonts w:ascii="Times New Roman" w:hAnsi="Times New Roman" w:cs="Times New Roman"/>
-        </w:rPr>
-        <w:t>hálózatokat</w:t>
-      </w:r>
-      <w:proofErr w:type="spellEnd"/>
-      <w:r>
-        <w:rPr>
-          <w:rFonts w:ascii="Times New Roman" w:hAnsi="Times New Roman" w:cs="Times New Roman"/>
-        </w:rPr>
-        <w:t>. Egy titkárság és a fő iroda területe.</w:t>
-      </w:r>
-      <w:r>
-        <w:rPr>
-          <w:rFonts w:ascii="Times New Roman" w:hAnsi="Times New Roman" w:cs="Times New Roman"/>
-        </w:rPr>
-        <w:t xml:space="preserve"> Egy-egy Router a két iroda között és több </w:t>
-      </w:r>
-      <w:proofErr w:type="spellStart"/>
-      <w:r>
-        <w:rPr>
-          <w:rFonts w:ascii="Times New Roman" w:hAnsi="Times New Roman" w:cs="Times New Roman"/>
-        </w:rPr>
-        <w:t>Switch</w:t>
-      </w:r>
-      <w:proofErr w:type="spellEnd"/>
-      <w:r>
-        <w:rPr>
-          <w:rFonts w:ascii="Times New Roman" w:hAnsi="Times New Roman" w:cs="Times New Roman"/>
-        </w:rPr>
-        <w:t>.</w:t>
+        <w:t>Itt kisebb méretben, de teljesen hasonló kivitelezéssel oldottuk meg a hálózatokat. Egy titkárság és a fő iroda területe.</w:t>
+      </w:r>
+      <w:r>
+        <w:rPr>
+          <w:rFonts w:ascii="Times New Roman" w:hAnsi="Times New Roman" w:cs="Times New Roman"/>
+        </w:rPr>
+        <w:t xml:space="preserve"> Egy-egy Router a két iroda között és több Switch.</w:t>
       </w:r>
     </w:p>
     <w:p>
@@ -1348,7 +1248,6 @@
           <w:rFonts w:ascii="Times New Roman" w:hAnsi="Times New Roman" w:cs="Times New Roman"/>
         </w:rPr>
       </w:pPr>
-      <w:proofErr w:type="spellStart"/>
       <w:r>
         <w:rPr>
           <w:rFonts w:ascii="Times New Roman" w:hAnsi="Times New Roman" w:cs="Times New Roman"/>
@@ -1356,7 +1255,6 @@
         </w:rPr>
         <w:t>Szeged_tehcnologiai_telephely</w:t>
       </w:r>
-      <w:proofErr w:type="spellEnd"/>
       <w:r>
         <w:rPr>
           <w:rFonts w:ascii="Times New Roman" w:hAnsi="Times New Roman" w:cs="Times New Roman"/>
@@ -1367,21 +1265,7 @@
         <w:rPr>
           <w:rFonts w:ascii="Times New Roman" w:hAnsi="Times New Roman" w:cs="Times New Roman"/>
         </w:rPr>
-        <w:t xml:space="preserve"> Itt is van TFTP </w:t>
-      </w:r>
-      <w:proofErr w:type="gramStart"/>
-      <w:r>
-        <w:rPr>
-          <w:rFonts w:ascii="Times New Roman" w:hAnsi="Times New Roman" w:cs="Times New Roman"/>
-        </w:rPr>
-        <w:t>szerver</w:t>
-      </w:r>
-      <w:proofErr w:type="gramEnd"/>
-      <w:r>
-        <w:rPr>
-          <w:rFonts w:ascii="Times New Roman" w:hAnsi="Times New Roman" w:cs="Times New Roman"/>
-        </w:rPr>
-        <w:t xml:space="preserve"> illetve DNS szerver a dolgozók számára fenntartva. </w:t>
+        <w:t xml:space="preserve"> Itt is van TFTP szerver illetve DNS szerver a dolgozók számára fenntartva. </w:t>
       </w:r>
       <w:r>
         <w:rPr>
@@ -1400,6 +1284,7 @@
       </w:pPr>
       <w:r>
         <w:rPr>
+          <w:rFonts w:ascii="Times New Roman" w:hAnsi="Times New Roman" w:cs="Times New Roman"/>
           <w:noProof/>
         </w:rPr>
         <w:lastRenderedPageBreak/>
@@ -1459,17 +1344,8 @@
           <w:rFonts w:ascii="Times New Roman" w:hAnsi="Times New Roman" w:cs="Times New Roman"/>
           <w:highlight w:val="yellow"/>
         </w:rPr>
-        <w:t xml:space="preserve">A </w:t>
-      </w:r>
-      <w:proofErr w:type="spellStart"/>
-      <w:r>
-        <w:rPr>
-          <w:rFonts w:ascii="Times New Roman" w:hAnsi="Times New Roman" w:cs="Times New Roman"/>
-          <w:highlight w:val="yellow"/>
-        </w:rPr>
-        <w:t>Titkárság_Szeged</w:t>
-      </w:r>
-      <w:proofErr w:type="spellEnd"/>
+        <w:t>A Titkárság_Szeged</w:t>
+      </w:r>
       <w:r>
         <w:rPr>
           <w:rFonts w:ascii="Times New Roman" w:hAnsi="Times New Roman" w:cs="Times New Roman"/>
@@ -1499,6 +1375,7 @@
       </w:pPr>
       <w:r>
         <w:rPr>
+          <w:rFonts w:ascii="Times New Roman" w:hAnsi="Times New Roman" w:cs="Times New Roman"/>
           <w:noProof/>
         </w:rPr>
         <w:lastRenderedPageBreak/>
@@ -1588,35 +1465,7 @@
           <w:rFonts w:ascii="Times New Roman" w:hAnsi="Times New Roman" w:cs="Times New Roman"/>
         </w:rPr>
         <w:tab/>
-        <w:t xml:space="preserve">Címtár (pl. </w:t>
-      </w:r>
-      <w:proofErr w:type="spellStart"/>
-      <w:r>
-        <w:rPr>
-          <w:rFonts w:ascii="Times New Roman" w:hAnsi="Times New Roman" w:cs="Times New Roman"/>
-        </w:rPr>
-        <w:t>Active</w:t>
-      </w:r>
-      <w:proofErr w:type="spellEnd"/>
-      <w:r>
-        <w:rPr>
-          <w:rFonts w:ascii="Times New Roman" w:hAnsi="Times New Roman" w:cs="Times New Roman"/>
-        </w:rPr>
-        <w:t xml:space="preserve"> </w:t>
-      </w:r>
-      <w:proofErr w:type="spellStart"/>
-      <w:r>
-        <w:rPr>
-          <w:rFonts w:ascii="Times New Roman" w:hAnsi="Times New Roman" w:cs="Times New Roman"/>
-        </w:rPr>
-        <w:t>Directory</w:t>
-      </w:r>
-      <w:proofErr w:type="spellEnd"/>
-      <w:r>
-        <w:rPr>
-          <w:rFonts w:ascii="Times New Roman" w:hAnsi="Times New Roman" w:cs="Times New Roman"/>
-        </w:rPr>
-        <w:t>)</w:t>
+        <w:t>Címtár (pl. Active Directory)</w:t>
       </w:r>
     </w:p>
     <w:p>
@@ -1769,47 +1618,20 @@
         <w:rPr>
           <w:rFonts w:ascii="Times New Roman" w:hAnsi="Times New Roman" w:cs="Times New Roman"/>
         </w:rPr>
-        <w:t xml:space="preserve"> </w:t>
-      </w:r>
-      <w:proofErr w:type="spellStart"/>
-      <w:r>
-        <w:rPr>
-          <w:rFonts w:ascii="Times New Roman" w:hAnsi="Times New Roman" w:cs="Times New Roman"/>
-        </w:rPr>
-        <w:t>root</w:t>
-      </w:r>
-      <w:proofErr w:type="spellEnd"/>
-      <w:r>
-        <w:rPr>
-          <w:rFonts w:ascii="Times New Roman" w:hAnsi="Times New Roman" w:cs="Times New Roman"/>
-        </w:rPr>
-        <w:t xml:space="preserve"> jogosultságokkal rendelkező </w:t>
-      </w:r>
-      <w:proofErr w:type="spellStart"/>
-      <w:r>
-        <w:rPr>
-          <w:rFonts w:ascii="Times New Roman" w:hAnsi="Times New Roman" w:cs="Times New Roman"/>
-        </w:rPr>
-        <w:t>admin</w:t>
-      </w:r>
-      <w:proofErr w:type="spellEnd"/>
-      <w:r>
-        <w:rPr>
-          <w:rFonts w:ascii="Times New Roman" w:hAnsi="Times New Roman" w:cs="Times New Roman"/>
-        </w:rPr>
-        <w:t xml:space="preserve"> gépek, ahol a szerverek konfigurálása lehetséges és hibaelhárítás. SSH biztosítva van, hogy bárhonnan el lehessen hárítani betöréseket, problémákat a hálózaton. </w:t>
-      </w:r>
-    </w:p>
-    <w:p>
-      <w:pPr>
-        <w:spacing w:after="0" w:line="240" w:lineRule="auto"/>
-        <w:jc w:val="both"/>
-        <w:rPr>
-          <w:rFonts w:ascii="Times New Roman" w:hAnsi="Times New Roman" w:cs="Times New Roman"/>
-        </w:rPr>
-      </w:pPr>
-      <w:r>
-        <w:rPr>
+        <w:t xml:space="preserve"> root jogosultságokkal rendelkező admin gépek, ahol a szerverek konfigurálása lehetséges és hibaelhárítás. SSH biztosítva van, hogy bárhonnan el lehessen hárítani betöréseket, problémákat a hálózaton. </w:t>
+      </w:r>
+    </w:p>
+    <w:p>
+      <w:pPr>
+        <w:spacing w:after="0" w:line="240" w:lineRule="auto"/>
+        <w:jc w:val="both"/>
+        <w:rPr>
+          <w:rFonts w:ascii="Times New Roman" w:hAnsi="Times New Roman" w:cs="Times New Roman"/>
+        </w:rPr>
+      </w:pPr>
+      <w:r>
+        <w:rPr>
+          <w:rFonts w:ascii="Times New Roman" w:hAnsi="Times New Roman" w:cs="Times New Roman"/>
           <w:noProof/>
         </w:rPr>
         <w:drawing>
@@ -1857,16 +1679,2008 @@
           <w:rFonts w:ascii="Times New Roman" w:hAnsi="Times New Roman" w:cs="Times New Roman"/>
         </w:rPr>
       </w:pPr>
-    </w:p>
-    <w:p>
-      <w:pPr>
-        <w:jc w:val="both"/>
-        <w:rPr>
-          <w:rFonts w:ascii="Times New Roman" w:hAnsi="Times New Roman" w:cs="Times New Roman"/>
-        </w:rPr>
-      </w:pPr>
-    </w:p>
-    <w:p/>
+      <w:r>
+        <w:rPr>
+          <w:rFonts w:ascii="Times New Roman" w:hAnsi="Times New Roman" w:cs="Times New Roman"/>
+        </w:rPr>
+        <w:lastRenderedPageBreak/>
+        <w:t xml:space="preserve">Változtatások Telekom hálózatában – </w:t>
+      </w:r>
+    </w:p>
+    <w:p>
+      <w:pPr>
+        <w:spacing w:after="0" w:line="240" w:lineRule="auto"/>
+        <w:ind w:firstLine="708"/>
+        <w:jc w:val="both"/>
+        <w:rPr>
+          <w:rFonts w:ascii="Times New Roman" w:hAnsi="Times New Roman" w:cs="Times New Roman"/>
+        </w:rPr>
+      </w:pPr>
+      <w:r>
+        <w:rPr>
+          <w:rFonts w:ascii="Times New Roman" w:hAnsi="Times New Roman" w:cs="Times New Roman"/>
+        </w:rPr>
+        <w:t xml:space="preserve">Minden telephely kapott privát és publikus IP címeket, amivel tudnak kommunikálni a saját hálózatukon belül, illetve elérik a szolgáltatót, vagyis az internetet. </w:t>
+      </w:r>
+    </w:p>
+    <w:p>
+      <w:pPr>
+        <w:spacing w:after="0" w:line="240" w:lineRule="auto"/>
+        <w:jc w:val="both"/>
+        <w:rPr>
+          <w:rFonts w:ascii="Times New Roman" w:hAnsi="Times New Roman" w:cs="Times New Roman"/>
+        </w:rPr>
+      </w:pPr>
+      <w:r>
+        <w:rPr>
+          <w:rFonts w:ascii="Times New Roman" w:hAnsi="Times New Roman" w:cs="Times New Roman"/>
+        </w:rPr>
+        <w:tab/>
+        <w:t xml:space="preserve"> </w:t>
+      </w:r>
+      <w:r>
+        <w:rPr>
+          <w:rFonts w:ascii="Times New Roman" w:hAnsi="Times New Roman" w:cs="Times New Roman"/>
+        </w:rPr>
+        <w:t xml:space="preserve">Mindegyik telephely saját routerrel rendelkezik, amely közvetlenül csatlakozik az ISP routerhez. Ez a megközelítés a </w:t>
+      </w:r>
+      <w:r>
+        <w:rPr>
+          <w:rFonts w:ascii="Times New Roman" w:hAnsi="Times New Roman" w:cs="Times New Roman"/>
+          <w:i/>
+          <w:iCs/>
+        </w:rPr>
+        <w:t>multi-homed edge</w:t>
+      </w:r>
+      <w:r>
+        <w:rPr>
+          <w:rFonts w:ascii="Times New Roman" w:hAnsi="Times New Roman" w:cs="Times New Roman"/>
+        </w:rPr>
+        <w:t xml:space="preserve"> modellnek felel meg, ahol minden router önállóan NAT-ol és kezeli az internetkapcsolatot.</w:t>
+      </w:r>
+      <w:r>
+        <w:rPr>
+          <w:rFonts w:ascii="Times New Roman" w:hAnsi="Times New Roman" w:cs="Times New Roman"/>
+        </w:rPr>
+        <w:t xml:space="preserve"> Ennek a megvalósítása a budapesti telephelyen és a távmunkás környezetben valósult meg. Jelenlegi hálózat így néz ki: </w:t>
+      </w:r>
+    </w:p>
+    <w:p>
+      <w:pPr>
+        <w:spacing w:after="0" w:line="240" w:lineRule="auto"/>
+        <w:jc w:val="both"/>
+        <w:rPr>
+          <w:rFonts w:ascii="Times New Roman" w:hAnsi="Times New Roman" w:cs="Times New Roman"/>
+        </w:rPr>
+      </w:pPr>
+    </w:p>
+    <w:p>
+      <w:pPr>
+        <w:spacing w:after="0" w:line="240" w:lineRule="auto"/>
+        <w:jc w:val="both"/>
+        <w:rPr>
+          <w:rFonts w:ascii="Times New Roman" w:hAnsi="Times New Roman" w:cs="Times New Roman"/>
+        </w:rPr>
+      </w:pPr>
+      <w:r>
+        <w:rPr>
+          <w:rFonts w:ascii="Times New Roman" w:hAnsi="Times New Roman" w:cs="Times New Roman"/>
+          <w:noProof/>
+        </w:rPr>
+        <w:drawing>
+          <wp:inline distT="0" distB="0" distL="0" distR="0" wp14:anchorId="59F82FE3" wp14:editId="3D28C861">
+            <wp:extent cx="5760720" cy="4498975"/>
+            <wp:effectExtent l="0" t="0" r="0" b="0"/>
+            <wp:docPr id="2110478773" name="Kép 1" descr="A képen képernyőkép, diagram, Párhuzamos látható&#10;&#10;Előfordulhat, hogy az AI által létrehozott tartalom helytelen."/>
+            <wp:cNvGraphicFramePr>
+              <a:graphicFrameLocks xmlns:a="http://schemas.openxmlformats.org/drawingml/2006/main" noChangeAspect="1"/>
+            </wp:cNvGraphicFramePr>
+            <a:graphic xmlns:a="http://schemas.openxmlformats.org/drawingml/2006/main">
+              <a:graphicData uri="http://schemas.openxmlformats.org/drawingml/2006/picture">
+                <pic:pic xmlns:pic="http://schemas.openxmlformats.org/drawingml/2006/picture">
+                  <pic:nvPicPr>
+                    <pic:cNvPr id="2110478773" name="Kép 1" descr="A képen képernyőkép, diagram, Párhuzamos látható&#10;&#10;Előfordulhat, hogy az AI által létrehozott tartalom helytelen."/>
+                    <pic:cNvPicPr/>
+                  </pic:nvPicPr>
+                  <pic:blipFill>
+                    <a:blip r:embed="rId13"/>
+                    <a:stretch>
+                      <a:fillRect/>
+                    </a:stretch>
+                  </pic:blipFill>
+                  <pic:spPr>
+                    <a:xfrm>
+                      <a:off x="0" y="0"/>
+                      <a:ext cx="5760720" cy="4498975"/>
+                    </a:xfrm>
+                    <a:prstGeom prst="rect">
+                      <a:avLst/>
+                    </a:prstGeom>
+                  </pic:spPr>
+                </pic:pic>
+              </a:graphicData>
+            </a:graphic>
+          </wp:inline>
+        </w:drawing>
+      </w:r>
+    </w:p>
+    <w:p>
+      <w:pPr>
+        <w:spacing w:after="0" w:line="240" w:lineRule="auto"/>
+        <w:jc w:val="both"/>
+        <w:rPr>
+          <w:rFonts w:ascii="Times New Roman" w:hAnsi="Times New Roman" w:cs="Times New Roman"/>
+        </w:rPr>
+      </w:pPr>
+      <w:r>
+        <w:rPr>
+          <w:rFonts w:ascii="Times New Roman" w:hAnsi="Times New Roman" w:cs="Times New Roman"/>
+        </w:rPr>
+        <w:t xml:space="preserve">IP címzés </w:t>
+      </w:r>
+      <w:r>
+        <w:rPr>
+          <w:rFonts w:ascii="Times New Roman" w:hAnsi="Times New Roman" w:cs="Times New Roman"/>
+        </w:rPr>
+        <w:t xml:space="preserve">– Privát IP-k </w:t>
+      </w:r>
+    </w:p>
+    <w:tbl>
+      <w:tblPr>
+        <w:tblW w:w="0" w:type="auto"/>
+        <w:tblCellSpacing w:w="15" w:type="dxa"/>
+        <w:tblCellMar>
+          <w:top w:w="15" w:type="dxa"/>
+          <w:left w:w="15" w:type="dxa"/>
+          <w:bottom w:w="15" w:type="dxa"/>
+          <w:right w:w="15" w:type="dxa"/>
+        </w:tblCellMar>
+        <w:tblLook w:val="04A0" w:firstRow="1" w:lastRow="0" w:firstColumn="1" w:lastColumn="0" w:noHBand="0" w:noVBand="1"/>
+      </w:tblPr>
+      <w:tblGrid>
+        <w:gridCol w:w="1962"/>
+        <w:gridCol w:w="3705"/>
+        <w:gridCol w:w="1320"/>
+        <w:gridCol w:w="81"/>
+      </w:tblGrid>
+      <w:tr>
+        <w:trPr>
+          <w:gridAfter w:val="1"/>
+          <w:tblHeader/>
+          <w:tblCellSpacing w:w="15" w:type="dxa"/>
+        </w:trPr>
+        <w:tc>
+          <w:tcPr>
+            <w:tcW w:w="0" w:type="auto"/>
+            <w:vAlign w:val="center"/>
+            <w:hideMark/>
+          </w:tcPr>
+          <w:p>
+            <w:pPr>
+              <w:rPr>
+                <w:rFonts w:ascii="Times New Roman" w:hAnsi="Times New Roman" w:cs="Times New Roman"/>
+                <w:b/>
+                <w:bCs/>
+              </w:rPr>
+            </w:pPr>
+            <w:r>
+              <w:rPr>
+                <w:rStyle w:val="Kiemels2"/>
+                <w:rFonts w:ascii="Times New Roman" w:hAnsi="Times New Roman" w:cs="Times New Roman"/>
+              </w:rPr>
+              <w:t>Telephely</w:t>
+            </w:r>
+          </w:p>
+        </w:tc>
+        <w:tc>
+          <w:tcPr>
+            <w:tcW w:w="0" w:type="auto"/>
+            <w:vAlign w:val="center"/>
+            <w:hideMark/>
+          </w:tcPr>
+          <w:p>
+            <w:pPr>
+              <w:rPr>
+                <w:rFonts w:ascii="Times New Roman" w:hAnsi="Times New Roman" w:cs="Times New Roman"/>
+                <w:b/>
+                <w:bCs/>
+              </w:rPr>
+            </w:pPr>
+            <w:r>
+              <w:rPr>
+                <w:rStyle w:val="Kiemels2"/>
+                <w:rFonts w:ascii="Times New Roman" w:hAnsi="Times New Roman" w:cs="Times New Roman"/>
+              </w:rPr>
+              <w:t>Hálózat</w:t>
+            </w:r>
+          </w:p>
+        </w:tc>
+        <w:tc>
+          <w:tcPr>
+            <w:tcW w:w="0" w:type="auto"/>
+            <w:vAlign w:val="center"/>
+            <w:hideMark/>
+          </w:tcPr>
+          <w:p>
+            <w:pPr>
+              <w:rPr>
+                <w:rFonts w:ascii="Times New Roman" w:hAnsi="Times New Roman" w:cs="Times New Roman"/>
+                <w:b/>
+                <w:bCs/>
+              </w:rPr>
+            </w:pPr>
+            <w:r>
+              <w:rPr>
+                <w:rStyle w:val="Kiemels2"/>
+                <w:rFonts w:ascii="Times New Roman" w:hAnsi="Times New Roman" w:cs="Times New Roman"/>
+              </w:rPr>
+              <w:t>Router IP</w:t>
+            </w:r>
+          </w:p>
+        </w:tc>
+      </w:tr>
+      <w:tr>
+        <w:trPr>
+          <w:gridAfter w:val="1"/>
+          <w:tblCellSpacing w:w="15" w:type="dxa"/>
+        </w:trPr>
+        <w:tc>
+          <w:tcPr>
+            <w:tcW w:w="0" w:type="auto"/>
+            <w:vAlign w:val="center"/>
+            <w:hideMark/>
+          </w:tcPr>
+          <w:p>
+            <w:pPr>
+              <w:rPr>
+                <w:rFonts w:ascii="Times New Roman" w:hAnsi="Times New Roman" w:cs="Times New Roman"/>
+              </w:rPr>
+            </w:pPr>
+            <w:r>
+              <w:rPr>
+                <w:rFonts w:ascii="Times New Roman" w:hAnsi="Times New Roman" w:cs="Times New Roman"/>
+              </w:rPr>
+              <w:t>Budapest (központ)</w:t>
+            </w:r>
+          </w:p>
+        </w:tc>
+        <w:tc>
+          <w:tcPr>
+            <w:tcW w:w="0" w:type="auto"/>
+            <w:vAlign w:val="center"/>
+            <w:hideMark/>
+          </w:tcPr>
+          <w:p>
+            <w:pPr>
+              <w:rPr>
+                <w:rFonts w:ascii="Times New Roman" w:hAnsi="Times New Roman" w:cs="Times New Roman"/>
+              </w:rPr>
+            </w:pPr>
+            <w:r>
+              <w:rPr>
+                <w:rFonts w:ascii="Times New Roman" w:hAnsi="Times New Roman" w:cs="Times New Roman"/>
+              </w:rPr>
+              <w:t>VLANOK – 110.0, 120.0, 130.0, 99.0</w:t>
+            </w:r>
+          </w:p>
+        </w:tc>
+        <w:tc>
+          <w:tcPr>
+            <w:tcW w:w="0" w:type="auto"/>
+            <w:vAlign w:val="center"/>
+            <w:hideMark/>
+          </w:tcPr>
+          <w:p>
+            <w:pPr>
+              <w:rPr>
+                <w:rFonts w:ascii="Times New Roman" w:hAnsi="Times New Roman" w:cs="Times New Roman"/>
+              </w:rPr>
+            </w:pPr>
+            <w:r>
+              <w:rPr>
+                <w:rFonts w:ascii="Times New Roman" w:hAnsi="Times New Roman" w:cs="Times New Roman"/>
+              </w:rPr>
+              <w:t>192.168.99.1</w:t>
+            </w:r>
+          </w:p>
+        </w:tc>
+      </w:tr>
+      <w:tr>
+        <w:trPr>
+          <w:gridAfter w:val="1"/>
+          <w:tblCellSpacing w:w="15" w:type="dxa"/>
+        </w:trPr>
+        <w:tc>
+          <w:tcPr>
+            <w:tcW w:w="0" w:type="auto"/>
+            <w:vAlign w:val="center"/>
+            <w:hideMark/>
+          </w:tcPr>
+          <w:p>
+            <w:pPr>
+              <w:rPr>
+                <w:rFonts w:ascii="Times New Roman" w:hAnsi="Times New Roman" w:cs="Times New Roman"/>
+              </w:rPr>
+            </w:pPr>
+            <w:r>
+              <w:rPr>
+                <w:rFonts w:ascii="Times New Roman" w:hAnsi="Times New Roman" w:cs="Times New Roman"/>
+              </w:rPr>
+              <w:t>Debrecen</w:t>
+            </w:r>
+          </w:p>
+        </w:tc>
+        <w:tc>
+          <w:tcPr>
+            <w:tcW w:w="0" w:type="auto"/>
+            <w:vAlign w:val="center"/>
+            <w:hideMark/>
+          </w:tcPr>
+          <w:p>
+            <w:pPr>
+              <w:rPr>
+                <w:rFonts w:ascii="Times New Roman" w:hAnsi="Times New Roman" w:cs="Times New Roman"/>
+              </w:rPr>
+            </w:pPr>
+            <w:r>
+              <w:rPr>
+                <w:rFonts w:ascii="Times New Roman" w:hAnsi="Times New Roman" w:cs="Times New Roman"/>
+              </w:rPr>
+              <w:t>192.168.20.0/24</w:t>
+            </w:r>
+          </w:p>
+        </w:tc>
+        <w:tc>
+          <w:tcPr>
+            <w:tcW w:w="0" w:type="auto"/>
+            <w:vAlign w:val="center"/>
+            <w:hideMark/>
+          </w:tcPr>
+          <w:p>
+            <w:pPr>
+              <w:rPr>
+                <w:rFonts w:ascii="Times New Roman" w:hAnsi="Times New Roman" w:cs="Times New Roman"/>
+              </w:rPr>
+            </w:pPr>
+            <w:r>
+              <w:rPr>
+                <w:rFonts w:ascii="Times New Roman" w:hAnsi="Times New Roman" w:cs="Times New Roman"/>
+              </w:rPr>
+              <w:t>192.168.20.1</w:t>
+            </w:r>
+          </w:p>
+        </w:tc>
+      </w:tr>
+      <w:tr>
+        <w:trPr>
+          <w:gridAfter w:val="1"/>
+          <w:tblCellSpacing w:w="15" w:type="dxa"/>
+        </w:trPr>
+        <w:tc>
+          <w:tcPr>
+            <w:tcW w:w="0" w:type="auto"/>
+            <w:vAlign w:val="center"/>
+            <w:hideMark/>
+          </w:tcPr>
+          <w:p>
+            <w:pPr>
+              <w:rPr>
+                <w:rFonts w:ascii="Times New Roman" w:hAnsi="Times New Roman" w:cs="Times New Roman"/>
+              </w:rPr>
+            </w:pPr>
+            <w:r>
+              <w:rPr>
+                <w:rFonts w:ascii="Times New Roman" w:hAnsi="Times New Roman" w:cs="Times New Roman"/>
+              </w:rPr>
+              <w:t>Szeged</w:t>
+            </w:r>
+          </w:p>
+        </w:tc>
+        <w:tc>
+          <w:tcPr>
+            <w:tcW w:w="0" w:type="auto"/>
+            <w:vAlign w:val="center"/>
+            <w:hideMark/>
+          </w:tcPr>
+          <w:p>
+            <w:pPr>
+              <w:rPr>
+                <w:rFonts w:ascii="Times New Roman" w:hAnsi="Times New Roman" w:cs="Times New Roman"/>
+              </w:rPr>
+            </w:pPr>
+            <w:r>
+              <w:rPr>
+                <w:rFonts w:ascii="Times New Roman" w:hAnsi="Times New Roman" w:cs="Times New Roman"/>
+              </w:rPr>
+              <w:t>192.168.30.0/24</w:t>
+            </w:r>
+          </w:p>
+        </w:tc>
+        <w:tc>
+          <w:tcPr>
+            <w:tcW w:w="0" w:type="auto"/>
+            <w:vAlign w:val="center"/>
+            <w:hideMark/>
+          </w:tcPr>
+          <w:p>
+            <w:pPr>
+              <w:rPr>
+                <w:rFonts w:ascii="Times New Roman" w:hAnsi="Times New Roman" w:cs="Times New Roman"/>
+              </w:rPr>
+            </w:pPr>
+            <w:r>
+              <w:rPr>
+                <w:rFonts w:ascii="Times New Roman" w:hAnsi="Times New Roman" w:cs="Times New Roman"/>
+              </w:rPr>
+              <w:t>192.168.30.1</w:t>
+            </w:r>
+          </w:p>
+        </w:tc>
+      </w:tr>
+      <w:tr>
+        <w:trPr>
+          <w:tblCellSpacing w:w="15" w:type="dxa"/>
+        </w:trPr>
+        <w:tc>
+          <w:tcPr>
+            <w:tcW w:w="0" w:type="auto"/>
+            <w:vAlign w:val="center"/>
+            <w:hideMark/>
+          </w:tcPr>
+          <w:p>
+            <w:pPr>
+              <w:rPr>
+                <w:rFonts w:ascii="Times New Roman" w:hAnsi="Times New Roman" w:cs="Times New Roman"/>
+              </w:rPr>
+            </w:pPr>
+            <w:r>
+              <w:rPr>
+                <w:rFonts w:ascii="Times New Roman" w:hAnsi="Times New Roman" w:cs="Times New Roman"/>
+              </w:rPr>
+              <w:t>Budapest titkárság</w:t>
+            </w:r>
+          </w:p>
+        </w:tc>
+        <w:tc>
+          <w:tcPr>
+            <w:tcW w:w="0" w:type="auto"/>
+            <w:vAlign w:val="center"/>
+            <w:hideMark/>
+          </w:tcPr>
+          <w:p>
+            <w:pPr>
+              <w:rPr>
+                <w:rFonts w:ascii="Times New Roman" w:hAnsi="Times New Roman" w:cs="Times New Roman"/>
+              </w:rPr>
+            </w:pPr>
+            <w:r>
+              <w:rPr>
+                <w:rFonts w:ascii="Times New Roman" w:hAnsi="Times New Roman" w:cs="Times New Roman"/>
+              </w:rPr>
+              <w:t>192.168.11.0/24</w:t>
+            </w:r>
+          </w:p>
+        </w:tc>
+        <w:tc>
+          <w:tcPr>
+            <w:tcW w:w="0" w:type="auto"/>
+            <w:vAlign w:val="center"/>
+            <w:hideMark/>
+          </w:tcPr>
+          <w:p>
+            <w:pPr>
+              <w:rPr>
+                <w:rFonts w:ascii="Times New Roman" w:hAnsi="Times New Roman" w:cs="Times New Roman"/>
+              </w:rPr>
+            </w:pPr>
+            <w:r>
+              <w:rPr>
+                <w:rFonts w:ascii="Times New Roman" w:hAnsi="Times New Roman" w:cs="Times New Roman"/>
+              </w:rPr>
+              <w:t>192.168.11.1</w:t>
+            </w:r>
+          </w:p>
+        </w:tc>
+        <w:tc>
+          <w:tcPr>
+            <w:tcW w:w="0" w:type="auto"/>
+            <w:vAlign w:val="center"/>
+            <w:hideMark/>
+          </w:tcPr>
+          <w:p>
+            <w:pPr>
+              <w:rPr>
+                <w:rFonts w:ascii="Times New Roman" w:hAnsi="Times New Roman" w:cs="Times New Roman"/>
+              </w:rPr>
+            </w:pPr>
+          </w:p>
+        </w:tc>
+      </w:tr>
+    </w:tbl>
+    <w:p>
+      <w:pPr>
+        <w:spacing w:after="0" w:line="240" w:lineRule="auto"/>
+        <w:jc w:val="both"/>
+        <w:rPr>
+          <w:rFonts w:ascii="Times New Roman" w:hAnsi="Times New Roman" w:cs="Times New Roman"/>
+        </w:rPr>
+      </w:pPr>
+    </w:p>
+    <w:p>
+      <w:pPr>
+        <w:jc w:val="both"/>
+        <w:rPr>
+          <w:rFonts w:ascii="Times New Roman" w:hAnsi="Times New Roman" w:cs="Times New Roman"/>
+        </w:rPr>
+      </w:pPr>
+      <w:r>
+        <w:rPr>
+          <w:rFonts w:ascii="Times New Roman" w:hAnsi="Times New Roman" w:cs="Times New Roman"/>
+        </w:rPr>
+        <w:t xml:space="preserve">Budapesten három VLAN került beállításra: </w:t>
+      </w:r>
+    </w:p>
+    <w:p>
+      <w:pPr>
+        <w:pStyle w:val="Listaszerbekezds"/>
+        <w:numPr>
+          <w:ilvl w:val="0"/>
+          <w:numId w:val="4"/>
+        </w:numPr>
+        <w:jc w:val="both"/>
+        <w:rPr>
+          <w:rFonts w:ascii="Times New Roman" w:hAnsi="Times New Roman" w:cs="Times New Roman"/>
+        </w:rPr>
+      </w:pPr>
+      <w:r>
+        <w:rPr>
+          <w:rFonts w:ascii="Times New Roman" w:hAnsi="Times New Roman" w:cs="Times New Roman"/>
+        </w:rPr>
+        <w:lastRenderedPageBreak/>
+        <w:t>192.168.110.0/24</w:t>
+      </w:r>
+      <w:r>
+        <w:rPr>
+          <w:rFonts w:ascii="Times New Roman" w:hAnsi="Times New Roman" w:cs="Times New Roman"/>
+        </w:rPr>
+        <w:t xml:space="preserve"> – SALES</w:t>
+      </w:r>
+    </w:p>
+    <w:p>
+      <w:pPr>
+        <w:pStyle w:val="Listaszerbekezds"/>
+        <w:numPr>
+          <w:ilvl w:val="0"/>
+          <w:numId w:val="4"/>
+        </w:numPr>
+        <w:jc w:val="both"/>
+        <w:rPr>
+          <w:rFonts w:ascii="Times New Roman" w:hAnsi="Times New Roman" w:cs="Times New Roman"/>
+        </w:rPr>
+      </w:pPr>
+      <w:r>
+        <w:rPr>
+          <w:rFonts w:ascii="Times New Roman" w:hAnsi="Times New Roman" w:cs="Times New Roman"/>
+        </w:rPr>
+        <w:t>192.168.1</w:t>
+      </w:r>
+      <w:r>
+        <w:rPr>
+          <w:rFonts w:ascii="Times New Roman" w:hAnsi="Times New Roman" w:cs="Times New Roman"/>
+        </w:rPr>
+        <w:t>2</w:t>
+      </w:r>
+      <w:r>
+        <w:rPr>
+          <w:rFonts w:ascii="Times New Roman" w:hAnsi="Times New Roman" w:cs="Times New Roman"/>
+        </w:rPr>
+        <w:t>0.0/24</w:t>
+      </w:r>
+      <w:r>
+        <w:rPr>
+          <w:rFonts w:ascii="Times New Roman" w:hAnsi="Times New Roman" w:cs="Times New Roman"/>
+        </w:rPr>
+        <w:t xml:space="preserve"> – HR </w:t>
+      </w:r>
+    </w:p>
+    <w:p>
+      <w:pPr>
+        <w:pStyle w:val="Listaszerbekezds"/>
+        <w:numPr>
+          <w:ilvl w:val="0"/>
+          <w:numId w:val="4"/>
+        </w:numPr>
+        <w:jc w:val="both"/>
+        <w:rPr>
+          <w:rFonts w:ascii="Times New Roman" w:hAnsi="Times New Roman" w:cs="Times New Roman"/>
+        </w:rPr>
+      </w:pPr>
+      <w:r>
+        <w:rPr>
+          <w:rFonts w:ascii="Times New Roman" w:hAnsi="Times New Roman" w:cs="Times New Roman"/>
+        </w:rPr>
+        <w:t>192.168.1</w:t>
+      </w:r>
+      <w:r>
+        <w:rPr>
+          <w:rFonts w:ascii="Times New Roman" w:hAnsi="Times New Roman" w:cs="Times New Roman"/>
+        </w:rPr>
+        <w:t>3</w:t>
+      </w:r>
+      <w:r>
+        <w:rPr>
+          <w:rFonts w:ascii="Times New Roman" w:hAnsi="Times New Roman" w:cs="Times New Roman"/>
+        </w:rPr>
+        <w:t>0.0/24</w:t>
+      </w:r>
+      <w:r>
+        <w:rPr>
+          <w:rFonts w:ascii="Times New Roman" w:hAnsi="Times New Roman" w:cs="Times New Roman"/>
+        </w:rPr>
+        <w:t xml:space="preserve"> – MARKETING</w:t>
+      </w:r>
+    </w:p>
+    <w:p>
+      <w:pPr>
+        <w:pStyle w:val="Listaszerbekezds"/>
+        <w:numPr>
+          <w:ilvl w:val="0"/>
+          <w:numId w:val="4"/>
+        </w:numPr>
+        <w:jc w:val="both"/>
+        <w:rPr>
+          <w:rFonts w:ascii="Times New Roman" w:hAnsi="Times New Roman" w:cs="Times New Roman"/>
+        </w:rPr>
+      </w:pPr>
+      <w:r>
+        <w:rPr>
+          <w:rFonts w:ascii="Times New Roman" w:hAnsi="Times New Roman" w:cs="Times New Roman"/>
+        </w:rPr>
+        <w:t>192.168.</w:t>
+      </w:r>
+      <w:r>
+        <w:rPr>
+          <w:rFonts w:ascii="Times New Roman" w:hAnsi="Times New Roman" w:cs="Times New Roman"/>
+        </w:rPr>
+        <w:t>99</w:t>
+      </w:r>
+      <w:r>
+        <w:rPr>
+          <w:rFonts w:ascii="Times New Roman" w:hAnsi="Times New Roman" w:cs="Times New Roman"/>
+        </w:rPr>
+        <w:t>.0/24</w:t>
+      </w:r>
+      <w:r>
+        <w:rPr>
+          <w:rFonts w:ascii="Times New Roman" w:hAnsi="Times New Roman" w:cs="Times New Roman"/>
+        </w:rPr>
+        <w:t xml:space="preserve"> – NATIVE VLAN </w:t>
+      </w:r>
+    </w:p>
+    <w:p>
+      <w:pPr>
+        <w:jc w:val="both"/>
+        <w:rPr>
+          <w:rFonts w:ascii="Times New Roman" w:hAnsi="Times New Roman" w:cs="Times New Roman"/>
+        </w:rPr>
+      </w:pPr>
+      <w:r>
+        <w:rPr>
+          <w:rFonts w:ascii="Times New Roman" w:hAnsi="Times New Roman" w:cs="Times New Roman"/>
+          <w:noProof/>
+        </w:rPr>
+        <w:drawing>
+          <wp:inline distT="0" distB="0" distL="0" distR="0" wp14:anchorId="2B7E285D" wp14:editId="71BC7E39">
+            <wp:extent cx="5760720" cy="2067560"/>
+            <wp:effectExtent l="0" t="0" r="0" b="8890"/>
+            <wp:docPr id="28845226" name="Kép 1" descr="A képen szöveg, képernyőkép, Betűtípus, szám látható&#10;&#10;Előfordulhat, hogy az AI által létrehozott tartalom helytelen."/>
+            <wp:cNvGraphicFramePr>
+              <a:graphicFrameLocks xmlns:a="http://schemas.openxmlformats.org/drawingml/2006/main" noChangeAspect="1"/>
+            </wp:cNvGraphicFramePr>
+            <a:graphic xmlns:a="http://schemas.openxmlformats.org/drawingml/2006/main">
+              <a:graphicData uri="http://schemas.openxmlformats.org/drawingml/2006/picture">
+                <pic:pic xmlns:pic="http://schemas.openxmlformats.org/drawingml/2006/picture">
+                  <pic:nvPicPr>
+                    <pic:cNvPr id="28845226" name="Kép 1" descr="A képen szöveg, képernyőkép, Betűtípus, szám látható&#10;&#10;Előfordulhat, hogy az AI által létrehozott tartalom helytelen."/>
+                    <pic:cNvPicPr/>
+                  </pic:nvPicPr>
+                  <pic:blipFill>
+                    <a:blip r:embed="rId14"/>
+                    <a:stretch>
+                      <a:fillRect/>
+                    </a:stretch>
+                  </pic:blipFill>
+                  <pic:spPr>
+                    <a:xfrm>
+                      <a:off x="0" y="0"/>
+                      <a:ext cx="5760720" cy="2067560"/>
+                    </a:xfrm>
+                    <a:prstGeom prst="rect">
+                      <a:avLst/>
+                    </a:prstGeom>
+                  </pic:spPr>
+                </pic:pic>
+              </a:graphicData>
+            </a:graphic>
+          </wp:inline>
+        </w:drawing>
+      </w:r>
+    </w:p>
+    <w:p>
+      <w:pPr>
+        <w:jc w:val="both"/>
+        <w:rPr>
+          <w:rFonts w:ascii="Times New Roman" w:hAnsi="Times New Roman" w:cs="Times New Roman"/>
+        </w:rPr>
+      </w:pPr>
+      <w:r>
+        <w:rPr>
+          <w:rFonts w:ascii="Times New Roman" w:hAnsi="Times New Roman" w:cs="Times New Roman"/>
+        </w:rPr>
+        <w:t xml:space="preserve">Az címek DHCP által kerültek kiosztásra, ami a BP_R-en lett konfigurálva: </w:t>
+      </w:r>
+    </w:p>
+    <w:p>
+      <w:pPr>
+        <w:jc w:val="both"/>
+        <w:rPr>
+          <w:rFonts w:ascii="Times New Roman" w:hAnsi="Times New Roman" w:cs="Times New Roman"/>
+        </w:rPr>
+      </w:pPr>
+      <w:r>
+        <w:rPr>
+          <w:rFonts w:ascii="Times New Roman" w:hAnsi="Times New Roman" w:cs="Times New Roman"/>
+          <w:noProof/>
+        </w:rPr>
+        <w:drawing>
+          <wp:inline distT="0" distB="0" distL="0" distR="0" wp14:anchorId="46BFEC93" wp14:editId="12836486">
+            <wp:extent cx="3028950" cy="2209800"/>
+            <wp:effectExtent l="0" t="0" r="0" b="0"/>
+            <wp:docPr id="386784202" name="Kép 1" descr="A képen szöveg, képernyőkép, Betűtípus, dokumentum látható&#10;&#10;Előfordulhat, hogy az AI által létrehozott tartalom helytelen."/>
+            <wp:cNvGraphicFramePr>
+              <a:graphicFrameLocks xmlns:a="http://schemas.openxmlformats.org/drawingml/2006/main" noChangeAspect="1"/>
+            </wp:cNvGraphicFramePr>
+            <a:graphic xmlns:a="http://schemas.openxmlformats.org/drawingml/2006/main">
+              <a:graphicData uri="http://schemas.openxmlformats.org/drawingml/2006/picture">
+                <pic:pic xmlns:pic="http://schemas.openxmlformats.org/drawingml/2006/picture">
+                  <pic:nvPicPr>
+                    <pic:cNvPr id="386784202" name="Kép 1" descr="A képen szöveg, képernyőkép, Betűtípus, dokumentum látható&#10;&#10;Előfordulhat, hogy az AI által létrehozott tartalom helytelen."/>
+                    <pic:cNvPicPr/>
+                  </pic:nvPicPr>
+                  <pic:blipFill>
+                    <a:blip r:embed="rId15"/>
+                    <a:stretch>
+                      <a:fillRect/>
+                    </a:stretch>
+                  </pic:blipFill>
+                  <pic:spPr>
+                    <a:xfrm>
+                      <a:off x="0" y="0"/>
+                      <a:ext cx="3028950" cy="2209800"/>
+                    </a:xfrm>
+                    <a:prstGeom prst="rect">
+                      <a:avLst/>
+                    </a:prstGeom>
+                  </pic:spPr>
+                </pic:pic>
+              </a:graphicData>
+            </a:graphic>
+          </wp:inline>
+        </w:drawing>
+      </w:r>
+    </w:p>
+    <w:p>
+      <w:pPr>
+        <w:jc w:val="both"/>
+        <w:rPr>
+          <w:rFonts w:ascii="Times New Roman" w:hAnsi="Times New Roman" w:cs="Times New Roman"/>
+        </w:rPr>
+      </w:pPr>
+      <w:r>
+        <w:rPr>
+          <w:rFonts w:ascii="Times New Roman" w:hAnsi="Times New Roman" w:cs="Times New Roman"/>
+        </w:rPr>
+        <w:t xml:space="preserve">Budapesten még egy DNS szerver helyezkedik el, ami a dolgozók számára fenntartott weblapot szolgál ki, a telekom.hu/workforce-t. </w:t>
+      </w:r>
+    </w:p>
+    <w:p>
+      <w:pPr>
+        <w:jc w:val="both"/>
+        <w:rPr>
+          <w:rFonts w:ascii="Times New Roman" w:hAnsi="Times New Roman" w:cs="Times New Roman"/>
+        </w:rPr>
+      </w:pPr>
+      <w:r>
+        <w:rPr>
+          <w:rFonts w:ascii="Times New Roman" w:hAnsi="Times New Roman" w:cs="Times New Roman"/>
+          <w:noProof/>
+        </w:rPr>
+        <w:lastRenderedPageBreak/>
+        <w:drawing>
+          <wp:inline distT="0" distB="0" distL="0" distR="0" wp14:anchorId="4840A9CC" wp14:editId="02691F4A">
+            <wp:extent cx="1581150" cy="1438275"/>
+            <wp:effectExtent l="0" t="0" r="0" b="9525"/>
+            <wp:docPr id="547866563" name="Kép 1" descr="A képen szöveg, képernyőkép, tervezés, internet látható&#10;&#10;Előfordulhat, hogy az AI által létrehozott tartalom helytelen."/>
+            <wp:cNvGraphicFramePr>
+              <a:graphicFrameLocks xmlns:a="http://schemas.openxmlformats.org/drawingml/2006/main" noChangeAspect="1"/>
+            </wp:cNvGraphicFramePr>
+            <a:graphic xmlns:a="http://schemas.openxmlformats.org/drawingml/2006/main">
+              <a:graphicData uri="http://schemas.openxmlformats.org/drawingml/2006/picture">
+                <pic:pic xmlns:pic="http://schemas.openxmlformats.org/drawingml/2006/picture">
+                  <pic:nvPicPr>
+                    <pic:cNvPr id="547866563" name="Kép 1" descr="A képen szöveg, képernyőkép, tervezés, internet látható&#10;&#10;Előfordulhat, hogy az AI által létrehozott tartalom helytelen."/>
+                    <pic:cNvPicPr/>
+                  </pic:nvPicPr>
+                  <pic:blipFill>
+                    <a:blip r:embed="rId16"/>
+                    <a:stretch>
+                      <a:fillRect/>
+                    </a:stretch>
+                  </pic:blipFill>
+                  <pic:spPr>
+                    <a:xfrm>
+                      <a:off x="0" y="0"/>
+                      <a:ext cx="1581150" cy="1438275"/>
+                    </a:xfrm>
+                    <a:prstGeom prst="rect">
+                      <a:avLst/>
+                    </a:prstGeom>
+                  </pic:spPr>
+                </pic:pic>
+              </a:graphicData>
+            </a:graphic>
+          </wp:inline>
+        </w:drawing>
+      </w:r>
+      <w:r>
+        <w:rPr>
+          <w:rFonts w:ascii="Times New Roman" w:hAnsi="Times New Roman" w:cs="Times New Roman"/>
+          <w:noProof/>
+        </w:rPr>
+        <w:drawing>
+          <wp:inline distT="0" distB="0" distL="0" distR="0" wp14:anchorId="6534FB17" wp14:editId="20A32519">
+            <wp:extent cx="5760720" cy="1937385"/>
+            <wp:effectExtent l="0" t="0" r="0" b="5715"/>
+            <wp:docPr id="292435584" name="Kép 1" descr="A képen szöveg, szoftver, Weblap, Számítógépes ikon látható&#10;&#10;Előfordulhat, hogy az AI által létrehozott tartalom helytelen."/>
+            <wp:cNvGraphicFramePr>
+              <a:graphicFrameLocks xmlns:a="http://schemas.openxmlformats.org/drawingml/2006/main" noChangeAspect="1"/>
+            </wp:cNvGraphicFramePr>
+            <a:graphic xmlns:a="http://schemas.openxmlformats.org/drawingml/2006/main">
+              <a:graphicData uri="http://schemas.openxmlformats.org/drawingml/2006/picture">
+                <pic:pic xmlns:pic="http://schemas.openxmlformats.org/drawingml/2006/picture">
+                  <pic:nvPicPr>
+                    <pic:cNvPr id="292435584" name="Kép 1" descr="A képen szöveg, szoftver, Weblap, Számítógépes ikon látható&#10;&#10;Előfordulhat, hogy az AI által létrehozott tartalom helytelen."/>
+                    <pic:cNvPicPr/>
+                  </pic:nvPicPr>
+                  <pic:blipFill>
+                    <a:blip r:embed="rId17"/>
+                    <a:stretch>
+                      <a:fillRect/>
+                    </a:stretch>
+                  </pic:blipFill>
+                  <pic:spPr>
+                    <a:xfrm>
+                      <a:off x="0" y="0"/>
+                      <a:ext cx="5760720" cy="1937385"/>
+                    </a:xfrm>
+                    <a:prstGeom prst="rect">
+                      <a:avLst/>
+                    </a:prstGeom>
+                  </pic:spPr>
+                </pic:pic>
+              </a:graphicData>
+            </a:graphic>
+          </wp:inline>
+        </w:drawing>
+      </w:r>
+    </w:p>
+    <w:p>
+      <w:pPr>
+        <w:spacing w:after="0" w:line="240" w:lineRule="auto"/>
+        <w:jc w:val="both"/>
+        <w:rPr>
+          <w:rFonts w:ascii="Times New Roman" w:hAnsi="Times New Roman" w:cs="Times New Roman"/>
+        </w:rPr>
+      </w:pPr>
+      <w:r>
+        <w:rPr>
+          <w:rFonts w:ascii="Times New Roman" w:hAnsi="Times New Roman" w:cs="Times New Roman"/>
+        </w:rPr>
+        <w:t>IP címzés – P</w:t>
+      </w:r>
+      <w:r>
+        <w:rPr>
+          <w:rFonts w:ascii="Times New Roman" w:hAnsi="Times New Roman" w:cs="Times New Roman"/>
+        </w:rPr>
+        <w:t>ublikus</w:t>
+      </w:r>
+      <w:r>
+        <w:rPr>
+          <w:rFonts w:ascii="Times New Roman" w:hAnsi="Times New Roman" w:cs="Times New Roman"/>
+        </w:rPr>
+        <w:t xml:space="preserve"> IP-k </w:t>
+      </w:r>
+    </w:p>
+    <w:tbl>
+      <w:tblPr>
+        <w:tblW w:w="0" w:type="auto"/>
+        <w:tblCellSpacing w:w="15" w:type="dxa"/>
+        <w:tblCellMar>
+          <w:top w:w="15" w:type="dxa"/>
+          <w:left w:w="15" w:type="dxa"/>
+          <w:bottom w:w="15" w:type="dxa"/>
+          <w:right w:w="15" w:type="dxa"/>
+        </w:tblCellMar>
+        <w:tblLook w:val="04A0" w:firstRow="1" w:lastRow="0" w:firstColumn="1" w:lastColumn="0" w:noHBand="0" w:noVBand="1"/>
+      </w:tblPr>
+      <w:tblGrid>
+        <w:gridCol w:w="1566"/>
+        <w:gridCol w:w="2584"/>
+        <w:gridCol w:w="3236"/>
+        <w:gridCol w:w="1686"/>
+      </w:tblGrid>
+      <w:tr>
+        <w:trPr>
+          <w:tblHeader/>
+          <w:tblCellSpacing w:w="15" w:type="dxa"/>
+        </w:trPr>
+        <w:tc>
+          <w:tcPr>
+            <w:tcW w:w="0" w:type="auto"/>
+            <w:vAlign w:val="center"/>
+            <w:hideMark/>
+          </w:tcPr>
+          <w:p>
+            <w:pPr>
+              <w:spacing w:after="0" w:line="240" w:lineRule="auto"/>
+              <w:jc w:val="both"/>
+              <w:rPr>
+                <w:rFonts w:ascii="Times New Roman" w:hAnsi="Times New Roman" w:cs="Times New Roman"/>
+                <w:b/>
+                <w:bCs/>
+              </w:rPr>
+            </w:pPr>
+            <w:r>
+              <w:rPr>
+                <w:rFonts w:ascii="Times New Roman" w:hAnsi="Times New Roman" w:cs="Times New Roman"/>
+                <w:b/>
+                <w:bCs/>
+              </w:rPr>
+              <w:t>Telephely</w:t>
+            </w:r>
+          </w:p>
+        </w:tc>
+        <w:tc>
+          <w:tcPr>
+            <w:tcW w:w="0" w:type="auto"/>
+            <w:vAlign w:val="center"/>
+            <w:hideMark/>
+          </w:tcPr>
+          <w:p>
+            <w:pPr>
+              <w:spacing w:after="0" w:line="240" w:lineRule="auto"/>
+              <w:jc w:val="both"/>
+              <w:rPr>
+                <w:rFonts w:ascii="Times New Roman" w:hAnsi="Times New Roman" w:cs="Times New Roman"/>
+                <w:b/>
+                <w:bCs/>
+              </w:rPr>
+            </w:pPr>
+            <w:r>
+              <w:rPr>
+                <w:rFonts w:ascii="Times New Roman" w:hAnsi="Times New Roman" w:cs="Times New Roman"/>
+                <w:b/>
+                <w:bCs/>
+              </w:rPr>
+              <w:t>Router interfész (ISP felé)</w:t>
+            </w:r>
+          </w:p>
+        </w:tc>
+        <w:tc>
+          <w:tcPr>
+            <w:tcW w:w="0" w:type="auto"/>
+            <w:vAlign w:val="center"/>
+            <w:hideMark/>
+          </w:tcPr>
+          <w:p>
+            <w:pPr>
+              <w:spacing w:after="0" w:line="240" w:lineRule="auto"/>
+              <w:jc w:val="both"/>
+              <w:rPr>
+                <w:rFonts w:ascii="Times New Roman" w:hAnsi="Times New Roman" w:cs="Times New Roman"/>
+                <w:b/>
+                <w:bCs/>
+              </w:rPr>
+            </w:pPr>
+            <w:r>
+              <w:rPr>
+                <w:rFonts w:ascii="Times New Roman" w:hAnsi="Times New Roman" w:cs="Times New Roman"/>
+                <w:b/>
+                <w:bCs/>
+              </w:rPr>
+              <w:t>Kábelkötés</w:t>
+            </w:r>
+          </w:p>
+        </w:tc>
+        <w:tc>
+          <w:tcPr>
+            <w:tcW w:w="0" w:type="auto"/>
+            <w:vAlign w:val="center"/>
+            <w:hideMark/>
+          </w:tcPr>
+          <w:p>
+            <w:pPr>
+              <w:spacing w:after="0" w:line="240" w:lineRule="auto"/>
+              <w:jc w:val="both"/>
+              <w:rPr>
+                <w:rFonts w:ascii="Times New Roman" w:hAnsi="Times New Roman" w:cs="Times New Roman"/>
+                <w:b/>
+                <w:bCs/>
+              </w:rPr>
+            </w:pPr>
+            <w:r>
+              <w:rPr>
+                <w:rFonts w:ascii="Times New Roman" w:hAnsi="Times New Roman" w:cs="Times New Roman"/>
+                <w:b/>
+                <w:bCs/>
+              </w:rPr>
+              <w:t>Publikus IP-cím</w:t>
+            </w:r>
+          </w:p>
+        </w:tc>
+      </w:tr>
+      <w:tr>
+        <w:trPr>
+          <w:tblCellSpacing w:w="15" w:type="dxa"/>
+        </w:trPr>
+        <w:tc>
+          <w:tcPr>
+            <w:tcW w:w="0" w:type="auto"/>
+            <w:vAlign w:val="center"/>
+            <w:hideMark/>
+          </w:tcPr>
+          <w:p>
+            <w:pPr>
+              <w:spacing w:after="0" w:line="240" w:lineRule="auto"/>
+              <w:jc w:val="both"/>
+              <w:rPr>
+                <w:rFonts w:ascii="Times New Roman" w:hAnsi="Times New Roman" w:cs="Times New Roman"/>
+              </w:rPr>
+            </w:pPr>
+            <w:r>
+              <w:rPr>
+                <w:rFonts w:ascii="Times New Roman" w:hAnsi="Times New Roman" w:cs="Times New Roman"/>
+              </w:rPr>
+              <w:t>Budapest – BP_R</w:t>
+            </w:r>
+          </w:p>
+        </w:tc>
+        <w:tc>
+          <w:tcPr>
+            <w:tcW w:w="0" w:type="auto"/>
+            <w:vAlign w:val="center"/>
+            <w:hideMark/>
+          </w:tcPr>
+          <w:p>
+            <w:pPr>
+              <w:spacing w:after="0" w:line="240" w:lineRule="auto"/>
+              <w:jc w:val="both"/>
+              <w:rPr>
+                <w:rFonts w:ascii="Times New Roman" w:hAnsi="Times New Roman" w:cs="Times New Roman"/>
+              </w:rPr>
+            </w:pPr>
+            <w:r>
+              <w:rPr>
+                <w:rFonts w:ascii="Times New Roman" w:hAnsi="Times New Roman" w:cs="Times New Roman"/>
+              </w:rPr>
+              <w:t>G0/2</w:t>
+            </w:r>
+          </w:p>
+        </w:tc>
+        <w:tc>
+          <w:tcPr>
+            <w:tcW w:w="0" w:type="auto"/>
+            <w:vAlign w:val="center"/>
+            <w:hideMark/>
+          </w:tcPr>
+          <w:p>
+            <w:pPr>
+              <w:spacing w:after="0" w:line="240" w:lineRule="auto"/>
+              <w:jc w:val="both"/>
+              <w:rPr>
+                <w:rFonts w:ascii="Times New Roman" w:hAnsi="Times New Roman" w:cs="Times New Roman"/>
+              </w:rPr>
+            </w:pPr>
+            <w:r>
+              <w:rPr>
+                <w:rFonts w:ascii="Times New Roman" w:hAnsi="Times New Roman" w:cs="Times New Roman"/>
+              </w:rPr>
+              <w:t>G0/2 → ISP_R G0/1</w:t>
+            </w:r>
+          </w:p>
+        </w:tc>
+        <w:tc>
+          <w:tcPr>
+            <w:tcW w:w="0" w:type="auto"/>
+            <w:vAlign w:val="center"/>
+            <w:hideMark/>
+          </w:tcPr>
+          <w:p>
+            <w:pPr>
+              <w:spacing w:after="0" w:line="240" w:lineRule="auto"/>
+              <w:jc w:val="both"/>
+              <w:rPr>
+                <w:rFonts w:ascii="Times New Roman" w:hAnsi="Times New Roman" w:cs="Times New Roman"/>
+              </w:rPr>
+            </w:pPr>
+            <w:r>
+              <w:rPr>
+                <w:rFonts w:ascii="Times New Roman" w:hAnsi="Times New Roman" w:cs="Times New Roman"/>
+              </w:rPr>
+              <w:t>203.0.113.2/30</w:t>
+            </w:r>
+          </w:p>
+        </w:tc>
+      </w:tr>
+      <w:tr>
+        <w:trPr>
+          <w:tblCellSpacing w:w="15" w:type="dxa"/>
+        </w:trPr>
+        <w:tc>
+          <w:tcPr>
+            <w:tcW w:w="0" w:type="auto"/>
+            <w:vAlign w:val="center"/>
+            <w:hideMark/>
+          </w:tcPr>
+          <w:p>
+            <w:pPr>
+              <w:spacing w:after="0" w:line="240" w:lineRule="auto"/>
+              <w:jc w:val="both"/>
+              <w:rPr>
+                <w:rFonts w:ascii="Times New Roman" w:hAnsi="Times New Roman" w:cs="Times New Roman"/>
+              </w:rPr>
+            </w:pPr>
+            <w:r>
+              <w:rPr>
+                <w:rFonts w:ascii="Times New Roman" w:hAnsi="Times New Roman" w:cs="Times New Roman"/>
+              </w:rPr>
+              <w:t>Szeged – SZEG_R</w:t>
+            </w:r>
+          </w:p>
+        </w:tc>
+        <w:tc>
+          <w:tcPr>
+            <w:tcW w:w="0" w:type="auto"/>
+            <w:vAlign w:val="center"/>
+            <w:hideMark/>
+          </w:tcPr>
+          <w:p>
+            <w:pPr>
+              <w:spacing w:after="0" w:line="240" w:lineRule="auto"/>
+              <w:jc w:val="both"/>
+              <w:rPr>
+                <w:rFonts w:ascii="Times New Roman" w:hAnsi="Times New Roman" w:cs="Times New Roman"/>
+              </w:rPr>
+            </w:pPr>
+            <w:r>
+              <w:rPr>
+                <w:rFonts w:ascii="Times New Roman" w:hAnsi="Times New Roman" w:cs="Times New Roman"/>
+              </w:rPr>
+              <w:t>G0/2</w:t>
+            </w:r>
+          </w:p>
+        </w:tc>
+        <w:tc>
+          <w:tcPr>
+            <w:tcW w:w="0" w:type="auto"/>
+            <w:vAlign w:val="center"/>
+            <w:hideMark/>
+          </w:tcPr>
+          <w:p>
+            <w:pPr>
+              <w:spacing w:after="0" w:line="240" w:lineRule="auto"/>
+              <w:jc w:val="both"/>
+              <w:rPr>
+                <w:rFonts w:ascii="Times New Roman" w:hAnsi="Times New Roman" w:cs="Times New Roman"/>
+              </w:rPr>
+            </w:pPr>
+            <w:r>
+              <w:rPr>
+                <w:rFonts w:ascii="Times New Roman" w:hAnsi="Times New Roman" w:cs="Times New Roman"/>
+              </w:rPr>
+              <w:t>G0/2 → ISP_R G0/2</w:t>
+            </w:r>
+          </w:p>
+        </w:tc>
+        <w:tc>
+          <w:tcPr>
+            <w:tcW w:w="0" w:type="auto"/>
+            <w:vAlign w:val="center"/>
+            <w:hideMark/>
+          </w:tcPr>
+          <w:p>
+            <w:pPr>
+              <w:spacing w:after="0" w:line="240" w:lineRule="auto"/>
+              <w:jc w:val="both"/>
+              <w:rPr>
+                <w:rFonts w:ascii="Times New Roman" w:hAnsi="Times New Roman" w:cs="Times New Roman"/>
+              </w:rPr>
+            </w:pPr>
+            <w:r>
+              <w:rPr>
+                <w:rFonts w:ascii="Times New Roman" w:hAnsi="Times New Roman" w:cs="Times New Roman"/>
+              </w:rPr>
+              <w:t>203.0.113.6/30</w:t>
+            </w:r>
+          </w:p>
+        </w:tc>
+      </w:tr>
+      <w:tr>
+        <w:trPr>
+          <w:tblCellSpacing w:w="15" w:type="dxa"/>
+        </w:trPr>
+        <w:tc>
+          <w:tcPr>
+            <w:tcW w:w="0" w:type="auto"/>
+            <w:vAlign w:val="center"/>
+            <w:hideMark/>
+          </w:tcPr>
+          <w:p>
+            <w:pPr>
+              <w:spacing w:after="0" w:line="240" w:lineRule="auto"/>
+              <w:jc w:val="both"/>
+              <w:rPr>
+                <w:rFonts w:ascii="Times New Roman" w:hAnsi="Times New Roman" w:cs="Times New Roman"/>
+              </w:rPr>
+            </w:pPr>
+            <w:r>
+              <w:rPr>
+                <w:rFonts w:ascii="Times New Roman" w:hAnsi="Times New Roman" w:cs="Times New Roman"/>
+              </w:rPr>
+              <w:t>Debrecen – DEB_R</w:t>
+            </w:r>
+          </w:p>
+        </w:tc>
+        <w:tc>
+          <w:tcPr>
+            <w:tcW w:w="0" w:type="auto"/>
+            <w:vAlign w:val="center"/>
+            <w:hideMark/>
+          </w:tcPr>
+          <w:p>
+            <w:pPr>
+              <w:spacing w:after="0" w:line="240" w:lineRule="auto"/>
+              <w:jc w:val="both"/>
+              <w:rPr>
+                <w:rFonts w:ascii="Times New Roman" w:hAnsi="Times New Roman" w:cs="Times New Roman"/>
+              </w:rPr>
+            </w:pPr>
+            <w:r>
+              <w:rPr>
+                <w:rFonts w:ascii="Times New Roman" w:hAnsi="Times New Roman" w:cs="Times New Roman"/>
+              </w:rPr>
+              <w:t>Gig0/0/0 (optikai kábel)</w:t>
+            </w:r>
+          </w:p>
+        </w:tc>
+        <w:tc>
+          <w:tcPr>
+            <w:tcW w:w="0" w:type="auto"/>
+            <w:vAlign w:val="center"/>
+            <w:hideMark/>
+          </w:tcPr>
+          <w:p>
+            <w:pPr>
+              <w:spacing w:after="0" w:line="240" w:lineRule="auto"/>
+              <w:jc w:val="both"/>
+              <w:rPr>
+                <w:rFonts w:ascii="Times New Roman" w:hAnsi="Times New Roman" w:cs="Times New Roman"/>
+              </w:rPr>
+            </w:pPr>
+            <w:r>
+              <w:rPr>
+                <w:rFonts w:ascii="Times New Roman" w:hAnsi="Times New Roman" w:cs="Times New Roman"/>
+              </w:rPr>
+              <w:t>Gig0/0/0 → ISP_R Gig0/2/0</w:t>
+            </w:r>
+          </w:p>
+        </w:tc>
+        <w:tc>
+          <w:tcPr>
+            <w:tcW w:w="0" w:type="auto"/>
+            <w:vAlign w:val="center"/>
+            <w:hideMark/>
+          </w:tcPr>
+          <w:p>
+            <w:pPr>
+              <w:spacing w:after="0" w:line="240" w:lineRule="auto"/>
+              <w:jc w:val="both"/>
+              <w:rPr>
+                <w:rFonts w:ascii="Times New Roman" w:hAnsi="Times New Roman" w:cs="Times New Roman"/>
+              </w:rPr>
+            </w:pPr>
+            <w:r>
+              <w:rPr>
+                <w:rFonts w:ascii="Times New Roman" w:hAnsi="Times New Roman" w:cs="Times New Roman"/>
+              </w:rPr>
+              <w:t>203.0.113.10/30</w:t>
+            </w:r>
+          </w:p>
+        </w:tc>
+      </w:tr>
+      <w:tr>
+        <w:trPr>
+          <w:tblCellSpacing w:w="15" w:type="dxa"/>
+        </w:trPr>
+        <w:tc>
+          <w:tcPr>
+            <w:tcW w:w="0" w:type="auto"/>
+            <w:vAlign w:val="center"/>
+            <w:hideMark/>
+          </w:tcPr>
+          <w:p>
+            <w:pPr>
+              <w:spacing w:after="0" w:line="240" w:lineRule="auto"/>
+              <w:jc w:val="both"/>
+              <w:rPr>
+                <w:rFonts w:ascii="Times New Roman" w:hAnsi="Times New Roman" w:cs="Times New Roman"/>
+              </w:rPr>
+            </w:pPr>
+            <w:r>
+              <w:rPr>
+                <w:rFonts w:ascii="Times New Roman" w:hAnsi="Times New Roman" w:cs="Times New Roman"/>
+              </w:rPr>
+              <w:t>Távmunka – SOHO</w:t>
+            </w:r>
+          </w:p>
+        </w:tc>
+        <w:tc>
+          <w:tcPr>
+            <w:tcW w:w="0" w:type="auto"/>
+            <w:vAlign w:val="center"/>
+            <w:hideMark/>
+          </w:tcPr>
+          <w:p>
+            <w:pPr>
+              <w:spacing w:after="0" w:line="240" w:lineRule="auto"/>
+              <w:jc w:val="both"/>
+              <w:rPr>
+                <w:rFonts w:ascii="Times New Roman" w:hAnsi="Times New Roman" w:cs="Times New Roman"/>
+              </w:rPr>
+            </w:pPr>
+            <w:r>
+              <w:rPr>
+                <w:rFonts w:ascii="Times New Roman" w:hAnsi="Times New Roman" w:cs="Times New Roman"/>
+              </w:rPr>
+              <w:t>ROUTER_INTERFACE</w:t>
+            </w:r>
+          </w:p>
+        </w:tc>
+        <w:tc>
+          <w:tcPr>
+            <w:tcW w:w="0" w:type="auto"/>
+            <w:vAlign w:val="center"/>
+            <w:hideMark/>
+          </w:tcPr>
+          <w:p>
+            <w:pPr>
+              <w:spacing w:after="0" w:line="240" w:lineRule="auto"/>
+              <w:jc w:val="both"/>
+              <w:rPr>
+                <w:rFonts w:ascii="Times New Roman" w:hAnsi="Times New Roman" w:cs="Times New Roman"/>
+              </w:rPr>
+            </w:pPr>
+            <w:r>
+              <w:rPr>
+                <w:rFonts w:ascii="Times New Roman" w:hAnsi="Times New Roman" w:cs="Times New Roman"/>
+              </w:rPr>
+              <w:t>ROUTER_INTERFACE → ISP_R G0/0</w:t>
+            </w:r>
+          </w:p>
+        </w:tc>
+        <w:tc>
+          <w:tcPr>
+            <w:tcW w:w="0" w:type="auto"/>
+            <w:vAlign w:val="center"/>
+            <w:hideMark/>
+          </w:tcPr>
+          <w:p>
+            <w:pPr>
+              <w:spacing w:after="0" w:line="240" w:lineRule="auto"/>
+              <w:jc w:val="both"/>
+              <w:rPr>
+                <w:rFonts w:ascii="Times New Roman" w:hAnsi="Times New Roman" w:cs="Times New Roman"/>
+              </w:rPr>
+            </w:pPr>
+            <w:r>
+              <w:rPr>
+                <w:rFonts w:ascii="Times New Roman" w:hAnsi="Times New Roman" w:cs="Times New Roman"/>
+              </w:rPr>
+              <w:t>1.1.1.1/24</w:t>
+            </w:r>
+          </w:p>
+        </w:tc>
+      </w:tr>
+    </w:tbl>
+    <w:p>
+      <w:pPr>
+        <w:spacing w:after="0" w:line="240" w:lineRule="auto"/>
+        <w:jc w:val="both"/>
+        <w:rPr>
+          <w:rFonts w:ascii="Times New Roman" w:hAnsi="Times New Roman" w:cs="Times New Roman"/>
+        </w:rPr>
+      </w:pPr>
+    </w:p>
+    <w:p>
+      <w:pPr>
+        <w:spacing w:after="0" w:line="240" w:lineRule="auto"/>
+        <w:jc w:val="both"/>
+        <w:rPr>
+          <w:rFonts w:ascii="Times New Roman" w:hAnsi="Times New Roman" w:cs="Times New Roman"/>
+        </w:rPr>
+      </w:pPr>
+      <w:r>
+        <w:rPr>
+          <w:rFonts w:ascii="Times New Roman" w:hAnsi="Times New Roman" w:cs="Times New Roman"/>
+        </w:rPr>
+        <w:t xml:space="preserve">Ezekkel a címekkel jelennek meg az interneten a hálózatok amit a NAT átfordít a privát címeikre a hálózatoknak. </w:t>
+      </w:r>
+    </w:p>
+    <w:p>
+      <w:pPr>
+        <w:spacing w:after="0" w:line="240" w:lineRule="auto"/>
+        <w:jc w:val="both"/>
+        <w:rPr>
+          <w:rFonts w:ascii="Times New Roman" w:hAnsi="Times New Roman" w:cs="Times New Roman"/>
+        </w:rPr>
+      </w:pPr>
+    </w:p>
+    <w:p>
+      <w:pPr>
+        <w:spacing w:after="0" w:line="240" w:lineRule="auto"/>
+        <w:jc w:val="both"/>
+        <w:rPr>
+          <w:rFonts w:ascii="Times New Roman" w:hAnsi="Times New Roman" w:cs="Times New Roman"/>
+        </w:rPr>
+      </w:pPr>
+      <w:r>
+        <w:rPr>
+          <w:rFonts w:ascii="Times New Roman" w:hAnsi="Times New Roman" w:cs="Times New Roman"/>
+        </w:rPr>
+        <w:t>NAT</w:t>
+      </w:r>
+      <w:r>
+        <w:rPr>
+          <w:rFonts w:ascii="Times New Roman" w:hAnsi="Times New Roman" w:cs="Times New Roman"/>
+        </w:rPr>
+        <w:t xml:space="preserve"> és ACL</w:t>
+      </w:r>
+      <w:r>
+        <w:rPr>
+          <w:rFonts w:ascii="Times New Roman" w:hAnsi="Times New Roman" w:cs="Times New Roman"/>
+        </w:rPr>
+        <w:t xml:space="preserve"> –</w:t>
+      </w:r>
+    </w:p>
+    <w:p>
+      <w:pPr>
+        <w:spacing w:after="0" w:line="240" w:lineRule="auto"/>
+        <w:jc w:val="both"/>
+        <w:rPr>
+          <w:rFonts w:ascii="Times New Roman" w:hAnsi="Times New Roman" w:cs="Times New Roman"/>
+        </w:rPr>
+      </w:pPr>
+      <w:r>
+        <w:rPr>
+          <w:rFonts w:ascii="Times New Roman" w:hAnsi="Times New Roman" w:cs="Times New Roman"/>
+        </w:rPr>
+        <w:t xml:space="preserve">A feltüntetett IP-kel lett beállítva: </w:t>
+      </w:r>
+    </w:p>
+    <w:p>
+      <w:pPr>
+        <w:pStyle w:val="Listaszerbekezds"/>
+        <w:numPr>
+          <w:ilvl w:val="0"/>
+          <w:numId w:val="4"/>
+        </w:numPr>
+        <w:spacing w:after="0" w:line="240" w:lineRule="auto"/>
+        <w:jc w:val="both"/>
+        <w:rPr>
+          <w:rFonts w:ascii="Times New Roman" w:hAnsi="Times New Roman" w:cs="Times New Roman"/>
+        </w:rPr>
+      </w:pPr>
+      <w:r>
+        <w:rPr>
+          <w:rFonts w:ascii="Times New Roman" w:hAnsi="Times New Roman" w:cs="Times New Roman"/>
+        </w:rPr>
+        <w:t xml:space="preserve">Budapest: </w:t>
+      </w:r>
+    </w:p>
+    <w:p>
+      <w:pPr>
+        <w:spacing w:after="0" w:line="240" w:lineRule="auto"/>
+        <w:jc w:val="both"/>
+        <w:rPr>
+          <w:rFonts w:ascii="Times New Roman" w:hAnsi="Times New Roman" w:cs="Times New Roman"/>
+        </w:rPr>
+      </w:pPr>
+      <w:r>
+        <w:rPr>
+          <w:noProof/>
+        </w:rPr>
+        <w:lastRenderedPageBreak/>
+        <w:drawing>
+          <wp:inline distT="0" distB="0" distL="0" distR="0" wp14:anchorId="64206328" wp14:editId="3F0535B6">
+            <wp:extent cx="4400550" cy="7124700"/>
+            <wp:effectExtent l="0" t="0" r="0" b="0"/>
+            <wp:docPr id="993993934" name="Kép 1" descr="A képen szöveg, képernyőkép, Betűtípus, dokumentum látható&#10;&#10;Előfordulhat, hogy az AI által létrehozott tartalom helytelen."/>
+            <wp:cNvGraphicFramePr>
+              <a:graphicFrameLocks xmlns:a="http://schemas.openxmlformats.org/drawingml/2006/main" noChangeAspect="1"/>
+            </wp:cNvGraphicFramePr>
+            <a:graphic xmlns:a="http://schemas.openxmlformats.org/drawingml/2006/main">
+              <a:graphicData uri="http://schemas.openxmlformats.org/drawingml/2006/picture">
+                <pic:pic xmlns:pic="http://schemas.openxmlformats.org/drawingml/2006/picture">
+                  <pic:nvPicPr>
+                    <pic:cNvPr id="993993934" name="Kép 1" descr="A képen szöveg, képernyőkép, Betűtípus, dokumentum látható&#10;&#10;Előfordulhat, hogy az AI által létrehozott tartalom helytelen."/>
+                    <pic:cNvPicPr/>
+                  </pic:nvPicPr>
+                  <pic:blipFill>
+                    <a:blip r:embed="rId18"/>
+                    <a:stretch>
+                      <a:fillRect/>
+                    </a:stretch>
+                  </pic:blipFill>
+                  <pic:spPr>
+                    <a:xfrm>
+                      <a:off x="0" y="0"/>
+                      <a:ext cx="4400550" cy="7124700"/>
+                    </a:xfrm>
+                    <a:prstGeom prst="rect">
+                      <a:avLst/>
+                    </a:prstGeom>
+                  </pic:spPr>
+                </pic:pic>
+              </a:graphicData>
+            </a:graphic>
+          </wp:inline>
+        </w:drawing>
+      </w:r>
+      <w:r>
+        <w:rPr>
+          <w:rFonts w:ascii="Times New Roman" w:hAnsi="Times New Roman" w:cs="Times New Roman"/>
+        </w:rPr>
+        <w:t xml:space="preserve"> </w:t>
+      </w:r>
+    </w:p>
+    <w:p>
+      <w:pPr>
+        <w:spacing w:after="0" w:line="240" w:lineRule="auto"/>
+        <w:jc w:val="both"/>
+        <w:rPr>
+          <w:rFonts w:ascii="Times New Roman" w:hAnsi="Times New Roman" w:cs="Times New Roman"/>
+        </w:rPr>
+      </w:pPr>
+      <w:r>
+        <w:rPr>
+          <w:rFonts w:ascii="Times New Roman" w:hAnsi="Times New Roman" w:cs="Times New Roman"/>
+        </w:rPr>
+        <w:t xml:space="preserve">ACL-ek amik hozzá tartoznak: </w:t>
+      </w:r>
+    </w:p>
+    <w:p>
+      <w:pPr>
+        <w:spacing w:after="0" w:line="240" w:lineRule="auto"/>
+        <w:jc w:val="both"/>
+        <w:rPr>
+          <w:rFonts w:ascii="Times New Roman" w:hAnsi="Times New Roman" w:cs="Times New Roman"/>
+        </w:rPr>
+      </w:pPr>
+      <w:r>
+        <w:rPr>
+          <w:noProof/>
+        </w:rPr>
+        <w:drawing>
+          <wp:inline distT="0" distB="0" distL="0" distR="0" wp14:anchorId="24A08520" wp14:editId="47B0360E">
+            <wp:extent cx="3419475" cy="581025"/>
+            <wp:effectExtent l="0" t="0" r="9525" b="9525"/>
+            <wp:docPr id="128091561" name="Kép 1" descr="A képen szöveg, Betűtípus, képernyőkép, sor látható&#10;&#10;Előfordulhat, hogy az AI által létrehozott tartalom helytelen."/>
+            <wp:cNvGraphicFramePr>
+              <a:graphicFrameLocks xmlns:a="http://schemas.openxmlformats.org/drawingml/2006/main" noChangeAspect="1"/>
+            </wp:cNvGraphicFramePr>
+            <a:graphic xmlns:a="http://schemas.openxmlformats.org/drawingml/2006/main">
+              <a:graphicData uri="http://schemas.openxmlformats.org/drawingml/2006/picture">
+                <pic:pic xmlns:pic="http://schemas.openxmlformats.org/drawingml/2006/picture">
+                  <pic:nvPicPr>
+                    <pic:cNvPr id="128091561" name="Kép 1" descr="A képen szöveg, Betűtípus, képernyőkép, sor látható&#10;&#10;Előfordulhat, hogy az AI által létrehozott tartalom helytelen."/>
+                    <pic:cNvPicPr/>
+                  </pic:nvPicPr>
+                  <pic:blipFill>
+                    <a:blip r:embed="rId19"/>
+                    <a:stretch>
+                      <a:fillRect/>
+                    </a:stretch>
+                  </pic:blipFill>
+                  <pic:spPr>
+                    <a:xfrm>
+                      <a:off x="0" y="0"/>
+                      <a:ext cx="3419475" cy="581025"/>
+                    </a:xfrm>
+                    <a:prstGeom prst="rect">
+                      <a:avLst/>
+                    </a:prstGeom>
+                  </pic:spPr>
+                </pic:pic>
+              </a:graphicData>
+            </a:graphic>
+          </wp:inline>
+        </w:drawing>
+      </w:r>
+    </w:p>
+    <w:p>
+      <w:pPr>
+        <w:pStyle w:val="Listaszerbekezds"/>
+        <w:numPr>
+          <w:ilvl w:val="0"/>
+          <w:numId w:val="4"/>
+        </w:numPr>
+        <w:spacing w:after="0" w:line="240" w:lineRule="auto"/>
+        <w:jc w:val="both"/>
+        <w:rPr>
+          <w:rFonts w:ascii="Times New Roman" w:hAnsi="Times New Roman" w:cs="Times New Roman"/>
+        </w:rPr>
+      </w:pPr>
+      <w:r>
+        <w:rPr>
+          <w:rFonts w:ascii="Times New Roman" w:hAnsi="Times New Roman" w:cs="Times New Roman"/>
+        </w:rPr>
+        <w:t xml:space="preserve">SOHO/TÁVMUNKA: </w:t>
+      </w:r>
+    </w:p>
+    <w:p>
+      <w:pPr>
+        <w:pStyle w:val="Listaszerbekezds"/>
+        <w:numPr>
+          <w:ilvl w:val="1"/>
+          <w:numId w:val="4"/>
+        </w:numPr>
+        <w:spacing w:after="0" w:line="240" w:lineRule="auto"/>
+        <w:jc w:val="both"/>
+        <w:rPr>
+          <w:rFonts w:ascii="Times New Roman" w:hAnsi="Times New Roman" w:cs="Times New Roman"/>
+        </w:rPr>
+      </w:pPr>
+      <w:r>
+        <w:rPr>
+          <w:rFonts w:ascii="Times New Roman" w:hAnsi="Times New Roman" w:cs="Times New Roman"/>
+        </w:rPr>
+        <w:t>itt is DHCP-vel vannak címek osztva</w:t>
+      </w:r>
+      <w:r>
+        <w:rPr>
+          <w:rFonts w:ascii="Times New Roman" w:hAnsi="Times New Roman" w:cs="Times New Roman"/>
+        </w:rPr>
+        <w:t xml:space="preserve">, VLAN 20-ban van beállítva a NAT. </w:t>
+      </w:r>
+    </w:p>
+    <w:p>
+      <w:pPr>
+        <w:spacing w:after="0" w:line="240" w:lineRule="auto"/>
+        <w:jc w:val="both"/>
+        <w:rPr>
+          <w:rFonts w:ascii="Times New Roman" w:hAnsi="Times New Roman" w:cs="Times New Roman"/>
+        </w:rPr>
+      </w:pPr>
+      <w:r>
+        <w:rPr>
+          <w:noProof/>
+        </w:rPr>
+        <w:lastRenderedPageBreak/>
+        <w:drawing>
+          <wp:inline distT="0" distB="0" distL="0" distR="0" wp14:anchorId="10A60580" wp14:editId="233A65C7">
+            <wp:extent cx="4419600" cy="1257300"/>
+            <wp:effectExtent l="0" t="0" r="0" b="0"/>
+            <wp:docPr id="1082506626" name="Kép 1" descr="A képen szöveg, képernyőkép, Betűtípus, sor látható&#10;&#10;Előfordulhat, hogy az AI által létrehozott tartalom helytelen."/>
+            <wp:cNvGraphicFramePr>
+              <a:graphicFrameLocks xmlns:a="http://schemas.openxmlformats.org/drawingml/2006/main" noChangeAspect="1"/>
+            </wp:cNvGraphicFramePr>
+            <a:graphic xmlns:a="http://schemas.openxmlformats.org/drawingml/2006/main">
+              <a:graphicData uri="http://schemas.openxmlformats.org/drawingml/2006/picture">
+                <pic:pic xmlns:pic="http://schemas.openxmlformats.org/drawingml/2006/picture">
+                  <pic:nvPicPr>
+                    <pic:cNvPr id="1082506626" name="Kép 1" descr="A képen szöveg, képernyőkép, Betűtípus, sor látható&#10;&#10;Előfordulhat, hogy az AI által létrehozott tartalom helytelen."/>
+                    <pic:cNvPicPr/>
+                  </pic:nvPicPr>
+                  <pic:blipFill>
+                    <a:blip r:embed="rId20"/>
+                    <a:stretch>
+                      <a:fillRect/>
+                    </a:stretch>
+                  </pic:blipFill>
+                  <pic:spPr>
+                    <a:xfrm>
+                      <a:off x="0" y="0"/>
+                      <a:ext cx="4419600" cy="1257300"/>
+                    </a:xfrm>
+                    <a:prstGeom prst="rect">
+                      <a:avLst/>
+                    </a:prstGeom>
+                  </pic:spPr>
+                </pic:pic>
+              </a:graphicData>
+            </a:graphic>
+          </wp:inline>
+        </w:drawing>
+      </w:r>
+    </w:p>
+    <w:p>
+      <w:pPr>
+        <w:spacing w:after="0" w:line="240" w:lineRule="auto"/>
+        <w:jc w:val="both"/>
+        <w:rPr>
+          <w:rFonts w:ascii="Times New Roman" w:hAnsi="Times New Roman" w:cs="Times New Roman"/>
+        </w:rPr>
+      </w:pPr>
+      <w:r>
+        <w:rPr>
+          <w:noProof/>
+        </w:rPr>
+        <w:drawing>
+          <wp:inline distT="0" distB="0" distL="0" distR="0" wp14:anchorId="71F38811" wp14:editId="47EC1939">
+            <wp:extent cx="3905250" cy="838200"/>
+            <wp:effectExtent l="0" t="0" r="0" b="0"/>
+            <wp:docPr id="1098673104" name="Kép 1" descr="A képen szöveg, képernyőkép, Betűtípus, sor látható&#10;&#10;Előfordulhat, hogy az AI által létrehozott tartalom helytelen."/>
+            <wp:cNvGraphicFramePr>
+              <a:graphicFrameLocks xmlns:a="http://schemas.openxmlformats.org/drawingml/2006/main" noChangeAspect="1"/>
+            </wp:cNvGraphicFramePr>
+            <a:graphic xmlns:a="http://schemas.openxmlformats.org/drawingml/2006/main">
+              <a:graphicData uri="http://schemas.openxmlformats.org/drawingml/2006/picture">
+                <pic:pic xmlns:pic="http://schemas.openxmlformats.org/drawingml/2006/picture">
+                  <pic:nvPicPr>
+                    <pic:cNvPr id="1098673104" name="Kép 1" descr="A képen szöveg, képernyőkép, Betűtípus, sor látható&#10;&#10;Előfordulhat, hogy az AI által létrehozott tartalom helytelen."/>
+                    <pic:cNvPicPr/>
+                  </pic:nvPicPr>
+                  <pic:blipFill>
+                    <a:blip r:embed="rId21"/>
+                    <a:stretch>
+                      <a:fillRect/>
+                    </a:stretch>
+                  </pic:blipFill>
+                  <pic:spPr>
+                    <a:xfrm>
+                      <a:off x="0" y="0"/>
+                      <a:ext cx="3905250" cy="838200"/>
+                    </a:xfrm>
+                    <a:prstGeom prst="rect">
+                      <a:avLst/>
+                    </a:prstGeom>
+                  </pic:spPr>
+                </pic:pic>
+              </a:graphicData>
+            </a:graphic>
+          </wp:inline>
+        </w:drawing>
+      </w:r>
+    </w:p>
+    <w:p>
+      <w:pPr>
+        <w:spacing w:after="0" w:line="240" w:lineRule="auto"/>
+        <w:jc w:val="both"/>
+        <w:rPr>
+          <w:rFonts w:ascii="Times New Roman" w:hAnsi="Times New Roman" w:cs="Times New Roman"/>
+        </w:rPr>
+      </w:pPr>
+    </w:p>
+    <w:p>
+      <w:pPr>
+        <w:spacing w:after="0" w:line="240" w:lineRule="auto"/>
+        <w:jc w:val="both"/>
+        <w:rPr>
+          <w:rFonts w:ascii="Times New Roman" w:hAnsi="Times New Roman" w:cs="Times New Roman"/>
+        </w:rPr>
+      </w:pPr>
+      <w:r>
+        <w:rPr>
+          <w:rFonts w:ascii="Times New Roman" w:hAnsi="Times New Roman" w:cs="Times New Roman"/>
+        </w:rPr>
+        <w:t xml:space="preserve">Ezeket az eszközöket használtuk itt: </w:t>
+      </w:r>
+    </w:p>
+    <w:p>
+      <w:pPr>
+        <w:spacing w:after="0" w:line="240" w:lineRule="auto"/>
+        <w:jc w:val="both"/>
+        <w:rPr>
+          <w:rFonts w:ascii="Times New Roman" w:hAnsi="Times New Roman" w:cs="Times New Roman"/>
+        </w:rPr>
+      </w:pPr>
+      <w:r>
+        <w:rPr>
+          <w:noProof/>
+        </w:rPr>
+        <w:drawing>
+          <wp:inline distT="0" distB="0" distL="0" distR="0" wp14:anchorId="270945D9" wp14:editId="616E2C9E">
+            <wp:extent cx="3314700" cy="2676525"/>
+            <wp:effectExtent l="0" t="0" r="0" b="9525"/>
+            <wp:docPr id="1191905538" name="Kép 1" descr="A képen diagram, képernyőkép, térkép, sor látható&#10;&#10;Előfordulhat, hogy az AI által létrehozott tartalom helytelen."/>
+            <wp:cNvGraphicFramePr>
+              <a:graphicFrameLocks xmlns:a="http://schemas.openxmlformats.org/drawingml/2006/main" noChangeAspect="1"/>
+            </wp:cNvGraphicFramePr>
+            <a:graphic xmlns:a="http://schemas.openxmlformats.org/drawingml/2006/main">
+              <a:graphicData uri="http://schemas.openxmlformats.org/drawingml/2006/picture">
+                <pic:pic xmlns:pic="http://schemas.openxmlformats.org/drawingml/2006/picture">
+                  <pic:nvPicPr>
+                    <pic:cNvPr id="1191905538" name="Kép 1" descr="A képen diagram, képernyőkép, térkép, sor látható&#10;&#10;Előfordulhat, hogy az AI által létrehozott tartalom helytelen."/>
+                    <pic:cNvPicPr/>
+                  </pic:nvPicPr>
+                  <pic:blipFill>
+                    <a:blip r:embed="rId22"/>
+                    <a:stretch>
+                      <a:fillRect/>
+                    </a:stretch>
+                  </pic:blipFill>
+                  <pic:spPr>
+                    <a:xfrm>
+                      <a:off x="0" y="0"/>
+                      <a:ext cx="3314700" cy="2676525"/>
+                    </a:xfrm>
+                    <a:prstGeom prst="rect">
+                      <a:avLst/>
+                    </a:prstGeom>
+                  </pic:spPr>
+                </pic:pic>
+              </a:graphicData>
+            </a:graphic>
+          </wp:inline>
+        </w:drawing>
+      </w:r>
+    </w:p>
+    <w:p>
+      <w:pPr>
+        <w:spacing w:after="0" w:line="240" w:lineRule="auto"/>
+        <w:jc w:val="both"/>
+        <w:rPr>
+          <w:rFonts w:ascii="Times New Roman" w:hAnsi="Times New Roman" w:cs="Times New Roman"/>
+        </w:rPr>
+      </w:pPr>
+    </w:p>
+    <w:p>
+      <w:pPr>
+        <w:spacing w:after="0" w:line="240" w:lineRule="auto"/>
+        <w:jc w:val="both"/>
+        <w:rPr>
+          <w:rFonts w:ascii="Times New Roman" w:hAnsi="Times New Roman" w:cs="Times New Roman"/>
+        </w:rPr>
+      </w:pPr>
+      <w:r>
+        <w:rPr>
+          <w:rFonts w:ascii="Times New Roman" w:hAnsi="Times New Roman" w:cs="Times New Roman"/>
+        </w:rPr>
+        <w:t xml:space="preserve">ISP beállításai eddig – </w:t>
+      </w:r>
+    </w:p>
+    <w:p>
+      <w:pPr>
+        <w:spacing w:after="0" w:line="240" w:lineRule="auto"/>
+        <w:jc w:val="both"/>
+        <w:rPr>
+          <w:rFonts w:ascii="Times New Roman" w:hAnsi="Times New Roman" w:cs="Times New Roman"/>
+        </w:rPr>
+      </w:pPr>
+      <w:r>
+        <w:rPr>
+          <w:noProof/>
+        </w:rPr>
+        <w:drawing>
+          <wp:inline distT="0" distB="0" distL="0" distR="0" wp14:anchorId="2B4F203F" wp14:editId="5E948EF2">
+            <wp:extent cx="3133725" cy="1590675"/>
+            <wp:effectExtent l="0" t="0" r="9525" b="9525"/>
+            <wp:docPr id="572061457" name="Kép 1" descr="A képen szöveg, képernyőkép, Betűtípus, algebra látható&#10;&#10;Előfordulhat, hogy az AI által létrehozott tartalom helytelen."/>
+            <wp:cNvGraphicFramePr>
+              <a:graphicFrameLocks xmlns:a="http://schemas.openxmlformats.org/drawingml/2006/main" noChangeAspect="1"/>
+            </wp:cNvGraphicFramePr>
+            <a:graphic xmlns:a="http://schemas.openxmlformats.org/drawingml/2006/main">
+              <a:graphicData uri="http://schemas.openxmlformats.org/drawingml/2006/picture">
+                <pic:pic xmlns:pic="http://schemas.openxmlformats.org/drawingml/2006/picture">
+                  <pic:nvPicPr>
+                    <pic:cNvPr id="572061457" name="Kép 1" descr="A képen szöveg, képernyőkép, Betűtípus, algebra látható&#10;&#10;Előfordulhat, hogy az AI által létrehozott tartalom helytelen."/>
+                    <pic:cNvPicPr/>
+                  </pic:nvPicPr>
+                  <pic:blipFill>
+                    <a:blip r:embed="rId23"/>
+                    <a:stretch>
+                      <a:fillRect/>
+                    </a:stretch>
+                  </pic:blipFill>
+                  <pic:spPr>
+                    <a:xfrm>
+                      <a:off x="0" y="0"/>
+                      <a:ext cx="3133725" cy="1590675"/>
+                    </a:xfrm>
+                    <a:prstGeom prst="rect">
+                      <a:avLst/>
+                    </a:prstGeom>
+                  </pic:spPr>
+                </pic:pic>
+              </a:graphicData>
+            </a:graphic>
+          </wp:inline>
+        </w:drawing>
+      </w:r>
+    </w:p>
+    <w:p>
+      <w:pPr>
+        <w:spacing w:after="0" w:line="240" w:lineRule="auto"/>
+        <w:jc w:val="both"/>
+        <w:rPr>
+          <w:rFonts w:ascii="Times New Roman" w:hAnsi="Times New Roman" w:cs="Times New Roman"/>
+        </w:rPr>
+      </w:pPr>
+      <w:r>
+        <w:rPr>
+          <w:noProof/>
+        </w:rPr>
+        <w:drawing>
+          <wp:inline distT="0" distB="0" distL="0" distR="0" wp14:anchorId="57555439" wp14:editId="4615B230">
+            <wp:extent cx="3162300" cy="1323975"/>
+            <wp:effectExtent l="0" t="0" r="0" b="9525"/>
+            <wp:docPr id="1744367839" name="Kép 1" descr="A képen szöveg, képernyőkép, Betűtípus, nyugta látható&#10;&#10;Előfordulhat, hogy az AI által létrehozott tartalom helytelen."/>
+            <wp:cNvGraphicFramePr>
+              <a:graphicFrameLocks xmlns:a="http://schemas.openxmlformats.org/drawingml/2006/main" noChangeAspect="1"/>
+            </wp:cNvGraphicFramePr>
+            <a:graphic xmlns:a="http://schemas.openxmlformats.org/drawingml/2006/main">
+              <a:graphicData uri="http://schemas.openxmlformats.org/drawingml/2006/picture">
+                <pic:pic xmlns:pic="http://schemas.openxmlformats.org/drawingml/2006/picture">
+                  <pic:nvPicPr>
+                    <pic:cNvPr id="1744367839" name="Kép 1" descr="A képen szöveg, képernyőkép, Betűtípus, nyugta látható&#10;&#10;Előfordulhat, hogy az AI által létrehozott tartalom helytelen."/>
+                    <pic:cNvPicPr/>
+                  </pic:nvPicPr>
+                  <pic:blipFill>
+                    <a:blip r:embed="rId24"/>
+                    <a:stretch>
+                      <a:fillRect/>
+                    </a:stretch>
+                  </pic:blipFill>
+                  <pic:spPr>
+                    <a:xfrm>
+                      <a:off x="0" y="0"/>
+                      <a:ext cx="3162300" cy="1323975"/>
+                    </a:xfrm>
+                    <a:prstGeom prst="rect">
+                      <a:avLst/>
+                    </a:prstGeom>
+                  </pic:spPr>
+                </pic:pic>
+              </a:graphicData>
+            </a:graphic>
+          </wp:inline>
+        </w:drawing>
+      </w:r>
+    </w:p>
+    <w:p>
+      <w:pPr>
+        <w:spacing w:after="0" w:line="240" w:lineRule="auto"/>
+        <w:jc w:val="both"/>
+        <w:rPr>
+          <w:rFonts w:ascii="Times New Roman" w:hAnsi="Times New Roman" w:cs="Times New Roman"/>
+        </w:rPr>
+      </w:pPr>
+    </w:p>
+    <w:p>
+      <w:pPr>
+        <w:jc w:val="both"/>
+        <w:rPr>
+          <w:rFonts w:ascii="Times New Roman" w:hAnsi="Times New Roman" w:cs="Times New Roman"/>
+        </w:rPr>
+      </w:pPr>
+    </w:p>
+    <w:p>
+      <w:pPr>
+        <w:rPr>
+          <w:rFonts w:ascii="Times New Roman" w:hAnsi="Times New Roman" w:cs="Times New Roman"/>
+        </w:rPr>
+      </w:pPr>
+    </w:p>
     <w:p>
       <w:pPr>
         <w:pStyle w:val="Cmsor1"/>
@@ -1960,7 +3774,7 @@
       </w:pPr>
     </w:p>
     <w:sectPr>
-      <w:headerReference w:type="default" r:id="rId13"/>
+      <w:headerReference w:type="default" r:id="rId25"/>
       <w:pgSz w:w="11906" w:h="16838"/>
       <w:pgMar w:top="1417" w:right="1417" w:bottom="1417" w:left="1417" w:header="708" w:footer="708" w:gutter="0"/>
       <w:cols w:space="708"/>
@@ -2052,7 +3866,7 @@
         <w:rFonts w:ascii="Symbol" w:hAnsi="Symbol" w:hint="default"/>
       </w:rPr>
     </w:lvl>
-    <w:lvl w:ilvl="1" w:tplc="040E0003" w:tentative="1">
+    <w:lvl w:ilvl="1" w:tplc="040E0003">
       <w:start w:val="1"/>
       <w:numFmt w:val="bullet"/>
       <w:lvlText w:val="o"/>
@@ -2939,6 +4753,7 @@
   <w:style w:type="paragraph" w:default="1" w:styleId="Norml">
     <w:name w:val="Normal"/>
     <w:qFormat/>
+    <w:rsid w:val="00480C35"/>
   </w:style>
   <w:style w:type="paragraph" w:styleId="Cmsor1">
     <w:name w:val="heading 1"/>
@@ -3142,7 +4957,6 @@
   <w:style w:type="character" w:default="1" w:styleId="Bekezdsalapbettpusa">
     <w:name w:val="Default Paragraph Font"/>
     <w:uiPriority w:val="1"/>
-    <w:semiHidden/>
     <w:unhideWhenUsed/>
   </w:style>
   <w:style w:type="table" w:default="1" w:styleId="Normltblzat">
@@ -3517,6 +5331,17 @@
       <w14:ligatures w14:val="none"/>
     </w:rPr>
   </w:style>
+  <w:style w:type="character" w:styleId="Kiemels2">
+    <w:name w:val="Strong"/>
+    <w:basedOn w:val="Bekezdsalapbettpusa"/>
+    <w:uiPriority w:val="22"/>
+    <w:qFormat/>
+    <w:rsid w:val="00B754FF"/>
+    <w:rPr>
+      <w:b/>
+      <w:bCs/>
+    </w:rPr>
+  </w:style>
 </w:styles>
 </file>
 

</xml_diff>

<commit_message>
wireless router is belekerult budapesten
</commit_message>
<xml_diff>
--- a/vizsgaremek_bemutatkozás_ig.docx
+++ b/vizsgaremek_bemutatkozás_ig.docx
@@ -1716,19 +1716,14 @@
           <w:rFonts w:ascii="Times New Roman" w:hAnsi="Times New Roman" w:cs="Times New Roman"/>
         </w:rPr>
         <w:tab/>
-        <w:t xml:space="preserve"> </w:t>
-      </w:r>
-      <w:r>
-        <w:rPr>
-          <w:rFonts w:ascii="Times New Roman" w:hAnsi="Times New Roman" w:cs="Times New Roman"/>
-        </w:rPr>
-        <w:t xml:space="preserve">Mindegyik telephely saját routerrel rendelkezik, amely közvetlenül csatlakozik az ISP routerhez. Ez a megközelítés a </w:t>
+        <w:t xml:space="preserve"> Mindegyik telephely saját routerrel rendelkezik, amely közvetlenül csatlakozik az ISP routerhez. Ez a megközelítés a </w:t>
       </w:r>
       <w:r>
         <w:rPr>
           <w:rFonts w:ascii="Times New Roman" w:hAnsi="Times New Roman" w:cs="Times New Roman"/>
           <w:i/>
           <w:iCs/>
+          <w:highlight w:val="yellow"/>
         </w:rPr>
         <w:t>multi-homed edge</w:t>
       </w:r>
@@ -1736,13 +1731,20 @@
         <w:rPr>
           <w:rFonts w:ascii="Times New Roman" w:hAnsi="Times New Roman" w:cs="Times New Roman"/>
         </w:rPr>
-        <w:t xml:space="preserve"> modellnek felel meg, ahol minden router önállóan NAT-ol és kezeli az internetkapcsolatot.</w:t>
-      </w:r>
-      <w:r>
-        <w:rPr>
-          <w:rFonts w:ascii="Times New Roman" w:hAnsi="Times New Roman" w:cs="Times New Roman"/>
-        </w:rPr>
-        <w:t xml:space="preserve"> Ennek a megvalósítása a budapesti telephelyen és a távmunkás környezetben valósult meg. Jelenlegi hálózat így néz ki: </w:t>
+        <w:t xml:space="preserve"> modellnek felel meg, ahol minden router önállóan </w:t>
+      </w:r>
+      <w:r>
+        <w:rPr>
+          <w:rFonts w:ascii="Times New Roman" w:hAnsi="Times New Roman" w:cs="Times New Roman"/>
+          <w:highlight w:val="yellow"/>
+        </w:rPr>
+        <w:t>NAT</w:t>
+      </w:r>
+      <w:r>
+        <w:rPr>
+          <w:rFonts w:ascii="Times New Roman" w:hAnsi="Times New Roman" w:cs="Times New Roman"/>
+        </w:rPr>
+        <w:t xml:space="preserve">-ol és kezeli az internetkapcsolatot. Ennek a megvalósítása a budapesti telephelyen és a távmunkás környezetben valósult meg. Jelenlegi hálózat így néz ki: </w:t>
       </w:r>
     </w:p>
     <w:p>
@@ -2262,19 +2264,7 @@
         <w:rPr>
           <w:rFonts w:ascii="Times New Roman" w:hAnsi="Times New Roman" w:cs="Times New Roman"/>
         </w:rPr>
-        <w:t>192.168.1</w:t>
-      </w:r>
-      <w:r>
-        <w:rPr>
-          <w:rFonts w:ascii="Times New Roman" w:hAnsi="Times New Roman" w:cs="Times New Roman"/>
-        </w:rPr>
-        <w:t>2</w:t>
-      </w:r>
-      <w:r>
-        <w:rPr>
-          <w:rFonts w:ascii="Times New Roman" w:hAnsi="Times New Roman" w:cs="Times New Roman"/>
-        </w:rPr>
-        <w:t>0.0/24</w:t>
+        <w:t>192.168.120.0/24</w:t>
       </w:r>
       <w:r>
         <w:rPr>
@@ -2299,19 +2289,7 @@
         <w:rPr>
           <w:rFonts w:ascii="Times New Roman" w:hAnsi="Times New Roman" w:cs="Times New Roman"/>
         </w:rPr>
-        <w:t>192.168.1</w:t>
-      </w:r>
-      <w:r>
-        <w:rPr>
-          <w:rFonts w:ascii="Times New Roman" w:hAnsi="Times New Roman" w:cs="Times New Roman"/>
-        </w:rPr>
-        <w:t>3</w:t>
-      </w:r>
-      <w:r>
-        <w:rPr>
-          <w:rFonts w:ascii="Times New Roman" w:hAnsi="Times New Roman" w:cs="Times New Roman"/>
-        </w:rPr>
-        <w:t>0.0/24</w:t>
+        <w:t>192.168.130.0/24</w:t>
       </w:r>
       <w:r>
         <w:rPr>
@@ -2336,25 +2314,19 @@
         <w:rPr>
           <w:rFonts w:ascii="Times New Roman" w:hAnsi="Times New Roman" w:cs="Times New Roman"/>
         </w:rPr>
-        <w:t>192.168.</w:t>
-      </w:r>
-      <w:r>
-        <w:rPr>
-          <w:rFonts w:ascii="Times New Roman" w:hAnsi="Times New Roman" w:cs="Times New Roman"/>
-        </w:rPr>
-        <w:t>99</w:t>
-      </w:r>
-      <w:r>
-        <w:rPr>
-          <w:rFonts w:ascii="Times New Roman" w:hAnsi="Times New Roman" w:cs="Times New Roman"/>
-        </w:rPr>
-        <w:t>.0/24</w:t>
-      </w:r>
-      <w:r>
-        <w:rPr>
-          <w:rFonts w:ascii="Times New Roman" w:hAnsi="Times New Roman" w:cs="Times New Roman"/>
-        </w:rPr>
-        <w:t xml:space="preserve"> – NATIVE VLAN </w:t>
+        <w:t>192.168.99.0/24 – NATIVE</w:t>
+      </w:r>
+      <w:r>
+        <w:rPr>
+          <w:rFonts w:ascii="Times New Roman" w:hAnsi="Times New Roman" w:cs="Times New Roman"/>
+        </w:rPr>
+        <w:t xml:space="preserve"> </w:t>
+      </w:r>
+      <w:r>
+        <w:rPr>
+          <w:rFonts w:ascii="Times New Roman" w:hAnsi="Times New Roman" w:cs="Times New Roman"/>
+        </w:rPr>
+        <w:t xml:space="preserve">VLAN </w:t>
       </w:r>
     </w:p>
     <w:p>
@@ -2586,19 +2558,7 @@
         <w:rPr>
           <w:rFonts w:ascii="Times New Roman" w:hAnsi="Times New Roman" w:cs="Times New Roman"/>
         </w:rPr>
-        <w:t>IP címzés – P</w:t>
-      </w:r>
-      <w:r>
-        <w:rPr>
-          <w:rFonts w:ascii="Times New Roman" w:hAnsi="Times New Roman" w:cs="Times New Roman"/>
-        </w:rPr>
-        <w:t>ublikus</w:t>
-      </w:r>
-      <w:r>
-        <w:rPr>
-          <w:rFonts w:ascii="Times New Roman" w:hAnsi="Times New Roman" w:cs="Times New Roman"/>
-        </w:rPr>
-        <w:t xml:space="preserve"> IP-k </w:t>
+        <w:t xml:space="preserve">IP címzés – Publikus IP-k </w:t>
       </w:r>
     </w:p>
     <w:tbl>
@@ -3680,6 +3640,107 @@
           <w:rFonts w:ascii="Times New Roman" w:hAnsi="Times New Roman" w:cs="Times New Roman"/>
         </w:rPr>
       </w:pPr>
+      <w:r>
+        <w:rPr>
+          <w:rFonts w:ascii="Times New Roman" w:hAnsi="Times New Roman" w:cs="Times New Roman"/>
+        </w:rPr>
+        <w:lastRenderedPageBreak/>
+        <w:t xml:space="preserve">A budapesti telephelyen beállításra került még egy tftp szerver illetve egy wireless router, ami biztosít DHCP szolgáltatásokat, azoknak, akik az irodába saját készülékükek viszik. </w:t>
+      </w:r>
+    </w:p>
+    <w:p>
+      <w:pPr>
+        <w:rPr>
+          <w:rFonts w:ascii="Times New Roman" w:hAnsi="Times New Roman" w:cs="Times New Roman"/>
+        </w:rPr>
+      </w:pPr>
+      <w:r>
+        <w:rPr>
+          <w:noProof/>
+        </w:rPr>
+        <w:drawing>
+          <wp:inline distT="0" distB="0" distL="0" distR="0" wp14:anchorId="0E26BD2A" wp14:editId="03EC12F7">
+            <wp:extent cx="3457575" cy="2533650"/>
+            <wp:effectExtent l="0" t="0" r="9525" b="0"/>
+            <wp:docPr id="1728264402" name="Kép 1" descr="A képen szöveg, képernyőkép látható&#10;&#10;Előfordulhat, hogy az AI által létrehozott tartalom helytelen."/>
+            <wp:cNvGraphicFramePr>
+              <a:graphicFrameLocks xmlns:a="http://schemas.openxmlformats.org/drawingml/2006/main" noChangeAspect="1"/>
+            </wp:cNvGraphicFramePr>
+            <a:graphic xmlns:a="http://schemas.openxmlformats.org/drawingml/2006/main">
+              <a:graphicData uri="http://schemas.openxmlformats.org/drawingml/2006/picture">
+                <pic:pic xmlns:pic="http://schemas.openxmlformats.org/drawingml/2006/picture">
+                  <pic:nvPicPr>
+                    <pic:cNvPr id="1728264402" name="Kép 1" descr="A képen szöveg, képernyőkép látható&#10;&#10;Előfordulhat, hogy az AI által létrehozott tartalom helytelen."/>
+                    <pic:cNvPicPr/>
+                  </pic:nvPicPr>
+                  <pic:blipFill>
+                    <a:blip r:embed="rId25"/>
+                    <a:stretch>
+                      <a:fillRect/>
+                    </a:stretch>
+                  </pic:blipFill>
+                  <pic:spPr>
+                    <a:xfrm>
+                      <a:off x="0" y="0"/>
+                      <a:ext cx="3457575" cy="2533650"/>
+                    </a:xfrm>
+                    <a:prstGeom prst="rect">
+                      <a:avLst/>
+                    </a:prstGeom>
+                  </pic:spPr>
+                </pic:pic>
+              </a:graphicData>
+            </a:graphic>
+          </wp:inline>
+        </w:drawing>
+      </w:r>
+    </w:p>
+    <w:p>
+      <w:pPr>
+        <w:rPr>
+          <w:rFonts w:ascii="Times New Roman" w:hAnsi="Times New Roman" w:cs="Times New Roman"/>
+        </w:rPr>
+      </w:pPr>
+      <w:r>
+        <w:rPr>
+          <w:noProof/>
+        </w:rPr>
+        <w:drawing>
+          <wp:inline distT="0" distB="0" distL="0" distR="0" wp14:anchorId="40EDE9D7" wp14:editId="589240AB">
+            <wp:extent cx="5760720" cy="4364990"/>
+            <wp:effectExtent l="0" t="0" r="0" b="0"/>
+            <wp:docPr id="1662878554" name="Kép 1" descr="A képen szöveg, képernyőkép, szoftver, Számítógépes ikon látható&#10;&#10;Előfordulhat, hogy az AI által létrehozott tartalom helytelen."/>
+            <wp:cNvGraphicFramePr>
+              <a:graphicFrameLocks xmlns:a="http://schemas.openxmlformats.org/drawingml/2006/main" noChangeAspect="1"/>
+            </wp:cNvGraphicFramePr>
+            <a:graphic xmlns:a="http://schemas.openxmlformats.org/drawingml/2006/main">
+              <a:graphicData uri="http://schemas.openxmlformats.org/drawingml/2006/picture">
+                <pic:pic xmlns:pic="http://schemas.openxmlformats.org/drawingml/2006/picture">
+                  <pic:nvPicPr>
+                    <pic:cNvPr id="1662878554" name="Kép 1" descr="A képen szöveg, képernyőkép, szoftver, Számítógépes ikon látható&#10;&#10;Előfordulhat, hogy az AI által létrehozott tartalom helytelen."/>
+                    <pic:cNvPicPr/>
+                  </pic:nvPicPr>
+                  <pic:blipFill>
+                    <a:blip r:embed="rId26"/>
+                    <a:stretch>
+                      <a:fillRect/>
+                    </a:stretch>
+                  </pic:blipFill>
+                  <pic:spPr>
+                    <a:xfrm>
+                      <a:off x="0" y="0"/>
+                      <a:ext cx="5760720" cy="4364990"/>
+                    </a:xfrm>
+                    <a:prstGeom prst="rect">
+                      <a:avLst/>
+                    </a:prstGeom>
+                  </pic:spPr>
+                </pic:pic>
+              </a:graphicData>
+            </a:graphic>
+          </wp:inline>
+        </w:drawing>
+      </w:r>
     </w:p>
     <w:p>
       <w:pPr>
@@ -3742,6 +3803,7 @@
           <w:rFonts w:ascii="Times New Roman" w:hAnsi="Times New Roman" w:cs="Times New Roman"/>
           <w:color w:val="000000" w:themeColor="text1"/>
         </w:rPr>
+        <w:lastRenderedPageBreak/>
         <w:br w:type="page"/>
       </w:r>
     </w:p>
@@ -3774,7 +3836,7 @@
       </w:pPr>
     </w:p>
     <w:sectPr>
-      <w:headerReference w:type="default" r:id="rId25"/>
+      <w:headerReference w:type="default" r:id="rId27"/>
       <w:pgSz w:w="11906" w:h="16838"/>
       <w:pgMar w:top="1417" w:right="1417" w:bottom="1417" w:left="1417" w:header="708" w:footer="708" w:gutter="0"/>
       <w:cols w:space="708"/>
@@ -4957,6 +5019,7 @@
   <w:style w:type="character" w:default="1" w:styleId="Bekezdsalapbettpusa">
     <w:name w:val="Default Paragraph Font"/>
     <w:uiPriority w:val="1"/>
+    <w:semiHidden/>
     <w:unhideWhenUsed/>
   </w:style>
   <w:style w:type="table" w:default="1" w:styleId="Normltblzat">

</xml_diff>

<commit_message>
hozzakerult az EtherChannel es az STP a dokuhoz
</commit_message>
<xml_diff>
--- a/vizsgaremek_bemutatkozás_ig.docx
+++ b/vizsgaremek_bemutatkozás_ig.docx
@@ -234,6 +234,7 @@
         </w:rPr>
         <w:t xml:space="preserve">, a </w:t>
       </w:r>
+      <w:proofErr w:type="spellStart"/>
       <w:r>
         <w:rPr>
           <w:rFonts w:ascii="Times New Roman" w:hAnsi="Times New Roman" w:cs="Times New Roman"/>
@@ -243,6 +244,7 @@
         </w:rPr>
         <w:t>SegíTech</w:t>
       </w:r>
+      <w:proofErr w:type="spellEnd"/>
       <w:r>
         <w:rPr>
           <w:rFonts w:ascii="Times New Roman" w:hAnsi="Times New Roman" w:cs="Times New Roman"/>
@@ -482,6 +484,7 @@
         </w:rPr>
         <w:t xml:space="preserve">Braun Dénes vagyok, hálózati technikus a </w:t>
       </w:r>
+      <w:proofErr w:type="spellStart"/>
       <w:r>
         <w:rPr>
           <w:rFonts w:ascii="Times New Roman" w:hAnsi="Times New Roman" w:cs="Times New Roman"/>
@@ -491,6 +494,7 @@
         </w:rPr>
         <w:t>SegíTech</w:t>
       </w:r>
+      <w:proofErr w:type="spellEnd"/>
       <w:r>
         <w:rPr>
           <w:rFonts w:ascii="Times New Roman" w:hAnsi="Times New Roman" w:cs="Times New Roman"/>
@@ -532,6 +536,7 @@
         </w:rPr>
         <w:t xml:space="preserve">Horváth Márk vagyok, hálózattervező és üzemeltető szakember a </w:t>
       </w:r>
+      <w:proofErr w:type="spellStart"/>
       <w:r>
         <w:rPr>
           <w:rFonts w:ascii="Times New Roman" w:hAnsi="Times New Roman" w:cs="Times New Roman"/>
@@ -541,6 +546,7 @@
         </w:rPr>
         <w:t>SegíTech</w:t>
       </w:r>
+      <w:proofErr w:type="spellEnd"/>
       <w:r>
         <w:rPr>
           <w:rFonts w:ascii="Times New Roman" w:hAnsi="Times New Roman" w:cs="Times New Roman"/>
@@ -606,7 +612,21 @@
         <w:rPr>
           <w:rFonts w:ascii="Times New Roman" w:hAnsi="Times New Roman" w:cs="Times New Roman"/>
         </w:rPr>
-        <w:t>A nevem Tőzsér Barnabás, 19 éves fiatal pályakezdő vagyok és a Segítech csapatának büszke tagja. Középfokú tanulmányaimat a Neumann János Informatikai Technikum és Gimnáziumban végeztem, ahol megszereztem az informatikai alapokat, valamint betekintést nyertem a modern technológiák és rendszerek működésébe. Jelenleg az Óbudai Egyetemen folytatom tanulmányaimat, ahol tovább mélyítem szakmai ismereteimet és gyakorlati tudásomat.</w:t>
+        <w:t xml:space="preserve">A nevem Tőzsér Barnabás, 19 éves fiatal pályakezdő vagyok és a </w:t>
+      </w:r>
+      <w:proofErr w:type="spellStart"/>
+      <w:r>
+        <w:rPr>
+          <w:rFonts w:ascii="Times New Roman" w:hAnsi="Times New Roman" w:cs="Times New Roman"/>
+        </w:rPr>
+        <w:t>Segítech</w:t>
+      </w:r>
+      <w:proofErr w:type="spellEnd"/>
+      <w:r>
+        <w:rPr>
+          <w:rFonts w:ascii="Times New Roman" w:hAnsi="Times New Roman" w:cs="Times New Roman"/>
+        </w:rPr>
+        <w:t xml:space="preserve"> csapatának büszke tagja. Középfokú tanulmányaimat a Neumann János Informatikai Technikum és Gimnáziumban végeztem, ahol megszereztem az informatikai alapokat, valamint betekintést nyertem a modern technológiák és rendszerek működésébe. Jelenleg az Óbudai Egyetemen folytatom tanulmányaimat, ahol tovább mélyítem szakmai ismereteimet és gyakorlati tudásomat.</w:t>
       </w:r>
     </w:p>
     <w:p>
@@ -744,6 +764,7 @@
         </w:rPr>
         <w:t xml:space="preserve">a </w:t>
       </w:r>
+      <w:proofErr w:type="spellStart"/>
       <w:r>
         <w:rPr>
           <w:rFonts w:ascii="Times New Roman" w:hAnsi="Times New Roman" w:cs="Times New Roman"/>
@@ -754,6 +775,7 @@
         </w:rPr>
         <w:t>SegíTech</w:t>
       </w:r>
+      <w:proofErr w:type="spellEnd"/>
       <w:r>
         <w:rPr>
           <w:rFonts w:ascii="Times New Roman" w:hAnsi="Times New Roman" w:cs="Times New Roman"/>
@@ -983,7 +1005,35 @@
         <w:rPr>
           <w:rFonts w:ascii="Times New Roman" w:hAnsi="Times New Roman" w:cs="Times New Roman"/>
         </w:rPr>
-        <w:t xml:space="preserve">Itt a dolgozóknak és vezetőségnek/titkárságnak van fenntartva két külön irodai helység, amik között már arányaiban jelentős távolság van, ezért két Routert helyeztünk el és számos Switchet ezzel biztosítva az adatforgalom elosztását, sávszéleség biztosítását. Ugyanazon eszközök között UTP Straight-Through Ethernet kábelt használtunk. </w:t>
+        <w:t xml:space="preserve">Itt a dolgozóknak és vezetőségnek/titkárságnak van fenntartva két külön irodai helység, amik között már arányaiban jelentős távolság van, ezért két Routert helyeztünk el és számos </w:t>
+      </w:r>
+      <w:proofErr w:type="spellStart"/>
+      <w:r>
+        <w:rPr>
+          <w:rFonts w:ascii="Times New Roman" w:hAnsi="Times New Roman" w:cs="Times New Roman"/>
+        </w:rPr>
+        <w:t>Switchet</w:t>
+      </w:r>
+      <w:proofErr w:type="spellEnd"/>
+      <w:r>
+        <w:rPr>
+          <w:rFonts w:ascii="Times New Roman" w:hAnsi="Times New Roman" w:cs="Times New Roman"/>
+        </w:rPr>
+        <w:t xml:space="preserve"> ezzel biztosítva az adatforgalom elosztását, sávszéleség biztosítását. Ugyanazon eszközök között UTP </w:t>
+      </w:r>
+      <w:proofErr w:type="spellStart"/>
+      <w:r>
+        <w:rPr>
+          <w:rFonts w:ascii="Times New Roman" w:hAnsi="Times New Roman" w:cs="Times New Roman"/>
+        </w:rPr>
+        <w:t>Straight-Through</w:t>
+      </w:r>
+      <w:proofErr w:type="spellEnd"/>
+      <w:r>
+        <w:rPr>
+          <w:rFonts w:ascii="Times New Roman" w:hAnsi="Times New Roman" w:cs="Times New Roman"/>
+        </w:rPr>
+        <w:t xml:space="preserve"> Ethernet kábelt használtunk. </w:t>
       </w:r>
     </w:p>
     <w:p>
@@ -999,8 +1049,17 @@
           <w:rFonts w:ascii="Times New Roman" w:hAnsi="Times New Roman" w:cs="Times New Roman"/>
           <w:highlight w:val="yellow"/>
         </w:rPr>
-        <w:t>A Budapest_technologiai_telephely</w:t>
-      </w:r>
+        <w:t xml:space="preserve">A </w:t>
+      </w:r>
+      <w:proofErr w:type="spellStart"/>
+      <w:r>
+        <w:rPr>
+          <w:rFonts w:ascii="Times New Roman" w:hAnsi="Times New Roman" w:cs="Times New Roman"/>
+          <w:highlight w:val="yellow"/>
+        </w:rPr>
+        <w:t>Budapest_technologiai_telephely</w:t>
+      </w:r>
+      <w:proofErr w:type="spellEnd"/>
       <w:r>
         <w:rPr>
           <w:rFonts w:ascii="Times New Roman" w:hAnsi="Times New Roman" w:cs="Times New Roman"/>
@@ -1090,13 +1149,36 @@
           <w:rFonts w:ascii="Times New Roman" w:hAnsi="Times New Roman" w:cs="Times New Roman"/>
           <w:highlight w:val="yellow"/>
         </w:rPr>
-        <w:t>A Titkárság_budapest</w:t>
-      </w:r>
-      <w:r>
-        <w:rPr>
-          <w:rFonts w:ascii="Times New Roman" w:hAnsi="Times New Roman" w:cs="Times New Roman"/>
-        </w:rPr>
-        <w:t xml:space="preserve"> helység egy jóval kisebb terület, egészen hasónló technológiával és megoldásokkal, mint a Budapest_technologiai_telephely rész. </w:t>
+        <w:t xml:space="preserve">A </w:t>
+      </w:r>
+      <w:proofErr w:type="spellStart"/>
+      <w:r>
+        <w:rPr>
+          <w:rFonts w:ascii="Times New Roman" w:hAnsi="Times New Roman" w:cs="Times New Roman"/>
+          <w:highlight w:val="yellow"/>
+        </w:rPr>
+        <w:t>Titkárság_budapest</w:t>
+      </w:r>
+      <w:proofErr w:type="spellEnd"/>
+      <w:r>
+        <w:rPr>
+          <w:rFonts w:ascii="Times New Roman" w:hAnsi="Times New Roman" w:cs="Times New Roman"/>
+        </w:rPr>
+        <w:t xml:space="preserve"> helység egy jóval kisebb terület, egészen hasónló technológiával és megoldásokkal, mint a </w:t>
+      </w:r>
+      <w:proofErr w:type="spellStart"/>
+      <w:r>
+        <w:rPr>
+          <w:rFonts w:ascii="Times New Roman" w:hAnsi="Times New Roman" w:cs="Times New Roman"/>
+        </w:rPr>
+        <w:t>Budapest_technologiai_telephely</w:t>
+      </w:r>
+      <w:proofErr w:type="spellEnd"/>
+      <w:r>
+        <w:rPr>
+          <w:rFonts w:ascii="Times New Roman" w:hAnsi="Times New Roman" w:cs="Times New Roman"/>
+        </w:rPr>
+        <w:t xml:space="preserve"> rész. </w:t>
       </w:r>
     </w:p>
     <w:p>
@@ -1210,13 +1292,41 @@
         <w:rPr>
           <w:rFonts w:ascii="Times New Roman" w:hAnsi="Times New Roman" w:cs="Times New Roman"/>
         </w:rPr>
-        <w:t>Itt kisebb méretben, de teljesen hasonló kivitelezéssel oldottuk meg a hálózatokat. Egy titkárság és a fő iroda területe.</w:t>
-      </w:r>
-      <w:r>
-        <w:rPr>
-          <w:rFonts w:ascii="Times New Roman" w:hAnsi="Times New Roman" w:cs="Times New Roman"/>
-        </w:rPr>
-        <w:t xml:space="preserve"> Egy-egy Router a két iroda között és több Switch.</w:t>
+        <w:t xml:space="preserve">Itt kisebb méretben, de teljesen hasonló kivitelezéssel oldottuk meg a </w:t>
+      </w:r>
+      <w:proofErr w:type="spellStart"/>
+      <w:r>
+        <w:rPr>
+          <w:rFonts w:ascii="Times New Roman" w:hAnsi="Times New Roman" w:cs="Times New Roman"/>
+        </w:rPr>
+        <w:t>hálózatokat</w:t>
+      </w:r>
+      <w:proofErr w:type="spellEnd"/>
+      <w:r>
+        <w:rPr>
+          <w:rFonts w:ascii="Times New Roman" w:hAnsi="Times New Roman" w:cs="Times New Roman"/>
+        </w:rPr>
+        <w:t>. Egy titkárság és a fő iroda területe.</w:t>
+      </w:r>
+      <w:r>
+        <w:rPr>
+          <w:rFonts w:ascii="Times New Roman" w:hAnsi="Times New Roman" w:cs="Times New Roman"/>
+        </w:rPr>
+        <w:t xml:space="preserve"> Egy-egy Router a két iroda között és több </w:t>
+      </w:r>
+      <w:proofErr w:type="spellStart"/>
+      <w:r>
+        <w:rPr>
+          <w:rFonts w:ascii="Times New Roman" w:hAnsi="Times New Roman" w:cs="Times New Roman"/>
+        </w:rPr>
+        <w:t>Switch</w:t>
+      </w:r>
+      <w:proofErr w:type="spellEnd"/>
+      <w:r>
+        <w:rPr>
+          <w:rFonts w:ascii="Times New Roman" w:hAnsi="Times New Roman" w:cs="Times New Roman"/>
+        </w:rPr>
+        <w:t>.</w:t>
       </w:r>
     </w:p>
     <w:p>
@@ -1248,6 +1358,7 @@
           <w:rFonts w:ascii="Times New Roman" w:hAnsi="Times New Roman" w:cs="Times New Roman"/>
         </w:rPr>
       </w:pPr>
+      <w:proofErr w:type="spellStart"/>
       <w:r>
         <w:rPr>
           <w:rFonts w:ascii="Times New Roman" w:hAnsi="Times New Roman" w:cs="Times New Roman"/>
@@ -1255,6 +1366,7 @@
         </w:rPr>
         <w:t>Szeged_tehcnologiai_telephely</w:t>
       </w:r>
+      <w:proofErr w:type="spellEnd"/>
       <w:r>
         <w:rPr>
           <w:rFonts w:ascii="Times New Roman" w:hAnsi="Times New Roman" w:cs="Times New Roman"/>
@@ -1344,8 +1456,17 @@
           <w:rFonts w:ascii="Times New Roman" w:hAnsi="Times New Roman" w:cs="Times New Roman"/>
           <w:highlight w:val="yellow"/>
         </w:rPr>
-        <w:t>A Titkárság_Szeged</w:t>
-      </w:r>
+        <w:t xml:space="preserve">A </w:t>
+      </w:r>
+      <w:proofErr w:type="spellStart"/>
+      <w:r>
+        <w:rPr>
+          <w:rFonts w:ascii="Times New Roman" w:hAnsi="Times New Roman" w:cs="Times New Roman"/>
+          <w:highlight w:val="yellow"/>
+        </w:rPr>
+        <w:t>Titkárság_Szeged</w:t>
+      </w:r>
+      <w:proofErr w:type="spellEnd"/>
       <w:r>
         <w:rPr>
           <w:rFonts w:ascii="Times New Roman" w:hAnsi="Times New Roman" w:cs="Times New Roman"/>
@@ -1465,7 +1586,35 @@
           <w:rFonts w:ascii="Times New Roman" w:hAnsi="Times New Roman" w:cs="Times New Roman"/>
         </w:rPr>
         <w:tab/>
-        <w:t>Címtár (pl. Active Directory)</w:t>
+        <w:t xml:space="preserve">Címtár (pl. </w:t>
+      </w:r>
+      <w:proofErr w:type="spellStart"/>
+      <w:r>
+        <w:rPr>
+          <w:rFonts w:ascii="Times New Roman" w:hAnsi="Times New Roman" w:cs="Times New Roman"/>
+        </w:rPr>
+        <w:t>Active</w:t>
+      </w:r>
+      <w:proofErr w:type="spellEnd"/>
+      <w:r>
+        <w:rPr>
+          <w:rFonts w:ascii="Times New Roman" w:hAnsi="Times New Roman" w:cs="Times New Roman"/>
+        </w:rPr>
+        <w:t xml:space="preserve"> </w:t>
+      </w:r>
+      <w:proofErr w:type="spellStart"/>
+      <w:r>
+        <w:rPr>
+          <w:rFonts w:ascii="Times New Roman" w:hAnsi="Times New Roman" w:cs="Times New Roman"/>
+        </w:rPr>
+        <w:t>Directory</w:t>
+      </w:r>
+      <w:proofErr w:type="spellEnd"/>
+      <w:r>
+        <w:rPr>
+          <w:rFonts w:ascii="Times New Roman" w:hAnsi="Times New Roman" w:cs="Times New Roman"/>
+        </w:rPr>
+        <w:t>)</w:t>
       </w:r>
     </w:p>
     <w:p>
@@ -1618,7 +1767,35 @@
         <w:rPr>
           <w:rFonts w:ascii="Times New Roman" w:hAnsi="Times New Roman" w:cs="Times New Roman"/>
         </w:rPr>
-        <w:t xml:space="preserve"> root jogosultságokkal rendelkező admin gépek, ahol a szerverek konfigurálása lehetséges és hibaelhárítás. SSH biztosítva van, hogy bárhonnan el lehessen hárítani betöréseket, problémákat a hálózaton. </w:t>
+        <w:t xml:space="preserve"> </w:t>
+      </w:r>
+      <w:proofErr w:type="spellStart"/>
+      <w:r>
+        <w:rPr>
+          <w:rFonts w:ascii="Times New Roman" w:hAnsi="Times New Roman" w:cs="Times New Roman"/>
+        </w:rPr>
+        <w:t>root</w:t>
+      </w:r>
+      <w:proofErr w:type="spellEnd"/>
+      <w:r>
+        <w:rPr>
+          <w:rFonts w:ascii="Times New Roman" w:hAnsi="Times New Roman" w:cs="Times New Roman"/>
+        </w:rPr>
+        <w:t xml:space="preserve"> jogosultságokkal rendelkező </w:t>
+      </w:r>
+      <w:proofErr w:type="spellStart"/>
+      <w:r>
+        <w:rPr>
+          <w:rFonts w:ascii="Times New Roman" w:hAnsi="Times New Roman" w:cs="Times New Roman"/>
+        </w:rPr>
+        <w:t>admin</w:t>
+      </w:r>
+      <w:proofErr w:type="spellEnd"/>
+      <w:r>
+        <w:rPr>
+          <w:rFonts w:ascii="Times New Roman" w:hAnsi="Times New Roman" w:cs="Times New Roman"/>
+        </w:rPr>
+        <w:t xml:space="preserve"> gépek, ahol a szerverek konfigurálása lehetséges és hibaelhárítás. SSH biztosítva van, hogy bárhonnan el lehessen hárítani betöréseket, problémákat a hálózaton. </w:t>
       </w:r>
     </w:p>
     <w:p>
@@ -1725,8 +1902,39 @@
           <w:iCs/>
           <w:highlight w:val="yellow"/>
         </w:rPr>
-        <w:t>multi-homed edge</w:t>
-      </w:r>
+        <w:t>multi-</w:t>
+      </w:r>
+      <w:proofErr w:type="spellStart"/>
+      <w:r>
+        <w:rPr>
+          <w:rFonts w:ascii="Times New Roman" w:hAnsi="Times New Roman" w:cs="Times New Roman"/>
+          <w:i/>
+          <w:iCs/>
+          <w:highlight w:val="yellow"/>
+        </w:rPr>
+        <w:t>homed</w:t>
+      </w:r>
+      <w:proofErr w:type="spellEnd"/>
+      <w:r>
+        <w:rPr>
+          <w:rFonts w:ascii="Times New Roman" w:hAnsi="Times New Roman" w:cs="Times New Roman"/>
+          <w:i/>
+          <w:iCs/>
+          <w:highlight w:val="yellow"/>
+        </w:rPr>
+        <w:t xml:space="preserve"> </w:t>
+      </w:r>
+      <w:proofErr w:type="spellStart"/>
+      <w:r>
+        <w:rPr>
+          <w:rFonts w:ascii="Times New Roman" w:hAnsi="Times New Roman" w:cs="Times New Roman"/>
+          <w:i/>
+          <w:iCs/>
+          <w:highlight w:val="yellow"/>
+        </w:rPr>
+        <w:t>edge</w:t>
+      </w:r>
+      <w:proofErr w:type="spellEnd"/>
       <w:r>
         <w:rPr>
           <w:rFonts w:ascii="Times New Roman" w:hAnsi="Times New Roman" w:cs="Times New Roman"/>
@@ -1744,7 +1952,21 @@
         <w:rPr>
           <w:rFonts w:ascii="Times New Roman" w:hAnsi="Times New Roman" w:cs="Times New Roman"/>
         </w:rPr>
-        <w:t xml:space="preserve">-ol és kezeli az internetkapcsolatot. Ennek a megvalósítása a budapesti telephelyen és a távmunkás környezetben valósult meg. Jelenlegi hálózat így néz ki: </w:t>
+        <w:t>-</w:t>
+      </w:r>
+      <w:proofErr w:type="spellStart"/>
+      <w:r>
+        <w:rPr>
+          <w:rFonts w:ascii="Times New Roman" w:hAnsi="Times New Roman" w:cs="Times New Roman"/>
+        </w:rPr>
+        <w:t>ol</w:t>
+      </w:r>
+      <w:proofErr w:type="spellEnd"/>
+      <w:r>
+        <w:rPr>
+          <w:rFonts w:ascii="Times New Roman" w:hAnsi="Times New Roman" w:cs="Times New Roman"/>
+        </w:rPr>
+        <w:t xml:space="preserve"> és kezeli az internetkapcsolatot. Ennek a megvalósítása a budapesti telephelyen és a távmunkás környezetben valósult meg. Jelenlegi hálózat így néz ki: </w:t>
       </w:r>
     </w:p>
     <w:p>
@@ -2383,6 +2605,360 @@
         <w:jc w:val="both"/>
         <w:rPr>
           <w:rFonts w:ascii="Times New Roman" w:hAnsi="Times New Roman" w:cs="Times New Roman"/>
+          <w:b/>
+          <w:bCs/>
+        </w:rPr>
+      </w:pPr>
+      <w:r>
+        <w:rPr>
+          <w:rFonts w:ascii="Segoe UI Emoji" w:hAnsi="Segoe UI Emoji" w:cs="Segoe UI Emoji"/>
+          <w:b/>
+          <w:bCs/>
+        </w:rPr>
+        <w:t>🧱</w:t>
+      </w:r>
+      <w:r>
+        <w:rPr>
+          <w:rFonts w:ascii="Times New Roman" w:hAnsi="Times New Roman" w:cs="Times New Roman"/>
+          <w:b/>
+          <w:bCs/>
+        </w:rPr>
+        <w:t xml:space="preserve"> VLAN – Logikai szegmentáció a hálózatban</w:t>
+      </w:r>
+    </w:p>
+    <w:p>
+      <w:pPr>
+        <w:jc w:val="both"/>
+        <w:rPr>
+          <w:rFonts w:ascii="Times New Roman" w:hAnsi="Times New Roman" w:cs="Times New Roman"/>
+          <w:b/>
+          <w:bCs/>
+        </w:rPr>
+      </w:pPr>
+      <w:r>
+        <w:rPr>
+          <w:rFonts w:ascii="Segoe UI Emoji" w:hAnsi="Segoe UI Emoji" w:cs="Segoe UI Emoji"/>
+          <w:b/>
+          <w:bCs/>
+        </w:rPr>
+        <w:t>🔹</w:t>
+      </w:r>
+      <w:r>
+        <w:rPr>
+          <w:rFonts w:ascii="Times New Roman" w:hAnsi="Times New Roman" w:cs="Times New Roman"/>
+          <w:b/>
+          <w:bCs/>
+        </w:rPr>
+        <w:t xml:space="preserve"> Miért fontos?</w:t>
+      </w:r>
+    </w:p>
+    <w:p>
+      <w:pPr>
+        <w:jc w:val="both"/>
+        <w:rPr>
+          <w:rFonts w:ascii="Times New Roman" w:hAnsi="Times New Roman" w:cs="Times New Roman"/>
+        </w:rPr>
+      </w:pPr>
+      <w:r>
+        <w:rPr>
+          <w:rFonts w:ascii="Times New Roman" w:hAnsi="Times New Roman" w:cs="Times New Roman"/>
+        </w:rPr>
+        <w:t xml:space="preserve">A Telekom.hu hálózatban külön osztályok (SALES, HR, MARKETING) működnek, amelyek </w:t>
+      </w:r>
+      <w:r>
+        <w:rPr>
+          <w:rFonts w:ascii="Times New Roman" w:hAnsi="Times New Roman" w:cs="Times New Roman"/>
+          <w:b/>
+          <w:bCs/>
+        </w:rPr>
+        <w:t>logikailag el vannak választva</w:t>
+      </w:r>
+      <w:r>
+        <w:rPr>
+          <w:rFonts w:ascii="Times New Roman" w:hAnsi="Times New Roman" w:cs="Times New Roman"/>
+        </w:rPr>
+        <w:t>, de fizikailag ugyanazon infrastruktúrán kommunikálnak. A VLAN (</w:t>
+      </w:r>
+      <w:proofErr w:type="spellStart"/>
+      <w:r>
+        <w:rPr>
+          <w:rFonts w:ascii="Times New Roman" w:hAnsi="Times New Roman" w:cs="Times New Roman"/>
+        </w:rPr>
+        <w:t>Virtual</w:t>
+      </w:r>
+      <w:proofErr w:type="spellEnd"/>
+      <w:r>
+        <w:rPr>
+          <w:rFonts w:ascii="Times New Roman" w:hAnsi="Times New Roman" w:cs="Times New Roman"/>
+        </w:rPr>
+        <w:t xml:space="preserve"> LAN) ezt teszi lehetővé.</w:t>
+      </w:r>
+    </w:p>
+    <w:p>
+      <w:pPr>
+        <w:jc w:val="both"/>
+        <w:rPr>
+          <w:rFonts w:ascii="Times New Roman" w:hAnsi="Times New Roman" w:cs="Times New Roman"/>
+          <w:b/>
+          <w:bCs/>
+        </w:rPr>
+      </w:pPr>
+      <w:r>
+        <w:rPr>
+          <w:rFonts w:ascii="Segoe UI Emoji" w:hAnsi="Segoe UI Emoji" w:cs="Segoe UI Emoji"/>
+          <w:b/>
+          <w:bCs/>
+        </w:rPr>
+        <w:t>⚙️</w:t>
+      </w:r>
+      <w:r>
+        <w:rPr>
+          <w:rFonts w:ascii="Times New Roman" w:hAnsi="Times New Roman" w:cs="Times New Roman"/>
+          <w:b/>
+          <w:bCs/>
+        </w:rPr>
+        <w:t xml:space="preserve"> Előnyök:</w:t>
+      </w:r>
+    </w:p>
+    <w:p>
+      <w:pPr>
+        <w:numPr>
+          <w:ilvl w:val="0"/>
+          <w:numId w:val="8"/>
+        </w:numPr>
+        <w:jc w:val="both"/>
+        <w:rPr>
+          <w:rFonts w:ascii="Times New Roman" w:hAnsi="Times New Roman" w:cs="Times New Roman"/>
+        </w:rPr>
+      </w:pPr>
+      <w:r>
+        <w:rPr>
+          <w:rFonts w:ascii="Times New Roman" w:hAnsi="Times New Roman" w:cs="Times New Roman"/>
+          <w:b/>
+          <w:bCs/>
+        </w:rPr>
+        <w:t>Biztonság</w:t>
+      </w:r>
+      <w:r>
+        <w:rPr>
+          <w:rFonts w:ascii="Times New Roman" w:hAnsi="Times New Roman" w:cs="Times New Roman"/>
+        </w:rPr>
+        <w:t xml:space="preserve"> – elkülönített </w:t>
+      </w:r>
+      <w:proofErr w:type="spellStart"/>
+      <w:r>
+        <w:rPr>
+          <w:rFonts w:ascii="Times New Roman" w:hAnsi="Times New Roman" w:cs="Times New Roman"/>
+        </w:rPr>
+        <w:t>broadcast</w:t>
+      </w:r>
+      <w:proofErr w:type="spellEnd"/>
+      <w:r>
+        <w:rPr>
+          <w:rFonts w:ascii="Times New Roman" w:hAnsi="Times New Roman" w:cs="Times New Roman"/>
+        </w:rPr>
+        <w:t xml:space="preserve"> </w:t>
+      </w:r>
+      <w:proofErr w:type="spellStart"/>
+      <w:r>
+        <w:rPr>
+          <w:rFonts w:ascii="Times New Roman" w:hAnsi="Times New Roman" w:cs="Times New Roman"/>
+        </w:rPr>
+        <w:t>domain</w:t>
+      </w:r>
+      <w:proofErr w:type="spellEnd"/>
+    </w:p>
+    <w:p>
+      <w:pPr>
+        <w:numPr>
+          <w:ilvl w:val="0"/>
+          <w:numId w:val="8"/>
+        </w:numPr>
+        <w:jc w:val="both"/>
+        <w:rPr>
+          <w:rFonts w:ascii="Times New Roman" w:hAnsi="Times New Roman" w:cs="Times New Roman"/>
+        </w:rPr>
+      </w:pPr>
+      <w:r>
+        <w:rPr>
+          <w:rFonts w:ascii="Times New Roman" w:hAnsi="Times New Roman" w:cs="Times New Roman"/>
+          <w:b/>
+          <w:bCs/>
+        </w:rPr>
+        <w:t>Teljesítmény</w:t>
+      </w:r>
+      <w:r>
+        <w:rPr>
+          <w:rFonts w:ascii="Times New Roman" w:hAnsi="Times New Roman" w:cs="Times New Roman"/>
+        </w:rPr>
+        <w:t xml:space="preserve"> – kevesebb felesleges forgalom</w:t>
+      </w:r>
+    </w:p>
+    <w:p>
+      <w:pPr>
+        <w:numPr>
+          <w:ilvl w:val="0"/>
+          <w:numId w:val="8"/>
+        </w:numPr>
+        <w:jc w:val="both"/>
+        <w:rPr>
+          <w:rFonts w:ascii="Times New Roman" w:hAnsi="Times New Roman" w:cs="Times New Roman"/>
+        </w:rPr>
+      </w:pPr>
+      <w:r>
+        <w:rPr>
+          <w:rFonts w:ascii="Times New Roman" w:hAnsi="Times New Roman" w:cs="Times New Roman"/>
+          <w:b/>
+          <w:bCs/>
+        </w:rPr>
+        <w:t>Rugalmasság</w:t>
+      </w:r>
+      <w:r>
+        <w:rPr>
+          <w:rFonts w:ascii="Times New Roman" w:hAnsi="Times New Roman" w:cs="Times New Roman"/>
+        </w:rPr>
+        <w:t xml:space="preserve"> – logikai csoportosítás fizikai helytől függetlenül</w:t>
+      </w:r>
+    </w:p>
+    <w:p>
+      <w:pPr>
+        <w:jc w:val="both"/>
+        <w:rPr>
+          <w:rFonts w:ascii="Times New Roman" w:hAnsi="Times New Roman" w:cs="Times New Roman"/>
+          <w:b/>
+          <w:bCs/>
+        </w:rPr>
+      </w:pPr>
+      <w:r>
+        <w:rPr>
+          <w:rFonts w:ascii="Segoe UI Emoji" w:hAnsi="Segoe UI Emoji" w:cs="Segoe UI Emoji"/>
+          <w:b/>
+          <w:bCs/>
+        </w:rPr>
+        <w:t>📍</w:t>
+      </w:r>
+      <w:r>
+        <w:rPr>
+          <w:rFonts w:ascii="Times New Roman" w:hAnsi="Times New Roman" w:cs="Times New Roman"/>
+          <w:b/>
+          <w:bCs/>
+        </w:rPr>
+        <w:t xml:space="preserve"> Telekom-specifikus példa:</w:t>
+      </w:r>
+    </w:p>
+    <w:p>
+      <w:pPr>
+        <w:numPr>
+          <w:ilvl w:val="0"/>
+          <w:numId w:val="9"/>
+        </w:numPr>
+        <w:jc w:val="both"/>
+        <w:rPr>
+          <w:rFonts w:ascii="Times New Roman" w:hAnsi="Times New Roman" w:cs="Times New Roman"/>
+        </w:rPr>
+      </w:pPr>
+      <w:r>
+        <w:rPr>
+          <w:rFonts w:ascii="Times New Roman" w:hAnsi="Times New Roman" w:cs="Times New Roman"/>
+        </w:rPr>
+        <w:t>VLAN 110 – SALES – 192.168.110.0/24</w:t>
+      </w:r>
+    </w:p>
+    <w:p>
+      <w:pPr>
+        <w:numPr>
+          <w:ilvl w:val="0"/>
+          <w:numId w:val="9"/>
+        </w:numPr>
+        <w:jc w:val="both"/>
+        <w:rPr>
+          <w:rFonts w:ascii="Times New Roman" w:hAnsi="Times New Roman" w:cs="Times New Roman"/>
+        </w:rPr>
+      </w:pPr>
+      <w:r>
+        <w:rPr>
+          <w:rFonts w:ascii="Times New Roman" w:hAnsi="Times New Roman" w:cs="Times New Roman"/>
+        </w:rPr>
+        <w:t>VLAN 120 – HR – 192.168.120.0/24</w:t>
+      </w:r>
+    </w:p>
+    <w:p>
+      <w:pPr>
+        <w:numPr>
+          <w:ilvl w:val="0"/>
+          <w:numId w:val="9"/>
+        </w:numPr>
+        <w:jc w:val="both"/>
+        <w:rPr>
+          <w:rFonts w:ascii="Times New Roman" w:hAnsi="Times New Roman" w:cs="Times New Roman"/>
+        </w:rPr>
+      </w:pPr>
+      <w:r>
+        <w:rPr>
+          <w:rFonts w:ascii="Times New Roman" w:hAnsi="Times New Roman" w:cs="Times New Roman"/>
+        </w:rPr>
+        <w:t>VLAN 130 – MARKETING – 192.168.130.0/24</w:t>
+      </w:r>
+    </w:p>
+    <w:p>
+      <w:pPr>
+        <w:numPr>
+          <w:ilvl w:val="0"/>
+          <w:numId w:val="9"/>
+        </w:numPr>
+        <w:jc w:val="both"/>
+        <w:rPr>
+          <w:rFonts w:ascii="Times New Roman" w:hAnsi="Times New Roman" w:cs="Times New Roman"/>
+        </w:rPr>
+      </w:pPr>
+      <w:r>
+        <w:rPr>
+          <w:rFonts w:ascii="Times New Roman" w:hAnsi="Times New Roman" w:cs="Times New Roman"/>
+        </w:rPr>
+        <w:t xml:space="preserve">VLAN 99 – MANAGEMENT – </w:t>
+      </w:r>
+      <w:proofErr w:type="spellStart"/>
+      <w:r>
+        <w:rPr>
+          <w:rFonts w:ascii="Times New Roman" w:hAnsi="Times New Roman" w:cs="Times New Roman"/>
+        </w:rPr>
+        <w:t>switch</w:t>
+      </w:r>
+      <w:proofErr w:type="spellEnd"/>
+      <w:r>
+        <w:rPr>
+          <w:rFonts w:ascii="Times New Roman" w:hAnsi="Times New Roman" w:cs="Times New Roman"/>
+        </w:rPr>
+        <w:t xml:space="preserve"> és router </w:t>
+      </w:r>
+      <w:proofErr w:type="spellStart"/>
+      <w:r>
+        <w:rPr>
+          <w:rFonts w:ascii="Times New Roman" w:hAnsi="Times New Roman" w:cs="Times New Roman"/>
+        </w:rPr>
+        <w:t>admin</w:t>
+      </w:r>
+      <w:proofErr w:type="spellEnd"/>
+      <w:r>
+        <w:rPr>
+          <w:rFonts w:ascii="Times New Roman" w:hAnsi="Times New Roman" w:cs="Times New Roman"/>
+        </w:rPr>
+        <w:t xml:space="preserve"> interfészek</w:t>
+      </w:r>
+    </w:p>
+    <w:p>
+      <w:pPr>
+        <w:jc w:val="both"/>
+        <w:rPr>
+          <w:rFonts w:ascii="Times New Roman" w:hAnsi="Times New Roman" w:cs="Times New Roman"/>
+        </w:rPr>
+      </w:pPr>
+    </w:p>
+    <w:p>
+      <w:pPr>
+        <w:jc w:val="both"/>
+        <w:rPr>
+          <w:rFonts w:ascii="Times New Roman" w:hAnsi="Times New Roman" w:cs="Times New Roman"/>
         </w:rPr>
       </w:pPr>
       <w:r>
@@ -2391,6 +2967,345 @@
         </w:rPr>
         <w:t xml:space="preserve">Az címek DHCP által kerültek kiosztásra, ami a BP_R-en lett konfigurálva: </w:t>
       </w:r>
+    </w:p>
+    <w:p>
+      <w:pPr>
+        <w:jc w:val="both"/>
+        <w:rPr>
+          <w:rFonts w:ascii="Times New Roman" w:hAnsi="Times New Roman" w:cs="Times New Roman"/>
+          <w:b/>
+          <w:bCs/>
+        </w:rPr>
+      </w:pPr>
+      <w:r>
+        <w:rPr>
+          <w:rFonts w:ascii="Segoe UI Emoji" w:hAnsi="Segoe UI Emoji" w:cs="Segoe UI Emoji"/>
+          <w:b/>
+          <w:bCs/>
+        </w:rPr>
+        <w:t>🧭</w:t>
+      </w:r>
+      <w:r>
+        <w:rPr>
+          <w:rFonts w:ascii="Times New Roman" w:hAnsi="Times New Roman" w:cs="Times New Roman"/>
+          <w:b/>
+          <w:bCs/>
+        </w:rPr>
+        <w:t xml:space="preserve"> DHCP – Dinamikus IP-kiosztás a Telekom.hu hálózatban</w:t>
+      </w:r>
+    </w:p>
+    <w:p>
+      <w:pPr>
+        <w:jc w:val="both"/>
+        <w:rPr>
+          <w:rFonts w:ascii="Times New Roman" w:hAnsi="Times New Roman" w:cs="Times New Roman"/>
+          <w:b/>
+          <w:bCs/>
+        </w:rPr>
+      </w:pPr>
+      <w:r>
+        <w:rPr>
+          <w:rFonts w:ascii="Segoe UI Emoji" w:hAnsi="Segoe UI Emoji" w:cs="Segoe UI Emoji"/>
+          <w:b/>
+          <w:bCs/>
+        </w:rPr>
+        <w:t>🔹</w:t>
+      </w:r>
+      <w:r>
+        <w:rPr>
+          <w:rFonts w:ascii="Times New Roman" w:hAnsi="Times New Roman" w:cs="Times New Roman"/>
+          <w:b/>
+          <w:bCs/>
+        </w:rPr>
+        <w:t xml:space="preserve"> Miért fontos?</w:t>
+      </w:r>
+    </w:p>
+    <w:p>
+      <w:pPr>
+        <w:jc w:val="both"/>
+        <w:rPr>
+          <w:rFonts w:ascii="Times New Roman" w:hAnsi="Times New Roman" w:cs="Times New Roman"/>
+        </w:rPr>
+      </w:pPr>
+      <w:r>
+        <w:rPr>
+          <w:rFonts w:ascii="Times New Roman" w:hAnsi="Times New Roman" w:cs="Times New Roman"/>
+        </w:rPr>
+        <w:lastRenderedPageBreak/>
+        <w:t xml:space="preserve">A Telekom.hu projektben több telephely, VLAN és végpont van, így a </w:t>
+      </w:r>
+      <w:r>
+        <w:rPr>
+          <w:rFonts w:ascii="Times New Roman" w:hAnsi="Times New Roman" w:cs="Times New Roman"/>
+          <w:b/>
+          <w:bCs/>
+        </w:rPr>
+        <w:t>kézi IP-kiosztás nem skálázható</w:t>
+      </w:r>
+      <w:r>
+        <w:rPr>
+          <w:rFonts w:ascii="Times New Roman" w:hAnsi="Times New Roman" w:cs="Times New Roman"/>
+        </w:rPr>
+        <w:t>. A DHCP (</w:t>
+      </w:r>
+      <w:proofErr w:type="spellStart"/>
+      <w:r>
+        <w:rPr>
+          <w:rFonts w:ascii="Times New Roman" w:hAnsi="Times New Roman" w:cs="Times New Roman"/>
+        </w:rPr>
+        <w:t>Dynamic</w:t>
+      </w:r>
+      <w:proofErr w:type="spellEnd"/>
+      <w:r>
+        <w:rPr>
+          <w:rFonts w:ascii="Times New Roman" w:hAnsi="Times New Roman" w:cs="Times New Roman"/>
+        </w:rPr>
+        <w:t xml:space="preserve"> </w:t>
+      </w:r>
+      <w:proofErr w:type="spellStart"/>
+      <w:r>
+        <w:rPr>
+          <w:rFonts w:ascii="Times New Roman" w:hAnsi="Times New Roman" w:cs="Times New Roman"/>
+        </w:rPr>
+        <w:t>Host</w:t>
+      </w:r>
+      <w:proofErr w:type="spellEnd"/>
+      <w:r>
+        <w:rPr>
+          <w:rFonts w:ascii="Times New Roman" w:hAnsi="Times New Roman" w:cs="Times New Roman"/>
+        </w:rPr>
+        <w:t xml:space="preserve"> </w:t>
+      </w:r>
+      <w:proofErr w:type="spellStart"/>
+      <w:r>
+        <w:rPr>
+          <w:rFonts w:ascii="Times New Roman" w:hAnsi="Times New Roman" w:cs="Times New Roman"/>
+        </w:rPr>
+        <w:t>Configuration</w:t>
+      </w:r>
+      <w:proofErr w:type="spellEnd"/>
+      <w:r>
+        <w:rPr>
+          <w:rFonts w:ascii="Times New Roman" w:hAnsi="Times New Roman" w:cs="Times New Roman"/>
+        </w:rPr>
+        <w:t xml:space="preserve"> </w:t>
+      </w:r>
+      <w:proofErr w:type="spellStart"/>
+      <w:r>
+        <w:rPr>
+          <w:rFonts w:ascii="Times New Roman" w:hAnsi="Times New Roman" w:cs="Times New Roman"/>
+        </w:rPr>
+        <w:t>Protocol</w:t>
+      </w:r>
+      <w:proofErr w:type="spellEnd"/>
+      <w:r>
+        <w:rPr>
+          <w:rFonts w:ascii="Times New Roman" w:hAnsi="Times New Roman" w:cs="Times New Roman"/>
+        </w:rPr>
+        <w:t xml:space="preserve">) biztosítja, hogy az eszközök automatikusan kapjanak IP-címet, </w:t>
+      </w:r>
+      <w:proofErr w:type="spellStart"/>
+      <w:r>
+        <w:rPr>
+          <w:rFonts w:ascii="Times New Roman" w:hAnsi="Times New Roman" w:cs="Times New Roman"/>
+        </w:rPr>
+        <w:t>gateway</w:t>
+      </w:r>
+      <w:proofErr w:type="spellEnd"/>
+      <w:r>
+        <w:rPr>
+          <w:rFonts w:ascii="Times New Roman" w:hAnsi="Times New Roman" w:cs="Times New Roman"/>
+        </w:rPr>
+        <w:t>-t és DNS-t.</w:t>
+      </w:r>
+    </w:p>
+    <w:p>
+      <w:pPr>
+        <w:jc w:val="both"/>
+        <w:rPr>
+          <w:rFonts w:ascii="Times New Roman" w:hAnsi="Times New Roman" w:cs="Times New Roman"/>
+          <w:b/>
+          <w:bCs/>
+        </w:rPr>
+      </w:pPr>
+      <w:r>
+        <w:rPr>
+          <w:rFonts w:ascii="Segoe UI Emoji" w:hAnsi="Segoe UI Emoji" w:cs="Segoe UI Emoji"/>
+          <w:b/>
+          <w:bCs/>
+        </w:rPr>
+        <w:t>⚙️</w:t>
+      </w:r>
+      <w:r>
+        <w:rPr>
+          <w:rFonts w:ascii="Times New Roman" w:hAnsi="Times New Roman" w:cs="Times New Roman"/>
+          <w:b/>
+          <w:bCs/>
+        </w:rPr>
+        <w:t xml:space="preserve"> Előnyök:</w:t>
+      </w:r>
+    </w:p>
+    <w:p>
+      <w:pPr>
+        <w:numPr>
+          <w:ilvl w:val="0"/>
+          <w:numId w:val="7"/>
+        </w:numPr>
+        <w:jc w:val="both"/>
+        <w:rPr>
+          <w:rFonts w:ascii="Times New Roman" w:hAnsi="Times New Roman" w:cs="Times New Roman"/>
+        </w:rPr>
+      </w:pPr>
+      <w:r>
+        <w:rPr>
+          <w:rFonts w:ascii="Times New Roman" w:hAnsi="Times New Roman" w:cs="Times New Roman"/>
+          <w:b/>
+          <w:bCs/>
+        </w:rPr>
+        <w:t>Automatikus IP-kiosztás</w:t>
+      </w:r>
+      <w:r>
+        <w:rPr>
+          <w:rFonts w:ascii="Times New Roman" w:hAnsi="Times New Roman" w:cs="Times New Roman"/>
+        </w:rPr>
+        <w:t xml:space="preserve"> VLAN-</w:t>
+      </w:r>
+      <w:proofErr w:type="spellStart"/>
+      <w:r>
+        <w:rPr>
+          <w:rFonts w:ascii="Times New Roman" w:hAnsi="Times New Roman" w:cs="Times New Roman"/>
+        </w:rPr>
+        <w:t>onként</w:t>
+      </w:r>
+      <w:proofErr w:type="spellEnd"/>
+    </w:p>
+    <w:p>
+      <w:pPr>
+        <w:numPr>
+          <w:ilvl w:val="0"/>
+          <w:numId w:val="7"/>
+        </w:numPr>
+        <w:jc w:val="both"/>
+        <w:rPr>
+          <w:rFonts w:ascii="Times New Roman" w:hAnsi="Times New Roman" w:cs="Times New Roman"/>
+        </w:rPr>
+      </w:pPr>
+      <w:r>
+        <w:rPr>
+          <w:rFonts w:ascii="Times New Roman" w:hAnsi="Times New Roman" w:cs="Times New Roman"/>
+          <w:b/>
+          <w:bCs/>
+        </w:rPr>
+        <w:t>Központi menedzsment</w:t>
+      </w:r>
+      <w:r>
+        <w:rPr>
+          <w:rFonts w:ascii="Times New Roman" w:hAnsi="Times New Roman" w:cs="Times New Roman"/>
+        </w:rPr>
+        <w:t xml:space="preserve"> – könnyen módosítható tartományok</w:t>
+      </w:r>
+    </w:p>
+    <w:p>
+      <w:pPr>
+        <w:numPr>
+          <w:ilvl w:val="0"/>
+          <w:numId w:val="7"/>
+        </w:numPr>
+        <w:jc w:val="both"/>
+        <w:rPr>
+          <w:rFonts w:ascii="Times New Roman" w:hAnsi="Times New Roman" w:cs="Times New Roman"/>
+        </w:rPr>
+      </w:pPr>
+      <w:r>
+        <w:rPr>
+          <w:rFonts w:ascii="Times New Roman" w:hAnsi="Times New Roman" w:cs="Times New Roman"/>
+          <w:b/>
+          <w:bCs/>
+        </w:rPr>
+        <w:t>Konfliktusmentes működés</w:t>
+      </w:r>
+      <w:r>
+        <w:rPr>
+          <w:rFonts w:ascii="Times New Roman" w:hAnsi="Times New Roman" w:cs="Times New Roman"/>
+        </w:rPr>
+        <w:t xml:space="preserve"> – nincs duplikált IP</w:t>
+      </w:r>
+    </w:p>
+    <w:p>
+      <w:pPr>
+        <w:jc w:val="both"/>
+        <w:rPr>
+          <w:rFonts w:ascii="Times New Roman" w:hAnsi="Times New Roman" w:cs="Times New Roman"/>
+          <w:b/>
+          <w:bCs/>
+        </w:rPr>
+      </w:pPr>
+      <w:r>
+        <w:rPr>
+          <w:rFonts w:ascii="Segoe UI Emoji" w:hAnsi="Segoe UI Emoji" w:cs="Segoe UI Emoji"/>
+          <w:b/>
+          <w:bCs/>
+        </w:rPr>
+        <w:t>📍</w:t>
+      </w:r>
+      <w:r>
+        <w:rPr>
+          <w:rFonts w:ascii="Times New Roman" w:hAnsi="Times New Roman" w:cs="Times New Roman"/>
+          <w:b/>
+          <w:bCs/>
+        </w:rPr>
+        <w:t xml:space="preserve"> Telekom-specifikus példa:</w:t>
+      </w:r>
+    </w:p>
+    <w:p>
+      <w:pPr>
+        <w:jc w:val="both"/>
+        <w:rPr>
+          <w:rFonts w:ascii="Times New Roman" w:hAnsi="Times New Roman" w:cs="Times New Roman"/>
+        </w:rPr>
+      </w:pPr>
+      <w:r>
+        <w:rPr>
+          <w:rFonts w:ascii="Times New Roman" w:hAnsi="Times New Roman" w:cs="Times New Roman"/>
+        </w:rPr>
+        <w:t xml:space="preserve">A VLAN 110 (SALES) DHCP </w:t>
+      </w:r>
+      <w:proofErr w:type="spellStart"/>
+      <w:r>
+        <w:rPr>
+          <w:rFonts w:ascii="Times New Roman" w:hAnsi="Times New Roman" w:cs="Times New Roman"/>
+        </w:rPr>
+        <w:t>poolja</w:t>
+      </w:r>
+      <w:proofErr w:type="spellEnd"/>
+      <w:r>
+        <w:rPr>
+          <w:rFonts w:ascii="Times New Roman" w:hAnsi="Times New Roman" w:cs="Times New Roman"/>
+        </w:rPr>
+        <w:t xml:space="preserve">: 192.168.110.100–192.168.110.200, </w:t>
+      </w:r>
+      <w:proofErr w:type="spellStart"/>
+      <w:r>
+        <w:rPr>
+          <w:rFonts w:ascii="Times New Roman" w:hAnsi="Times New Roman" w:cs="Times New Roman"/>
+        </w:rPr>
+        <w:t>gateway</w:t>
+      </w:r>
+      <w:proofErr w:type="spellEnd"/>
+      <w:r>
+        <w:rPr>
+          <w:rFonts w:ascii="Times New Roman" w:hAnsi="Times New Roman" w:cs="Times New Roman"/>
+        </w:rPr>
+        <w:t>: 192.168.110.1, DNS: 8.8.8.8. A router vagy dedikált DHCP szerver osztja ki ezeket.</w:t>
+      </w:r>
+    </w:p>
+    <w:p>
+      <w:pPr>
+        <w:jc w:val="both"/>
+        <w:rPr>
+          <w:rFonts w:ascii="Times New Roman" w:hAnsi="Times New Roman" w:cs="Times New Roman"/>
+        </w:rPr>
+      </w:pPr>
     </w:p>
     <w:p>
       <w:pPr>
@@ -2452,8 +3367,311 @@
         <w:rPr>
           <w:rFonts w:ascii="Times New Roman" w:hAnsi="Times New Roman" w:cs="Times New Roman"/>
         </w:rPr>
-        <w:t xml:space="preserve">Budapesten még egy DNS szerver helyezkedik el, ami a dolgozók számára fenntartott weblapot szolgál ki, a telekom.hu/workforce-t. </w:t>
-      </w:r>
+        <w:t>Budapesten még egy DNS szerver helyezkedik el, ami a dolgozók számára fenntartott weblapot szolgál ki, a telekom.hu/</w:t>
+      </w:r>
+      <w:proofErr w:type="spellStart"/>
+      <w:r>
+        <w:rPr>
+          <w:rFonts w:ascii="Times New Roman" w:hAnsi="Times New Roman" w:cs="Times New Roman"/>
+        </w:rPr>
+        <w:t>workforce</w:t>
+      </w:r>
+      <w:proofErr w:type="spellEnd"/>
+      <w:r>
+        <w:rPr>
+          <w:rFonts w:ascii="Times New Roman" w:hAnsi="Times New Roman" w:cs="Times New Roman"/>
+        </w:rPr>
+        <w:t xml:space="preserve">-t. </w:t>
+      </w:r>
+    </w:p>
+    <w:p>
+      <w:pPr>
+        <w:jc w:val="both"/>
+        <w:rPr>
+          <w:rFonts w:ascii="Times New Roman" w:hAnsi="Times New Roman" w:cs="Times New Roman"/>
+          <w:b/>
+          <w:bCs/>
+        </w:rPr>
+      </w:pPr>
+      <w:r>
+        <w:rPr>
+          <w:rFonts w:ascii="Segoe UI Emoji" w:hAnsi="Segoe UI Emoji" w:cs="Segoe UI Emoji"/>
+          <w:b/>
+          <w:bCs/>
+        </w:rPr>
+        <w:t>📡</w:t>
+      </w:r>
+      <w:r>
+        <w:rPr>
+          <w:rFonts w:ascii="Times New Roman" w:hAnsi="Times New Roman" w:cs="Times New Roman"/>
+          <w:b/>
+          <w:bCs/>
+        </w:rPr>
+        <w:t xml:space="preserve"> DNS – Névfeloldás a Telekom.hu hálózatban</w:t>
+      </w:r>
+    </w:p>
+    <w:p>
+      <w:pPr>
+        <w:jc w:val="both"/>
+        <w:rPr>
+          <w:rFonts w:ascii="Times New Roman" w:hAnsi="Times New Roman" w:cs="Times New Roman"/>
+          <w:b/>
+          <w:bCs/>
+        </w:rPr>
+      </w:pPr>
+      <w:r>
+        <w:rPr>
+          <w:rFonts w:ascii="Segoe UI Emoji" w:hAnsi="Segoe UI Emoji" w:cs="Segoe UI Emoji"/>
+          <w:b/>
+          <w:bCs/>
+        </w:rPr>
+        <w:t>🔹</w:t>
+      </w:r>
+      <w:r>
+        <w:rPr>
+          <w:rFonts w:ascii="Times New Roman" w:hAnsi="Times New Roman" w:cs="Times New Roman"/>
+          <w:b/>
+          <w:bCs/>
+        </w:rPr>
+        <w:t xml:space="preserve"> Miért fontos?</w:t>
+      </w:r>
+    </w:p>
+    <w:p>
+      <w:pPr>
+        <w:jc w:val="both"/>
+        <w:rPr>
+          <w:rFonts w:ascii="Times New Roman" w:hAnsi="Times New Roman" w:cs="Times New Roman"/>
+        </w:rPr>
+      </w:pPr>
+      <w:r>
+        <w:rPr>
+          <w:rFonts w:ascii="Times New Roman" w:hAnsi="Times New Roman" w:cs="Times New Roman"/>
+        </w:rPr>
+        <w:t>A DNS (</w:t>
+      </w:r>
+      <w:proofErr w:type="spellStart"/>
+      <w:r>
+        <w:rPr>
+          <w:rFonts w:ascii="Times New Roman" w:hAnsi="Times New Roman" w:cs="Times New Roman"/>
+        </w:rPr>
+        <w:t>Domain</w:t>
+      </w:r>
+      <w:proofErr w:type="spellEnd"/>
+      <w:r>
+        <w:rPr>
+          <w:rFonts w:ascii="Times New Roman" w:hAnsi="Times New Roman" w:cs="Times New Roman"/>
+        </w:rPr>
+        <w:t xml:space="preserve"> </w:t>
+      </w:r>
+      <w:proofErr w:type="spellStart"/>
+      <w:r>
+        <w:rPr>
+          <w:rFonts w:ascii="Times New Roman" w:hAnsi="Times New Roman" w:cs="Times New Roman"/>
+        </w:rPr>
+        <w:t>Name</w:t>
+      </w:r>
+      <w:proofErr w:type="spellEnd"/>
+      <w:r>
+        <w:rPr>
+          <w:rFonts w:ascii="Times New Roman" w:hAnsi="Times New Roman" w:cs="Times New Roman"/>
+        </w:rPr>
+        <w:t xml:space="preserve"> System) lehetővé teszi, hogy a felhasználók </w:t>
+      </w:r>
+      <w:r>
+        <w:rPr>
+          <w:rFonts w:ascii="Times New Roman" w:hAnsi="Times New Roman" w:cs="Times New Roman"/>
+          <w:b/>
+          <w:bCs/>
+        </w:rPr>
+        <w:t>ne IP-címeket, hanem neveket használjanak</w:t>
+      </w:r>
+      <w:r>
+        <w:rPr>
+          <w:rFonts w:ascii="Times New Roman" w:hAnsi="Times New Roman" w:cs="Times New Roman"/>
+        </w:rPr>
+        <w:t xml:space="preserve"> (pl. intranet.telekom.hu). Ez elengedhetetlen a belső szolgáltatások és az internetes elérés szempontjából.</w:t>
+      </w:r>
+    </w:p>
+    <w:p>
+      <w:pPr>
+        <w:jc w:val="both"/>
+        <w:rPr>
+          <w:rFonts w:ascii="Times New Roman" w:hAnsi="Times New Roman" w:cs="Times New Roman"/>
+          <w:b/>
+          <w:bCs/>
+        </w:rPr>
+      </w:pPr>
+      <w:r>
+        <w:rPr>
+          <w:rFonts w:ascii="Segoe UI Emoji" w:hAnsi="Segoe UI Emoji" w:cs="Segoe UI Emoji"/>
+          <w:b/>
+          <w:bCs/>
+        </w:rPr>
+        <w:t>⚙️</w:t>
+      </w:r>
+      <w:r>
+        <w:rPr>
+          <w:rFonts w:ascii="Times New Roman" w:hAnsi="Times New Roman" w:cs="Times New Roman"/>
+          <w:b/>
+          <w:bCs/>
+        </w:rPr>
+        <w:t xml:space="preserve"> Előnyök:</w:t>
+      </w:r>
+    </w:p>
+    <w:p>
+      <w:pPr>
+        <w:numPr>
+          <w:ilvl w:val="0"/>
+          <w:numId w:val="10"/>
+        </w:numPr>
+        <w:jc w:val="both"/>
+        <w:rPr>
+          <w:rFonts w:ascii="Times New Roman" w:hAnsi="Times New Roman" w:cs="Times New Roman"/>
+        </w:rPr>
+      </w:pPr>
+      <w:r>
+        <w:rPr>
+          <w:rFonts w:ascii="Times New Roman" w:hAnsi="Times New Roman" w:cs="Times New Roman"/>
+          <w:b/>
+          <w:bCs/>
+        </w:rPr>
+        <w:t>Könnyű hozzáférés</w:t>
+      </w:r>
+      <w:r>
+        <w:rPr>
+          <w:rFonts w:ascii="Times New Roman" w:hAnsi="Times New Roman" w:cs="Times New Roman"/>
+        </w:rPr>
+        <w:t xml:space="preserve"> – név alapú elérés</w:t>
+      </w:r>
+    </w:p>
+    <w:p>
+      <w:pPr>
+        <w:numPr>
+          <w:ilvl w:val="0"/>
+          <w:numId w:val="10"/>
+        </w:numPr>
+        <w:jc w:val="both"/>
+        <w:rPr>
+          <w:rFonts w:ascii="Times New Roman" w:hAnsi="Times New Roman" w:cs="Times New Roman"/>
+        </w:rPr>
+      </w:pPr>
+      <w:r>
+        <w:rPr>
+          <w:rFonts w:ascii="Times New Roman" w:hAnsi="Times New Roman" w:cs="Times New Roman"/>
+          <w:b/>
+          <w:bCs/>
+        </w:rPr>
+        <w:t>Központi menedzsment</w:t>
+      </w:r>
+      <w:r>
+        <w:rPr>
+          <w:rFonts w:ascii="Times New Roman" w:hAnsi="Times New Roman" w:cs="Times New Roman"/>
+        </w:rPr>
+        <w:t xml:space="preserve"> – belső és külső zónák kezelése</w:t>
+      </w:r>
+    </w:p>
+    <w:p>
+      <w:pPr>
+        <w:numPr>
+          <w:ilvl w:val="0"/>
+          <w:numId w:val="10"/>
+        </w:numPr>
+        <w:jc w:val="both"/>
+        <w:rPr>
+          <w:rFonts w:ascii="Times New Roman" w:hAnsi="Times New Roman" w:cs="Times New Roman"/>
+        </w:rPr>
+      </w:pPr>
+      <w:r>
+        <w:rPr>
+          <w:rFonts w:ascii="Times New Roman" w:hAnsi="Times New Roman" w:cs="Times New Roman"/>
+          <w:b/>
+          <w:bCs/>
+        </w:rPr>
+        <w:t>Integráció DHCP-vel</w:t>
+      </w:r>
+      <w:r>
+        <w:rPr>
+          <w:rFonts w:ascii="Times New Roman" w:hAnsi="Times New Roman" w:cs="Times New Roman"/>
+        </w:rPr>
+        <w:t xml:space="preserve"> – automatikus név-IP párosítás</w:t>
+      </w:r>
+    </w:p>
+    <w:p>
+      <w:pPr>
+        <w:jc w:val="both"/>
+        <w:rPr>
+          <w:rFonts w:ascii="Times New Roman" w:hAnsi="Times New Roman" w:cs="Times New Roman"/>
+          <w:b/>
+          <w:bCs/>
+        </w:rPr>
+      </w:pPr>
+      <w:r>
+        <w:rPr>
+          <w:rFonts w:ascii="Segoe UI Emoji" w:hAnsi="Segoe UI Emoji" w:cs="Segoe UI Emoji"/>
+          <w:b/>
+          <w:bCs/>
+        </w:rPr>
+        <w:t>📍</w:t>
+      </w:r>
+      <w:r>
+        <w:rPr>
+          <w:rFonts w:ascii="Times New Roman" w:hAnsi="Times New Roman" w:cs="Times New Roman"/>
+          <w:b/>
+          <w:bCs/>
+        </w:rPr>
+        <w:t xml:space="preserve"> Telekom-specifikus példa:</w:t>
+      </w:r>
+    </w:p>
+    <w:p>
+      <w:pPr>
+        <w:jc w:val="both"/>
+        <w:rPr>
+          <w:rFonts w:ascii="Times New Roman" w:hAnsi="Times New Roman" w:cs="Times New Roman"/>
+        </w:rPr>
+      </w:pPr>
+      <w:r>
+        <w:rPr>
+          <w:rFonts w:ascii="Times New Roman" w:hAnsi="Times New Roman" w:cs="Times New Roman"/>
+        </w:rPr>
+        <w:lastRenderedPageBreak/>
+        <w:t xml:space="preserve">A router DHCP konfigurációjában </w:t>
+      </w:r>
+      <w:proofErr w:type="spellStart"/>
+      <w:r>
+        <w:rPr>
+          <w:rFonts w:ascii="Times New Roman" w:hAnsi="Times New Roman" w:cs="Times New Roman"/>
+        </w:rPr>
+        <w:t>dns</w:t>
+      </w:r>
+      <w:proofErr w:type="spellEnd"/>
+      <w:r>
+        <w:rPr>
+          <w:rFonts w:ascii="Times New Roman" w:hAnsi="Times New Roman" w:cs="Times New Roman"/>
+        </w:rPr>
+        <w:t xml:space="preserve">-server 8.8.8.8 szerepel, de belső DNS szerver is használható: </w:t>
+      </w:r>
+      <w:proofErr w:type="spellStart"/>
+      <w:r>
+        <w:rPr>
+          <w:rFonts w:ascii="Times New Roman" w:hAnsi="Times New Roman" w:cs="Times New Roman"/>
+        </w:rPr>
+        <w:t>dns</w:t>
+      </w:r>
+      <w:proofErr w:type="spellEnd"/>
+      <w:r>
+        <w:rPr>
+          <w:rFonts w:ascii="Times New Roman" w:hAnsi="Times New Roman" w:cs="Times New Roman"/>
+        </w:rPr>
+        <w:t>-server 192.168.99.10.</w:t>
+      </w:r>
+    </w:p>
+    <w:p>
+      <w:pPr>
+        <w:jc w:val="both"/>
+        <w:rPr>
+          <w:rFonts w:ascii="Times New Roman" w:hAnsi="Times New Roman" w:cs="Times New Roman"/>
+        </w:rPr>
+      </w:pPr>
     </w:p>
     <w:p>
       <w:pPr>
@@ -2467,7 +3685,6 @@
           <w:rFonts w:ascii="Times New Roman" w:hAnsi="Times New Roman" w:cs="Times New Roman"/>
           <w:noProof/>
         </w:rPr>
-        <w:lastRenderedPageBreak/>
         <w:drawing>
           <wp:inline distT="0" distB="0" distL="0" distR="0" wp14:anchorId="4840A9CC" wp14:editId="02691F4A">
             <wp:extent cx="1581150" cy="1438275"/>
@@ -3128,6 +4345,432 @@
         <w:jc w:val="both"/>
         <w:rPr>
           <w:rFonts w:ascii="Times New Roman" w:hAnsi="Times New Roman" w:cs="Times New Roman"/>
+          <w:b/>
+          <w:bCs/>
+        </w:rPr>
+      </w:pPr>
+      <w:r>
+        <w:rPr>
+          <w:rFonts w:ascii="Segoe UI Emoji" w:hAnsi="Segoe UI Emoji" w:cs="Segoe UI Emoji"/>
+          <w:b/>
+          <w:bCs/>
+        </w:rPr>
+        <w:t>🔹</w:t>
+      </w:r>
+      <w:r>
+        <w:rPr>
+          <w:rFonts w:ascii="Times New Roman" w:hAnsi="Times New Roman" w:cs="Times New Roman"/>
+          <w:b/>
+          <w:bCs/>
+        </w:rPr>
+        <w:t xml:space="preserve"> Miért fontos?</w:t>
+      </w:r>
+    </w:p>
+    <w:p>
+      <w:pPr>
+        <w:spacing w:after="0" w:line="240" w:lineRule="auto"/>
+        <w:jc w:val="both"/>
+        <w:rPr>
+          <w:rFonts w:ascii="Times New Roman" w:hAnsi="Times New Roman" w:cs="Times New Roman"/>
+        </w:rPr>
+      </w:pPr>
+      <w:r>
+        <w:rPr>
+          <w:rFonts w:ascii="Times New Roman" w:hAnsi="Times New Roman" w:cs="Times New Roman"/>
+        </w:rPr>
+        <w:t xml:space="preserve">A belső hálózatban privát IP-ket használunk, de az internethez </w:t>
+      </w:r>
+      <w:r>
+        <w:rPr>
+          <w:rFonts w:ascii="Times New Roman" w:hAnsi="Times New Roman" w:cs="Times New Roman"/>
+          <w:b/>
+          <w:bCs/>
+        </w:rPr>
+        <w:t>publikus IP-cím szükséges</w:t>
+      </w:r>
+      <w:r>
+        <w:rPr>
+          <w:rFonts w:ascii="Times New Roman" w:hAnsi="Times New Roman" w:cs="Times New Roman"/>
+        </w:rPr>
+        <w:t xml:space="preserve">. A NAT (Network </w:t>
+      </w:r>
+      <w:proofErr w:type="spellStart"/>
+      <w:r>
+        <w:rPr>
+          <w:rFonts w:ascii="Times New Roman" w:hAnsi="Times New Roman" w:cs="Times New Roman"/>
+        </w:rPr>
+        <w:t>Address</w:t>
+      </w:r>
+      <w:proofErr w:type="spellEnd"/>
+      <w:r>
+        <w:rPr>
+          <w:rFonts w:ascii="Times New Roman" w:hAnsi="Times New Roman" w:cs="Times New Roman"/>
+        </w:rPr>
+        <w:t xml:space="preserve"> </w:t>
+      </w:r>
+      <w:proofErr w:type="spellStart"/>
+      <w:r>
+        <w:rPr>
+          <w:rFonts w:ascii="Times New Roman" w:hAnsi="Times New Roman" w:cs="Times New Roman"/>
+        </w:rPr>
+        <w:t>Translation</w:t>
+      </w:r>
+      <w:proofErr w:type="spellEnd"/>
+      <w:r>
+        <w:rPr>
+          <w:rFonts w:ascii="Times New Roman" w:hAnsi="Times New Roman" w:cs="Times New Roman"/>
+        </w:rPr>
+        <w:t xml:space="preserve">) lehetővé teszi, hogy több belső eszköz </w:t>
+      </w:r>
+      <w:r>
+        <w:rPr>
+          <w:rFonts w:ascii="Times New Roman" w:hAnsi="Times New Roman" w:cs="Times New Roman"/>
+          <w:b/>
+          <w:bCs/>
+        </w:rPr>
+        <w:t>egy publikus IP-n keresztül kommunikáljon</w:t>
+      </w:r>
+      <w:r>
+        <w:rPr>
+          <w:rFonts w:ascii="Times New Roman" w:hAnsi="Times New Roman" w:cs="Times New Roman"/>
+        </w:rPr>
+        <w:t xml:space="preserve"> kifelé.</w:t>
+      </w:r>
+    </w:p>
+    <w:p>
+      <w:pPr>
+        <w:spacing w:after="0" w:line="240" w:lineRule="auto"/>
+        <w:jc w:val="both"/>
+        <w:rPr>
+          <w:rFonts w:ascii="Times New Roman" w:hAnsi="Times New Roman" w:cs="Times New Roman"/>
+          <w:b/>
+          <w:bCs/>
+        </w:rPr>
+      </w:pPr>
+      <w:r>
+        <w:rPr>
+          <w:rFonts w:ascii="Segoe UI Emoji" w:hAnsi="Segoe UI Emoji" w:cs="Segoe UI Emoji"/>
+          <w:b/>
+          <w:bCs/>
+        </w:rPr>
+        <w:t>⚙️</w:t>
+      </w:r>
+      <w:r>
+        <w:rPr>
+          <w:rFonts w:ascii="Times New Roman" w:hAnsi="Times New Roman" w:cs="Times New Roman"/>
+          <w:b/>
+          <w:bCs/>
+        </w:rPr>
+        <w:t xml:space="preserve"> Előnyök:</w:t>
+      </w:r>
+    </w:p>
+    <w:p>
+      <w:pPr>
+        <w:numPr>
+          <w:ilvl w:val="0"/>
+          <w:numId w:val="12"/>
+        </w:numPr>
+        <w:spacing w:after="0" w:line="240" w:lineRule="auto"/>
+        <w:jc w:val="both"/>
+        <w:rPr>
+          <w:rFonts w:ascii="Times New Roman" w:hAnsi="Times New Roman" w:cs="Times New Roman"/>
+        </w:rPr>
+      </w:pPr>
+      <w:r>
+        <w:rPr>
+          <w:rFonts w:ascii="Times New Roman" w:hAnsi="Times New Roman" w:cs="Times New Roman"/>
+          <w:b/>
+          <w:bCs/>
+        </w:rPr>
+        <w:t>Biztonság</w:t>
+      </w:r>
+      <w:r>
+        <w:rPr>
+          <w:rFonts w:ascii="Times New Roman" w:hAnsi="Times New Roman" w:cs="Times New Roman"/>
+        </w:rPr>
+        <w:t xml:space="preserve"> – elrejti a belső hálózatot</w:t>
+      </w:r>
+    </w:p>
+    <w:p>
+      <w:pPr>
+        <w:numPr>
+          <w:ilvl w:val="0"/>
+          <w:numId w:val="12"/>
+        </w:numPr>
+        <w:spacing w:after="0" w:line="240" w:lineRule="auto"/>
+        <w:jc w:val="both"/>
+        <w:rPr>
+          <w:rFonts w:ascii="Times New Roman" w:hAnsi="Times New Roman" w:cs="Times New Roman"/>
+        </w:rPr>
+      </w:pPr>
+      <w:r>
+        <w:rPr>
+          <w:rFonts w:ascii="Times New Roman" w:hAnsi="Times New Roman" w:cs="Times New Roman"/>
+          <w:b/>
+          <w:bCs/>
+        </w:rPr>
+        <w:t>IP-cím megtakarítás</w:t>
+      </w:r>
+      <w:r>
+        <w:rPr>
+          <w:rFonts w:ascii="Times New Roman" w:hAnsi="Times New Roman" w:cs="Times New Roman"/>
+        </w:rPr>
+        <w:t xml:space="preserve"> – egy publikus IP több eszközre</w:t>
+      </w:r>
+    </w:p>
+    <w:p>
+      <w:pPr>
+        <w:numPr>
+          <w:ilvl w:val="0"/>
+          <w:numId w:val="12"/>
+        </w:numPr>
+        <w:spacing w:after="0" w:line="240" w:lineRule="auto"/>
+        <w:jc w:val="both"/>
+        <w:rPr>
+          <w:rFonts w:ascii="Times New Roman" w:hAnsi="Times New Roman" w:cs="Times New Roman"/>
+        </w:rPr>
+      </w:pPr>
+      <w:r>
+        <w:rPr>
+          <w:rFonts w:ascii="Times New Roman" w:hAnsi="Times New Roman" w:cs="Times New Roman"/>
+          <w:b/>
+          <w:bCs/>
+        </w:rPr>
+        <w:t>Külső elérés biztosítása</w:t>
+      </w:r>
+      <w:r>
+        <w:rPr>
+          <w:rFonts w:ascii="Times New Roman" w:hAnsi="Times New Roman" w:cs="Times New Roman"/>
+        </w:rPr>
+        <w:t xml:space="preserve"> – web, e-mail, VPN</w:t>
+      </w:r>
+    </w:p>
+    <w:p>
+      <w:pPr>
+        <w:spacing w:after="0" w:line="240" w:lineRule="auto"/>
+        <w:jc w:val="both"/>
+        <w:rPr>
+          <w:rFonts w:ascii="Times New Roman" w:hAnsi="Times New Roman" w:cs="Times New Roman"/>
+          <w:b/>
+          <w:bCs/>
+        </w:rPr>
+      </w:pPr>
+      <w:r>
+        <w:rPr>
+          <w:rFonts w:ascii="Segoe UI Emoji" w:hAnsi="Segoe UI Emoji" w:cs="Segoe UI Emoji"/>
+          <w:b/>
+          <w:bCs/>
+        </w:rPr>
+        <w:lastRenderedPageBreak/>
+        <w:t>📍</w:t>
+      </w:r>
+      <w:r>
+        <w:rPr>
+          <w:rFonts w:ascii="Times New Roman" w:hAnsi="Times New Roman" w:cs="Times New Roman"/>
+          <w:b/>
+          <w:bCs/>
+        </w:rPr>
+        <w:t xml:space="preserve"> Telekom-specifikus példa:</w:t>
+      </w:r>
+    </w:p>
+    <w:p>
+      <w:pPr>
+        <w:spacing w:after="0" w:line="240" w:lineRule="auto"/>
+        <w:jc w:val="both"/>
+        <w:rPr>
+          <w:rFonts w:ascii="Times New Roman" w:hAnsi="Times New Roman" w:cs="Times New Roman"/>
+        </w:rPr>
+      </w:pPr>
+      <w:r>
+        <w:rPr>
+          <w:rFonts w:ascii="Times New Roman" w:hAnsi="Times New Roman" w:cs="Times New Roman"/>
+        </w:rPr>
+        <w:t>A router interfész 203.0.113.2 NAT-</w:t>
+      </w:r>
+      <w:proofErr w:type="spellStart"/>
+      <w:r>
+        <w:rPr>
+          <w:rFonts w:ascii="Times New Roman" w:hAnsi="Times New Roman" w:cs="Times New Roman"/>
+        </w:rPr>
+        <w:t>olja</w:t>
+      </w:r>
+      <w:proofErr w:type="spellEnd"/>
+      <w:r>
+        <w:rPr>
+          <w:rFonts w:ascii="Times New Roman" w:hAnsi="Times New Roman" w:cs="Times New Roman"/>
+        </w:rPr>
+        <w:t xml:space="preserve"> a VLAN 110, 120, 130 belső IP-</w:t>
+      </w:r>
+      <w:proofErr w:type="spellStart"/>
+      <w:r>
+        <w:rPr>
+          <w:rFonts w:ascii="Times New Roman" w:hAnsi="Times New Roman" w:cs="Times New Roman"/>
+        </w:rPr>
+        <w:t>it</w:t>
+      </w:r>
+      <w:proofErr w:type="spellEnd"/>
+      <w:r>
+        <w:rPr>
+          <w:rFonts w:ascii="Times New Roman" w:hAnsi="Times New Roman" w:cs="Times New Roman"/>
+        </w:rPr>
+        <w:t xml:space="preserve">. A </w:t>
+      </w:r>
+      <w:proofErr w:type="spellStart"/>
+      <w:r>
+        <w:rPr>
+          <w:rFonts w:ascii="Times New Roman" w:hAnsi="Times New Roman" w:cs="Times New Roman"/>
+        </w:rPr>
+        <w:t>ip</w:t>
+      </w:r>
+      <w:proofErr w:type="spellEnd"/>
+      <w:r>
+        <w:rPr>
+          <w:rFonts w:ascii="Times New Roman" w:hAnsi="Times New Roman" w:cs="Times New Roman"/>
+        </w:rPr>
+        <w:t xml:space="preserve"> </w:t>
+      </w:r>
+      <w:proofErr w:type="spellStart"/>
+      <w:r>
+        <w:rPr>
+          <w:rFonts w:ascii="Times New Roman" w:hAnsi="Times New Roman" w:cs="Times New Roman"/>
+        </w:rPr>
+        <w:t>nat</w:t>
+      </w:r>
+      <w:proofErr w:type="spellEnd"/>
+      <w:r>
+        <w:rPr>
+          <w:rFonts w:ascii="Times New Roman" w:hAnsi="Times New Roman" w:cs="Times New Roman"/>
+        </w:rPr>
+        <w:t xml:space="preserve"> </w:t>
+      </w:r>
+      <w:proofErr w:type="spellStart"/>
+      <w:r>
+        <w:rPr>
+          <w:rFonts w:ascii="Times New Roman" w:hAnsi="Times New Roman" w:cs="Times New Roman"/>
+        </w:rPr>
+        <w:t>inside</w:t>
+      </w:r>
+      <w:proofErr w:type="spellEnd"/>
+      <w:r>
+        <w:rPr>
+          <w:rFonts w:ascii="Times New Roman" w:hAnsi="Times New Roman" w:cs="Times New Roman"/>
+        </w:rPr>
+        <w:t xml:space="preserve"> és </w:t>
+      </w:r>
+      <w:proofErr w:type="spellStart"/>
+      <w:r>
+        <w:rPr>
+          <w:rFonts w:ascii="Times New Roman" w:hAnsi="Times New Roman" w:cs="Times New Roman"/>
+        </w:rPr>
+        <w:t>ip</w:t>
+      </w:r>
+      <w:proofErr w:type="spellEnd"/>
+      <w:r>
+        <w:rPr>
+          <w:rFonts w:ascii="Times New Roman" w:hAnsi="Times New Roman" w:cs="Times New Roman"/>
+        </w:rPr>
+        <w:t xml:space="preserve"> </w:t>
+      </w:r>
+      <w:proofErr w:type="spellStart"/>
+      <w:r>
+        <w:rPr>
+          <w:rFonts w:ascii="Times New Roman" w:hAnsi="Times New Roman" w:cs="Times New Roman"/>
+        </w:rPr>
+        <w:t>nat</w:t>
+      </w:r>
+      <w:proofErr w:type="spellEnd"/>
+      <w:r>
+        <w:rPr>
+          <w:rFonts w:ascii="Times New Roman" w:hAnsi="Times New Roman" w:cs="Times New Roman"/>
+        </w:rPr>
+        <w:t xml:space="preserve"> </w:t>
+      </w:r>
+      <w:proofErr w:type="spellStart"/>
+      <w:r>
+        <w:rPr>
+          <w:rFonts w:ascii="Times New Roman" w:hAnsi="Times New Roman" w:cs="Times New Roman"/>
+        </w:rPr>
+        <w:t>outside</w:t>
+      </w:r>
+      <w:proofErr w:type="spellEnd"/>
+      <w:r>
+        <w:rPr>
+          <w:rFonts w:ascii="Times New Roman" w:hAnsi="Times New Roman" w:cs="Times New Roman"/>
+        </w:rPr>
+        <w:t xml:space="preserve"> interfészparancsokkal, valamint </w:t>
+      </w:r>
+      <w:proofErr w:type="spellStart"/>
+      <w:r>
+        <w:rPr>
+          <w:rFonts w:ascii="Times New Roman" w:hAnsi="Times New Roman" w:cs="Times New Roman"/>
+        </w:rPr>
+        <w:t>ip</w:t>
+      </w:r>
+      <w:proofErr w:type="spellEnd"/>
+      <w:r>
+        <w:rPr>
+          <w:rFonts w:ascii="Times New Roman" w:hAnsi="Times New Roman" w:cs="Times New Roman"/>
+        </w:rPr>
+        <w:t xml:space="preserve"> </w:t>
+      </w:r>
+      <w:proofErr w:type="spellStart"/>
+      <w:r>
+        <w:rPr>
+          <w:rFonts w:ascii="Times New Roman" w:hAnsi="Times New Roman" w:cs="Times New Roman"/>
+        </w:rPr>
+        <w:t>nat</w:t>
+      </w:r>
+      <w:proofErr w:type="spellEnd"/>
+      <w:r>
+        <w:rPr>
+          <w:rFonts w:ascii="Times New Roman" w:hAnsi="Times New Roman" w:cs="Times New Roman"/>
+        </w:rPr>
+        <w:t xml:space="preserve"> </w:t>
+      </w:r>
+      <w:proofErr w:type="spellStart"/>
+      <w:r>
+        <w:rPr>
+          <w:rFonts w:ascii="Times New Roman" w:hAnsi="Times New Roman" w:cs="Times New Roman"/>
+        </w:rPr>
+        <w:t>pool</w:t>
+      </w:r>
+      <w:proofErr w:type="spellEnd"/>
+      <w:r>
+        <w:rPr>
+          <w:rFonts w:ascii="Times New Roman" w:hAnsi="Times New Roman" w:cs="Times New Roman"/>
+        </w:rPr>
+        <w:t xml:space="preserve"> és </w:t>
+      </w:r>
+      <w:proofErr w:type="spellStart"/>
+      <w:r>
+        <w:rPr>
+          <w:rFonts w:ascii="Times New Roman" w:hAnsi="Times New Roman" w:cs="Times New Roman"/>
+        </w:rPr>
+        <w:t>access-list</w:t>
+      </w:r>
+      <w:proofErr w:type="spellEnd"/>
+      <w:r>
+        <w:rPr>
+          <w:rFonts w:ascii="Times New Roman" w:hAnsi="Times New Roman" w:cs="Times New Roman"/>
+        </w:rPr>
+        <w:t xml:space="preserve"> segítségével történik a címfordítás.</w:t>
+      </w:r>
+    </w:p>
+    <w:p>
+      <w:pPr>
+        <w:spacing w:after="0" w:line="240" w:lineRule="auto"/>
+        <w:jc w:val="both"/>
+        <w:rPr>
+          <w:rFonts w:ascii="Times New Roman" w:hAnsi="Times New Roman" w:cs="Times New Roman"/>
+        </w:rPr>
+      </w:pPr>
+    </w:p>
+    <w:p>
+      <w:pPr>
+        <w:spacing w:after="0" w:line="240" w:lineRule="auto"/>
+        <w:jc w:val="both"/>
+        <w:rPr>
+          <w:rFonts w:ascii="Times New Roman" w:hAnsi="Times New Roman" w:cs="Times New Roman"/>
         </w:rPr>
       </w:pPr>
       <w:r>
@@ -3169,7 +4812,6 @@
         <w:rPr>
           <w:noProof/>
         </w:rPr>
-        <w:lastRenderedPageBreak/>
         <w:drawing>
           <wp:inline distT="0" distB="0" distL="0" distR="0" wp14:anchorId="64206328" wp14:editId="3F0535B6">
             <wp:extent cx="4400550" cy="7124700"/>
@@ -3240,6 +4882,7 @@
         <w:rPr>
           <w:noProof/>
         </w:rPr>
+        <w:lastRenderedPageBreak/>
         <w:drawing>
           <wp:inline distT="0" distB="0" distL="0" distR="0" wp14:anchorId="24A08520" wp14:editId="47B0360E">
             <wp:extent cx="3419475" cy="581025"/>
@@ -3335,7 +4978,6 @@
         <w:rPr>
           <w:noProof/>
         </w:rPr>
-        <w:lastRenderedPageBreak/>
         <w:drawing>
           <wp:inline distT="0" distB="0" distL="0" distR="0" wp14:anchorId="10A60580" wp14:editId="233A65C7">
             <wp:extent cx="4419600" cy="1257300"/>
@@ -3580,6 +5222,7 @@
         <w:rPr>
           <w:noProof/>
         </w:rPr>
+        <w:lastRenderedPageBreak/>
         <w:drawing>
           <wp:inline distT="0" distB="0" distL="0" distR="0" wp14:anchorId="57555439" wp14:editId="4615B230">
             <wp:extent cx="3162300" cy="1323975"/>
@@ -3644,9 +5287,317 @@
         <w:rPr>
           <w:rFonts w:ascii="Times New Roman" w:hAnsi="Times New Roman" w:cs="Times New Roman"/>
         </w:rPr>
-        <w:lastRenderedPageBreak/>
-        <w:t xml:space="preserve">A budapesti telephelyen beállításra került még egy tftp szerver illetve egy wireless router, ami biztosít DHCP szolgáltatásokat, azoknak, akik az irodába saját készülékükek viszik. </w:t>
-      </w:r>
+        <w:t xml:space="preserve">A budapesti telephelyen beállításra került még egy </w:t>
+      </w:r>
+      <w:proofErr w:type="spellStart"/>
+      <w:r>
+        <w:rPr>
+          <w:rFonts w:ascii="Times New Roman" w:hAnsi="Times New Roman" w:cs="Times New Roman"/>
+        </w:rPr>
+        <w:t>tftp</w:t>
+      </w:r>
+      <w:proofErr w:type="spellEnd"/>
+      <w:r>
+        <w:rPr>
+          <w:rFonts w:ascii="Times New Roman" w:hAnsi="Times New Roman" w:cs="Times New Roman"/>
+        </w:rPr>
+        <w:t xml:space="preserve"> szerver illetve egy </w:t>
+      </w:r>
+      <w:proofErr w:type="spellStart"/>
+      <w:r>
+        <w:rPr>
+          <w:rFonts w:ascii="Times New Roman" w:hAnsi="Times New Roman" w:cs="Times New Roman"/>
+        </w:rPr>
+        <w:t>wireless</w:t>
+      </w:r>
+      <w:proofErr w:type="spellEnd"/>
+      <w:r>
+        <w:rPr>
+          <w:rFonts w:ascii="Times New Roman" w:hAnsi="Times New Roman" w:cs="Times New Roman"/>
+        </w:rPr>
+        <w:t xml:space="preserve"> router, ami biztosít DHCP szolgáltatásokat, azoknak, akik az irodába saját </w:t>
+      </w:r>
+      <w:proofErr w:type="spellStart"/>
+      <w:r>
+        <w:rPr>
+          <w:rFonts w:ascii="Times New Roman" w:hAnsi="Times New Roman" w:cs="Times New Roman"/>
+        </w:rPr>
+        <w:t>készülékükek</w:t>
+      </w:r>
+      <w:proofErr w:type="spellEnd"/>
+      <w:r>
+        <w:rPr>
+          <w:rFonts w:ascii="Times New Roman" w:hAnsi="Times New Roman" w:cs="Times New Roman"/>
+        </w:rPr>
+        <w:t xml:space="preserve"> viszik. </w:t>
+      </w:r>
+    </w:p>
+    <w:p>
+      <w:pPr>
+        <w:rPr>
+          <w:rFonts w:ascii="Times New Roman" w:hAnsi="Times New Roman" w:cs="Times New Roman"/>
+          <w:b/>
+          <w:bCs/>
+        </w:rPr>
+      </w:pPr>
+      <w:r>
+        <w:rPr>
+          <w:rFonts w:ascii="Segoe UI Emoji" w:hAnsi="Segoe UI Emoji" w:cs="Segoe UI Emoji"/>
+          <w:b/>
+          <w:bCs/>
+        </w:rPr>
+        <w:t>🔹</w:t>
+      </w:r>
+      <w:r>
+        <w:rPr>
+          <w:rFonts w:ascii="Times New Roman" w:hAnsi="Times New Roman" w:cs="Times New Roman"/>
+          <w:b/>
+          <w:bCs/>
+        </w:rPr>
+        <w:t xml:space="preserve"> Miért fontos?</w:t>
+      </w:r>
+    </w:p>
+    <w:p>
+      <w:pPr>
+        <w:rPr>
+          <w:rFonts w:ascii="Times New Roman" w:hAnsi="Times New Roman" w:cs="Times New Roman"/>
+        </w:rPr>
+      </w:pPr>
+      <w:r>
+        <w:rPr>
+          <w:rFonts w:ascii="Times New Roman" w:hAnsi="Times New Roman" w:cs="Times New Roman"/>
+        </w:rPr>
+        <w:t>A TFTP (</w:t>
+      </w:r>
+      <w:proofErr w:type="spellStart"/>
+      <w:r>
+        <w:rPr>
+          <w:rFonts w:ascii="Times New Roman" w:hAnsi="Times New Roman" w:cs="Times New Roman"/>
+        </w:rPr>
+        <w:t>Trivial</w:t>
+      </w:r>
+      <w:proofErr w:type="spellEnd"/>
+      <w:r>
+        <w:rPr>
+          <w:rFonts w:ascii="Times New Roman" w:hAnsi="Times New Roman" w:cs="Times New Roman"/>
+        </w:rPr>
+        <w:t xml:space="preserve"> File </w:t>
+      </w:r>
+      <w:proofErr w:type="spellStart"/>
+      <w:r>
+        <w:rPr>
+          <w:rFonts w:ascii="Times New Roman" w:hAnsi="Times New Roman" w:cs="Times New Roman"/>
+        </w:rPr>
+        <w:t>Transfer</w:t>
+      </w:r>
+      <w:proofErr w:type="spellEnd"/>
+      <w:r>
+        <w:rPr>
+          <w:rFonts w:ascii="Times New Roman" w:hAnsi="Times New Roman" w:cs="Times New Roman"/>
+        </w:rPr>
+        <w:t xml:space="preserve"> </w:t>
+      </w:r>
+      <w:proofErr w:type="spellStart"/>
+      <w:r>
+        <w:rPr>
+          <w:rFonts w:ascii="Times New Roman" w:hAnsi="Times New Roman" w:cs="Times New Roman"/>
+        </w:rPr>
+        <w:t>Protocol</w:t>
+      </w:r>
+      <w:proofErr w:type="spellEnd"/>
+      <w:r>
+        <w:rPr>
+          <w:rFonts w:ascii="Times New Roman" w:hAnsi="Times New Roman" w:cs="Times New Roman"/>
+        </w:rPr>
+        <w:t xml:space="preserve">) egy </w:t>
+      </w:r>
+      <w:r>
+        <w:rPr>
+          <w:rFonts w:ascii="Times New Roman" w:hAnsi="Times New Roman" w:cs="Times New Roman"/>
+          <w:b/>
+          <w:bCs/>
+        </w:rPr>
+        <w:t>egyszerű fájlátviteli protokoll</w:t>
+      </w:r>
+      <w:r>
+        <w:rPr>
+          <w:rFonts w:ascii="Times New Roman" w:hAnsi="Times New Roman" w:cs="Times New Roman"/>
+        </w:rPr>
+        <w:t xml:space="preserve">, amit a Telekom.hu hálózatban </w:t>
+      </w:r>
+      <w:proofErr w:type="spellStart"/>
+      <w:r>
+        <w:rPr>
+          <w:rFonts w:ascii="Times New Roman" w:hAnsi="Times New Roman" w:cs="Times New Roman"/>
+          <w:b/>
+          <w:bCs/>
+        </w:rPr>
+        <w:t>switch</w:t>
+      </w:r>
+      <w:proofErr w:type="spellEnd"/>
+      <w:r>
+        <w:rPr>
+          <w:rFonts w:ascii="Times New Roman" w:hAnsi="Times New Roman" w:cs="Times New Roman"/>
+          <w:b/>
+          <w:bCs/>
+        </w:rPr>
+        <w:t xml:space="preserve"> és router konfigurációk mentésére, visszaállítására és </w:t>
+      </w:r>
+      <w:proofErr w:type="spellStart"/>
+      <w:r>
+        <w:rPr>
+          <w:rFonts w:ascii="Times New Roman" w:hAnsi="Times New Roman" w:cs="Times New Roman"/>
+          <w:b/>
+          <w:bCs/>
+        </w:rPr>
+        <w:t>firmware</w:t>
+      </w:r>
+      <w:proofErr w:type="spellEnd"/>
+      <w:r>
+        <w:rPr>
+          <w:rFonts w:ascii="Times New Roman" w:hAnsi="Times New Roman" w:cs="Times New Roman"/>
+          <w:b/>
+          <w:bCs/>
+        </w:rPr>
+        <w:t xml:space="preserve"> frissítésre</w:t>
+      </w:r>
+      <w:r>
+        <w:rPr>
+          <w:rFonts w:ascii="Times New Roman" w:hAnsi="Times New Roman" w:cs="Times New Roman"/>
+        </w:rPr>
+        <w:t xml:space="preserve"> használnak.</w:t>
+      </w:r>
+    </w:p>
+    <w:p>
+      <w:pPr>
+        <w:rPr>
+          <w:rFonts w:ascii="Times New Roman" w:hAnsi="Times New Roman" w:cs="Times New Roman"/>
+          <w:b/>
+          <w:bCs/>
+        </w:rPr>
+      </w:pPr>
+      <w:r>
+        <w:rPr>
+          <w:rFonts w:ascii="Segoe UI Emoji" w:hAnsi="Segoe UI Emoji" w:cs="Segoe UI Emoji"/>
+          <w:b/>
+          <w:bCs/>
+        </w:rPr>
+        <w:t>⚙️</w:t>
+      </w:r>
+      <w:r>
+        <w:rPr>
+          <w:rFonts w:ascii="Times New Roman" w:hAnsi="Times New Roman" w:cs="Times New Roman"/>
+          <w:b/>
+          <w:bCs/>
+        </w:rPr>
+        <w:t xml:space="preserve"> Előnyök:</w:t>
+      </w:r>
+    </w:p>
+    <w:p>
+      <w:pPr>
+        <w:numPr>
+          <w:ilvl w:val="0"/>
+          <w:numId w:val="11"/>
+        </w:numPr>
+        <w:rPr>
+          <w:rFonts w:ascii="Times New Roman" w:hAnsi="Times New Roman" w:cs="Times New Roman"/>
+        </w:rPr>
+      </w:pPr>
+      <w:r>
+        <w:rPr>
+          <w:rFonts w:ascii="Times New Roman" w:hAnsi="Times New Roman" w:cs="Times New Roman"/>
+          <w:b/>
+          <w:bCs/>
+        </w:rPr>
+        <w:t>Automatizált mentés</w:t>
+      </w:r>
+      <w:r>
+        <w:rPr>
+          <w:rFonts w:ascii="Times New Roman" w:hAnsi="Times New Roman" w:cs="Times New Roman"/>
+        </w:rPr>
+        <w:t xml:space="preserve"> – </w:t>
+      </w:r>
+      <w:proofErr w:type="spellStart"/>
+      <w:r>
+        <w:rPr>
+          <w:rFonts w:ascii="Times New Roman" w:hAnsi="Times New Roman" w:cs="Times New Roman"/>
+        </w:rPr>
+        <w:t>konfig</w:t>
+      </w:r>
+      <w:proofErr w:type="spellEnd"/>
+      <w:r>
+        <w:rPr>
+          <w:rFonts w:ascii="Times New Roman" w:hAnsi="Times New Roman" w:cs="Times New Roman"/>
+        </w:rPr>
+        <w:t xml:space="preserve"> fájlok központi tárolása</w:t>
+      </w:r>
+    </w:p>
+    <w:p>
+      <w:pPr>
+        <w:numPr>
+          <w:ilvl w:val="0"/>
+          <w:numId w:val="11"/>
+        </w:numPr>
+        <w:rPr>
+          <w:rFonts w:ascii="Times New Roman" w:hAnsi="Times New Roman" w:cs="Times New Roman"/>
+        </w:rPr>
+      </w:pPr>
+      <w:r>
+        <w:rPr>
+          <w:rFonts w:ascii="Times New Roman" w:hAnsi="Times New Roman" w:cs="Times New Roman"/>
+          <w:b/>
+          <w:bCs/>
+        </w:rPr>
+        <w:t>Gyors visszaállítás</w:t>
+      </w:r>
+      <w:r>
+        <w:rPr>
+          <w:rFonts w:ascii="Times New Roman" w:hAnsi="Times New Roman" w:cs="Times New Roman"/>
+        </w:rPr>
+        <w:t xml:space="preserve"> – eszközcsere esetén</w:t>
+      </w:r>
+    </w:p>
+    <w:p>
+      <w:pPr>
+        <w:numPr>
+          <w:ilvl w:val="0"/>
+          <w:numId w:val="11"/>
+        </w:numPr>
+        <w:rPr>
+          <w:rFonts w:ascii="Times New Roman" w:hAnsi="Times New Roman" w:cs="Times New Roman"/>
+        </w:rPr>
+      </w:pPr>
+      <w:proofErr w:type="spellStart"/>
+      <w:r>
+        <w:rPr>
+          <w:rFonts w:ascii="Times New Roman" w:hAnsi="Times New Roman" w:cs="Times New Roman"/>
+          <w:b/>
+          <w:bCs/>
+        </w:rPr>
+        <w:t>Firmware</w:t>
+      </w:r>
+      <w:proofErr w:type="spellEnd"/>
+      <w:r>
+        <w:rPr>
+          <w:rFonts w:ascii="Times New Roman" w:hAnsi="Times New Roman" w:cs="Times New Roman"/>
+          <w:b/>
+          <w:bCs/>
+        </w:rPr>
+        <w:t xml:space="preserve"> frissítés</w:t>
+      </w:r>
+      <w:r>
+        <w:rPr>
+          <w:rFonts w:ascii="Times New Roman" w:hAnsi="Times New Roman" w:cs="Times New Roman"/>
+        </w:rPr>
+        <w:t xml:space="preserve"> – új verziók egyszerű betöltése</w:t>
+      </w:r>
+    </w:p>
+    <w:p>
+      <w:pPr>
+        <w:rPr>
+          <w:rFonts w:ascii="Times New Roman" w:hAnsi="Times New Roman" w:cs="Times New Roman"/>
+        </w:rPr>
+      </w:pPr>
     </w:p>
     <w:p>
       <w:pPr>
@@ -3705,6 +5656,7 @@
         <w:rPr>
           <w:noProof/>
         </w:rPr>
+        <w:lastRenderedPageBreak/>
         <w:drawing>
           <wp:inline distT="0" distB="0" distL="0" distR="0" wp14:anchorId="40EDE9D7" wp14:editId="589240AB">
             <wp:extent cx="5760720" cy="4364990"/>
@@ -3803,7 +5755,1419 @@
           <w:rFonts w:ascii="Times New Roman" w:hAnsi="Times New Roman" w:cs="Times New Roman"/>
           <w:color w:val="000000" w:themeColor="text1"/>
         </w:rPr>
+        <w:t xml:space="preserve">Konfigurálva lett </w:t>
+      </w:r>
+      <w:proofErr w:type="spellStart"/>
+      <w:r>
+        <w:rPr>
+          <w:rFonts w:ascii="Times New Roman" w:hAnsi="Times New Roman" w:cs="Times New Roman"/>
+          <w:color w:val="000000" w:themeColor="text1"/>
+        </w:rPr>
+        <w:t>EtherChannel</w:t>
+      </w:r>
+      <w:proofErr w:type="spellEnd"/>
+      <w:r>
+        <w:rPr>
+          <w:rFonts w:ascii="Times New Roman" w:hAnsi="Times New Roman" w:cs="Times New Roman"/>
+          <w:color w:val="000000" w:themeColor="text1"/>
+        </w:rPr>
+        <w:t xml:space="preserve"> </w:t>
+      </w:r>
+      <w:r>
+        <w:rPr>
+          <w:rFonts w:ascii="Times New Roman" w:hAnsi="Times New Roman" w:cs="Times New Roman"/>
+          <w:color w:val="000000" w:themeColor="text1"/>
+        </w:rPr>
+        <w:t xml:space="preserve">és STP </w:t>
+      </w:r>
+      <w:r>
+        <w:rPr>
+          <w:rFonts w:ascii="Times New Roman" w:hAnsi="Times New Roman" w:cs="Times New Roman"/>
+          <w:color w:val="000000" w:themeColor="text1"/>
+        </w:rPr>
+        <w:t xml:space="preserve">a budapesti </w:t>
+      </w:r>
+      <w:proofErr w:type="spellStart"/>
+      <w:r>
+        <w:rPr>
+          <w:rFonts w:ascii="Times New Roman" w:hAnsi="Times New Roman" w:cs="Times New Roman"/>
+          <w:color w:val="000000" w:themeColor="text1"/>
+        </w:rPr>
+        <w:t>switchek</w:t>
+      </w:r>
+      <w:proofErr w:type="spellEnd"/>
+      <w:r>
+        <w:rPr>
+          <w:rFonts w:ascii="Times New Roman" w:hAnsi="Times New Roman" w:cs="Times New Roman"/>
+          <w:color w:val="000000" w:themeColor="text1"/>
+        </w:rPr>
+        <w:t xml:space="preserve"> között:</w:t>
+      </w:r>
+      <w:r>
+        <w:rPr>
+          <w:rFonts w:ascii="Times New Roman" w:hAnsi="Times New Roman" w:cs="Times New Roman"/>
+          <w:color w:val="000000" w:themeColor="text1"/>
+        </w:rPr>
+        <w:t xml:space="preserve"> </w:t>
+      </w:r>
+    </w:p>
+    <w:p>
+      <w:pPr>
+        <w:rPr>
+          <w:rFonts w:ascii="Times New Roman" w:hAnsi="Times New Roman" w:cs="Times New Roman"/>
+          <w:color w:val="000000" w:themeColor="text1"/>
+        </w:rPr>
+      </w:pPr>
+    </w:p>
+    <w:p>
+      <w:pPr>
+        <w:rPr>
+          <w:rFonts w:ascii="Times New Roman" w:hAnsi="Times New Roman" w:cs="Times New Roman"/>
+          <w:color w:val="000000" w:themeColor="text1"/>
+        </w:rPr>
+      </w:pPr>
+      <w:r>
+        <w:rPr>
+          <w:noProof/>
+        </w:rPr>
         <w:lastRenderedPageBreak/>
+        <w:drawing>
+          <wp:inline distT="0" distB="0" distL="0" distR="0" wp14:anchorId="01A8ADF1" wp14:editId="7A6D8D52">
+            <wp:extent cx="3962400" cy="3638550"/>
+            <wp:effectExtent l="0" t="0" r="0" b="0"/>
+            <wp:docPr id="347032699" name="Kép 1" descr="A képen szöveg, diagram, sor, Tervrajz látható&#10;&#10;Előfordulhat, hogy az AI által létrehozott tartalom helytelen."/>
+            <wp:cNvGraphicFramePr>
+              <a:graphicFrameLocks xmlns:a="http://schemas.openxmlformats.org/drawingml/2006/main" noChangeAspect="1"/>
+            </wp:cNvGraphicFramePr>
+            <a:graphic xmlns:a="http://schemas.openxmlformats.org/drawingml/2006/main">
+              <a:graphicData uri="http://schemas.openxmlformats.org/drawingml/2006/picture">
+                <pic:pic xmlns:pic="http://schemas.openxmlformats.org/drawingml/2006/picture">
+                  <pic:nvPicPr>
+                    <pic:cNvPr id="347032699" name="Kép 1" descr="A képen szöveg, diagram, sor, Tervrajz látható&#10;&#10;Előfordulhat, hogy az AI által létrehozott tartalom helytelen."/>
+                    <pic:cNvPicPr/>
+                  </pic:nvPicPr>
+                  <pic:blipFill>
+                    <a:blip r:embed="rId27"/>
+                    <a:stretch>
+                      <a:fillRect/>
+                    </a:stretch>
+                  </pic:blipFill>
+                  <pic:spPr>
+                    <a:xfrm>
+                      <a:off x="0" y="0"/>
+                      <a:ext cx="3962400" cy="3638550"/>
+                    </a:xfrm>
+                    <a:prstGeom prst="rect">
+                      <a:avLst/>
+                    </a:prstGeom>
+                  </pic:spPr>
+                </pic:pic>
+              </a:graphicData>
+            </a:graphic>
+          </wp:inline>
+        </w:drawing>
+      </w:r>
+    </w:p>
+    <w:p>
+      <w:pPr>
+        <w:rPr>
+          <w:rFonts w:ascii="Times New Roman" w:hAnsi="Times New Roman" w:cs="Times New Roman"/>
+          <w:b/>
+          <w:bCs/>
+          <w:color w:val="000000" w:themeColor="text1"/>
+        </w:rPr>
+      </w:pPr>
+      <w:r>
+        <w:rPr>
+          <w:rFonts w:ascii="Times New Roman" w:hAnsi="Times New Roman" w:cs="Times New Roman"/>
+          <w:b/>
+          <w:bCs/>
+          <w:color w:val="000000" w:themeColor="text1"/>
+        </w:rPr>
+        <w:t>Miért kulcsfontosságú az STP (</w:t>
+      </w:r>
+      <w:proofErr w:type="spellStart"/>
+      <w:r>
+        <w:rPr>
+          <w:rFonts w:ascii="Times New Roman" w:hAnsi="Times New Roman" w:cs="Times New Roman"/>
+          <w:b/>
+          <w:bCs/>
+          <w:color w:val="000000" w:themeColor="text1"/>
+        </w:rPr>
+        <w:t>Spanning</w:t>
+      </w:r>
+      <w:proofErr w:type="spellEnd"/>
+      <w:r>
+        <w:rPr>
+          <w:rFonts w:ascii="Times New Roman" w:hAnsi="Times New Roman" w:cs="Times New Roman"/>
+          <w:b/>
+          <w:bCs/>
+          <w:color w:val="000000" w:themeColor="text1"/>
+        </w:rPr>
+        <w:t xml:space="preserve"> </w:t>
+      </w:r>
+      <w:proofErr w:type="spellStart"/>
+      <w:r>
+        <w:rPr>
+          <w:rFonts w:ascii="Times New Roman" w:hAnsi="Times New Roman" w:cs="Times New Roman"/>
+          <w:b/>
+          <w:bCs/>
+          <w:color w:val="000000" w:themeColor="text1"/>
+        </w:rPr>
+        <w:t>Tree</w:t>
+      </w:r>
+      <w:proofErr w:type="spellEnd"/>
+      <w:r>
+        <w:rPr>
+          <w:rFonts w:ascii="Times New Roman" w:hAnsi="Times New Roman" w:cs="Times New Roman"/>
+          <w:b/>
+          <w:bCs/>
+          <w:color w:val="000000" w:themeColor="text1"/>
+        </w:rPr>
+        <w:t xml:space="preserve"> </w:t>
+      </w:r>
+      <w:proofErr w:type="spellStart"/>
+      <w:r>
+        <w:rPr>
+          <w:rFonts w:ascii="Times New Roman" w:hAnsi="Times New Roman" w:cs="Times New Roman"/>
+          <w:b/>
+          <w:bCs/>
+          <w:color w:val="000000" w:themeColor="text1"/>
+        </w:rPr>
+        <w:t>Protocol</w:t>
+      </w:r>
+      <w:proofErr w:type="spellEnd"/>
+      <w:r>
+        <w:rPr>
+          <w:rFonts w:ascii="Times New Roman" w:hAnsi="Times New Roman" w:cs="Times New Roman"/>
+          <w:b/>
+          <w:bCs/>
+          <w:color w:val="000000" w:themeColor="text1"/>
+        </w:rPr>
+        <w:t>)?</w:t>
+      </w:r>
+    </w:p>
+    <w:p>
+      <w:pPr>
+        <w:rPr>
+          <w:rFonts w:ascii="Times New Roman" w:hAnsi="Times New Roman" w:cs="Times New Roman"/>
+          <w:color w:val="000000" w:themeColor="text1"/>
+        </w:rPr>
+      </w:pPr>
+      <w:r>
+        <w:rPr>
+          <w:rFonts w:ascii="Times New Roman" w:hAnsi="Times New Roman" w:cs="Times New Roman"/>
+          <w:color w:val="000000" w:themeColor="text1"/>
+        </w:rPr>
+        <w:t xml:space="preserve">A Telekom.hu projektben több telephely, redundáns </w:t>
+      </w:r>
+      <w:proofErr w:type="spellStart"/>
+      <w:r>
+        <w:rPr>
+          <w:rFonts w:ascii="Times New Roman" w:hAnsi="Times New Roman" w:cs="Times New Roman"/>
+          <w:color w:val="000000" w:themeColor="text1"/>
+        </w:rPr>
+        <w:t>switchkapcsolat</w:t>
+      </w:r>
+      <w:proofErr w:type="spellEnd"/>
+      <w:r>
+        <w:rPr>
+          <w:rFonts w:ascii="Times New Roman" w:hAnsi="Times New Roman" w:cs="Times New Roman"/>
+          <w:color w:val="000000" w:themeColor="text1"/>
+        </w:rPr>
+        <w:t xml:space="preserve"> és VLAN-szegmentáció van kialakítva. Ilyen környezetben az STP elengedhetetlen a </w:t>
+      </w:r>
+      <w:proofErr w:type="spellStart"/>
+      <w:r>
+        <w:rPr>
+          <w:rFonts w:ascii="Times New Roman" w:hAnsi="Times New Roman" w:cs="Times New Roman"/>
+          <w:b/>
+          <w:bCs/>
+          <w:color w:val="000000" w:themeColor="text1"/>
+        </w:rPr>
+        <w:t>loopmentes</w:t>
+      </w:r>
+      <w:proofErr w:type="spellEnd"/>
+      <w:r>
+        <w:rPr>
+          <w:rFonts w:ascii="Times New Roman" w:hAnsi="Times New Roman" w:cs="Times New Roman"/>
+          <w:b/>
+          <w:bCs/>
+          <w:color w:val="000000" w:themeColor="text1"/>
+        </w:rPr>
+        <w:t xml:space="preserve"> </w:t>
+      </w:r>
+      <w:proofErr w:type="spellStart"/>
+      <w:r>
+        <w:rPr>
+          <w:rFonts w:ascii="Times New Roman" w:hAnsi="Times New Roman" w:cs="Times New Roman"/>
+          <w:b/>
+          <w:bCs/>
+          <w:color w:val="000000" w:themeColor="text1"/>
+        </w:rPr>
+        <w:t>Layer</w:t>
+      </w:r>
+      <w:proofErr w:type="spellEnd"/>
+      <w:r>
+        <w:rPr>
+          <w:rFonts w:ascii="Times New Roman" w:hAnsi="Times New Roman" w:cs="Times New Roman"/>
+          <w:b/>
+          <w:bCs/>
+          <w:color w:val="000000" w:themeColor="text1"/>
+        </w:rPr>
+        <w:t xml:space="preserve"> 2 topológia fenntartásához</w:t>
+      </w:r>
+      <w:r>
+        <w:rPr>
+          <w:rFonts w:ascii="Times New Roman" w:hAnsi="Times New Roman" w:cs="Times New Roman"/>
+          <w:color w:val="000000" w:themeColor="text1"/>
+        </w:rPr>
+        <w:t>.</w:t>
+      </w:r>
+    </w:p>
+    <w:p>
+      <w:pPr>
+        <w:rPr>
+          <w:rFonts w:ascii="Times New Roman" w:hAnsi="Times New Roman" w:cs="Times New Roman"/>
+          <w:b/>
+          <w:bCs/>
+          <w:color w:val="000000" w:themeColor="text1"/>
+        </w:rPr>
+      </w:pPr>
+      <w:r>
+        <w:rPr>
+          <w:rFonts w:ascii="Segoe UI Emoji" w:hAnsi="Segoe UI Emoji" w:cs="Segoe UI Emoji"/>
+          <w:b/>
+          <w:bCs/>
+          <w:color w:val="000000" w:themeColor="text1"/>
+        </w:rPr>
+        <w:t>🧠</w:t>
+      </w:r>
+      <w:r>
+        <w:rPr>
+          <w:rFonts w:ascii="Times New Roman" w:hAnsi="Times New Roman" w:cs="Times New Roman"/>
+          <w:b/>
+          <w:bCs/>
+          <w:color w:val="000000" w:themeColor="text1"/>
+        </w:rPr>
+        <w:t xml:space="preserve"> STP fő előnyei:</w:t>
+      </w:r>
+    </w:p>
+    <w:p>
+      <w:pPr>
+        <w:numPr>
+          <w:ilvl w:val="0"/>
+          <w:numId w:val="5"/>
+        </w:numPr>
+        <w:rPr>
+          <w:rFonts w:ascii="Times New Roman" w:hAnsi="Times New Roman" w:cs="Times New Roman"/>
+          <w:color w:val="000000" w:themeColor="text1"/>
+        </w:rPr>
+      </w:pPr>
+      <w:proofErr w:type="spellStart"/>
+      <w:r>
+        <w:rPr>
+          <w:rFonts w:ascii="Times New Roman" w:hAnsi="Times New Roman" w:cs="Times New Roman"/>
+          <w:b/>
+          <w:bCs/>
+          <w:color w:val="000000" w:themeColor="text1"/>
+        </w:rPr>
+        <w:t>Loop</w:t>
+      </w:r>
+      <w:proofErr w:type="spellEnd"/>
+      <w:r>
+        <w:rPr>
+          <w:rFonts w:ascii="Times New Roman" w:hAnsi="Times New Roman" w:cs="Times New Roman"/>
+          <w:b/>
+          <w:bCs/>
+          <w:color w:val="000000" w:themeColor="text1"/>
+        </w:rPr>
+        <w:t xml:space="preserve"> megelőzése</w:t>
+      </w:r>
+      <w:r>
+        <w:rPr>
+          <w:rFonts w:ascii="Times New Roman" w:hAnsi="Times New Roman" w:cs="Times New Roman"/>
+          <w:color w:val="000000" w:themeColor="text1"/>
+        </w:rPr>
+        <w:t xml:space="preserve">: Megakadályozza, hogy </w:t>
+      </w:r>
+      <w:proofErr w:type="spellStart"/>
+      <w:r>
+        <w:rPr>
+          <w:rFonts w:ascii="Times New Roman" w:hAnsi="Times New Roman" w:cs="Times New Roman"/>
+          <w:color w:val="000000" w:themeColor="text1"/>
+        </w:rPr>
+        <w:t>broadcast</w:t>
+      </w:r>
+      <w:proofErr w:type="spellEnd"/>
+      <w:r>
+        <w:rPr>
+          <w:rFonts w:ascii="Times New Roman" w:hAnsi="Times New Roman" w:cs="Times New Roman"/>
+          <w:color w:val="000000" w:themeColor="text1"/>
+        </w:rPr>
+        <w:t xml:space="preserve"> viharok bénítsák a hálózatot.</w:t>
+      </w:r>
+    </w:p>
+    <w:p>
+      <w:pPr>
+        <w:numPr>
+          <w:ilvl w:val="0"/>
+          <w:numId w:val="5"/>
+        </w:numPr>
+        <w:rPr>
+          <w:rFonts w:ascii="Times New Roman" w:hAnsi="Times New Roman" w:cs="Times New Roman"/>
+          <w:color w:val="000000" w:themeColor="text1"/>
+        </w:rPr>
+      </w:pPr>
+      <w:r>
+        <w:rPr>
+          <w:rFonts w:ascii="Times New Roman" w:hAnsi="Times New Roman" w:cs="Times New Roman"/>
+          <w:b/>
+          <w:bCs/>
+          <w:color w:val="000000" w:themeColor="text1"/>
+        </w:rPr>
+        <w:t>Redundancia kezelése</w:t>
+      </w:r>
+      <w:r>
+        <w:rPr>
+          <w:rFonts w:ascii="Times New Roman" w:hAnsi="Times New Roman" w:cs="Times New Roman"/>
+          <w:color w:val="000000" w:themeColor="text1"/>
+        </w:rPr>
+        <w:t xml:space="preserve">: Automatikusan kiválasztja az optimális útvonalat a </w:t>
+      </w:r>
+      <w:proofErr w:type="spellStart"/>
+      <w:r>
+        <w:rPr>
+          <w:rFonts w:ascii="Times New Roman" w:hAnsi="Times New Roman" w:cs="Times New Roman"/>
+          <w:color w:val="000000" w:themeColor="text1"/>
+        </w:rPr>
+        <w:t>root</w:t>
+      </w:r>
+      <w:proofErr w:type="spellEnd"/>
+      <w:r>
+        <w:rPr>
+          <w:rFonts w:ascii="Times New Roman" w:hAnsi="Times New Roman" w:cs="Times New Roman"/>
+          <w:color w:val="000000" w:themeColor="text1"/>
+        </w:rPr>
+        <w:t xml:space="preserve"> </w:t>
+      </w:r>
+      <w:proofErr w:type="spellStart"/>
+      <w:r>
+        <w:rPr>
+          <w:rFonts w:ascii="Times New Roman" w:hAnsi="Times New Roman" w:cs="Times New Roman"/>
+          <w:color w:val="000000" w:themeColor="text1"/>
+        </w:rPr>
+        <w:t>bridge</w:t>
+      </w:r>
+      <w:proofErr w:type="spellEnd"/>
+      <w:r>
+        <w:rPr>
+          <w:rFonts w:ascii="Times New Roman" w:hAnsi="Times New Roman" w:cs="Times New Roman"/>
+          <w:color w:val="000000" w:themeColor="text1"/>
+        </w:rPr>
+        <w:t xml:space="preserve"> felé.</w:t>
+      </w:r>
+    </w:p>
+    <w:p>
+      <w:pPr>
+        <w:numPr>
+          <w:ilvl w:val="0"/>
+          <w:numId w:val="5"/>
+        </w:numPr>
+        <w:rPr>
+          <w:rFonts w:ascii="Times New Roman" w:hAnsi="Times New Roman" w:cs="Times New Roman"/>
+          <w:color w:val="000000" w:themeColor="text1"/>
+        </w:rPr>
+      </w:pPr>
+      <w:r>
+        <w:rPr>
+          <w:rFonts w:ascii="Times New Roman" w:hAnsi="Times New Roman" w:cs="Times New Roman"/>
+          <w:b/>
+          <w:bCs/>
+          <w:color w:val="000000" w:themeColor="text1"/>
+        </w:rPr>
+        <w:t xml:space="preserve">Dinamikus </w:t>
+      </w:r>
+      <w:proofErr w:type="spellStart"/>
+      <w:r>
+        <w:rPr>
+          <w:rFonts w:ascii="Times New Roman" w:hAnsi="Times New Roman" w:cs="Times New Roman"/>
+          <w:b/>
+          <w:bCs/>
+          <w:color w:val="000000" w:themeColor="text1"/>
+        </w:rPr>
+        <w:t>újrakonvergencia</w:t>
+      </w:r>
+      <w:proofErr w:type="spellEnd"/>
+      <w:r>
+        <w:rPr>
+          <w:rFonts w:ascii="Times New Roman" w:hAnsi="Times New Roman" w:cs="Times New Roman"/>
+          <w:color w:val="000000" w:themeColor="text1"/>
+        </w:rPr>
+        <w:t>: Hiba esetén újraépíti a topológiát, minimalizálva a kiesést.</w:t>
+      </w:r>
+    </w:p>
+    <w:p>
+      <w:pPr>
+        <w:rPr>
+          <w:rFonts w:ascii="Times New Roman" w:hAnsi="Times New Roman" w:cs="Times New Roman"/>
+          <w:b/>
+          <w:bCs/>
+          <w:color w:val="000000" w:themeColor="text1"/>
+        </w:rPr>
+      </w:pPr>
+      <w:r>
+        <w:rPr>
+          <w:rFonts w:ascii="Segoe UI Emoji" w:hAnsi="Segoe UI Emoji" w:cs="Segoe UI Emoji"/>
+          <w:b/>
+          <w:bCs/>
+          <w:color w:val="000000" w:themeColor="text1"/>
+        </w:rPr>
+        <w:t>📍</w:t>
+      </w:r>
+      <w:r>
+        <w:rPr>
+          <w:rFonts w:ascii="Times New Roman" w:hAnsi="Times New Roman" w:cs="Times New Roman"/>
+          <w:b/>
+          <w:bCs/>
+          <w:color w:val="000000" w:themeColor="text1"/>
+        </w:rPr>
+        <w:t xml:space="preserve"> Telekom-specifikus példa:</w:t>
+      </w:r>
+    </w:p>
+    <w:p>
+      <w:pPr>
+        <w:rPr>
+          <w:rFonts w:ascii="Times New Roman" w:hAnsi="Times New Roman" w:cs="Times New Roman"/>
+          <w:color w:val="000000" w:themeColor="text1"/>
+        </w:rPr>
+      </w:pPr>
+      <w:r>
+        <w:rPr>
+          <w:rFonts w:ascii="Times New Roman" w:hAnsi="Times New Roman" w:cs="Times New Roman"/>
+          <w:color w:val="000000" w:themeColor="text1"/>
+        </w:rPr>
+        <w:t xml:space="preserve">A budapesti központi </w:t>
+      </w:r>
+      <w:proofErr w:type="spellStart"/>
+      <w:r>
+        <w:rPr>
+          <w:rFonts w:ascii="Times New Roman" w:hAnsi="Times New Roman" w:cs="Times New Roman"/>
+          <w:color w:val="000000" w:themeColor="text1"/>
+        </w:rPr>
+        <w:t>switch</w:t>
+      </w:r>
+      <w:proofErr w:type="spellEnd"/>
+      <w:r>
+        <w:rPr>
+          <w:rFonts w:ascii="Times New Roman" w:hAnsi="Times New Roman" w:cs="Times New Roman"/>
+          <w:color w:val="000000" w:themeColor="text1"/>
+        </w:rPr>
+        <w:t xml:space="preserve"> (SW_BP1) </w:t>
+      </w:r>
+      <w:proofErr w:type="spellStart"/>
+      <w:r>
+        <w:rPr>
+          <w:rFonts w:ascii="Times New Roman" w:hAnsi="Times New Roman" w:cs="Times New Roman"/>
+          <w:color w:val="000000" w:themeColor="text1"/>
+        </w:rPr>
+        <w:t>root</w:t>
+      </w:r>
+      <w:proofErr w:type="spellEnd"/>
+      <w:r>
+        <w:rPr>
+          <w:rFonts w:ascii="Times New Roman" w:hAnsi="Times New Roman" w:cs="Times New Roman"/>
+          <w:color w:val="000000" w:themeColor="text1"/>
+        </w:rPr>
+        <w:t xml:space="preserve"> </w:t>
+      </w:r>
+      <w:proofErr w:type="spellStart"/>
+      <w:r>
+        <w:rPr>
+          <w:rFonts w:ascii="Times New Roman" w:hAnsi="Times New Roman" w:cs="Times New Roman"/>
+          <w:color w:val="000000" w:themeColor="text1"/>
+        </w:rPr>
+        <w:t>bridge</w:t>
+      </w:r>
+      <w:proofErr w:type="spellEnd"/>
+      <w:r>
+        <w:rPr>
+          <w:rFonts w:ascii="Times New Roman" w:hAnsi="Times New Roman" w:cs="Times New Roman"/>
+          <w:color w:val="000000" w:themeColor="text1"/>
+        </w:rPr>
+        <w:t>-ként van beállítva minden VLAN-</w:t>
+      </w:r>
+      <w:proofErr w:type="spellStart"/>
+      <w:r>
+        <w:rPr>
+          <w:rFonts w:ascii="Times New Roman" w:hAnsi="Times New Roman" w:cs="Times New Roman"/>
+          <w:color w:val="000000" w:themeColor="text1"/>
+        </w:rPr>
+        <w:t>ra</w:t>
+      </w:r>
+      <w:proofErr w:type="spellEnd"/>
+      <w:r>
+        <w:rPr>
+          <w:rFonts w:ascii="Times New Roman" w:hAnsi="Times New Roman" w:cs="Times New Roman"/>
+          <w:color w:val="000000" w:themeColor="text1"/>
+        </w:rPr>
+        <w:t xml:space="preserve"> (</w:t>
+      </w:r>
+      <w:proofErr w:type="spellStart"/>
+      <w:r>
+        <w:rPr>
+          <w:rFonts w:ascii="Times New Roman" w:hAnsi="Times New Roman" w:cs="Times New Roman"/>
+          <w:color w:val="000000" w:themeColor="text1"/>
+        </w:rPr>
+        <w:t>priority</w:t>
+      </w:r>
+      <w:proofErr w:type="spellEnd"/>
+      <w:r>
+        <w:rPr>
+          <w:rFonts w:ascii="Times New Roman" w:hAnsi="Times New Roman" w:cs="Times New Roman"/>
+          <w:color w:val="000000" w:themeColor="text1"/>
+        </w:rPr>
+        <w:t xml:space="preserve"> 0), így az STP topológia stabil és kiszámítható. A SW_BP2 és SW_BP3 közötti redundáns linket STP blokkolja, amíg szükség nem lesz rá — ez a </w:t>
+      </w:r>
+      <w:r>
+        <w:rPr>
+          <w:rFonts w:ascii="Times New Roman" w:hAnsi="Times New Roman" w:cs="Times New Roman"/>
+          <w:b/>
+          <w:bCs/>
+          <w:color w:val="000000" w:themeColor="text1"/>
+        </w:rPr>
+        <w:t>biztonságos tartalékútvonal</w:t>
+      </w:r>
+      <w:r>
+        <w:rPr>
+          <w:rFonts w:ascii="Times New Roman" w:hAnsi="Times New Roman" w:cs="Times New Roman"/>
+          <w:color w:val="000000" w:themeColor="text1"/>
+        </w:rPr>
+        <w:t>.</w:t>
+      </w:r>
+    </w:p>
+    <w:p>
+      <w:pPr>
+        <w:rPr>
+          <w:rFonts w:ascii="Times New Roman" w:hAnsi="Times New Roman" w:cs="Times New Roman"/>
+          <w:b/>
+          <w:bCs/>
+          <w:color w:val="000000" w:themeColor="text1"/>
+        </w:rPr>
+      </w:pPr>
+      <w:r>
+        <w:rPr>
+          <w:rFonts w:ascii="Times New Roman" w:hAnsi="Times New Roman" w:cs="Times New Roman"/>
+          <w:b/>
+          <w:bCs/>
+          <w:color w:val="000000" w:themeColor="text1"/>
+        </w:rPr>
+        <w:t xml:space="preserve">Miért kritikus az </w:t>
+      </w:r>
+      <w:proofErr w:type="spellStart"/>
+      <w:r>
+        <w:rPr>
+          <w:rFonts w:ascii="Times New Roman" w:hAnsi="Times New Roman" w:cs="Times New Roman"/>
+          <w:b/>
+          <w:bCs/>
+          <w:color w:val="000000" w:themeColor="text1"/>
+        </w:rPr>
+        <w:t>EtherChannel</w:t>
+      </w:r>
+      <w:proofErr w:type="spellEnd"/>
+      <w:r>
+        <w:rPr>
+          <w:rFonts w:ascii="Times New Roman" w:hAnsi="Times New Roman" w:cs="Times New Roman"/>
+          <w:b/>
+          <w:bCs/>
+          <w:color w:val="000000" w:themeColor="text1"/>
+        </w:rPr>
+        <w:t xml:space="preserve"> (LACP) használata?</w:t>
+      </w:r>
+    </w:p>
+    <w:p>
+      <w:pPr>
+        <w:rPr>
+          <w:rFonts w:ascii="Times New Roman" w:hAnsi="Times New Roman" w:cs="Times New Roman"/>
+          <w:color w:val="000000" w:themeColor="text1"/>
+        </w:rPr>
+      </w:pPr>
+      <w:r>
+        <w:rPr>
+          <w:rFonts w:ascii="Times New Roman" w:hAnsi="Times New Roman" w:cs="Times New Roman"/>
+          <w:color w:val="000000" w:themeColor="text1"/>
+        </w:rPr>
+        <w:t xml:space="preserve">A Telekom.hu projektben több </w:t>
+      </w:r>
+      <w:proofErr w:type="spellStart"/>
+      <w:r>
+        <w:rPr>
+          <w:rFonts w:ascii="Times New Roman" w:hAnsi="Times New Roman" w:cs="Times New Roman"/>
+          <w:color w:val="000000" w:themeColor="text1"/>
+        </w:rPr>
+        <w:t>switch</w:t>
+      </w:r>
+      <w:proofErr w:type="spellEnd"/>
+      <w:r>
+        <w:rPr>
+          <w:rFonts w:ascii="Times New Roman" w:hAnsi="Times New Roman" w:cs="Times New Roman"/>
+          <w:color w:val="000000" w:themeColor="text1"/>
+        </w:rPr>
+        <w:t xml:space="preserve"> között nagy sávszélességű, redundáns kapcsolat szükséges. Az </w:t>
+      </w:r>
+      <w:proofErr w:type="spellStart"/>
+      <w:r>
+        <w:rPr>
+          <w:rFonts w:ascii="Times New Roman" w:hAnsi="Times New Roman" w:cs="Times New Roman"/>
+          <w:color w:val="000000" w:themeColor="text1"/>
+        </w:rPr>
+        <w:t>EtherChannel</w:t>
+      </w:r>
+      <w:proofErr w:type="spellEnd"/>
+      <w:r>
+        <w:rPr>
+          <w:rFonts w:ascii="Times New Roman" w:hAnsi="Times New Roman" w:cs="Times New Roman"/>
+          <w:color w:val="000000" w:themeColor="text1"/>
+        </w:rPr>
+        <w:t xml:space="preserve"> (LACP) lehetővé teszi, hogy </w:t>
+      </w:r>
+      <w:r>
+        <w:rPr>
+          <w:rFonts w:ascii="Times New Roman" w:hAnsi="Times New Roman" w:cs="Times New Roman"/>
+          <w:b/>
+          <w:bCs/>
+          <w:color w:val="000000" w:themeColor="text1"/>
+        </w:rPr>
+        <w:t xml:space="preserve">több fizikai </w:t>
+      </w:r>
+      <w:proofErr w:type="spellStart"/>
+      <w:r>
+        <w:rPr>
+          <w:rFonts w:ascii="Times New Roman" w:hAnsi="Times New Roman" w:cs="Times New Roman"/>
+          <w:b/>
+          <w:bCs/>
+          <w:color w:val="000000" w:themeColor="text1"/>
+        </w:rPr>
+        <w:t>portot</w:t>
+      </w:r>
+      <w:proofErr w:type="spellEnd"/>
+      <w:r>
+        <w:rPr>
+          <w:rFonts w:ascii="Times New Roman" w:hAnsi="Times New Roman" w:cs="Times New Roman"/>
+          <w:b/>
+          <w:bCs/>
+          <w:color w:val="000000" w:themeColor="text1"/>
+        </w:rPr>
+        <w:t xml:space="preserve"> egy logikai csatornába vonjunk össze</w:t>
+      </w:r>
+      <w:r>
+        <w:rPr>
+          <w:rFonts w:ascii="Times New Roman" w:hAnsi="Times New Roman" w:cs="Times New Roman"/>
+          <w:color w:val="000000" w:themeColor="text1"/>
+        </w:rPr>
+        <w:t>, így:</w:t>
+      </w:r>
+    </w:p>
+    <w:p>
+      <w:pPr>
+        <w:rPr>
+          <w:rFonts w:ascii="Times New Roman" w:hAnsi="Times New Roman" w:cs="Times New Roman"/>
+          <w:b/>
+          <w:bCs/>
+          <w:color w:val="000000" w:themeColor="text1"/>
+        </w:rPr>
+      </w:pPr>
+      <w:r>
+        <w:rPr>
+          <w:rFonts w:ascii="Segoe UI Emoji" w:hAnsi="Segoe UI Emoji" w:cs="Segoe UI Emoji"/>
+          <w:b/>
+          <w:bCs/>
+          <w:color w:val="000000" w:themeColor="text1"/>
+        </w:rPr>
+        <w:lastRenderedPageBreak/>
+        <w:t>⚙️</w:t>
+      </w:r>
+      <w:r>
+        <w:rPr>
+          <w:rFonts w:ascii="Times New Roman" w:hAnsi="Times New Roman" w:cs="Times New Roman"/>
+          <w:b/>
+          <w:bCs/>
+          <w:color w:val="000000" w:themeColor="text1"/>
+        </w:rPr>
+        <w:t xml:space="preserve"> </w:t>
+      </w:r>
+      <w:proofErr w:type="spellStart"/>
+      <w:r>
+        <w:rPr>
+          <w:rFonts w:ascii="Times New Roman" w:hAnsi="Times New Roman" w:cs="Times New Roman"/>
+          <w:b/>
+          <w:bCs/>
+          <w:color w:val="000000" w:themeColor="text1"/>
+        </w:rPr>
+        <w:t>EtherChannel</w:t>
+      </w:r>
+      <w:proofErr w:type="spellEnd"/>
+      <w:r>
+        <w:rPr>
+          <w:rFonts w:ascii="Times New Roman" w:hAnsi="Times New Roman" w:cs="Times New Roman"/>
+          <w:b/>
+          <w:bCs/>
+          <w:color w:val="000000" w:themeColor="text1"/>
+        </w:rPr>
+        <w:t xml:space="preserve"> előnyei:</w:t>
+      </w:r>
+    </w:p>
+    <w:p>
+      <w:pPr>
+        <w:numPr>
+          <w:ilvl w:val="0"/>
+          <w:numId w:val="6"/>
+        </w:numPr>
+        <w:rPr>
+          <w:rFonts w:ascii="Times New Roman" w:hAnsi="Times New Roman" w:cs="Times New Roman"/>
+          <w:color w:val="000000" w:themeColor="text1"/>
+        </w:rPr>
+      </w:pPr>
+      <w:r>
+        <w:rPr>
+          <w:rFonts w:ascii="Times New Roman" w:hAnsi="Times New Roman" w:cs="Times New Roman"/>
+          <w:b/>
+          <w:bCs/>
+          <w:color w:val="000000" w:themeColor="text1"/>
+        </w:rPr>
+        <w:t>Sávszélesség növelése</w:t>
+      </w:r>
+      <w:r>
+        <w:rPr>
+          <w:rFonts w:ascii="Times New Roman" w:hAnsi="Times New Roman" w:cs="Times New Roman"/>
+          <w:color w:val="000000" w:themeColor="text1"/>
+        </w:rPr>
+        <w:t xml:space="preserve">: Pl. 2×1 </w:t>
+      </w:r>
+      <w:proofErr w:type="spellStart"/>
+      <w:r>
+        <w:rPr>
+          <w:rFonts w:ascii="Times New Roman" w:hAnsi="Times New Roman" w:cs="Times New Roman"/>
+          <w:color w:val="000000" w:themeColor="text1"/>
+        </w:rPr>
+        <w:t>Gbps</w:t>
+      </w:r>
+      <w:proofErr w:type="spellEnd"/>
+      <w:r>
+        <w:rPr>
+          <w:rFonts w:ascii="Times New Roman" w:hAnsi="Times New Roman" w:cs="Times New Roman"/>
+          <w:color w:val="000000" w:themeColor="text1"/>
+        </w:rPr>
+        <w:t xml:space="preserve"> → 2 </w:t>
+      </w:r>
+      <w:proofErr w:type="spellStart"/>
+      <w:r>
+        <w:rPr>
+          <w:rFonts w:ascii="Times New Roman" w:hAnsi="Times New Roman" w:cs="Times New Roman"/>
+          <w:color w:val="000000" w:themeColor="text1"/>
+        </w:rPr>
+        <w:t>Gbps</w:t>
+      </w:r>
+      <w:proofErr w:type="spellEnd"/>
+      <w:r>
+        <w:rPr>
+          <w:rFonts w:ascii="Times New Roman" w:hAnsi="Times New Roman" w:cs="Times New Roman"/>
+          <w:color w:val="000000" w:themeColor="text1"/>
+        </w:rPr>
+        <w:t xml:space="preserve"> aggregált kapacitás.</w:t>
+      </w:r>
+    </w:p>
+    <w:p>
+      <w:pPr>
+        <w:numPr>
+          <w:ilvl w:val="0"/>
+          <w:numId w:val="6"/>
+        </w:numPr>
+        <w:rPr>
+          <w:rFonts w:ascii="Times New Roman" w:hAnsi="Times New Roman" w:cs="Times New Roman"/>
+          <w:color w:val="000000" w:themeColor="text1"/>
+        </w:rPr>
+      </w:pPr>
+      <w:r>
+        <w:rPr>
+          <w:rFonts w:ascii="Times New Roman" w:hAnsi="Times New Roman" w:cs="Times New Roman"/>
+          <w:b/>
+          <w:bCs/>
+          <w:color w:val="000000" w:themeColor="text1"/>
+        </w:rPr>
+        <w:t>Redundancia</w:t>
+      </w:r>
+      <w:r>
+        <w:rPr>
+          <w:rFonts w:ascii="Times New Roman" w:hAnsi="Times New Roman" w:cs="Times New Roman"/>
+          <w:color w:val="000000" w:themeColor="text1"/>
+        </w:rPr>
+        <w:t>: Ha egy fizikai link kiesik, a többi tovább működik.</w:t>
+      </w:r>
+    </w:p>
+    <w:p>
+      <w:pPr>
+        <w:numPr>
+          <w:ilvl w:val="0"/>
+          <w:numId w:val="6"/>
+        </w:numPr>
+        <w:rPr>
+          <w:rFonts w:ascii="Times New Roman" w:hAnsi="Times New Roman" w:cs="Times New Roman"/>
+          <w:color w:val="000000" w:themeColor="text1"/>
+        </w:rPr>
+      </w:pPr>
+      <w:r>
+        <w:rPr>
+          <w:rFonts w:ascii="Times New Roman" w:hAnsi="Times New Roman" w:cs="Times New Roman"/>
+          <w:b/>
+          <w:bCs/>
+          <w:color w:val="000000" w:themeColor="text1"/>
+        </w:rPr>
+        <w:t>STP optimalizálás</w:t>
+      </w:r>
+      <w:r>
+        <w:rPr>
+          <w:rFonts w:ascii="Times New Roman" w:hAnsi="Times New Roman" w:cs="Times New Roman"/>
+          <w:color w:val="000000" w:themeColor="text1"/>
+        </w:rPr>
+        <w:t xml:space="preserve">: Az STP egyetlen logikai interfészként kezeli → kevesebb </w:t>
+      </w:r>
+      <w:proofErr w:type="spellStart"/>
+      <w:r>
+        <w:rPr>
+          <w:rFonts w:ascii="Times New Roman" w:hAnsi="Times New Roman" w:cs="Times New Roman"/>
+          <w:color w:val="000000" w:themeColor="text1"/>
+        </w:rPr>
+        <w:t>blocking</w:t>
+      </w:r>
+      <w:proofErr w:type="spellEnd"/>
+      <w:r>
+        <w:rPr>
+          <w:rFonts w:ascii="Times New Roman" w:hAnsi="Times New Roman" w:cs="Times New Roman"/>
+          <w:color w:val="000000" w:themeColor="text1"/>
+        </w:rPr>
+        <w:t>, gyorsabb konvergencia.</w:t>
+      </w:r>
+    </w:p>
+    <w:p>
+      <w:pPr>
+        <w:numPr>
+          <w:ilvl w:val="0"/>
+          <w:numId w:val="6"/>
+        </w:numPr>
+        <w:rPr>
+          <w:rFonts w:ascii="Times New Roman" w:hAnsi="Times New Roman" w:cs="Times New Roman"/>
+          <w:color w:val="000000" w:themeColor="text1"/>
+        </w:rPr>
+      </w:pPr>
+      <w:proofErr w:type="spellStart"/>
+      <w:r>
+        <w:rPr>
+          <w:rFonts w:ascii="Times New Roman" w:hAnsi="Times New Roman" w:cs="Times New Roman"/>
+          <w:b/>
+          <w:bCs/>
+          <w:color w:val="000000" w:themeColor="text1"/>
+        </w:rPr>
+        <w:t>Load</w:t>
+      </w:r>
+      <w:proofErr w:type="spellEnd"/>
+      <w:r>
+        <w:rPr>
+          <w:rFonts w:ascii="Times New Roman" w:hAnsi="Times New Roman" w:cs="Times New Roman"/>
+          <w:b/>
+          <w:bCs/>
+          <w:color w:val="000000" w:themeColor="text1"/>
+        </w:rPr>
+        <w:t xml:space="preserve"> </w:t>
+      </w:r>
+      <w:proofErr w:type="spellStart"/>
+      <w:r>
+        <w:rPr>
+          <w:rFonts w:ascii="Times New Roman" w:hAnsi="Times New Roman" w:cs="Times New Roman"/>
+          <w:b/>
+          <w:bCs/>
+          <w:color w:val="000000" w:themeColor="text1"/>
+        </w:rPr>
+        <w:t>balancing</w:t>
+      </w:r>
+      <w:proofErr w:type="spellEnd"/>
+      <w:r>
+        <w:rPr>
+          <w:rFonts w:ascii="Times New Roman" w:hAnsi="Times New Roman" w:cs="Times New Roman"/>
+          <w:color w:val="000000" w:themeColor="text1"/>
+        </w:rPr>
+        <w:t>: Forgalom elosztása MAC/IP/port alapján.</w:t>
+      </w:r>
+    </w:p>
+    <w:p>
+      <w:pPr>
+        <w:rPr>
+          <w:rFonts w:ascii="Times New Roman" w:hAnsi="Times New Roman" w:cs="Times New Roman"/>
+          <w:b/>
+          <w:bCs/>
+          <w:color w:val="000000" w:themeColor="text1"/>
+        </w:rPr>
+      </w:pPr>
+      <w:r>
+        <w:rPr>
+          <w:rFonts w:ascii="Segoe UI Emoji" w:hAnsi="Segoe UI Emoji" w:cs="Segoe UI Emoji"/>
+          <w:b/>
+          <w:bCs/>
+          <w:color w:val="000000" w:themeColor="text1"/>
+        </w:rPr>
+        <w:t>📍</w:t>
+      </w:r>
+      <w:r>
+        <w:rPr>
+          <w:rFonts w:ascii="Times New Roman" w:hAnsi="Times New Roman" w:cs="Times New Roman"/>
+          <w:b/>
+          <w:bCs/>
+          <w:color w:val="000000" w:themeColor="text1"/>
+        </w:rPr>
+        <w:t xml:space="preserve"> Telekom-specifikus példa:</w:t>
+      </w:r>
+    </w:p>
+    <w:p>
+      <w:pPr>
+        <w:rPr>
+          <w:rFonts w:ascii="Times New Roman" w:hAnsi="Times New Roman" w:cs="Times New Roman"/>
+          <w:color w:val="000000" w:themeColor="text1"/>
+        </w:rPr>
+      </w:pPr>
+      <w:r>
+        <w:rPr>
+          <w:rFonts w:ascii="Times New Roman" w:hAnsi="Times New Roman" w:cs="Times New Roman"/>
+          <w:color w:val="000000" w:themeColor="text1"/>
+        </w:rPr>
+        <w:t>A SW_BP3 és SW_BP1 közötti Po3 port-</w:t>
+      </w:r>
+      <w:proofErr w:type="spellStart"/>
+      <w:r>
+        <w:rPr>
+          <w:rFonts w:ascii="Times New Roman" w:hAnsi="Times New Roman" w:cs="Times New Roman"/>
+          <w:color w:val="000000" w:themeColor="text1"/>
+        </w:rPr>
+        <w:t>channel</w:t>
+      </w:r>
+      <w:proofErr w:type="spellEnd"/>
+      <w:r>
+        <w:rPr>
+          <w:rFonts w:ascii="Times New Roman" w:hAnsi="Times New Roman" w:cs="Times New Roman"/>
+          <w:color w:val="000000" w:themeColor="text1"/>
+        </w:rPr>
+        <w:t xml:space="preserve"> </w:t>
+      </w:r>
+      <w:proofErr w:type="spellStart"/>
+      <w:r>
+        <w:rPr>
+          <w:rFonts w:ascii="Times New Roman" w:hAnsi="Times New Roman" w:cs="Times New Roman"/>
+          <w:color w:val="000000" w:themeColor="text1"/>
+        </w:rPr>
+        <w:t>forwarding</w:t>
+      </w:r>
+      <w:proofErr w:type="spellEnd"/>
+      <w:r>
+        <w:rPr>
+          <w:rFonts w:ascii="Times New Roman" w:hAnsi="Times New Roman" w:cs="Times New Roman"/>
+          <w:color w:val="000000" w:themeColor="text1"/>
+        </w:rPr>
+        <w:t xml:space="preserve"> állapotban van, míg a SW_BP3 ↔ SW_BP2 közötti Po2 alternatív útvonalként </w:t>
+      </w:r>
+      <w:proofErr w:type="spellStart"/>
+      <w:r>
+        <w:rPr>
+          <w:rFonts w:ascii="Times New Roman" w:hAnsi="Times New Roman" w:cs="Times New Roman"/>
+          <w:color w:val="000000" w:themeColor="text1"/>
+        </w:rPr>
+        <w:t>blockingban</w:t>
+      </w:r>
+      <w:proofErr w:type="spellEnd"/>
+      <w:r>
+        <w:rPr>
+          <w:rFonts w:ascii="Times New Roman" w:hAnsi="Times New Roman" w:cs="Times New Roman"/>
+          <w:color w:val="000000" w:themeColor="text1"/>
+        </w:rPr>
+        <w:t xml:space="preserve"> van — ez az STP és </w:t>
+      </w:r>
+      <w:proofErr w:type="spellStart"/>
+      <w:r>
+        <w:rPr>
+          <w:rFonts w:ascii="Times New Roman" w:hAnsi="Times New Roman" w:cs="Times New Roman"/>
+          <w:color w:val="000000" w:themeColor="text1"/>
+        </w:rPr>
+        <w:t>EtherChannel</w:t>
+      </w:r>
+      <w:proofErr w:type="spellEnd"/>
+      <w:r>
+        <w:rPr>
+          <w:rFonts w:ascii="Times New Roman" w:hAnsi="Times New Roman" w:cs="Times New Roman"/>
+          <w:color w:val="000000" w:themeColor="text1"/>
+        </w:rPr>
+        <w:t xml:space="preserve"> </w:t>
+      </w:r>
+      <w:r>
+        <w:rPr>
+          <w:rFonts w:ascii="Times New Roman" w:hAnsi="Times New Roman" w:cs="Times New Roman"/>
+          <w:b/>
+          <w:bCs/>
+          <w:color w:val="000000" w:themeColor="text1"/>
+        </w:rPr>
+        <w:t>együttes optimalizációjának eredménye</w:t>
+      </w:r>
+      <w:r>
+        <w:rPr>
+          <w:rFonts w:ascii="Times New Roman" w:hAnsi="Times New Roman" w:cs="Times New Roman"/>
+          <w:color w:val="000000" w:themeColor="text1"/>
+        </w:rPr>
+        <w:t>.</w:t>
+      </w:r>
+    </w:p>
+    <w:p>
+      <w:pPr>
+        <w:rPr>
+          <w:rFonts w:ascii="Times New Roman" w:hAnsi="Times New Roman" w:cs="Times New Roman"/>
+          <w:color w:val="000000" w:themeColor="text1"/>
+        </w:rPr>
+      </w:pPr>
+    </w:p>
+    <w:p>
+      <w:pPr>
+        <w:rPr>
+          <w:rFonts w:ascii="Times New Roman" w:hAnsi="Times New Roman" w:cs="Times New Roman"/>
+          <w:color w:val="000000" w:themeColor="text1"/>
+        </w:rPr>
+      </w:pPr>
+      <w:r>
+        <w:rPr>
+          <w:rFonts w:ascii="Times New Roman" w:hAnsi="Times New Roman" w:cs="Times New Roman"/>
+          <w:color w:val="000000" w:themeColor="text1"/>
+        </w:rPr>
+        <w:t>Most az SW_BUDAPEST1 beállításait mutatom meg</w:t>
+      </w:r>
+      <w:r>
+        <w:rPr>
+          <w:rFonts w:ascii="Times New Roman" w:hAnsi="Times New Roman" w:cs="Times New Roman"/>
+          <w:color w:val="000000" w:themeColor="text1"/>
+        </w:rPr>
+        <w:t xml:space="preserve"> </w:t>
+      </w:r>
+      <w:r>
+        <w:rPr>
+          <w:rFonts w:ascii="Times New Roman" w:hAnsi="Times New Roman" w:cs="Times New Roman"/>
+          <w:color w:val="000000" w:themeColor="text1"/>
+        </w:rPr>
+        <w:t>(ő lett a ROOT_BRIDGE)</w:t>
+      </w:r>
+      <w:r>
+        <w:rPr>
+          <w:rFonts w:ascii="Times New Roman" w:hAnsi="Times New Roman" w:cs="Times New Roman"/>
+          <w:color w:val="000000" w:themeColor="text1"/>
+        </w:rPr>
+        <w:t xml:space="preserve">: </w:t>
+      </w:r>
+    </w:p>
+    <w:p>
+      <w:pPr>
+        <w:rPr>
+          <w:rFonts w:ascii="Times New Roman" w:hAnsi="Times New Roman" w:cs="Times New Roman"/>
+          <w:color w:val="000000" w:themeColor="text1"/>
+        </w:rPr>
+      </w:pPr>
+      <w:r>
+        <w:rPr>
+          <w:noProof/>
+        </w:rPr>
+        <w:drawing>
+          <wp:inline distT="0" distB="0" distL="0" distR="0" wp14:anchorId="421A756F" wp14:editId="5105666B">
+            <wp:extent cx="4191000" cy="2562225"/>
+            <wp:effectExtent l="0" t="0" r="0" b="9525"/>
+            <wp:docPr id="1834821035" name="Kép 1" descr="A képen szöveg, képernyőkép, Betűtípus, szám látható&#10;&#10;Előfordulhat, hogy az AI által létrehozott tartalom helytelen."/>
+            <wp:cNvGraphicFramePr>
+              <a:graphicFrameLocks xmlns:a="http://schemas.openxmlformats.org/drawingml/2006/main" noChangeAspect="1"/>
+            </wp:cNvGraphicFramePr>
+            <a:graphic xmlns:a="http://schemas.openxmlformats.org/drawingml/2006/main">
+              <a:graphicData uri="http://schemas.openxmlformats.org/drawingml/2006/picture">
+                <pic:pic xmlns:pic="http://schemas.openxmlformats.org/drawingml/2006/picture">
+                  <pic:nvPicPr>
+                    <pic:cNvPr id="1834821035" name="Kép 1" descr="A képen szöveg, képernyőkép, Betűtípus, szám látható&#10;&#10;Előfordulhat, hogy az AI által létrehozott tartalom helytelen."/>
+                    <pic:cNvPicPr/>
+                  </pic:nvPicPr>
+                  <pic:blipFill>
+                    <a:blip r:embed="rId28"/>
+                    <a:stretch>
+                      <a:fillRect/>
+                    </a:stretch>
+                  </pic:blipFill>
+                  <pic:spPr>
+                    <a:xfrm>
+                      <a:off x="0" y="0"/>
+                      <a:ext cx="4191000" cy="2562225"/>
+                    </a:xfrm>
+                    <a:prstGeom prst="rect">
+                      <a:avLst/>
+                    </a:prstGeom>
+                  </pic:spPr>
+                </pic:pic>
+              </a:graphicData>
+            </a:graphic>
+          </wp:inline>
+        </w:drawing>
+      </w:r>
+    </w:p>
+    <w:p>
+      <w:pPr>
+        <w:rPr>
+          <w:rFonts w:ascii="Times New Roman" w:hAnsi="Times New Roman" w:cs="Times New Roman"/>
+          <w:color w:val="000000" w:themeColor="text1"/>
+        </w:rPr>
+      </w:pPr>
+      <w:r>
+        <w:rPr>
+          <w:noProof/>
+        </w:rPr>
+        <w:lastRenderedPageBreak/>
+        <w:drawing>
+          <wp:inline distT="0" distB="0" distL="0" distR="0" wp14:anchorId="46555E1E" wp14:editId="3ACE58D8">
+            <wp:extent cx="5448300" cy="3390900"/>
+            <wp:effectExtent l="0" t="0" r="0" b="0"/>
+            <wp:docPr id="846673109" name="Kép 1" descr="A képen szöveg, képernyőkép, Betűtípus, szám látható&#10;&#10;Előfordulhat, hogy az AI által létrehozott tartalom helytelen."/>
+            <wp:cNvGraphicFramePr>
+              <a:graphicFrameLocks xmlns:a="http://schemas.openxmlformats.org/drawingml/2006/main" noChangeAspect="1"/>
+            </wp:cNvGraphicFramePr>
+            <a:graphic xmlns:a="http://schemas.openxmlformats.org/drawingml/2006/main">
+              <a:graphicData uri="http://schemas.openxmlformats.org/drawingml/2006/picture">
+                <pic:pic xmlns:pic="http://schemas.openxmlformats.org/drawingml/2006/picture">
+                  <pic:nvPicPr>
+                    <pic:cNvPr id="846673109" name="Kép 1" descr="A képen szöveg, képernyőkép, Betűtípus, szám látható&#10;&#10;Előfordulhat, hogy az AI által létrehozott tartalom helytelen."/>
+                    <pic:cNvPicPr/>
+                  </pic:nvPicPr>
+                  <pic:blipFill>
+                    <a:blip r:embed="rId29"/>
+                    <a:stretch>
+                      <a:fillRect/>
+                    </a:stretch>
+                  </pic:blipFill>
+                  <pic:spPr>
+                    <a:xfrm>
+                      <a:off x="0" y="0"/>
+                      <a:ext cx="5448300" cy="3390900"/>
+                    </a:xfrm>
+                    <a:prstGeom prst="rect">
+                      <a:avLst/>
+                    </a:prstGeom>
+                  </pic:spPr>
+                </pic:pic>
+              </a:graphicData>
+            </a:graphic>
+          </wp:inline>
+        </w:drawing>
+      </w:r>
+    </w:p>
+    <w:p>
+      <w:pPr>
+        <w:rPr>
+          <w:rFonts w:ascii="Times New Roman" w:hAnsi="Times New Roman" w:cs="Times New Roman"/>
+          <w:color w:val="000000" w:themeColor="text1"/>
+        </w:rPr>
+      </w:pPr>
+      <w:r>
+        <w:rPr>
+          <w:noProof/>
+        </w:rPr>
+        <w:drawing>
+          <wp:inline distT="0" distB="0" distL="0" distR="0" wp14:anchorId="4DB510D8" wp14:editId="0CC52DD4">
+            <wp:extent cx="5391150" cy="2514600"/>
+            <wp:effectExtent l="0" t="0" r="0" b="0"/>
+            <wp:docPr id="1775871975" name="Kép 1" descr="A képen szöveg, képernyőkép, Betűtípus, szám látható&#10;&#10;Előfordulhat, hogy az AI által létrehozott tartalom helytelen."/>
+            <wp:cNvGraphicFramePr>
+              <a:graphicFrameLocks xmlns:a="http://schemas.openxmlformats.org/drawingml/2006/main" noChangeAspect="1"/>
+            </wp:cNvGraphicFramePr>
+            <a:graphic xmlns:a="http://schemas.openxmlformats.org/drawingml/2006/main">
+              <a:graphicData uri="http://schemas.openxmlformats.org/drawingml/2006/picture">
+                <pic:pic xmlns:pic="http://schemas.openxmlformats.org/drawingml/2006/picture">
+                  <pic:nvPicPr>
+                    <pic:cNvPr id="1775871975" name="Kép 1" descr="A képen szöveg, képernyőkép, Betűtípus, szám látható&#10;&#10;Előfordulhat, hogy az AI által létrehozott tartalom helytelen."/>
+                    <pic:cNvPicPr/>
+                  </pic:nvPicPr>
+                  <pic:blipFill>
+                    <a:blip r:embed="rId30"/>
+                    <a:stretch>
+                      <a:fillRect/>
+                    </a:stretch>
+                  </pic:blipFill>
+                  <pic:spPr>
+                    <a:xfrm>
+                      <a:off x="0" y="0"/>
+                      <a:ext cx="5391150" cy="2514600"/>
+                    </a:xfrm>
+                    <a:prstGeom prst="rect">
+                      <a:avLst/>
+                    </a:prstGeom>
+                  </pic:spPr>
+                </pic:pic>
+              </a:graphicData>
+            </a:graphic>
+          </wp:inline>
+        </w:drawing>
+      </w:r>
+    </w:p>
+    <w:p>
+      <w:pPr>
+        <w:rPr>
+          <w:rFonts w:ascii="Times New Roman" w:hAnsi="Times New Roman" w:cs="Times New Roman"/>
+          <w:color w:val="000000" w:themeColor="text1"/>
+        </w:rPr>
+      </w:pPr>
+      <w:r>
+        <w:rPr>
+          <w:noProof/>
+        </w:rPr>
+        <w:drawing>
+          <wp:inline distT="0" distB="0" distL="0" distR="0" wp14:anchorId="41CB1753" wp14:editId="242345CB">
+            <wp:extent cx="5248275" cy="2590800"/>
+            <wp:effectExtent l="0" t="0" r="9525" b="0"/>
+            <wp:docPr id="1761562197" name="Kép 1" descr="A képen szöveg, képernyőkép, Betűtípus, szám látható&#10;&#10;Előfordulhat, hogy az AI által létrehozott tartalom helytelen."/>
+            <wp:cNvGraphicFramePr>
+              <a:graphicFrameLocks xmlns:a="http://schemas.openxmlformats.org/drawingml/2006/main" noChangeAspect="1"/>
+            </wp:cNvGraphicFramePr>
+            <a:graphic xmlns:a="http://schemas.openxmlformats.org/drawingml/2006/main">
+              <a:graphicData uri="http://schemas.openxmlformats.org/drawingml/2006/picture">
+                <pic:pic xmlns:pic="http://schemas.openxmlformats.org/drawingml/2006/picture">
+                  <pic:nvPicPr>
+                    <pic:cNvPr id="1761562197" name="Kép 1" descr="A képen szöveg, képernyőkép, Betűtípus, szám látható&#10;&#10;Előfordulhat, hogy az AI által létrehozott tartalom helytelen."/>
+                    <pic:cNvPicPr/>
+                  </pic:nvPicPr>
+                  <pic:blipFill>
+                    <a:blip r:embed="rId31"/>
+                    <a:stretch>
+                      <a:fillRect/>
+                    </a:stretch>
+                  </pic:blipFill>
+                  <pic:spPr>
+                    <a:xfrm>
+                      <a:off x="0" y="0"/>
+                      <a:ext cx="5248275" cy="2590800"/>
+                    </a:xfrm>
+                    <a:prstGeom prst="rect">
+                      <a:avLst/>
+                    </a:prstGeom>
+                  </pic:spPr>
+                </pic:pic>
+              </a:graphicData>
+            </a:graphic>
+          </wp:inline>
+        </w:drawing>
+      </w:r>
+    </w:p>
+    <w:p>
+      <w:pPr>
+        <w:rPr>
+          <w:rFonts w:ascii="Times New Roman" w:hAnsi="Times New Roman" w:cs="Times New Roman"/>
+          <w:color w:val="000000" w:themeColor="text1"/>
+        </w:rPr>
+      </w:pPr>
+      <w:r>
+        <w:rPr>
+          <w:noProof/>
+        </w:rPr>
+        <w:lastRenderedPageBreak/>
+        <w:drawing>
+          <wp:inline distT="0" distB="0" distL="0" distR="0" wp14:anchorId="0FDBC555" wp14:editId="67129D33">
+            <wp:extent cx="4772025" cy="1924050"/>
+            <wp:effectExtent l="0" t="0" r="9525" b="0"/>
+            <wp:docPr id="129751660" name="Kép 1" descr="A képen szöveg, képernyőkép, Betűtípus, szám látható&#10;&#10;Előfordulhat, hogy az AI által létrehozott tartalom helytelen."/>
+            <wp:cNvGraphicFramePr>
+              <a:graphicFrameLocks xmlns:a="http://schemas.openxmlformats.org/drawingml/2006/main" noChangeAspect="1"/>
+            </wp:cNvGraphicFramePr>
+            <a:graphic xmlns:a="http://schemas.openxmlformats.org/drawingml/2006/main">
+              <a:graphicData uri="http://schemas.openxmlformats.org/drawingml/2006/picture">
+                <pic:pic xmlns:pic="http://schemas.openxmlformats.org/drawingml/2006/picture">
+                  <pic:nvPicPr>
+                    <pic:cNvPr id="129751660" name="Kép 1" descr="A képen szöveg, képernyőkép, Betűtípus, szám látható&#10;&#10;Előfordulhat, hogy az AI által létrehozott tartalom helytelen."/>
+                    <pic:cNvPicPr/>
+                  </pic:nvPicPr>
+                  <pic:blipFill>
+                    <a:blip r:embed="rId32"/>
+                    <a:stretch>
+                      <a:fillRect/>
+                    </a:stretch>
+                  </pic:blipFill>
+                  <pic:spPr>
+                    <a:xfrm>
+                      <a:off x="0" y="0"/>
+                      <a:ext cx="4772025" cy="1924050"/>
+                    </a:xfrm>
+                    <a:prstGeom prst="rect">
+                      <a:avLst/>
+                    </a:prstGeom>
+                  </pic:spPr>
+                </pic:pic>
+              </a:graphicData>
+            </a:graphic>
+          </wp:inline>
+        </w:drawing>
+      </w:r>
+    </w:p>
+    <w:p>
+      <w:pPr>
+        <w:rPr>
+          <w:rFonts w:ascii="Times New Roman" w:hAnsi="Times New Roman" w:cs="Times New Roman"/>
+          <w:color w:val="000000" w:themeColor="text1"/>
+        </w:rPr>
+      </w:pPr>
+      <w:r>
+        <w:rPr>
+          <w:noProof/>
+        </w:rPr>
+        <w:drawing>
+          <wp:inline distT="0" distB="0" distL="0" distR="0" wp14:anchorId="4DA40872" wp14:editId="2BC2B860">
+            <wp:extent cx="5314950" cy="2447925"/>
+            <wp:effectExtent l="0" t="0" r="0" b="9525"/>
+            <wp:docPr id="720053958" name="Kép 1" descr="A képen szöveg, képernyőkép, Betűtípus, szám látható&#10;&#10;Előfordulhat, hogy az AI által létrehozott tartalom helytelen."/>
+            <wp:cNvGraphicFramePr>
+              <a:graphicFrameLocks xmlns:a="http://schemas.openxmlformats.org/drawingml/2006/main" noChangeAspect="1"/>
+            </wp:cNvGraphicFramePr>
+            <a:graphic xmlns:a="http://schemas.openxmlformats.org/drawingml/2006/main">
+              <a:graphicData uri="http://schemas.openxmlformats.org/drawingml/2006/picture">
+                <pic:pic xmlns:pic="http://schemas.openxmlformats.org/drawingml/2006/picture">
+                  <pic:nvPicPr>
+                    <pic:cNvPr id="720053958" name="Kép 1" descr="A képen szöveg, képernyőkép, Betűtípus, szám látható&#10;&#10;Előfordulhat, hogy az AI által létrehozott tartalom helytelen."/>
+                    <pic:cNvPicPr/>
+                  </pic:nvPicPr>
+                  <pic:blipFill>
+                    <a:blip r:embed="rId33"/>
+                    <a:stretch>
+                      <a:fillRect/>
+                    </a:stretch>
+                  </pic:blipFill>
+                  <pic:spPr>
+                    <a:xfrm>
+                      <a:off x="0" y="0"/>
+                      <a:ext cx="5314950" cy="2447925"/>
+                    </a:xfrm>
+                    <a:prstGeom prst="rect">
+                      <a:avLst/>
+                    </a:prstGeom>
+                  </pic:spPr>
+                </pic:pic>
+              </a:graphicData>
+            </a:graphic>
+          </wp:inline>
+        </w:drawing>
+      </w:r>
+    </w:p>
+    <w:p>
+      <w:pPr>
+        <w:rPr>
+          <w:rFonts w:ascii="Times New Roman" w:hAnsi="Times New Roman" w:cs="Times New Roman"/>
+          <w:color w:val="000000" w:themeColor="text1"/>
+        </w:rPr>
+      </w:pPr>
+      <w:r>
+        <w:rPr>
+          <w:rFonts w:ascii="Times New Roman" w:hAnsi="Times New Roman" w:cs="Times New Roman"/>
+          <w:color w:val="000000" w:themeColor="text1"/>
+        </w:rPr>
         <w:br w:type="page"/>
       </w:r>
     </w:p>
@@ -3836,7 +7200,7 @@
       </w:pPr>
     </w:p>
     <w:sectPr>
-      <w:headerReference w:type="default" r:id="rId27"/>
+      <w:headerReference w:type="default" r:id="rId34"/>
       <w:pgSz w:w="11906" w:h="16838"/>
       <w:pgMar w:top="1417" w:right="1417" w:bottom="1417" w:left="1417" w:header="708" w:footer="708" w:gutter="0"/>
       <w:cols w:space="708"/>
@@ -4026,6 +7390,751 @@
     </w:lvl>
   </w:abstractNum>
   <w:abstractNum w:abstractNumId="1" w15:restartNumberingAfterBreak="0">
+    <w:nsid w:val="16572E40"/>
+    <w:multiLevelType w:val="multilevel"/>
+    <w:tmpl w:val="F28A5234"/>
+    <w:lvl w:ilvl="0">
+      <w:start w:val="1"/>
+      <w:numFmt w:val="bullet"/>
+      <w:lvlText w:val=""/>
+      <w:lvlJc w:val="left"/>
+      <w:pPr>
+        <w:tabs>
+          <w:tab w:val="num" w:pos="720"/>
+        </w:tabs>
+        <w:ind w:left="720" w:hanging="360"/>
+      </w:pPr>
+      <w:rPr>
+        <w:rFonts w:ascii="Symbol" w:hAnsi="Symbol" w:hint="default"/>
+        <w:sz w:val="20"/>
+      </w:rPr>
+    </w:lvl>
+    <w:lvl w:ilvl="1" w:tentative="1">
+      <w:start w:val="1"/>
+      <w:numFmt w:val="bullet"/>
+      <w:lvlText w:val="o"/>
+      <w:lvlJc w:val="left"/>
+      <w:pPr>
+        <w:tabs>
+          <w:tab w:val="num" w:pos="1440"/>
+        </w:tabs>
+        <w:ind w:left="1440" w:hanging="360"/>
+      </w:pPr>
+      <w:rPr>
+        <w:rFonts w:ascii="Courier New" w:hAnsi="Courier New" w:hint="default"/>
+        <w:sz w:val="20"/>
+      </w:rPr>
+    </w:lvl>
+    <w:lvl w:ilvl="2" w:tentative="1">
+      <w:start w:val="1"/>
+      <w:numFmt w:val="bullet"/>
+      <w:lvlText w:val=""/>
+      <w:lvlJc w:val="left"/>
+      <w:pPr>
+        <w:tabs>
+          <w:tab w:val="num" w:pos="2160"/>
+        </w:tabs>
+        <w:ind w:left="2160" w:hanging="360"/>
+      </w:pPr>
+      <w:rPr>
+        <w:rFonts w:ascii="Wingdings" w:hAnsi="Wingdings" w:hint="default"/>
+        <w:sz w:val="20"/>
+      </w:rPr>
+    </w:lvl>
+    <w:lvl w:ilvl="3" w:tentative="1">
+      <w:start w:val="1"/>
+      <w:numFmt w:val="bullet"/>
+      <w:lvlText w:val=""/>
+      <w:lvlJc w:val="left"/>
+      <w:pPr>
+        <w:tabs>
+          <w:tab w:val="num" w:pos="2880"/>
+        </w:tabs>
+        <w:ind w:left="2880" w:hanging="360"/>
+      </w:pPr>
+      <w:rPr>
+        <w:rFonts w:ascii="Wingdings" w:hAnsi="Wingdings" w:hint="default"/>
+        <w:sz w:val="20"/>
+      </w:rPr>
+    </w:lvl>
+    <w:lvl w:ilvl="4" w:tentative="1">
+      <w:start w:val="1"/>
+      <w:numFmt w:val="bullet"/>
+      <w:lvlText w:val=""/>
+      <w:lvlJc w:val="left"/>
+      <w:pPr>
+        <w:tabs>
+          <w:tab w:val="num" w:pos="3600"/>
+        </w:tabs>
+        <w:ind w:left="3600" w:hanging="360"/>
+      </w:pPr>
+      <w:rPr>
+        <w:rFonts w:ascii="Wingdings" w:hAnsi="Wingdings" w:hint="default"/>
+        <w:sz w:val="20"/>
+      </w:rPr>
+    </w:lvl>
+    <w:lvl w:ilvl="5" w:tentative="1">
+      <w:start w:val="1"/>
+      <w:numFmt w:val="bullet"/>
+      <w:lvlText w:val=""/>
+      <w:lvlJc w:val="left"/>
+      <w:pPr>
+        <w:tabs>
+          <w:tab w:val="num" w:pos="4320"/>
+        </w:tabs>
+        <w:ind w:left="4320" w:hanging="360"/>
+      </w:pPr>
+      <w:rPr>
+        <w:rFonts w:ascii="Wingdings" w:hAnsi="Wingdings" w:hint="default"/>
+        <w:sz w:val="20"/>
+      </w:rPr>
+    </w:lvl>
+    <w:lvl w:ilvl="6" w:tentative="1">
+      <w:start w:val="1"/>
+      <w:numFmt w:val="bullet"/>
+      <w:lvlText w:val=""/>
+      <w:lvlJc w:val="left"/>
+      <w:pPr>
+        <w:tabs>
+          <w:tab w:val="num" w:pos="5040"/>
+        </w:tabs>
+        <w:ind w:left="5040" w:hanging="360"/>
+      </w:pPr>
+      <w:rPr>
+        <w:rFonts w:ascii="Wingdings" w:hAnsi="Wingdings" w:hint="default"/>
+        <w:sz w:val="20"/>
+      </w:rPr>
+    </w:lvl>
+    <w:lvl w:ilvl="7" w:tentative="1">
+      <w:start w:val="1"/>
+      <w:numFmt w:val="bullet"/>
+      <w:lvlText w:val=""/>
+      <w:lvlJc w:val="left"/>
+      <w:pPr>
+        <w:tabs>
+          <w:tab w:val="num" w:pos="5760"/>
+        </w:tabs>
+        <w:ind w:left="5760" w:hanging="360"/>
+      </w:pPr>
+      <w:rPr>
+        <w:rFonts w:ascii="Wingdings" w:hAnsi="Wingdings" w:hint="default"/>
+        <w:sz w:val="20"/>
+      </w:rPr>
+    </w:lvl>
+    <w:lvl w:ilvl="8" w:tentative="1">
+      <w:start w:val="1"/>
+      <w:numFmt w:val="bullet"/>
+      <w:lvlText w:val=""/>
+      <w:lvlJc w:val="left"/>
+      <w:pPr>
+        <w:tabs>
+          <w:tab w:val="num" w:pos="6480"/>
+        </w:tabs>
+        <w:ind w:left="6480" w:hanging="360"/>
+      </w:pPr>
+      <w:rPr>
+        <w:rFonts w:ascii="Wingdings" w:hAnsi="Wingdings" w:hint="default"/>
+        <w:sz w:val="20"/>
+      </w:rPr>
+    </w:lvl>
+  </w:abstractNum>
+  <w:abstractNum w:abstractNumId="2" w15:restartNumberingAfterBreak="0">
+    <w:nsid w:val="25740FB2"/>
+    <w:multiLevelType w:val="multilevel"/>
+    <w:tmpl w:val="992A4BD6"/>
+    <w:lvl w:ilvl="0">
+      <w:start w:val="1"/>
+      <w:numFmt w:val="bullet"/>
+      <w:lvlText w:val=""/>
+      <w:lvlJc w:val="left"/>
+      <w:pPr>
+        <w:tabs>
+          <w:tab w:val="num" w:pos="720"/>
+        </w:tabs>
+        <w:ind w:left="720" w:hanging="360"/>
+      </w:pPr>
+      <w:rPr>
+        <w:rFonts w:ascii="Symbol" w:hAnsi="Symbol" w:hint="default"/>
+        <w:sz w:val="20"/>
+      </w:rPr>
+    </w:lvl>
+    <w:lvl w:ilvl="1" w:tentative="1">
+      <w:start w:val="1"/>
+      <w:numFmt w:val="bullet"/>
+      <w:lvlText w:val="o"/>
+      <w:lvlJc w:val="left"/>
+      <w:pPr>
+        <w:tabs>
+          <w:tab w:val="num" w:pos="1440"/>
+        </w:tabs>
+        <w:ind w:left="1440" w:hanging="360"/>
+      </w:pPr>
+      <w:rPr>
+        <w:rFonts w:ascii="Courier New" w:hAnsi="Courier New" w:hint="default"/>
+        <w:sz w:val="20"/>
+      </w:rPr>
+    </w:lvl>
+    <w:lvl w:ilvl="2" w:tentative="1">
+      <w:start w:val="1"/>
+      <w:numFmt w:val="bullet"/>
+      <w:lvlText w:val=""/>
+      <w:lvlJc w:val="left"/>
+      <w:pPr>
+        <w:tabs>
+          <w:tab w:val="num" w:pos="2160"/>
+        </w:tabs>
+        <w:ind w:left="2160" w:hanging="360"/>
+      </w:pPr>
+      <w:rPr>
+        <w:rFonts w:ascii="Wingdings" w:hAnsi="Wingdings" w:hint="default"/>
+        <w:sz w:val="20"/>
+      </w:rPr>
+    </w:lvl>
+    <w:lvl w:ilvl="3" w:tentative="1">
+      <w:start w:val="1"/>
+      <w:numFmt w:val="bullet"/>
+      <w:lvlText w:val=""/>
+      <w:lvlJc w:val="left"/>
+      <w:pPr>
+        <w:tabs>
+          <w:tab w:val="num" w:pos="2880"/>
+        </w:tabs>
+        <w:ind w:left="2880" w:hanging="360"/>
+      </w:pPr>
+      <w:rPr>
+        <w:rFonts w:ascii="Wingdings" w:hAnsi="Wingdings" w:hint="default"/>
+        <w:sz w:val="20"/>
+      </w:rPr>
+    </w:lvl>
+    <w:lvl w:ilvl="4" w:tentative="1">
+      <w:start w:val="1"/>
+      <w:numFmt w:val="bullet"/>
+      <w:lvlText w:val=""/>
+      <w:lvlJc w:val="left"/>
+      <w:pPr>
+        <w:tabs>
+          <w:tab w:val="num" w:pos="3600"/>
+        </w:tabs>
+        <w:ind w:left="3600" w:hanging="360"/>
+      </w:pPr>
+      <w:rPr>
+        <w:rFonts w:ascii="Wingdings" w:hAnsi="Wingdings" w:hint="default"/>
+        <w:sz w:val="20"/>
+      </w:rPr>
+    </w:lvl>
+    <w:lvl w:ilvl="5" w:tentative="1">
+      <w:start w:val="1"/>
+      <w:numFmt w:val="bullet"/>
+      <w:lvlText w:val=""/>
+      <w:lvlJc w:val="left"/>
+      <w:pPr>
+        <w:tabs>
+          <w:tab w:val="num" w:pos="4320"/>
+        </w:tabs>
+        <w:ind w:left="4320" w:hanging="360"/>
+      </w:pPr>
+      <w:rPr>
+        <w:rFonts w:ascii="Wingdings" w:hAnsi="Wingdings" w:hint="default"/>
+        <w:sz w:val="20"/>
+      </w:rPr>
+    </w:lvl>
+    <w:lvl w:ilvl="6" w:tentative="1">
+      <w:start w:val="1"/>
+      <w:numFmt w:val="bullet"/>
+      <w:lvlText w:val=""/>
+      <w:lvlJc w:val="left"/>
+      <w:pPr>
+        <w:tabs>
+          <w:tab w:val="num" w:pos="5040"/>
+        </w:tabs>
+        <w:ind w:left="5040" w:hanging="360"/>
+      </w:pPr>
+      <w:rPr>
+        <w:rFonts w:ascii="Wingdings" w:hAnsi="Wingdings" w:hint="default"/>
+        <w:sz w:val="20"/>
+      </w:rPr>
+    </w:lvl>
+    <w:lvl w:ilvl="7" w:tentative="1">
+      <w:start w:val="1"/>
+      <w:numFmt w:val="bullet"/>
+      <w:lvlText w:val=""/>
+      <w:lvlJc w:val="left"/>
+      <w:pPr>
+        <w:tabs>
+          <w:tab w:val="num" w:pos="5760"/>
+        </w:tabs>
+        <w:ind w:left="5760" w:hanging="360"/>
+      </w:pPr>
+      <w:rPr>
+        <w:rFonts w:ascii="Wingdings" w:hAnsi="Wingdings" w:hint="default"/>
+        <w:sz w:val="20"/>
+      </w:rPr>
+    </w:lvl>
+    <w:lvl w:ilvl="8" w:tentative="1">
+      <w:start w:val="1"/>
+      <w:numFmt w:val="bullet"/>
+      <w:lvlText w:val=""/>
+      <w:lvlJc w:val="left"/>
+      <w:pPr>
+        <w:tabs>
+          <w:tab w:val="num" w:pos="6480"/>
+        </w:tabs>
+        <w:ind w:left="6480" w:hanging="360"/>
+      </w:pPr>
+      <w:rPr>
+        <w:rFonts w:ascii="Wingdings" w:hAnsi="Wingdings" w:hint="default"/>
+        <w:sz w:val="20"/>
+      </w:rPr>
+    </w:lvl>
+  </w:abstractNum>
+  <w:abstractNum w:abstractNumId="3" w15:restartNumberingAfterBreak="0">
+    <w:nsid w:val="2A596173"/>
+    <w:multiLevelType w:val="multilevel"/>
+    <w:tmpl w:val="810C1454"/>
+    <w:lvl w:ilvl="0">
+      <w:start w:val="1"/>
+      <w:numFmt w:val="bullet"/>
+      <w:lvlText w:val=""/>
+      <w:lvlJc w:val="left"/>
+      <w:pPr>
+        <w:tabs>
+          <w:tab w:val="num" w:pos="720"/>
+        </w:tabs>
+        <w:ind w:left="720" w:hanging="360"/>
+      </w:pPr>
+      <w:rPr>
+        <w:rFonts w:ascii="Symbol" w:hAnsi="Symbol" w:hint="default"/>
+        <w:sz w:val="20"/>
+      </w:rPr>
+    </w:lvl>
+    <w:lvl w:ilvl="1" w:tentative="1">
+      <w:start w:val="1"/>
+      <w:numFmt w:val="bullet"/>
+      <w:lvlText w:val="o"/>
+      <w:lvlJc w:val="left"/>
+      <w:pPr>
+        <w:tabs>
+          <w:tab w:val="num" w:pos="1440"/>
+        </w:tabs>
+        <w:ind w:left="1440" w:hanging="360"/>
+      </w:pPr>
+      <w:rPr>
+        <w:rFonts w:ascii="Courier New" w:hAnsi="Courier New" w:hint="default"/>
+        <w:sz w:val="20"/>
+      </w:rPr>
+    </w:lvl>
+    <w:lvl w:ilvl="2" w:tentative="1">
+      <w:start w:val="1"/>
+      <w:numFmt w:val="bullet"/>
+      <w:lvlText w:val=""/>
+      <w:lvlJc w:val="left"/>
+      <w:pPr>
+        <w:tabs>
+          <w:tab w:val="num" w:pos="2160"/>
+        </w:tabs>
+        <w:ind w:left="2160" w:hanging="360"/>
+      </w:pPr>
+      <w:rPr>
+        <w:rFonts w:ascii="Wingdings" w:hAnsi="Wingdings" w:hint="default"/>
+        <w:sz w:val="20"/>
+      </w:rPr>
+    </w:lvl>
+    <w:lvl w:ilvl="3" w:tentative="1">
+      <w:start w:val="1"/>
+      <w:numFmt w:val="bullet"/>
+      <w:lvlText w:val=""/>
+      <w:lvlJc w:val="left"/>
+      <w:pPr>
+        <w:tabs>
+          <w:tab w:val="num" w:pos="2880"/>
+        </w:tabs>
+        <w:ind w:left="2880" w:hanging="360"/>
+      </w:pPr>
+      <w:rPr>
+        <w:rFonts w:ascii="Wingdings" w:hAnsi="Wingdings" w:hint="default"/>
+        <w:sz w:val="20"/>
+      </w:rPr>
+    </w:lvl>
+    <w:lvl w:ilvl="4" w:tentative="1">
+      <w:start w:val="1"/>
+      <w:numFmt w:val="bullet"/>
+      <w:lvlText w:val=""/>
+      <w:lvlJc w:val="left"/>
+      <w:pPr>
+        <w:tabs>
+          <w:tab w:val="num" w:pos="3600"/>
+        </w:tabs>
+        <w:ind w:left="3600" w:hanging="360"/>
+      </w:pPr>
+      <w:rPr>
+        <w:rFonts w:ascii="Wingdings" w:hAnsi="Wingdings" w:hint="default"/>
+        <w:sz w:val="20"/>
+      </w:rPr>
+    </w:lvl>
+    <w:lvl w:ilvl="5" w:tentative="1">
+      <w:start w:val="1"/>
+      <w:numFmt w:val="bullet"/>
+      <w:lvlText w:val=""/>
+      <w:lvlJc w:val="left"/>
+      <w:pPr>
+        <w:tabs>
+          <w:tab w:val="num" w:pos="4320"/>
+        </w:tabs>
+        <w:ind w:left="4320" w:hanging="360"/>
+      </w:pPr>
+      <w:rPr>
+        <w:rFonts w:ascii="Wingdings" w:hAnsi="Wingdings" w:hint="default"/>
+        <w:sz w:val="20"/>
+      </w:rPr>
+    </w:lvl>
+    <w:lvl w:ilvl="6" w:tentative="1">
+      <w:start w:val="1"/>
+      <w:numFmt w:val="bullet"/>
+      <w:lvlText w:val=""/>
+      <w:lvlJc w:val="left"/>
+      <w:pPr>
+        <w:tabs>
+          <w:tab w:val="num" w:pos="5040"/>
+        </w:tabs>
+        <w:ind w:left="5040" w:hanging="360"/>
+      </w:pPr>
+      <w:rPr>
+        <w:rFonts w:ascii="Wingdings" w:hAnsi="Wingdings" w:hint="default"/>
+        <w:sz w:val="20"/>
+      </w:rPr>
+    </w:lvl>
+    <w:lvl w:ilvl="7" w:tentative="1">
+      <w:start w:val="1"/>
+      <w:numFmt w:val="bullet"/>
+      <w:lvlText w:val=""/>
+      <w:lvlJc w:val="left"/>
+      <w:pPr>
+        <w:tabs>
+          <w:tab w:val="num" w:pos="5760"/>
+        </w:tabs>
+        <w:ind w:left="5760" w:hanging="360"/>
+      </w:pPr>
+      <w:rPr>
+        <w:rFonts w:ascii="Wingdings" w:hAnsi="Wingdings" w:hint="default"/>
+        <w:sz w:val="20"/>
+      </w:rPr>
+    </w:lvl>
+    <w:lvl w:ilvl="8" w:tentative="1">
+      <w:start w:val="1"/>
+      <w:numFmt w:val="bullet"/>
+      <w:lvlText w:val=""/>
+      <w:lvlJc w:val="left"/>
+      <w:pPr>
+        <w:tabs>
+          <w:tab w:val="num" w:pos="6480"/>
+        </w:tabs>
+        <w:ind w:left="6480" w:hanging="360"/>
+      </w:pPr>
+      <w:rPr>
+        <w:rFonts w:ascii="Wingdings" w:hAnsi="Wingdings" w:hint="default"/>
+        <w:sz w:val="20"/>
+      </w:rPr>
+    </w:lvl>
+  </w:abstractNum>
+  <w:abstractNum w:abstractNumId="4" w15:restartNumberingAfterBreak="0">
+    <w:nsid w:val="339B6D20"/>
+    <w:multiLevelType w:val="multilevel"/>
+    <w:tmpl w:val="6F50DC42"/>
+    <w:lvl w:ilvl="0">
+      <w:start w:val="1"/>
+      <w:numFmt w:val="bullet"/>
+      <w:lvlText w:val=""/>
+      <w:lvlJc w:val="left"/>
+      <w:pPr>
+        <w:tabs>
+          <w:tab w:val="num" w:pos="720"/>
+        </w:tabs>
+        <w:ind w:left="720" w:hanging="360"/>
+      </w:pPr>
+      <w:rPr>
+        <w:rFonts w:ascii="Symbol" w:hAnsi="Symbol" w:hint="default"/>
+        <w:sz w:val="20"/>
+      </w:rPr>
+    </w:lvl>
+    <w:lvl w:ilvl="1" w:tentative="1">
+      <w:start w:val="1"/>
+      <w:numFmt w:val="bullet"/>
+      <w:lvlText w:val="o"/>
+      <w:lvlJc w:val="left"/>
+      <w:pPr>
+        <w:tabs>
+          <w:tab w:val="num" w:pos="1440"/>
+        </w:tabs>
+        <w:ind w:left="1440" w:hanging="360"/>
+      </w:pPr>
+      <w:rPr>
+        <w:rFonts w:ascii="Courier New" w:hAnsi="Courier New" w:hint="default"/>
+        <w:sz w:val="20"/>
+      </w:rPr>
+    </w:lvl>
+    <w:lvl w:ilvl="2" w:tentative="1">
+      <w:start w:val="1"/>
+      <w:numFmt w:val="bullet"/>
+      <w:lvlText w:val=""/>
+      <w:lvlJc w:val="left"/>
+      <w:pPr>
+        <w:tabs>
+          <w:tab w:val="num" w:pos="2160"/>
+        </w:tabs>
+        <w:ind w:left="2160" w:hanging="360"/>
+      </w:pPr>
+      <w:rPr>
+        <w:rFonts w:ascii="Wingdings" w:hAnsi="Wingdings" w:hint="default"/>
+        <w:sz w:val="20"/>
+      </w:rPr>
+    </w:lvl>
+    <w:lvl w:ilvl="3" w:tentative="1">
+      <w:start w:val="1"/>
+      <w:numFmt w:val="bullet"/>
+      <w:lvlText w:val=""/>
+      <w:lvlJc w:val="left"/>
+      <w:pPr>
+        <w:tabs>
+          <w:tab w:val="num" w:pos="2880"/>
+        </w:tabs>
+        <w:ind w:left="2880" w:hanging="360"/>
+      </w:pPr>
+      <w:rPr>
+        <w:rFonts w:ascii="Wingdings" w:hAnsi="Wingdings" w:hint="default"/>
+        <w:sz w:val="20"/>
+      </w:rPr>
+    </w:lvl>
+    <w:lvl w:ilvl="4" w:tentative="1">
+      <w:start w:val="1"/>
+      <w:numFmt w:val="bullet"/>
+      <w:lvlText w:val=""/>
+      <w:lvlJc w:val="left"/>
+      <w:pPr>
+        <w:tabs>
+          <w:tab w:val="num" w:pos="3600"/>
+        </w:tabs>
+        <w:ind w:left="3600" w:hanging="360"/>
+      </w:pPr>
+      <w:rPr>
+        <w:rFonts w:ascii="Wingdings" w:hAnsi="Wingdings" w:hint="default"/>
+        <w:sz w:val="20"/>
+      </w:rPr>
+    </w:lvl>
+    <w:lvl w:ilvl="5" w:tentative="1">
+      <w:start w:val="1"/>
+      <w:numFmt w:val="bullet"/>
+      <w:lvlText w:val=""/>
+      <w:lvlJc w:val="left"/>
+      <w:pPr>
+        <w:tabs>
+          <w:tab w:val="num" w:pos="4320"/>
+        </w:tabs>
+        <w:ind w:left="4320" w:hanging="360"/>
+      </w:pPr>
+      <w:rPr>
+        <w:rFonts w:ascii="Wingdings" w:hAnsi="Wingdings" w:hint="default"/>
+        <w:sz w:val="20"/>
+      </w:rPr>
+    </w:lvl>
+    <w:lvl w:ilvl="6" w:tentative="1">
+      <w:start w:val="1"/>
+      <w:numFmt w:val="bullet"/>
+      <w:lvlText w:val=""/>
+      <w:lvlJc w:val="left"/>
+      <w:pPr>
+        <w:tabs>
+          <w:tab w:val="num" w:pos="5040"/>
+        </w:tabs>
+        <w:ind w:left="5040" w:hanging="360"/>
+      </w:pPr>
+      <w:rPr>
+        <w:rFonts w:ascii="Wingdings" w:hAnsi="Wingdings" w:hint="default"/>
+        <w:sz w:val="20"/>
+      </w:rPr>
+    </w:lvl>
+    <w:lvl w:ilvl="7" w:tentative="1">
+      <w:start w:val="1"/>
+      <w:numFmt w:val="bullet"/>
+      <w:lvlText w:val=""/>
+      <w:lvlJc w:val="left"/>
+      <w:pPr>
+        <w:tabs>
+          <w:tab w:val="num" w:pos="5760"/>
+        </w:tabs>
+        <w:ind w:left="5760" w:hanging="360"/>
+      </w:pPr>
+      <w:rPr>
+        <w:rFonts w:ascii="Wingdings" w:hAnsi="Wingdings" w:hint="default"/>
+        <w:sz w:val="20"/>
+      </w:rPr>
+    </w:lvl>
+    <w:lvl w:ilvl="8" w:tentative="1">
+      <w:start w:val="1"/>
+      <w:numFmt w:val="bullet"/>
+      <w:lvlText w:val=""/>
+      <w:lvlJc w:val="left"/>
+      <w:pPr>
+        <w:tabs>
+          <w:tab w:val="num" w:pos="6480"/>
+        </w:tabs>
+        <w:ind w:left="6480" w:hanging="360"/>
+      </w:pPr>
+      <w:rPr>
+        <w:rFonts w:ascii="Wingdings" w:hAnsi="Wingdings" w:hint="default"/>
+        <w:sz w:val="20"/>
+      </w:rPr>
+    </w:lvl>
+  </w:abstractNum>
+  <w:abstractNum w:abstractNumId="5" w15:restartNumberingAfterBreak="0">
+    <w:nsid w:val="38C23BAB"/>
+    <w:multiLevelType w:val="multilevel"/>
+    <w:tmpl w:val="85D49558"/>
+    <w:lvl w:ilvl="0">
+      <w:start w:val="1"/>
+      <w:numFmt w:val="bullet"/>
+      <w:lvlText w:val=""/>
+      <w:lvlJc w:val="left"/>
+      <w:pPr>
+        <w:tabs>
+          <w:tab w:val="num" w:pos="720"/>
+        </w:tabs>
+        <w:ind w:left="720" w:hanging="360"/>
+      </w:pPr>
+      <w:rPr>
+        <w:rFonts w:ascii="Symbol" w:hAnsi="Symbol" w:hint="default"/>
+        <w:sz w:val="20"/>
+      </w:rPr>
+    </w:lvl>
+    <w:lvl w:ilvl="1" w:tentative="1">
+      <w:start w:val="1"/>
+      <w:numFmt w:val="bullet"/>
+      <w:lvlText w:val="o"/>
+      <w:lvlJc w:val="left"/>
+      <w:pPr>
+        <w:tabs>
+          <w:tab w:val="num" w:pos="1440"/>
+        </w:tabs>
+        <w:ind w:left="1440" w:hanging="360"/>
+      </w:pPr>
+      <w:rPr>
+        <w:rFonts w:ascii="Courier New" w:hAnsi="Courier New" w:hint="default"/>
+        <w:sz w:val="20"/>
+      </w:rPr>
+    </w:lvl>
+    <w:lvl w:ilvl="2" w:tentative="1">
+      <w:start w:val="1"/>
+      <w:numFmt w:val="bullet"/>
+      <w:lvlText w:val=""/>
+      <w:lvlJc w:val="left"/>
+      <w:pPr>
+        <w:tabs>
+          <w:tab w:val="num" w:pos="2160"/>
+        </w:tabs>
+        <w:ind w:left="2160" w:hanging="360"/>
+      </w:pPr>
+      <w:rPr>
+        <w:rFonts w:ascii="Wingdings" w:hAnsi="Wingdings" w:hint="default"/>
+        <w:sz w:val="20"/>
+      </w:rPr>
+    </w:lvl>
+    <w:lvl w:ilvl="3" w:tentative="1">
+      <w:start w:val="1"/>
+      <w:numFmt w:val="bullet"/>
+      <w:lvlText w:val=""/>
+      <w:lvlJc w:val="left"/>
+      <w:pPr>
+        <w:tabs>
+          <w:tab w:val="num" w:pos="2880"/>
+        </w:tabs>
+        <w:ind w:left="2880" w:hanging="360"/>
+      </w:pPr>
+      <w:rPr>
+        <w:rFonts w:ascii="Wingdings" w:hAnsi="Wingdings" w:hint="default"/>
+        <w:sz w:val="20"/>
+      </w:rPr>
+    </w:lvl>
+    <w:lvl w:ilvl="4" w:tentative="1">
+      <w:start w:val="1"/>
+      <w:numFmt w:val="bullet"/>
+      <w:lvlText w:val=""/>
+      <w:lvlJc w:val="left"/>
+      <w:pPr>
+        <w:tabs>
+          <w:tab w:val="num" w:pos="3600"/>
+        </w:tabs>
+        <w:ind w:left="3600" w:hanging="360"/>
+      </w:pPr>
+      <w:rPr>
+        <w:rFonts w:ascii="Wingdings" w:hAnsi="Wingdings" w:hint="default"/>
+        <w:sz w:val="20"/>
+      </w:rPr>
+    </w:lvl>
+    <w:lvl w:ilvl="5" w:tentative="1">
+      <w:start w:val="1"/>
+      <w:numFmt w:val="bullet"/>
+      <w:lvlText w:val=""/>
+      <w:lvlJc w:val="left"/>
+      <w:pPr>
+        <w:tabs>
+          <w:tab w:val="num" w:pos="4320"/>
+        </w:tabs>
+        <w:ind w:left="4320" w:hanging="360"/>
+      </w:pPr>
+      <w:rPr>
+        <w:rFonts w:ascii="Wingdings" w:hAnsi="Wingdings" w:hint="default"/>
+        <w:sz w:val="20"/>
+      </w:rPr>
+    </w:lvl>
+    <w:lvl w:ilvl="6" w:tentative="1">
+      <w:start w:val="1"/>
+      <w:numFmt w:val="bullet"/>
+      <w:lvlText w:val=""/>
+      <w:lvlJc w:val="left"/>
+      <w:pPr>
+        <w:tabs>
+          <w:tab w:val="num" w:pos="5040"/>
+        </w:tabs>
+        <w:ind w:left="5040" w:hanging="360"/>
+      </w:pPr>
+      <w:rPr>
+        <w:rFonts w:ascii="Wingdings" w:hAnsi="Wingdings" w:hint="default"/>
+        <w:sz w:val="20"/>
+      </w:rPr>
+    </w:lvl>
+    <w:lvl w:ilvl="7" w:tentative="1">
+      <w:start w:val="1"/>
+      <w:numFmt w:val="bullet"/>
+      <w:lvlText w:val=""/>
+      <w:lvlJc w:val="left"/>
+      <w:pPr>
+        <w:tabs>
+          <w:tab w:val="num" w:pos="5760"/>
+        </w:tabs>
+        <w:ind w:left="5760" w:hanging="360"/>
+      </w:pPr>
+      <w:rPr>
+        <w:rFonts w:ascii="Wingdings" w:hAnsi="Wingdings" w:hint="default"/>
+        <w:sz w:val="20"/>
+      </w:rPr>
+    </w:lvl>
+    <w:lvl w:ilvl="8" w:tentative="1">
+      <w:start w:val="1"/>
+      <w:numFmt w:val="bullet"/>
+      <w:lvlText w:val=""/>
+      <w:lvlJc w:val="left"/>
+      <w:pPr>
+        <w:tabs>
+          <w:tab w:val="num" w:pos="6480"/>
+        </w:tabs>
+        <w:ind w:left="6480" w:hanging="360"/>
+      </w:pPr>
+      <w:rPr>
+        <w:rFonts w:ascii="Wingdings" w:hAnsi="Wingdings" w:hint="default"/>
+        <w:sz w:val="20"/>
+      </w:rPr>
+    </w:lvl>
+  </w:abstractNum>
+  <w:abstractNum w:abstractNumId="6" w15:restartNumberingAfterBreak="0">
     <w:nsid w:val="3CBD6D96"/>
     <w:multiLevelType w:val="hybridMultilevel"/>
     <w:tmpl w:val="C114B3D6"/>
@@ -4138,7 +8247,7 @@
       </w:rPr>
     </w:lvl>
   </w:abstractNum>
-  <w:abstractNum w:abstractNumId="2" w15:restartNumberingAfterBreak="0">
+  <w:abstractNum w:abstractNumId="7" w15:restartNumberingAfterBreak="0">
     <w:nsid w:val="3F4E5780"/>
     <w:multiLevelType w:val="hybridMultilevel"/>
     <w:tmpl w:val="1460F56E"/>
@@ -4251,7 +8360,454 @@
       </w:rPr>
     </w:lvl>
   </w:abstractNum>
-  <w:abstractNum w:abstractNumId="3" w15:restartNumberingAfterBreak="0">
+  <w:abstractNum w:abstractNumId="8" w15:restartNumberingAfterBreak="0">
+    <w:nsid w:val="53861508"/>
+    <w:multiLevelType w:val="multilevel"/>
+    <w:tmpl w:val="14461396"/>
+    <w:lvl w:ilvl="0">
+      <w:start w:val="1"/>
+      <w:numFmt w:val="bullet"/>
+      <w:lvlText w:val=""/>
+      <w:lvlJc w:val="left"/>
+      <w:pPr>
+        <w:tabs>
+          <w:tab w:val="num" w:pos="720"/>
+        </w:tabs>
+        <w:ind w:left="720" w:hanging="360"/>
+      </w:pPr>
+      <w:rPr>
+        <w:rFonts w:ascii="Symbol" w:hAnsi="Symbol" w:hint="default"/>
+        <w:sz w:val="20"/>
+      </w:rPr>
+    </w:lvl>
+    <w:lvl w:ilvl="1" w:tentative="1">
+      <w:start w:val="1"/>
+      <w:numFmt w:val="bullet"/>
+      <w:lvlText w:val="o"/>
+      <w:lvlJc w:val="left"/>
+      <w:pPr>
+        <w:tabs>
+          <w:tab w:val="num" w:pos="1440"/>
+        </w:tabs>
+        <w:ind w:left="1440" w:hanging="360"/>
+      </w:pPr>
+      <w:rPr>
+        <w:rFonts w:ascii="Courier New" w:hAnsi="Courier New" w:hint="default"/>
+        <w:sz w:val="20"/>
+      </w:rPr>
+    </w:lvl>
+    <w:lvl w:ilvl="2" w:tentative="1">
+      <w:start w:val="1"/>
+      <w:numFmt w:val="bullet"/>
+      <w:lvlText w:val=""/>
+      <w:lvlJc w:val="left"/>
+      <w:pPr>
+        <w:tabs>
+          <w:tab w:val="num" w:pos="2160"/>
+        </w:tabs>
+        <w:ind w:left="2160" w:hanging="360"/>
+      </w:pPr>
+      <w:rPr>
+        <w:rFonts w:ascii="Wingdings" w:hAnsi="Wingdings" w:hint="default"/>
+        <w:sz w:val="20"/>
+      </w:rPr>
+    </w:lvl>
+    <w:lvl w:ilvl="3" w:tentative="1">
+      <w:start w:val="1"/>
+      <w:numFmt w:val="bullet"/>
+      <w:lvlText w:val=""/>
+      <w:lvlJc w:val="left"/>
+      <w:pPr>
+        <w:tabs>
+          <w:tab w:val="num" w:pos="2880"/>
+        </w:tabs>
+        <w:ind w:left="2880" w:hanging="360"/>
+      </w:pPr>
+      <w:rPr>
+        <w:rFonts w:ascii="Wingdings" w:hAnsi="Wingdings" w:hint="default"/>
+        <w:sz w:val="20"/>
+      </w:rPr>
+    </w:lvl>
+    <w:lvl w:ilvl="4" w:tentative="1">
+      <w:start w:val="1"/>
+      <w:numFmt w:val="bullet"/>
+      <w:lvlText w:val=""/>
+      <w:lvlJc w:val="left"/>
+      <w:pPr>
+        <w:tabs>
+          <w:tab w:val="num" w:pos="3600"/>
+        </w:tabs>
+        <w:ind w:left="3600" w:hanging="360"/>
+      </w:pPr>
+      <w:rPr>
+        <w:rFonts w:ascii="Wingdings" w:hAnsi="Wingdings" w:hint="default"/>
+        <w:sz w:val="20"/>
+      </w:rPr>
+    </w:lvl>
+    <w:lvl w:ilvl="5" w:tentative="1">
+      <w:start w:val="1"/>
+      <w:numFmt w:val="bullet"/>
+      <w:lvlText w:val=""/>
+      <w:lvlJc w:val="left"/>
+      <w:pPr>
+        <w:tabs>
+          <w:tab w:val="num" w:pos="4320"/>
+        </w:tabs>
+        <w:ind w:left="4320" w:hanging="360"/>
+      </w:pPr>
+      <w:rPr>
+        <w:rFonts w:ascii="Wingdings" w:hAnsi="Wingdings" w:hint="default"/>
+        <w:sz w:val="20"/>
+      </w:rPr>
+    </w:lvl>
+    <w:lvl w:ilvl="6" w:tentative="1">
+      <w:start w:val="1"/>
+      <w:numFmt w:val="bullet"/>
+      <w:lvlText w:val=""/>
+      <w:lvlJc w:val="left"/>
+      <w:pPr>
+        <w:tabs>
+          <w:tab w:val="num" w:pos="5040"/>
+        </w:tabs>
+        <w:ind w:left="5040" w:hanging="360"/>
+      </w:pPr>
+      <w:rPr>
+        <w:rFonts w:ascii="Wingdings" w:hAnsi="Wingdings" w:hint="default"/>
+        <w:sz w:val="20"/>
+      </w:rPr>
+    </w:lvl>
+    <w:lvl w:ilvl="7" w:tentative="1">
+      <w:start w:val="1"/>
+      <w:numFmt w:val="bullet"/>
+      <w:lvlText w:val=""/>
+      <w:lvlJc w:val="left"/>
+      <w:pPr>
+        <w:tabs>
+          <w:tab w:val="num" w:pos="5760"/>
+        </w:tabs>
+        <w:ind w:left="5760" w:hanging="360"/>
+      </w:pPr>
+      <w:rPr>
+        <w:rFonts w:ascii="Wingdings" w:hAnsi="Wingdings" w:hint="default"/>
+        <w:sz w:val="20"/>
+      </w:rPr>
+    </w:lvl>
+    <w:lvl w:ilvl="8" w:tentative="1">
+      <w:start w:val="1"/>
+      <w:numFmt w:val="bullet"/>
+      <w:lvlText w:val=""/>
+      <w:lvlJc w:val="left"/>
+      <w:pPr>
+        <w:tabs>
+          <w:tab w:val="num" w:pos="6480"/>
+        </w:tabs>
+        <w:ind w:left="6480" w:hanging="360"/>
+      </w:pPr>
+      <w:rPr>
+        <w:rFonts w:ascii="Wingdings" w:hAnsi="Wingdings" w:hint="default"/>
+        <w:sz w:val="20"/>
+      </w:rPr>
+    </w:lvl>
+  </w:abstractNum>
+  <w:abstractNum w:abstractNumId="9" w15:restartNumberingAfterBreak="0">
+    <w:nsid w:val="53CB5653"/>
+    <w:multiLevelType w:val="multilevel"/>
+    <w:tmpl w:val="D5E89FE2"/>
+    <w:lvl w:ilvl="0">
+      <w:start w:val="1"/>
+      <w:numFmt w:val="bullet"/>
+      <w:lvlText w:val=""/>
+      <w:lvlJc w:val="left"/>
+      <w:pPr>
+        <w:tabs>
+          <w:tab w:val="num" w:pos="720"/>
+        </w:tabs>
+        <w:ind w:left="720" w:hanging="360"/>
+      </w:pPr>
+      <w:rPr>
+        <w:rFonts w:ascii="Symbol" w:hAnsi="Symbol" w:hint="default"/>
+        <w:sz w:val="20"/>
+      </w:rPr>
+    </w:lvl>
+    <w:lvl w:ilvl="1" w:tentative="1">
+      <w:start w:val="1"/>
+      <w:numFmt w:val="bullet"/>
+      <w:lvlText w:val="o"/>
+      <w:lvlJc w:val="left"/>
+      <w:pPr>
+        <w:tabs>
+          <w:tab w:val="num" w:pos="1440"/>
+        </w:tabs>
+        <w:ind w:left="1440" w:hanging="360"/>
+      </w:pPr>
+      <w:rPr>
+        <w:rFonts w:ascii="Courier New" w:hAnsi="Courier New" w:hint="default"/>
+        <w:sz w:val="20"/>
+      </w:rPr>
+    </w:lvl>
+    <w:lvl w:ilvl="2" w:tentative="1">
+      <w:start w:val="1"/>
+      <w:numFmt w:val="bullet"/>
+      <w:lvlText w:val=""/>
+      <w:lvlJc w:val="left"/>
+      <w:pPr>
+        <w:tabs>
+          <w:tab w:val="num" w:pos="2160"/>
+        </w:tabs>
+        <w:ind w:left="2160" w:hanging="360"/>
+      </w:pPr>
+      <w:rPr>
+        <w:rFonts w:ascii="Wingdings" w:hAnsi="Wingdings" w:hint="default"/>
+        <w:sz w:val="20"/>
+      </w:rPr>
+    </w:lvl>
+    <w:lvl w:ilvl="3" w:tentative="1">
+      <w:start w:val="1"/>
+      <w:numFmt w:val="bullet"/>
+      <w:lvlText w:val=""/>
+      <w:lvlJc w:val="left"/>
+      <w:pPr>
+        <w:tabs>
+          <w:tab w:val="num" w:pos="2880"/>
+        </w:tabs>
+        <w:ind w:left="2880" w:hanging="360"/>
+      </w:pPr>
+      <w:rPr>
+        <w:rFonts w:ascii="Wingdings" w:hAnsi="Wingdings" w:hint="default"/>
+        <w:sz w:val="20"/>
+      </w:rPr>
+    </w:lvl>
+    <w:lvl w:ilvl="4" w:tentative="1">
+      <w:start w:val="1"/>
+      <w:numFmt w:val="bullet"/>
+      <w:lvlText w:val=""/>
+      <w:lvlJc w:val="left"/>
+      <w:pPr>
+        <w:tabs>
+          <w:tab w:val="num" w:pos="3600"/>
+        </w:tabs>
+        <w:ind w:left="3600" w:hanging="360"/>
+      </w:pPr>
+      <w:rPr>
+        <w:rFonts w:ascii="Wingdings" w:hAnsi="Wingdings" w:hint="default"/>
+        <w:sz w:val="20"/>
+      </w:rPr>
+    </w:lvl>
+    <w:lvl w:ilvl="5" w:tentative="1">
+      <w:start w:val="1"/>
+      <w:numFmt w:val="bullet"/>
+      <w:lvlText w:val=""/>
+      <w:lvlJc w:val="left"/>
+      <w:pPr>
+        <w:tabs>
+          <w:tab w:val="num" w:pos="4320"/>
+        </w:tabs>
+        <w:ind w:left="4320" w:hanging="360"/>
+      </w:pPr>
+      <w:rPr>
+        <w:rFonts w:ascii="Wingdings" w:hAnsi="Wingdings" w:hint="default"/>
+        <w:sz w:val="20"/>
+      </w:rPr>
+    </w:lvl>
+    <w:lvl w:ilvl="6" w:tentative="1">
+      <w:start w:val="1"/>
+      <w:numFmt w:val="bullet"/>
+      <w:lvlText w:val=""/>
+      <w:lvlJc w:val="left"/>
+      <w:pPr>
+        <w:tabs>
+          <w:tab w:val="num" w:pos="5040"/>
+        </w:tabs>
+        <w:ind w:left="5040" w:hanging="360"/>
+      </w:pPr>
+      <w:rPr>
+        <w:rFonts w:ascii="Wingdings" w:hAnsi="Wingdings" w:hint="default"/>
+        <w:sz w:val="20"/>
+      </w:rPr>
+    </w:lvl>
+    <w:lvl w:ilvl="7" w:tentative="1">
+      <w:start w:val="1"/>
+      <w:numFmt w:val="bullet"/>
+      <w:lvlText w:val=""/>
+      <w:lvlJc w:val="left"/>
+      <w:pPr>
+        <w:tabs>
+          <w:tab w:val="num" w:pos="5760"/>
+        </w:tabs>
+        <w:ind w:left="5760" w:hanging="360"/>
+      </w:pPr>
+      <w:rPr>
+        <w:rFonts w:ascii="Wingdings" w:hAnsi="Wingdings" w:hint="default"/>
+        <w:sz w:val="20"/>
+      </w:rPr>
+    </w:lvl>
+    <w:lvl w:ilvl="8" w:tentative="1">
+      <w:start w:val="1"/>
+      <w:numFmt w:val="bullet"/>
+      <w:lvlText w:val=""/>
+      <w:lvlJc w:val="left"/>
+      <w:pPr>
+        <w:tabs>
+          <w:tab w:val="num" w:pos="6480"/>
+        </w:tabs>
+        <w:ind w:left="6480" w:hanging="360"/>
+      </w:pPr>
+      <w:rPr>
+        <w:rFonts w:ascii="Wingdings" w:hAnsi="Wingdings" w:hint="default"/>
+        <w:sz w:val="20"/>
+      </w:rPr>
+    </w:lvl>
+  </w:abstractNum>
+  <w:abstractNum w:abstractNumId="10" w15:restartNumberingAfterBreak="0">
+    <w:nsid w:val="6FF7294E"/>
+    <w:multiLevelType w:val="multilevel"/>
+    <w:tmpl w:val="9FDA0F72"/>
+    <w:lvl w:ilvl="0">
+      <w:start w:val="1"/>
+      <w:numFmt w:val="bullet"/>
+      <w:lvlText w:val=""/>
+      <w:lvlJc w:val="left"/>
+      <w:pPr>
+        <w:tabs>
+          <w:tab w:val="num" w:pos="720"/>
+        </w:tabs>
+        <w:ind w:left="720" w:hanging="360"/>
+      </w:pPr>
+      <w:rPr>
+        <w:rFonts w:ascii="Symbol" w:hAnsi="Symbol" w:hint="default"/>
+        <w:sz w:val="20"/>
+      </w:rPr>
+    </w:lvl>
+    <w:lvl w:ilvl="1" w:tentative="1">
+      <w:start w:val="1"/>
+      <w:numFmt w:val="bullet"/>
+      <w:lvlText w:val="o"/>
+      <w:lvlJc w:val="left"/>
+      <w:pPr>
+        <w:tabs>
+          <w:tab w:val="num" w:pos="1440"/>
+        </w:tabs>
+        <w:ind w:left="1440" w:hanging="360"/>
+      </w:pPr>
+      <w:rPr>
+        <w:rFonts w:ascii="Courier New" w:hAnsi="Courier New" w:hint="default"/>
+        <w:sz w:val="20"/>
+      </w:rPr>
+    </w:lvl>
+    <w:lvl w:ilvl="2" w:tentative="1">
+      <w:start w:val="1"/>
+      <w:numFmt w:val="bullet"/>
+      <w:lvlText w:val=""/>
+      <w:lvlJc w:val="left"/>
+      <w:pPr>
+        <w:tabs>
+          <w:tab w:val="num" w:pos="2160"/>
+        </w:tabs>
+        <w:ind w:left="2160" w:hanging="360"/>
+      </w:pPr>
+      <w:rPr>
+        <w:rFonts w:ascii="Wingdings" w:hAnsi="Wingdings" w:hint="default"/>
+        <w:sz w:val="20"/>
+      </w:rPr>
+    </w:lvl>
+    <w:lvl w:ilvl="3" w:tentative="1">
+      <w:start w:val="1"/>
+      <w:numFmt w:val="bullet"/>
+      <w:lvlText w:val=""/>
+      <w:lvlJc w:val="left"/>
+      <w:pPr>
+        <w:tabs>
+          <w:tab w:val="num" w:pos="2880"/>
+        </w:tabs>
+        <w:ind w:left="2880" w:hanging="360"/>
+      </w:pPr>
+      <w:rPr>
+        <w:rFonts w:ascii="Wingdings" w:hAnsi="Wingdings" w:hint="default"/>
+        <w:sz w:val="20"/>
+      </w:rPr>
+    </w:lvl>
+    <w:lvl w:ilvl="4" w:tentative="1">
+      <w:start w:val="1"/>
+      <w:numFmt w:val="bullet"/>
+      <w:lvlText w:val=""/>
+      <w:lvlJc w:val="left"/>
+      <w:pPr>
+        <w:tabs>
+          <w:tab w:val="num" w:pos="3600"/>
+        </w:tabs>
+        <w:ind w:left="3600" w:hanging="360"/>
+      </w:pPr>
+      <w:rPr>
+        <w:rFonts w:ascii="Wingdings" w:hAnsi="Wingdings" w:hint="default"/>
+        <w:sz w:val="20"/>
+      </w:rPr>
+    </w:lvl>
+    <w:lvl w:ilvl="5" w:tentative="1">
+      <w:start w:val="1"/>
+      <w:numFmt w:val="bullet"/>
+      <w:lvlText w:val=""/>
+      <w:lvlJc w:val="left"/>
+      <w:pPr>
+        <w:tabs>
+          <w:tab w:val="num" w:pos="4320"/>
+        </w:tabs>
+        <w:ind w:left="4320" w:hanging="360"/>
+      </w:pPr>
+      <w:rPr>
+        <w:rFonts w:ascii="Wingdings" w:hAnsi="Wingdings" w:hint="default"/>
+        <w:sz w:val="20"/>
+      </w:rPr>
+    </w:lvl>
+    <w:lvl w:ilvl="6" w:tentative="1">
+      <w:start w:val="1"/>
+      <w:numFmt w:val="bullet"/>
+      <w:lvlText w:val=""/>
+      <w:lvlJc w:val="left"/>
+      <w:pPr>
+        <w:tabs>
+          <w:tab w:val="num" w:pos="5040"/>
+        </w:tabs>
+        <w:ind w:left="5040" w:hanging="360"/>
+      </w:pPr>
+      <w:rPr>
+        <w:rFonts w:ascii="Wingdings" w:hAnsi="Wingdings" w:hint="default"/>
+        <w:sz w:val="20"/>
+      </w:rPr>
+    </w:lvl>
+    <w:lvl w:ilvl="7" w:tentative="1">
+      <w:start w:val="1"/>
+      <w:numFmt w:val="bullet"/>
+      <w:lvlText w:val=""/>
+      <w:lvlJc w:val="left"/>
+      <w:pPr>
+        <w:tabs>
+          <w:tab w:val="num" w:pos="5760"/>
+        </w:tabs>
+        <w:ind w:left="5760" w:hanging="360"/>
+      </w:pPr>
+      <w:rPr>
+        <w:rFonts w:ascii="Wingdings" w:hAnsi="Wingdings" w:hint="default"/>
+        <w:sz w:val="20"/>
+      </w:rPr>
+    </w:lvl>
+    <w:lvl w:ilvl="8" w:tentative="1">
+      <w:start w:val="1"/>
+      <w:numFmt w:val="bullet"/>
+      <w:lvlText w:val=""/>
+      <w:lvlJc w:val="left"/>
+      <w:pPr>
+        <w:tabs>
+          <w:tab w:val="num" w:pos="6480"/>
+        </w:tabs>
+        <w:ind w:left="6480" w:hanging="360"/>
+      </w:pPr>
+      <w:rPr>
+        <w:rFonts w:ascii="Wingdings" w:hAnsi="Wingdings" w:hint="default"/>
+        <w:sz w:val="20"/>
+      </w:rPr>
+    </w:lvl>
+  </w:abstractNum>
+  <w:abstractNum w:abstractNumId="11" w15:restartNumberingAfterBreak="0">
     <w:nsid w:val="7B6067FB"/>
     <w:multiLevelType w:val="multilevel"/>
     <w:tmpl w:val="ACE69718"/>
@@ -4401,16 +8957,40 @@
     </w:lvl>
   </w:abstractNum>
   <w:num w:numId="1" w16cid:durableId="1988508935">
-    <w:abstractNumId w:val="3"/>
+    <w:abstractNumId w:val="11"/>
   </w:num>
   <w:num w:numId="2" w16cid:durableId="294407541">
-    <w:abstractNumId w:val="1"/>
+    <w:abstractNumId w:val="6"/>
   </w:num>
   <w:num w:numId="3" w16cid:durableId="957642230">
-    <w:abstractNumId w:val="2"/>
+    <w:abstractNumId w:val="7"/>
   </w:num>
   <w:num w:numId="4" w16cid:durableId="1836530284">
     <w:abstractNumId w:val="0"/>
+  </w:num>
+  <w:num w:numId="5" w16cid:durableId="1827555030">
+    <w:abstractNumId w:val="2"/>
+  </w:num>
+  <w:num w:numId="6" w16cid:durableId="1930384429">
+    <w:abstractNumId w:val="10"/>
+  </w:num>
+  <w:num w:numId="7" w16cid:durableId="1703356136">
+    <w:abstractNumId w:val="5"/>
+  </w:num>
+  <w:num w:numId="8" w16cid:durableId="363947648">
+    <w:abstractNumId w:val="9"/>
+  </w:num>
+  <w:num w:numId="9" w16cid:durableId="2134247481">
+    <w:abstractNumId w:val="1"/>
+  </w:num>
+  <w:num w:numId="10" w16cid:durableId="757287815">
+    <w:abstractNumId w:val="3"/>
+  </w:num>
+  <w:num w:numId="11" w16cid:durableId="1597443705">
+    <w:abstractNumId w:val="8"/>
+  </w:num>
+  <w:num w:numId="12" w16cid:durableId="734935032">
+    <w:abstractNumId w:val="4"/>
   </w:num>
 </w:numbering>
 </file>
@@ -5019,7 +9599,6 @@
   <w:style w:type="character" w:default="1" w:styleId="Bekezdsalapbettpusa">
     <w:name w:val="Default Paragraph Font"/>
     <w:uiPriority w:val="1"/>
-    <w:semiHidden/>
     <w:unhideWhenUsed/>
   </w:style>
   <w:style w:type="table" w:default="1" w:styleId="Normltblzat">

</xml_diff>

<commit_message>
debreceni telephelyen pár változás
</commit_message>
<xml_diff>
--- a/vizsgaremek_bemutatkozás_ig.docx
+++ b/vizsgaremek_bemutatkozás_ig.docx
@@ -834,7 +834,19 @@
         <w:rPr>
           <w:rFonts w:ascii="Times New Roman" w:hAnsi="Times New Roman" w:cs="Times New Roman"/>
         </w:rPr>
-        <w:t xml:space="preserve">Budapest – központi WAN </w:t>
+        <w:t xml:space="preserve">Budapest – központi </w:t>
+      </w:r>
+      <w:r>
+        <w:rPr>
+          <w:rFonts w:ascii="Times New Roman" w:hAnsi="Times New Roman" w:cs="Times New Roman"/>
+        </w:rPr>
+        <w:t>L</w:t>
+      </w:r>
+      <w:r>
+        <w:rPr>
+          <w:rFonts w:ascii="Times New Roman" w:hAnsi="Times New Roman" w:cs="Times New Roman"/>
+        </w:rPr>
+        <w:t xml:space="preserve">AN </w:t>
       </w:r>
     </w:p>
     <w:p>
@@ -1377,7 +1389,21 @@
         <w:rPr>
           <w:rFonts w:ascii="Times New Roman" w:hAnsi="Times New Roman" w:cs="Times New Roman"/>
         </w:rPr>
-        <w:t xml:space="preserve"> Itt is van TFTP szerver illetve DNS szerver a dolgozók számára fenntartva. </w:t>
+        <w:t xml:space="preserve"> Itt is van TFTP </w:t>
+      </w:r>
+      <w:proofErr w:type="gramStart"/>
+      <w:r>
+        <w:rPr>
+          <w:rFonts w:ascii="Times New Roman" w:hAnsi="Times New Roman" w:cs="Times New Roman"/>
+        </w:rPr>
+        <w:t>szerver</w:t>
+      </w:r>
+      <w:proofErr w:type="gramEnd"/>
+      <w:r>
+        <w:rPr>
+          <w:rFonts w:ascii="Times New Roman" w:hAnsi="Times New Roman" w:cs="Times New Roman"/>
+        </w:rPr>
+        <w:t xml:space="preserve"> illetve DNS szerver a dolgozók számára fenntartva. </w:t>
       </w:r>
       <w:r>
         <w:rPr>
@@ -1895,6 +1921,7 @@
         <w:tab/>
         <w:t xml:space="preserve"> Mindegyik telephely saját routerrel rendelkezik, amely közvetlenül csatlakozik az ISP routerhez. Ez a megközelítés a </w:t>
       </w:r>
+      <w:proofErr w:type="gramStart"/>
       <w:r>
         <w:rPr>
           <w:rFonts w:ascii="Times New Roman" w:hAnsi="Times New Roman" w:cs="Times New Roman"/>
@@ -1915,6 +1942,7 @@
         <w:t>homed</w:t>
       </w:r>
       <w:proofErr w:type="spellEnd"/>
+      <w:proofErr w:type="gramEnd"/>
       <w:r>
         <w:rPr>
           <w:rFonts w:ascii="Times New Roman" w:hAnsi="Times New Roman" w:cs="Times New Roman"/>
@@ -4300,7 +4328,21 @@
         <w:rPr>
           <w:rFonts w:ascii="Times New Roman" w:hAnsi="Times New Roman" w:cs="Times New Roman"/>
         </w:rPr>
-        <w:t xml:space="preserve">Ezekkel a címekkel jelennek meg az interneten a hálózatok amit a NAT átfordít a privát címeikre a hálózatoknak. </w:t>
+        <w:t xml:space="preserve">Ezekkel a címekkel jelennek meg az interneten a </w:t>
+      </w:r>
+      <w:proofErr w:type="gramStart"/>
+      <w:r>
+        <w:rPr>
+          <w:rFonts w:ascii="Times New Roman" w:hAnsi="Times New Roman" w:cs="Times New Roman"/>
+        </w:rPr>
+        <w:t>hálózatok</w:t>
+      </w:r>
+      <w:proofErr w:type="gramEnd"/>
+      <w:r>
+        <w:rPr>
+          <w:rFonts w:ascii="Times New Roman" w:hAnsi="Times New Roman" w:cs="Times New Roman"/>
+        </w:rPr>
+        <w:t xml:space="preserve"> amit a NAT átfordít a privát címeikre a hálózatoknak. </w:t>
       </w:r>
     </w:p>
     <w:p>
@@ -4613,7 +4655,21 @@
         <w:rPr>
           <w:rFonts w:ascii="Times New Roman" w:hAnsi="Times New Roman" w:cs="Times New Roman"/>
         </w:rPr>
-        <w:t xml:space="preserve">. A </w:t>
+        <w:t xml:space="preserve">. </w:t>
+      </w:r>
+      <w:proofErr w:type="gramStart"/>
+      <w:r>
+        <w:rPr>
+          <w:rFonts w:ascii="Times New Roman" w:hAnsi="Times New Roman" w:cs="Times New Roman"/>
+        </w:rPr>
+        <w:t>A</w:t>
+      </w:r>
+      <w:proofErr w:type="gramEnd"/>
+      <w:r>
+        <w:rPr>
+          <w:rFonts w:ascii="Times New Roman" w:hAnsi="Times New Roman" w:cs="Times New Roman"/>
+        </w:rPr>
+        <w:t xml:space="preserve"> </w:t>
       </w:r>
       <w:proofErr w:type="spellStart"/>
       <w:r>
@@ -4863,11 +4919,19 @@
           <w:rFonts w:ascii="Times New Roman" w:hAnsi="Times New Roman" w:cs="Times New Roman"/>
         </w:rPr>
       </w:pPr>
-      <w:r>
-        <w:rPr>
-          <w:rFonts w:ascii="Times New Roman" w:hAnsi="Times New Roman" w:cs="Times New Roman"/>
-        </w:rPr>
-        <w:t xml:space="preserve">ACL-ek amik hozzá tartoznak: </w:t>
+      <w:proofErr w:type="gramStart"/>
+      <w:r>
+        <w:rPr>
+          <w:rFonts w:ascii="Times New Roman" w:hAnsi="Times New Roman" w:cs="Times New Roman"/>
+        </w:rPr>
+        <w:t>ACL-ek</w:t>
+      </w:r>
+      <w:proofErr w:type="gramEnd"/>
+      <w:r>
+        <w:rPr>
+          <w:rFonts w:ascii="Times New Roman" w:hAnsi="Times New Roman" w:cs="Times New Roman"/>
+        </w:rPr>
+        <w:t xml:space="preserve"> amik hozzá tartoznak: </w:t>
       </w:r>
     </w:p>
     <w:p>
@@ -5301,7 +5365,21 @@
         <w:rPr>
           <w:rFonts w:ascii="Times New Roman" w:hAnsi="Times New Roman" w:cs="Times New Roman"/>
         </w:rPr>
-        <w:t xml:space="preserve"> szerver illetve egy </w:t>
+        <w:t xml:space="preserve"> </w:t>
+      </w:r>
+      <w:proofErr w:type="gramStart"/>
+      <w:r>
+        <w:rPr>
+          <w:rFonts w:ascii="Times New Roman" w:hAnsi="Times New Roman" w:cs="Times New Roman"/>
+        </w:rPr>
+        <w:t>szerver</w:t>
+      </w:r>
+      <w:proofErr w:type="gramEnd"/>
+      <w:r>
+        <w:rPr>
+          <w:rFonts w:ascii="Times New Roman" w:hAnsi="Times New Roman" w:cs="Times New Roman"/>
+        </w:rPr>
+        <w:t xml:space="preserve"> illetve egy </w:t>
       </w:r>
       <w:proofErr w:type="spellStart"/>
       <w:r>
@@ -9599,6 +9677,7 @@
   <w:style w:type="character" w:default="1" w:styleId="Bekezdsalapbettpusa">
     <w:name w:val="Default Paragraph Font"/>
     <w:uiPriority w:val="1"/>
+    <w:semiHidden/>
     <w:unhideWhenUsed/>
   </w:style>
   <w:style w:type="table" w:default="1" w:styleId="Normltblzat">

</xml_diff>

<commit_message>
szeged nat + debrecen nat + szeged multiarea ospf kész!!!!
</commit_message>
<xml_diff>
--- a/vizsgaremek_bemutatkozás_ig.docx
+++ b/vizsgaremek_bemutatkozás_ig.docx
@@ -234,7 +234,6 @@
         </w:rPr>
         <w:t xml:space="preserve">, a </w:t>
       </w:r>
-      <w:proofErr w:type="spellStart"/>
       <w:r>
         <w:rPr>
           <w:rFonts w:ascii="Times New Roman" w:hAnsi="Times New Roman" w:cs="Times New Roman"/>
@@ -244,7 +243,6 @@
         </w:rPr>
         <w:t>SegíTech</w:t>
       </w:r>
-      <w:proofErr w:type="spellEnd"/>
       <w:r>
         <w:rPr>
           <w:rFonts w:ascii="Times New Roman" w:hAnsi="Times New Roman" w:cs="Times New Roman"/>
@@ -484,7 +482,6 @@
         </w:rPr>
         <w:t xml:space="preserve">Braun Dénes vagyok, hálózati technikus a </w:t>
       </w:r>
-      <w:proofErr w:type="spellStart"/>
       <w:r>
         <w:rPr>
           <w:rFonts w:ascii="Times New Roman" w:hAnsi="Times New Roman" w:cs="Times New Roman"/>
@@ -494,7 +491,6 @@
         </w:rPr>
         <w:t>SegíTech</w:t>
       </w:r>
-      <w:proofErr w:type="spellEnd"/>
       <w:r>
         <w:rPr>
           <w:rFonts w:ascii="Times New Roman" w:hAnsi="Times New Roman" w:cs="Times New Roman"/>
@@ -536,7 +532,6 @@
         </w:rPr>
         <w:t xml:space="preserve">Horváth Márk vagyok, hálózattervező és üzemeltető szakember a </w:t>
       </w:r>
-      <w:proofErr w:type="spellStart"/>
       <w:r>
         <w:rPr>
           <w:rFonts w:ascii="Times New Roman" w:hAnsi="Times New Roman" w:cs="Times New Roman"/>
@@ -546,7 +541,6 @@
         </w:rPr>
         <w:t>SegíTech</w:t>
       </w:r>
-      <w:proofErr w:type="spellEnd"/>
       <w:r>
         <w:rPr>
           <w:rFonts w:ascii="Times New Roman" w:hAnsi="Times New Roman" w:cs="Times New Roman"/>
@@ -612,21 +606,7 @@
         <w:rPr>
           <w:rFonts w:ascii="Times New Roman" w:hAnsi="Times New Roman" w:cs="Times New Roman"/>
         </w:rPr>
-        <w:t xml:space="preserve">A nevem Tőzsér Barnabás, 19 éves fiatal pályakezdő vagyok és a </w:t>
-      </w:r>
-      <w:proofErr w:type="spellStart"/>
-      <w:r>
-        <w:rPr>
-          <w:rFonts w:ascii="Times New Roman" w:hAnsi="Times New Roman" w:cs="Times New Roman"/>
-        </w:rPr>
-        <w:t>Segítech</w:t>
-      </w:r>
-      <w:proofErr w:type="spellEnd"/>
-      <w:r>
-        <w:rPr>
-          <w:rFonts w:ascii="Times New Roman" w:hAnsi="Times New Roman" w:cs="Times New Roman"/>
-        </w:rPr>
-        <w:t xml:space="preserve"> csapatának büszke tagja. Középfokú tanulmányaimat a Neumann János Informatikai Technikum és Gimnáziumban végeztem, ahol megszereztem az informatikai alapokat, valamint betekintést nyertem a modern technológiák és rendszerek működésébe. Jelenleg az Óbudai Egyetemen folytatom tanulmányaimat, ahol tovább mélyítem szakmai ismereteimet és gyakorlati tudásomat.</w:t>
+        <w:t>A nevem Tőzsér Barnabás, 19 éves fiatal pályakezdő vagyok és a Segítech csapatának büszke tagja. Középfokú tanulmányaimat a Neumann János Informatikai Technikum és Gimnáziumban végeztem, ahol megszereztem az informatikai alapokat, valamint betekintést nyertem a modern technológiák és rendszerek működésébe. Jelenleg az Óbudai Egyetemen folytatom tanulmányaimat, ahol tovább mélyítem szakmai ismereteimet és gyakorlati tudásomat.</w:t>
       </w:r>
     </w:p>
     <w:p>
@@ -764,7 +744,6 @@
         </w:rPr>
         <w:t xml:space="preserve">a </w:t>
       </w:r>
-      <w:proofErr w:type="spellStart"/>
       <w:r>
         <w:rPr>
           <w:rFonts w:ascii="Times New Roman" w:hAnsi="Times New Roman" w:cs="Times New Roman"/>
@@ -775,7 +754,6 @@
         </w:rPr>
         <w:t>SegíTech</w:t>
       </w:r>
-      <w:proofErr w:type="spellEnd"/>
       <w:r>
         <w:rPr>
           <w:rFonts w:ascii="Times New Roman" w:hAnsi="Times New Roman" w:cs="Times New Roman"/>
@@ -1017,35 +995,7 @@
         <w:rPr>
           <w:rFonts w:ascii="Times New Roman" w:hAnsi="Times New Roman" w:cs="Times New Roman"/>
         </w:rPr>
-        <w:t xml:space="preserve">Itt a dolgozóknak és vezetőségnek/titkárságnak van fenntartva két külön irodai helység, amik között már arányaiban jelentős távolság van, ezért két Routert helyeztünk el és számos </w:t>
-      </w:r>
-      <w:proofErr w:type="spellStart"/>
-      <w:r>
-        <w:rPr>
-          <w:rFonts w:ascii="Times New Roman" w:hAnsi="Times New Roman" w:cs="Times New Roman"/>
-        </w:rPr>
-        <w:t>Switchet</w:t>
-      </w:r>
-      <w:proofErr w:type="spellEnd"/>
-      <w:r>
-        <w:rPr>
-          <w:rFonts w:ascii="Times New Roman" w:hAnsi="Times New Roman" w:cs="Times New Roman"/>
-        </w:rPr>
-        <w:t xml:space="preserve"> ezzel biztosítva az adatforgalom elosztását, sávszéleség biztosítását. Ugyanazon eszközök között UTP </w:t>
-      </w:r>
-      <w:proofErr w:type="spellStart"/>
-      <w:r>
-        <w:rPr>
-          <w:rFonts w:ascii="Times New Roman" w:hAnsi="Times New Roman" w:cs="Times New Roman"/>
-        </w:rPr>
-        <w:t>Straight-Through</w:t>
-      </w:r>
-      <w:proofErr w:type="spellEnd"/>
-      <w:r>
-        <w:rPr>
-          <w:rFonts w:ascii="Times New Roman" w:hAnsi="Times New Roman" w:cs="Times New Roman"/>
-        </w:rPr>
-        <w:t xml:space="preserve"> Ethernet kábelt használtunk. </w:t>
+        <w:t xml:space="preserve">Itt a dolgozóknak és vezetőségnek/titkárságnak van fenntartva két külön irodai helység, amik között már arányaiban jelentős távolság van, ezért két Routert helyeztünk el és számos Switchet ezzel biztosítva az adatforgalom elosztását, sávszéleség biztosítását. Ugyanazon eszközök között UTP Straight-Through Ethernet kábelt használtunk. </w:t>
       </w:r>
     </w:p>
     <w:p>
@@ -1061,17 +1011,8 @@
           <w:rFonts w:ascii="Times New Roman" w:hAnsi="Times New Roman" w:cs="Times New Roman"/>
           <w:highlight w:val="yellow"/>
         </w:rPr>
-        <w:t xml:space="preserve">A </w:t>
-      </w:r>
-      <w:proofErr w:type="spellStart"/>
-      <w:r>
-        <w:rPr>
-          <w:rFonts w:ascii="Times New Roman" w:hAnsi="Times New Roman" w:cs="Times New Roman"/>
-          <w:highlight w:val="yellow"/>
-        </w:rPr>
-        <w:t>Budapest_technologiai_telephely</w:t>
-      </w:r>
-      <w:proofErr w:type="spellEnd"/>
+        <w:t>A Budapest_technologiai_telephely</w:t>
+      </w:r>
       <w:r>
         <w:rPr>
           <w:rFonts w:ascii="Times New Roman" w:hAnsi="Times New Roman" w:cs="Times New Roman"/>
@@ -1161,36 +1102,13 @@
           <w:rFonts w:ascii="Times New Roman" w:hAnsi="Times New Roman" w:cs="Times New Roman"/>
           <w:highlight w:val="yellow"/>
         </w:rPr>
-        <w:t xml:space="preserve">A </w:t>
-      </w:r>
-      <w:proofErr w:type="spellStart"/>
-      <w:r>
-        <w:rPr>
-          <w:rFonts w:ascii="Times New Roman" w:hAnsi="Times New Roman" w:cs="Times New Roman"/>
-          <w:highlight w:val="yellow"/>
-        </w:rPr>
-        <w:t>Titkárság_budapest</w:t>
-      </w:r>
-      <w:proofErr w:type="spellEnd"/>
-      <w:r>
-        <w:rPr>
-          <w:rFonts w:ascii="Times New Roman" w:hAnsi="Times New Roman" w:cs="Times New Roman"/>
-        </w:rPr>
-        <w:t xml:space="preserve"> helység egy jóval kisebb terület, egészen hasónló technológiával és megoldásokkal, mint a </w:t>
-      </w:r>
-      <w:proofErr w:type="spellStart"/>
-      <w:r>
-        <w:rPr>
-          <w:rFonts w:ascii="Times New Roman" w:hAnsi="Times New Roman" w:cs="Times New Roman"/>
-        </w:rPr>
-        <w:t>Budapest_technologiai_telephely</w:t>
-      </w:r>
-      <w:proofErr w:type="spellEnd"/>
-      <w:r>
-        <w:rPr>
-          <w:rFonts w:ascii="Times New Roman" w:hAnsi="Times New Roman" w:cs="Times New Roman"/>
-        </w:rPr>
-        <w:t xml:space="preserve"> rész. </w:t>
+        <w:t>A Titkárság_budapest</w:t>
+      </w:r>
+      <w:r>
+        <w:rPr>
+          <w:rFonts w:ascii="Times New Roman" w:hAnsi="Times New Roman" w:cs="Times New Roman"/>
+        </w:rPr>
+        <w:t xml:space="preserve"> helység egy jóval kisebb terület, egészen hasónló technológiával és megoldásokkal, mint a Budapest_technologiai_telephely rész. </w:t>
       </w:r>
     </w:p>
     <w:p>
@@ -1304,41 +1222,13 @@
         <w:rPr>
           <w:rFonts w:ascii="Times New Roman" w:hAnsi="Times New Roman" w:cs="Times New Roman"/>
         </w:rPr>
-        <w:t xml:space="preserve">Itt kisebb méretben, de teljesen hasonló kivitelezéssel oldottuk meg a </w:t>
-      </w:r>
-      <w:proofErr w:type="spellStart"/>
-      <w:r>
-        <w:rPr>
-          <w:rFonts w:ascii="Times New Roman" w:hAnsi="Times New Roman" w:cs="Times New Roman"/>
-        </w:rPr>
-        <w:t>hálózatokat</w:t>
-      </w:r>
-      <w:proofErr w:type="spellEnd"/>
-      <w:r>
-        <w:rPr>
-          <w:rFonts w:ascii="Times New Roman" w:hAnsi="Times New Roman" w:cs="Times New Roman"/>
-        </w:rPr>
-        <w:t>. Egy titkárság és a fő iroda területe.</w:t>
-      </w:r>
-      <w:r>
-        <w:rPr>
-          <w:rFonts w:ascii="Times New Roman" w:hAnsi="Times New Roman" w:cs="Times New Roman"/>
-        </w:rPr>
-        <w:t xml:space="preserve"> Egy-egy Router a két iroda között és több </w:t>
-      </w:r>
-      <w:proofErr w:type="spellStart"/>
-      <w:r>
-        <w:rPr>
-          <w:rFonts w:ascii="Times New Roman" w:hAnsi="Times New Roman" w:cs="Times New Roman"/>
-        </w:rPr>
-        <w:t>Switch</w:t>
-      </w:r>
-      <w:proofErr w:type="spellEnd"/>
-      <w:r>
-        <w:rPr>
-          <w:rFonts w:ascii="Times New Roman" w:hAnsi="Times New Roman" w:cs="Times New Roman"/>
-        </w:rPr>
-        <w:t>.</w:t>
+        <w:t>Itt kisebb méretben, de teljesen hasonló kivitelezéssel oldottuk meg a hálózatokat. Egy titkárság és a fő iroda területe.</w:t>
+      </w:r>
+      <w:r>
+        <w:rPr>
+          <w:rFonts w:ascii="Times New Roman" w:hAnsi="Times New Roman" w:cs="Times New Roman"/>
+        </w:rPr>
+        <w:t xml:space="preserve"> Egy-egy Router a két iroda között és több Switch.</w:t>
       </w:r>
     </w:p>
     <w:p>
@@ -1370,7 +1260,6 @@
           <w:rFonts w:ascii="Times New Roman" w:hAnsi="Times New Roman" w:cs="Times New Roman"/>
         </w:rPr>
       </w:pPr>
-      <w:proofErr w:type="spellStart"/>
       <w:r>
         <w:rPr>
           <w:rFonts w:ascii="Times New Roman" w:hAnsi="Times New Roman" w:cs="Times New Roman"/>
@@ -1378,7 +1267,6 @@
         </w:rPr>
         <w:t>Szeged_tehcnologiai_telephely</w:t>
       </w:r>
-      <w:proofErr w:type="spellEnd"/>
       <w:r>
         <w:rPr>
           <w:rFonts w:ascii="Times New Roman" w:hAnsi="Times New Roman" w:cs="Times New Roman"/>
@@ -1389,21 +1277,7 @@
         <w:rPr>
           <w:rFonts w:ascii="Times New Roman" w:hAnsi="Times New Roman" w:cs="Times New Roman"/>
         </w:rPr>
-        <w:t xml:space="preserve"> Itt is van TFTP </w:t>
-      </w:r>
-      <w:proofErr w:type="gramStart"/>
-      <w:r>
-        <w:rPr>
-          <w:rFonts w:ascii="Times New Roman" w:hAnsi="Times New Roman" w:cs="Times New Roman"/>
-        </w:rPr>
-        <w:t>szerver</w:t>
-      </w:r>
-      <w:proofErr w:type="gramEnd"/>
-      <w:r>
-        <w:rPr>
-          <w:rFonts w:ascii="Times New Roman" w:hAnsi="Times New Roman" w:cs="Times New Roman"/>
-        </w:rPr>
-        <w:t xml:space="preserve"> illetve DNS szerver a dolgozók számára fenntartva. </w:t>
+        <w:t xml:space="preserve"> Itt is van TFTP szerver illetve DNS szerver a dolgozók számára fenntartva. </w:t>
       </w:r>
       <w:r>
         <w:rPr>
@@ -1482,17 +1356,8 @@
           <w:rFonts w:ascii="Times New Roman" w:hAnsi="Times New Roman" w:cs="Times New Roman"/>
           <w:highlight w:val="yellow"/>
         </w:rPr>
-        <w:t xml:space="preserve">A </w:t>
-      </w:r>
-      <w:proofErr w:type="spellStart"/>
-      <w:r>
-        <w:rPr>
-          <w:rFonts w:ascii="Times New Roman" w:hAnsi="Times New Roman" w:cs="Times New Roman"/>
-          <w:highlight w:val="yellow"/>
-        </w:rPr>
-        <w:t>Titkárság_Szeged</w:t>
-      </w:r>
-      <w:proofErr w:type="spellEnd"/>
+        <w:t>A Titkárság_Szeged</w:t>
+      </w:r>
       <w:r>
         <w:rPr>
           <w:rFonts w:ascii="Times New Roman" w:hAnsi="Times New Roman" w:cs="Times New Roman"/>
@@ -1612,35 +1477,7 @@
           <w:rFonts w:ascii="Times New Roman" w:hAnsi="Times New Roman" w:cs="Times New Roman"/>
         </w:rPr>
         <w:tab/>
-        <w:t xml:space="preserve">Címtár (pl. </w:t>
-      </w:r>
-      <w:proofErr w:type="spellStart"/>
-      <w:r>
-        <w:rPr>
-          <w:rFonts w:ascii="Times New Roman" w:hAnsi="Times New Roman" w:cs="Times New Roman"/>
-        </w:rPr>
-        <w:t>Active</w:t>
-      </w:r>
-      <w:proofErr w:type="spellEnd"/>
-      <w:r>
-        <w:rPr>
-          <w:rFonts w:ascii="Times New Roman" w:hAnsi="Times New Roman" w:cs="Times New Roman"/>
-        </w:rPr>
-        <w:t xml:space="preserve"> </w:t>
-      </w:r>
-      <w:proofErr w:type="spellStart"/>
-      <w:r>
-        <w:rPr>
-          <w:rFonts w:ascii="Times New Roman" w:hAnsi="Times New Roman" w:cs="Times New Roman"/>
-        </w:rPr>
-        <w:t>Directory</w:t>
-      </w:r>
-      <w:proofErr w:type="spellEnd"/>
-      <w:r>
-        <w:rPr>
-          <w:rFonts w:ascii="Times New Roman" w:hAnsi="Times New Roman" w:cs="Times New Roman"/>
-        </w:rPr>
-        <w:t>)</w:t>
+        <w:t>Címtár (pl. Active Directory)</w:t>
       </w:r>
     </w:p>
     <w:p>
@@ -1793,35 +1630,7 @@
         <w:rPr>
           <w:rFonts w:ascii="Times New Roman" w:hAnsi="Times New Roman" w:cs="Times New Roman"/>
         </w:rPr>
-        <w:t xml:space="preserve"> </w:t>
-      </w:r>
-      <w:proofErr w:type="spellStart"/>
-      <w:r>
-        <w:rPr>
-          <w:rFonts w:ascii="Times New Roman" w:hAnsi="Times New Roman" w:cs="Times New Roman"/>
-        </w:rPr>
-        <w:t>root</w:t>
-      </w:r>
-      <w:proofErr w:type="spellEnd"/>
-      <w:r>
-        <w:rPr>
-          <w:rFonts w:ascii="Times New Roman" w:hAnsi="Times New Roman" w:cs="Times New Roman"/>
-        </w:rPr>
-        <w:t xml:space="preserve"> jogosultságokkal rendelkező </w:t>
-      </w:r>
-      <w:proofErr w:type="spellStart"/>
-      <w:r>
-        <w:rPr>
-          <w:rFonts w:ascii="Times New Roman" w:hAnsi="Times New Roman" w:cs="Times New Roman"/>
-        </w:rPr>
-        <w:t>admin</w:t>
-      </w:r>
-      <w:proofErr w:type="spellEnd"/>
-      <w:r>
-        <w:rPr>
-          <w:rFonts w:ascii="Times New Roman" w:hAnsi="Times New Roman" w:cs="Times New Roman"/>
-        </w:rPr>
-        <w:t xml:space="preserve"> gépek, ahol a szerverek konfigurálása lehetséges és hibaelhárítás. SSH biztosítva van, hogy bárhonnan el lehessen hárítani betöréseket, problémákat a hálózaton. </w:t>
+        <w:t xml:space="preserve"> root jogosultságokkal rendelkező admin gépek, ahol a szerverek konfigurálása lehetséges és hibaelhárítás. SSH biztosítva van, hogy bárhonnan el lehessen hárítani betöréseket, problémákat a hálózaton. </w:t>
       </w:r>
     </w:p>
     <w:p>
@@ -1921,7 +1730,6 @@
         <w:tab/>
         <w:t xml:space="preserve"> Mindegyik telephely saját routerrel rendelkezik, amely közvetlenül csatlakozik az ISP routerhez. Ez a megközelítés a </w:t>
       </w:r>
-      <w:proofErr w:type="gramStart"/>
       <w:r>
         <w:rPr>
           <w:rFonts w:ascii="Times New Roman" w:hAnsi="Times New Roman" w:cs="Times New Roman"/>
@@ -1929,72 +1737,26 @@
           <w:iCs/>
           <w:highlight w:val="yellow"/>
         </w:rPr>
-        <w:t>multi-</w:t>
-      </w:r>
-      <w:proofErr w:type="spellStart"/>
-      <w:r>
-        <w:rPr>
-          <w:rFonts w:ascii="Times New Roman" w:hAnsi="Times New Roman" w:cs="Times New Roman"/>
-          <w:i/>
-          <w:iCs/>
+        <w:t>multi-homed edge</w:t>
+      </w:r>
+      <w:r>
+        <w:rPr>
+          <w:rFonts w:ascii="Times New Roman" w:hAnsi="Times New Roman" w:cs="Times New Roman"/>
+        </w:rPr>
+        <w:t xml:space="preserve"> modellnek felel meg, ahol minden router önállóan </w:t>
+      </w:r>
+      <w:r>
+        <w:rPr>
+          <w:rFonts w:ascii="Times New Roman" w:hAnsi="Times New Roman" w:cs="Times New Roman"/>
           <w:highlight w:val="yellow"/>
         </w:rPr>
-        <w:t>homed</w:t>
-      </w:r>
-      <w:proofErr w:type="spellEnd"/>
-      <w:proofErr w:type="gramEnd"/>
-      <w:r>
-        <w:rPr>
-          <w:rFonts w:ascii="Times New Roman" w:hAnsi="Times New Roman" w:cs="Times New Roman"/>
-          <w:i/>
-          <w:iCs/>
-          <w:highlight w:val="yellow"/>
-        </w:rPr>
-        <w:t xml:space="preserve"> </w:t>
-      </w:r>
-      <w:proofErr w:type="spellStart"/>
-      <w:r>
-        <w:rPr>
-          <w:rFonts w:ascii="Times New Roman" w:hAnsi="Times New Roman" w:cs="Times New Roman"/>
-          <w:i/>
-          <w:iCs/>
-          <w:highlight w:val="yellow"/>
-        </w:rPr>
-        <w:t>edge</w:t>
-      </w:r>
-      <w:proofErr w:type="spellEnd"/>
-      <w:r>
-        <w:rPr>
-          <w:rFonts w:ascii="Times New Roman" w:hAnsi="Times New Roman" w:cs="Times New Roman"/>
-        </w:rPr>
-        <w:t xml:space="preserve"> modellnek felel meg, ahol minden router önállóan </w:t>
-      </w:r>
-      <w:r>
-        <w:rPr>
-          <w:rFonts w:ascii="Times New Roman" w:hAnsi="Times New Roman" w:cs="Times New Roman"/>
-          <w:highlight w:val="yellow"/>
-        </w:rPr>
         <w:t>NAT</w:t>
       </w:r>
       <w:r>
         <w:rPr>
           <w:rFonts w:ascii="Times New Roman" w:hAnsi="Times New Roman" w:cs="Times New Roman"/>
         </w:rPr>
-        <w:t>-</w:t>
-      </w:r>
-      <w:proofErr w:type="spellStart"/>
-      <w:r>
-        <w:rPr>
-          <w:rFonts w:ascii="Times New Roman" w:hAnsi="Times New Roman" w:cs="Times New Roman"/>
-        </w:rPr>
-        <w:t>ol</w:t>
-      </w:r>
-      <w:proofErr w:type="spellEnd"/>
-      <w:r>
-        <w:rPr>
-          <w:rFonts w:ascii="Times New Roman" w:hAnsi="Times New Roman" w:cs="Times New Roman"/>
-        </w:rPr>
-        <w:t xml:space="preserve"> és kezeli az internetkapcsolatot. Ennek a megvalósítása a budapesti telephelyen és a távmunkás környezetben valósult meg. Jelenlegi hálózat így néz ki: </w:t>
+        <w:t xml:space="preserve">-ol és kezeli az internetkapcsolatot. Ennek a megvalósítása a budapesti telephelyen és a távmunkás környezetben valósult meg. Jelenlegi hálózat így néz ki: </w:t>
       </w:r>
     </w:p>
     <w:p>
@@ -2639,45 +2401,34 @@
       </w:pPr>
       <w:r>
         <w:rPr>
-          <w:rFonts w:ascii="Segoe UI Emoji" w:hAnsi="Segoe UI Emoji" w:cs="Segoe UI Emoji"/>
-          <w:b/>
-          <w:bCs/>
-        </w:rPr>
-        <w:t>🧱</w:t>
-      </w:r>
-      <w:r>
-        <w:rPr>
-          <w:rFonts w:ascii="Times New Roman" w:hAnsi="Times New Roman" w:cs="Times New Roman"/>
-          <w:b/>
-          <w:bCs/>
-        </w:rPr>
-        <w:t xml:space="preserve"> VLAN – Logikai szegmentáció a hálózatban</w:t>
-      </w:r>
-    </w:p>
-    <w:p>
-      <w:pPr>
-        <w:jc w:val="both"/>
-        <w:rPr>
-          <w:rFonts w:ascii="Times New Roman" w:hAnsi="Times New Roman" w:cs="Times New Roman"/>
-          <w:b/>
-          <w:bCs/>
-        </w:rPr>
-      </w:pPr>
-      <w:r>
-        <w:rPr>
-          <w:rFonts w:ascii="Segoe UI Emoji" w:hAnsi="Segoe UI Emoji" w:cs="Segoe UI Emoji"/>
-          <w:b/>
-          <w:bCs/>
-        </w:rPr>
-        <w:t>🔹</w:t>
-      </w:r>
-      <w:r>
-        <w:rPr>
-          <w:rFonts w:ascii="Times New Roman" w:hAnsi="Times New Roman" w:cs="Times New Roman"/>
-          <w:b/>
-          <w:bCs/>
-        </w:rPr>
-        <w:t xml:space="preserve"> Miért fontos?</w:t>
+          <w:rFonts w:ascii="Times New Roman" w:hAnsi="Times New Roman" w:cs="Times New Roman"/>
+          <w:b/>
+          <w:bCs/>
+        </w:rPr>
+        <w:t>VLAN – Logikai szegmentáció a hálózatban</w:t>
+      </w:r>
+    </w:p>
+    <w:p>
+      <w:pPr>
+        <w:pStyle w:val="Listaszerbekezds"/>
+        <w:numPr>
+          <w:ilvl w:val="0"/>
+          <w:numId w:val="13"/>
+        </w:numPr>
+        <w:jc w:val="both"/>
+        <w:rPr>
+          <w:rFonts w:ascii="Times New Roman" w:hAnsi="Times New Roman" w:cs="Times New Roman"/>
+          <w:b/>
+          <w:bCs/>
+        </w:rPr>
+      </w:pPr>
+      <w:r>
+        <w:rPr>
+          <w:rFonts w:ascii="Times New Roman" w:hAnsi="Times New Roman" w:cs="Times New Roman"/>
+          <w:b/>
+          <w:bCs/>
+        </w:rPr>
+        <w:t>Miért fontos?</w:t>
       </w:r>
     </w:p>
     <w:p>
@@ -2705,21 +2456,7 @@
         <w:rPr>
           <w:rFonts w:ascii="Times New Roman" w:hAnsi="Times New Roman" w:cs="Times New Roman"/>
         </w:rPr>
-        <w:t>, de fizikailag ugyanazon infrastruktúrán kommunikálnak. A VLAN (</w:t>
-      </w:r>
-      <w:proofErr w:type="spellStart"/>
-      <w:r>
-        <w:rPr>
-          <w:rFonts w:ascii="Times New Roman" w:hAnsi="Times New Roman" w:cs="Times New Roman"/>
-        </w:rPr>
-        <w:t>Virtual</w:t>
-      </w:r>
-      <w:proofErr w:type="spellEnd"/>
-      <w:r>
-        <w:rPr>
-          <w:rFonts w:ascii="Times New Roman" w:hAnsi="Times New Roman" w:cs="Times New Roman"/>
-        </w:rPr>
-        <w:t xml:space="preserve"> LAN) ezt teszi lehetővé.</w:t>
+        <w:t>, de fizikailag ugyanazon infrastruktúrán kommunikálnak. A VLAN (Virtual LAN) ezt teszi lehetővé.</w:t>
       </w:r>
     </w:p>
     <w:p>
@@ -2771,30 +2508,8 @@
         <w:rPr>
           <w:rFonts w:ascii="Times New Roman" w:hAnsi="Times New Roman" w:cs="Times New Roman"/>
         </w:rPr>
-        <w:t xml:space="preserve"> – elkülönített </w:t>
-      </w:r>
-      <w:proofErr w:type="spellStart"/>
-      <w:r>
-        <w:rPr>
-          <w:rFonts w:ascii="Times New Roman" w:hAnsi="Times New Roman" w:cs="Times New Roman"/>
-        </w:rPr>
-        <w:t>broadcast</w:t>
-      </w:r>
-      <w:proofErr w:type="spellEnd"/>
-      <w:r>
-        <w:rPr>
-          <w:rFonts w:ascii="Times New Roman" w:hAnsi="Times New Roman" w:cs="Times New Roman"/>
-        </w:rPr>
-        <w:t xml:space="preserve"> </w:t>
-      </w:r>
-      <w:proofErr w:type="spellStart"/>
-      <w:r>
-        <w:rPr>
-          <w:rFonts w:ascii="Times New Roman" w:hAnsi="Times New Roman" w:cs="Times New Roman"/>
-        </w:rPr>
-        <w:t>domain</w:t>
-      </w:r>
-      <w:proofErr w:type="spellEnd"/>
+        <w:t xml:space="preserve"> – elkülönített broadcast domain</w:t>
+      </w:r>
     </w:p>
     <w:p>
       <w:pPr>
@@ -2943,35 +2658,7 @@
         <w:rPr>
           <w:rFonts w:ascii="Times New Roman" w:hAnsi="Times New Roman" w:cs="Times New Roman"/>
         </w:rPr>
-        <w:t xml:space="preserve">VLAN 99 – MANAGEMENT – </w:t>
-      </w:r>
-      <w:proofErr w:type="spellStart"/>
-      <w:r>
-        <w:rPr>
-          <w:rFonts w:ascii="Times New Roman" w:hAnsi="Times New Roman" w:cs="Times New Roman"/>
-        </w:rPr>
-        <w:t>switch</w:t>
-      </w:r>
-      <w:proofErr w:type="spellEnd"/>
-      <w:r>
-        <w:rPr>
-          <w:rFonts w:ascii="Times New Roman" w:hAnsi="Times New Roman" w:cs="Times New Roman"/>
-        </w:rPr>
-        <w:t xml:space="preserve"> és router </w:t>
-      </w:r>
-      <w:proofErr w:type="spellStart"/>
-      <w:r>
-        <w:rPr>
-          <w:rFonts w:ascii="Times New Roman" w:hAnsi="Times New Roman" w:cs="Times New Roman"/>
-        </w:rPr>
-        <w:t>admin</w:t>
-      </w:r>
-      <w:proofErr w:type="spellEnd"/>
-      <w:r>
-        <w:rPr>
-          <w:rFonts w:ascii="Times New Roman" w:hAnsi="Times New Roman" w:cs="Times New Roman"/>
-        </w:rPr>
-        <w:t xml:space="preserve"> interfészek</w:t>
+        <w:t>VLAN 99 – MANAGEMENT – switch és router admin interfészek</w:t>
       </w:r>
     </w:p>
     <w:p>
@@ -3074,77 +2761,7 @@
         <w:rPr>
           <w:rFonts w:ascii="Times New Roman" w:hAnsi="Times New Roman" w:cs="Times New Roman"/>
         </w:rPr>
-        <w:t>. A DHCP (</w:t>
-      </w:r>
-      <w:proofErr w:type="spellStart"/>
-      <w:r>
-        <w:rPr>
-          <w:rFonts w:ascii="Times New Roman" w:hAnsi="Times New Roman" w:cs="Times New Roman"/>
-        </w:rPr>
-        <w:t>Dynamic</w:t>
-      </w:r>
-      <w:proofErr w:type="spellEnd"/>
-      <w:r>
-        <w:rPr>
-          <w:rFonts w:ascii="Times New Roman" w:hAnsi="Times New Roman" w:cs="Times New Roman"/>
-        </w:rPr>
-        <w:t xml:space="preserve"> </w:t>
-      </w:r>
-      <w:proofErr w:type="spellStart"/>
-      <w:r>
-        <w:rPr>
-          <w:rFonts w:ascii="Times New Roman" w:hAnsi="Times New Roman" w:cs="Times New Roman"/>
-        </w:rPr>
-        <w:t>Host</w:t>
-      </w:r>
-      <w:proofErr w:type="spellEnd"/>
-      <w:r>
-        <w:rPr>
-          <w:rFonts w:ascii="Times New Roman" w:hAnsi="Times New Roman" w:cs="Times New Roman"/>
-        </w:rPr>
-        <w:t xml:space="preserve"> </w:t>
-      </w:r>
-      <w:proofErr w:type="spellStart"/>
-      <w:r>
-        <w:rPr>
-          <w:rFonts w:ascii="Times New Roman" w:hAnsi="Times New Roman" w:cs="Times New Roman"/>
-        </w:rPr>
-        <w:t>Configuration</w:t>
-      </w:r>
-      <w:proofErr w:type="spellEnd"/>
-      <w:r>
-        <w:rPr>
-          <w:rFonts w:ascii="Times New Roman" w:hAnsi="Times New Roman" w:cs="Times New Roman"/>
-        </w:rPr>
-        <w:t xml:space="preserve"> </w:t>
-      </w:r>
-      <w:proofErr w:type="spellStart"/>
-      <w:r>
-        <w:rPr>
-          <w:rFonts w:ascii="Times New Roman" w:hAnsi="Times New Roman" w:cs="Times New Roman"/>
-        </w:rPr>
-        <w:t>Protocol</w:t>
-      </w:r>
-      <w:proofErr w:type="spellEnd"/>
-      <w:r>
-        <w:rPr>
-          <w:rFonts w:ascii="Times New Roman" w:hAnsi="Times New Roman" w:cs="Times New Roman"/>
-        </w:rPr>
-        <w:t xml:space="preserve">) biztosítja, hogy az eszközök automatikusan kapjanak IP-címet, </w:t>
-      </w:r>
-      <w:proofErr w:type="spellStart"/>
-      <w:r>
-        <w:rPr>
-          <w:rFonts w:ascii="Times New Roman" w:hAnsi="Times New Roman" w:cs="Times New Roman"/>
-        </w:rPr>
-        <w:t>gateway</w:t>
-      </w:r>
-      <w:proofErr w:type="spellEnd"/>
-      <w:r>
-        <w:rPr>
-          <w:rFonts w:ascii="Times New Roman" w:hAnsi="Times New Roman" w:cs="Times New Roman"/>
-        </w:rPr>
-        <w:t>-t és DNS-t.</w:t>
+        <w:t>. A DHCP (Dynamic Host Configuration Protocol) biztosítja, hogy az eszközök automatikusan kapjanak IP-címet, gateway-t és DNS-t.</w:t>
       </w:r>
     </w:p>
     <w:p>
@@ -3196,16 +2813,8 @@
         <w:rPr>
           <w:rFonts w:ascii="Times New Roman" w:hAnsi="Times New Roman" w:cs="Times New Roman"/>
         </w:rPr>
-        <w:t xml:space="preserve"> VLAN-</w:t>
-      </w:r>
-      <w:proofErr w:type="spellStart"/>
-      <w:r>
-        <w:rPr>
-          <w:rFonts w:ascii="Times New Roman" w:hAnsi="Times New Roman" w:cs="Times New Roman"/>
-        </w:rPr>
-        <w:t>onként</w:t>
-      </w:r>
-      <w:proofErr w:type="spellEnd"/>
+        <w:t xml:space="preserve"> VLAN-onként</w:t>
+      </w:r>
     </w:p>
     <w:p>
       <w:pPr>
@@ -3296,35 +2905,7 @@
         <w:rPr>
           <w:rFonts w:ascii="Times New Roman" w:hAnsi="Times New Roman" w:cs="Times New Roman"/>
         </w:rPr>
-        <w:t xml:space="preserve">A VLAN 110 (SALES) DHCP </w:t>
-      </w:r>
-      <w:proofErr w:type="spellStart"/>
-      <w:r>
-        <w:rPr>
-          <w:rFonts w:ascii="Times New Roman" w:hAnsi="Times New Roman" w:cs="Times New Roman"/>
-        </w:rPr>
-        <w:t>poolja</w:t>
-      </w:r>
-      <w:proofErr w:type="spellEnd"/>
-      <w:r>
-        <w:rPr>
-          <w:rFonts w:ascii="Times New Roman" w:hAnsi="Times New Roman" w:cs="Times New Roman"/>
-        </w:rPr>
-        <w:t xml:space="preserve">: 192.168.110.100–192.168.110.200, </w:t>
-      </w:r>
-      <w:proofErr w:type="spellStart"/>
-      <w:r>
-        <w:rPr>
-          <w:rFonts w:ascii="Times New Roman" w:hAnsi="Times New Roman" w:cs="Times New Roman"/>
-        </w:rPr>
-        <w:t>gateway</w:t>
-      </w:r>
-      <w:proofErr w:type="spellEnd"/>
-      <w:r>
-        <w:rPr>
-          <w:rFonts w:ascii="Times New Roman" w:hAnsi="Times New Roman" w:cs="Times New Roman"/>
-        </w:rPr>
-        <w:t>: 192.168.110.1, DNS: 8.8.8.8. A router vagy dedikált DHCP szerver osztja ki ezeket.</w:t>
+        <w:t>A VLAN 110 (SALES) DHCP poolja: 192.168.110.100–192.168.110.200, gateway: 192.168.110.1, DNS: 8.8.8.8. A router vagy dedikált DHCP szerver osztja ki ezeket.</w:t>
       </w:r>
     </w:p>
     <w:p>
@@ -3395,21 +2976,7 @@
         <w:rPr>
           <w:rFonts w:ascii="Times New Roman" w:hAnsi="Times New Roman" w:cs="Times New Roman"/>
         </w:rPr>
-        <w:t>Budapesten még egy DNS szerver helyezkedik el, ami a dolgozók számára fenntartott weblapot szolgál ki, a telekom.hu/</w:t>
-      </w:r>
-      <w:proofErr w:type="spellStart"/>
-      <w:r>
-        <w:rPr>
-          <w:rFonts w:ascii="Times New Roman" w:hAnsi="Times New Roman" w:cs="Times New Roman"/>
-        </w:rPr>
-        <w:t>workforce</w:t>
-      </w:r>
-      <w:proofErr w:type="spellEnd"/>
-      <w:r>
-        <w:rPr>
-          <w:rFonts w:ascii="Times New Roman" w:hAnsi="Times New Roman" w:cs="Times New Roman"/>
-        </w:rPr>
-        <w:t xml:space="preserve">-t. </w:t>
+        <w:t xml:space="preserve">Budapesten még egy DNS szerver helyezkedik el, ami a dolgozók számára fenntartott weblapot szolgál ki, a telekom.hu/workforce-t. </w:t>
       </w:r>
     </w:p>
     <w:p>
@@ -3475,35 +3042,7 @@
         <w:rPr>
           <w:rFonts w:ascii="Times New Roman" w:hAnsi="Times New Roman" w:cs="Times New Roman"/>
         </w:rPr>
-        <w:t>A DNS (</w:t>
-      </w:r>
-      <w:proofErr w:type="spellStart"/>
-      <w:r>
-        <w:rPr>
-          <w:rFonts w:ascii="Times New Roman" w:hAnsi="Times New Roman" w:cs="Times New Roman"/>
-        </w:rPr>
-        <w:t>Domain</w:t>
-      </w:r>
-      <w:proofErr w:type="spellEnd"/>
-      <w:r>
-        <w:rPr>
-          <w:rFonts w:ascii="Times New Roman" w:hAnsi="Times New Roman" w:cs="Times New Roman"/>
-        </w:rPr>
-        <w:t xml:space="preserve"> </w:t>
-      </w:r>
-      <w:proofErr w:type="spellStart"/>
-      <w:r>
-        <w:rPr>
-          <w:rFonts w:ascii="Times New Roman" w:hAnsi="Times New Roman" w:cs="Times New Roman"/>
-        </w:rPr>
-        <w:t>Name</w:t>
-      </w:r>
-      <w:proofErr w:type="spellEnd"/>
-      <w:r>
-        <w:rPr>
-          <w:rFonts w:ascii="Times New Roman" w:hAnsi="Times New Roman" w:cs="Times New Roman"/>
-        </w:rPr>
-        <w:t xml:space="preserve"> System) lehetővé teszi, hogy a felhasználók </w:t>
+        <w:t xml:space="preserve">A DNS (Domain Name System) lehetővé teszi, hogy a felhasználók </w:t>
       </w:r>
       <w:r>
         <w:rPr>
@@ -3662,35 +3201,7 @@
           <w:rFonts w:ascii="Times New Roman" w:hAnsi="Times New Roman" w:cs="Times New Roman"/>
         </w:rPr>
         <w:lastRenderedPageBreak/>
-        <w:t xml:space="preserve">A router DHCP konfigurációjában </w:t>
-      </w:r>
-      <w:proofErr w:type="spellStart"/>
-      <w:r>
-        <w:rPr>
-          <w:rFonts w:ascii="Times New Roman" w:hAnsi="Times New Roman" w:cs="Times New Roman"/>
-        </w:rPr>
-        <w:t>dns</w:t>
-      </w:r>
-      <w:proofErr w:type="spellEnd"/>
-      <w:r>
-        <w:rPr>
-          <w:rFonts w:ascii="Times New Roman" w:hAnsi="Times New Roman" w:cs="Times New Roman"/>
-        </w:rPr>
-        <w:t xml:space="preserve">-server 8.8.8.8 szerepel, de belső DNS szerver is használható: </w:t>
-      </w:r>
-      <w:proofErr w:type="spellStart"/>
-      <w:r>
-        <w:rPr>
-          <w:rFonts w:ascii="Times New Roman" w:hAnsi="Times New Roman" w:cs="Times New Roman"/>
-        </w:rPr>
-        <w:t>dns</w:t>
-      </w:r>
-      <w:proofErr w:type="spellEnd"/>
-      <w:r>
-        <w:rPr>
-          <w:rFonts w:ascii="Times New Roman" w:hAnsi="Times New Roman" w:cs="Times New Roman"/>
-        </w:rPr>
-        <w:t>-server 192.168.99.10.</w:t>
+        <w:t>A router DHCP konfigurációjában dns-server 8.8.8.8 szerepel, de belső DNS szerver is használható: dns-server 192.168.99.10.</w:t>
       </w:r>
     </w:p>
     <w:p>
@@ -4328,21 +3839,7 @@
         <w:rPr>
           <w:rFonts w:ascii="Times New Roman" w:hAnsi="Times New Roman" w:cs="Times New Roman"/>
         </w:rPr>
-        <w:t xml:space="preserve">Ezekkel a címekkel jelennek meg az interneten a </w:t>
-      </w:r>
-      <w:proofErr w:type="gramStart"/>
-      <w:r>
-        <w:rPr>
-          <w:rFonts w:ascii="Times New Roman" w:hAnsi="Times New Roman" w:cs="Times New Roman"/>
-        </w:rPr>
-        <w:t>hálózatok</w:t>
-      </w:r>
-      <w:proofErr w:type="gramEnd"/>
-      <w:r>
-        <w:rPr>
-          <w:rFonts w:ascii="Times New Roman" w:hAnsi="Times New Roman" w:cs="Times New Roman"/>
-        </w:rPr>
-        <w:t xml:space="preserve"> amit a NAT átfordít a privát címeikre a hálózatoknak. </w:t>
+        <w:t xml:space="preserve">Ezekkel a címekkel jelennek meg az interneten a hálózatok amit a NAT átfordít a privát címeikre a hálózatoknak. </w:t>
       </w:r>
     </w:p>
     <w:p>
@@ -4434,35 +3931,7 @@
         <w:rPr>
           <w:rFonts w:ascii="Times New Roman" w:hAnsi="Times New Roman" w:cs="Times New Roman"/>
         </w:rPr>
-        <w:t xml:space="preserve">. A NAT (Network </w:t>
-      </w:r>
-      <w:proofErr w:type="spellStart"/>
-      <w:r>
-        <w:rPr>
-          <w:rFonts w:ascii="Times New Roman" w:hAnsi="Times New Roman" w:cs="Times New Roman"/>
-        </w:rPr>
-        <w:t>Address</w:t>
-      </w:r>
-      <w:proofErr w:type="spellEnd"/>
-      <w:r>
-        <w:rPr>
-          <w:rFonts w:ascii="Times New Roman" w:hAnsi="Times New Roman" w:cs="Times New Roman"/>
-        </w:rPr>
-        <w:t xml:space="preserve"> </w:t>
-      </w:r>
-      <w:proofErr w:type="spellStart"/>
-      <w:r>
-        <w:rPr>
-          <w:rFonts w:ascii="Times New Roman" w:hAnsi="Times New Roman" w:cs="Times New Roman"/>
-        </w:rPr>
-        <w:t>Translation</w:t>
-      </w:r>
-      <w:proofErr w:type="spellEnd"/>
-      <w:r>
-        <w:rPr>
-          <w:rFonts w:ascii="Times New Roman" w:hAnsi="Times New Roman" w:cs="Times New Roman"/>
-        </w:rPr>
-        <w:t xml:space="preserve">) lehetővé teszi, hogy több belső eszköz </w:t>
+        <w:t xml:space="preserve">. A NAT (Network Address Translation) lehetővé teszi, hogy több belső eszköz </w:t>
       </w:r>
       <w:r>
         <w:rPr>
@@ -4627,189 +4096,7 @@
         <w:rPr>
           <w:rFonts w:ascii="Times New Roman" w:hAnsi="Times New Roman" w:cs="Times New Roman"/>
         </w:rPr>
-        <w:t>A router interfész 203.0.113.2 NAT-</w:t>
-      </w:r>
-      <w:proofErr w:type="spellStart"/>
-      <w:r>
-        <w:rPr>
-          <w:rFonts w:ascii="Times New Roman" w:hAnsi="Times New Roman" w:cs="Times New Roman"/>
-        </w:rPr>
-        <w:t>olja</w:t>
-      </w:r>
-      <w:proofErr w:type="spellEnd"/>
-      <w:r>
-        <w:rPr>
-          <w:rFonts w:ascii="Times New Roman" w:hAnsi="Times New Roman" w:cs="Times New Roman"/>
-        </w:rPr>
-        <w:t xml:space="preserve"> a VLAN 110, 120, 130 belső IP-</w:t>
-      </w:r>
-      <w:proofErr w:type="spellStart"/>
-      <w:r>
-        <w:rPr>
-          <w:rFonts w:ascii="Times New Roman" w:hAnsi="Times New Roman" w:cs="Times New Roman"/>
-        </w:rPr>
-        <w:t>it</w:t>
-      </w:r>
-      <w:proofErr w:type="spellEnd"/>
-      <w:r>
-        <w:rPr>
-          <w:rFonts w:ascii="Times New Roman" w:hAnsi="Times New Roman" w:cs="Times New Roman"/>
-        </w:rPr>
-        <w:t xml:space="preserve">. </w:t>
-      </w:r>
-      <w:proofErr w:type="gramStart"/>
-      <w:r>
-        <w:rPr>
-          <w:rFonts w:ascii="Times New Roman" w:hAnsi="Times New Roman" w:cs="Times New Roman"/>
-        </w:rPr>
-        <w:t>A</w:t>
-      </w:r>
-      <w:proofErr w:type="gramEnd"/>
-      <w:r>
-        <w:rPr>
-          <w:rFonts w:ascii="Times New Roman" w:hAnsi="Times New Roman" w:cs="Times New Roman"/>
-        </w:rPr>
-        <w:t xml:space="preserve"> </w:t>
-      </w:r>
-      <w:proofErr w:type="spellStart"/>
-      <w:r>
-        <w:rPr>
-          <w:rFonts w:ascii="Times New Roman" w:hAnsi="Times New Roman" w:cs="Times New Roman"/>
-        </w:rPr>
-        <w:t>ip</w:t>
-      </w:r>
-      <w:proofErr w:type="spellEnd"/>
-      <w:r>
-        <w:rPr>
-          <w:rFonts w:ascii="Times New Roman" w:hAnsi="Times New Roman" w:cs="Times New Roman"/>
-        </w:rPr>
-        <w:t xml:space="preserve"> </w:t>
-      </w:r>
-      <w:proofErr w:type="spellStart"/>
-      <w:r>
-        <w:rPr>
-          <w:rFonts w:ascii="Times New Roman" w:hAnsi="Times New Roman" w:cs="Times New Roman"/>
-        </w:rPr>
-        <w:t>nat</w:t>
-      </w:r>
-      <w:proofErr w:type="spellEnd"/>
-      <w:r>
-        <w:rPr>
-          <w:rFonts w:ascii="Times New Roman" w:hAnsi="Times New Roman" w:cs="Times New Roman"/>
-        </w:rPr>
-        <w:t xml:space="preserve"> </w:t>
-      </w:r>
-      <w:proofErr w:type="spellStart"/>
-      <w:r>
-        <w:rPr>
-          <w:rFonts w:ascii="Times New Roman" w:hAnsi="Times New Roman" w:cs="Times New Roman"/>
-        </w:rPr>
-        <w:t>inside</w:t>
-      </w:r>
-      <w:proofErr w:type="spellEnd"/>
-      <w:r>
-        <w:rPr>
-          <w:rFonts w:ascii="Times New Roman" w:hAnsi="Times New Roman" w:cs="Times New Roman"/>
-        </w:rPr>
-        <w:t xml:space="preserve"> és </w:t>
-      </w:r>
-      <w:proofErr w:type="spellStart"/>
-      <w:r>
-        <w:rPr>
-          <w:rFonts w:ascii="Times New Roman" w:hAnsi="Times New Roman" w:cs="Times New Roman"/>
-        </w:rPr>
-        <w:t>ip</w:t>
-      </w:r>
-      <w:proofErr w:type="spellEnd"/>
-      <w:r>
-        <w:rPr>
-          <w:rFonts w:ascii="Times New Roman" w:hAnsi="Times New Roman" w:cs="Times New Roman"/>
-        </w:rPr>
-        <w:t xml:space="preserve"> </w:t>
-      </w:r>
-      <w:proofErr w:type="spellStart"/>
-      <w:r>
-        <w:rPr>
-          <w:rFonts w:ascii="Times New Roman" w:hAnsi="Times New Roman" w:cs="Times New Roman"/>
-        </w:rPr>
-        <w:t>nat</w:t>
-      </w:r>
-      <w:proofErr w:type="spellEnd"/>
-      <w:r>
-        <w:rPr>
-          <w:rFonts w:ascii="Times New Roman" w:hAnsi="Times New Roman" w:cs="Times New Roman"/>
-        </w:rPr>
-        <w:t xml:space="preserve"> </w:t>
-      </w:r>
-      <w:proofErr w:type="spellStart"/>
-      <w:r>
-        <w:rPr>
-          <w:rFonts w:ascii="Times New Roman" w:hAnsi="Times New Roman" w:cs="Times New Roman"/>
-        </w:rPr>
-        <w:t>outside</w:t>
-      </w:r>
-      <w:proofErr w:type="spellEnd"/>
-      <w:r>
-        <w:rPr>
-          <w:rFonts w:ascii="Times New Roman" w:hAnsi="Times New Roman" w:cs="Times New Roman"/>
-        </w:rPr>
-        <w:t xml:space="preserve"> interfészparancsokkal, valamint </w:t>
-      </w:r>
-      <w:proofErr w:type="spellStart"/>
-      <w:r>
-        <w:rPr>
-          <w:rFonts w:ascii="Times New Roman" w:hAnsi="Times New Roman" w:cs="Times New Roman"/>
-        </w:rPr>
-        <w:t>ip</w:t>
-      </w:r>
-      <w:proofErr w:type="spellEnd"/>
-      <w:r>
-        <w:rPr>
-          <w:rFonts w:ascii="Times New Roman" w:hAnsi="Times New Roman" w:cs="Times New Roman"/>
-        </w:rPr>
-        <w:t xml:space="preserve"> </w:t>
-      </w:r>
-      <w:proofErr w:type="spellStart"/>
-      <w:r>
-        <w:rPr>
-          <w:rFonts w:ascii="Times New Roman" w:hAnsi="Times New Roman" w:cs="Times New Roman"/>
-        </w:rPr>
-        <w:t>nat</w:t>
-      </w:r>
-      <w:proofErr w:type="spellEnd"/>
-      <w:r>
-        <w:rPr>
-          <w:rFonts w:ascii="Times New Roman" w:hAnsi="Times New Roman" w:cs="Times New Roman"/>
-        </w:rPr>
-        <w:t xml:space="preserve"> </w:t>
-      </w:r>
-      <w:proofErr w:type="spellStart"/>
-      <w:r>
-        <w:rPr>
-          <w:rFonts w:ascii="Times New Roman" w:hAnsi="Times New Roman" w:cs="Times New Roman"/>
-        </w:rPr>
-        <w:t>pool</w:t>
-      </w:r>
-      <w:proofErr w:type="spellEnd"/>
-      <w:r>
-        <w:rPr>
-          <w:rFonts w:ascii="Times New Roman" w:hAnsi="Times New Roman" w:cs="Times New Roman"/>
-        </w:rPr>
-        <w:t xml:space="preserve"> és </w:t>
-      </w:r>
-      <w:proofErr w:type="spellStart"/>
-      <w:r>
-        <w:rPr>
-          <w:rFonts w:ascii="Times New Roman" w:hAnsi="Times New Roman" w:cs="Times New Roman"/>
-        </w:rPr>
-        <w:t>access-list</w:t>
-      </w:r>
-      <w:proofErr w:type="spellEnd"/>
-      <w:r>
-        <w:rPr>
-          <w:rFonts w:ascii="Times New Roman" w:hAnsi="Times New Roman" w:cs="Times New Roman"/>
-        </w:rPr>
-        <w:t xml:space="preserve"> segítségével történik a címfordítás.</w:t>
+        <w:t>A router interfész 203.0.113.2 NAT-olja a VLAN 110, 120, 130 belső IP-it. A ip nat inside és ip nat outside interfészparancsokkal, valamint ip nat pool és access-list segítségével történik a címfordítás.</w:t>
       </w:r>
     </w:p>
     <w:p>
@@ -4919,19 +4206,11 @@
           <w:rFonts w:ascii="Times New Roman" w:hAnsi="Times New Roman" w:cs="Times New Roman"/>
         </w:rPr>
       </w:pPr>
-      <w:proofErr w:type="gramStart"/>
-      <w:r>
-        <w:rPr>
-          <w:rFonts w:ascii="Times New Roman" w:hAnsi="Times New Roman" w:cs="Times New Roman"/>
-        </w:rPr>
-        <w:t>ACL-ek</w:t>
-      </w:r>
-      <w:proofErr w:type="gramEnd"/>
-      <w:r>
-        <w:rPr>
-          <w:rFonts w:ascii="Times New Roman" w:hAnsi="Times New Roman" w:cs="Times New Roman"/>
-        </w:rPr>
-        <w:t xml:space="preserve"> amik hozzá tartoznak: </w:t>
+      <w:r>
+        <w:rPr>
+          <w:rFonts w:ascii="Times New Roman" w:hAnsi="Times New Roman" w:cs="Times New Roman"/>
+        </w:rPr>
+        <w:t xml:space="preserve">ACL-ek amik hozzá tartoznak: </w:t>
       </w:r>
     </w:p>
     <w:p>
@@ -5351,63 +4630,7 @@
         <w:rPr>
           <w:rFonts w:ascii="Times New Roman" w:hAnsi="Times New Roman" w:cs="Times New Roman"/>
         </w:rPr>
-        <w:t xml:space="preserve">A budapesti telephelyen beállításra került még egy </w:t>
-      </w:r>
-      <w:proofErr w:type="spellStart"/>
-      <w:r>
-        <w:rPr>
-          <w:rFonts w:ascii="Times New Roman" w:hAnsi="Times New Roman" w:cs="Times New Roman"/>
-        </w:rPr>
-        <w:t>tftp</w:t>
-      </w:r>
-      <w:proofErr w:type="spellEnd"/>
-      <w:r>
-        <w:rPr>
-          <w:rFonts w:ascii="Times New Roman" w:hAnsi="Times New Roman" w:cs="Times New Roman"/>
-        </w:rPr>
-        <w:t xml:space="preserve"> </w:t>
-      </w:r>
-      <w:proofErr w:type="gramStart"/>
-      <w:r>
-        <w:rPr>
-          <w:rFonts w:ascii="Times New Roman" w:hAnsi="Times New Roman" w:cs="Times New Roman"/>
-        </w:rPr>
-        <w:t>szerver</w:t>
-      </w:r>
-      <w:proofErr w:type="gramEnd"/>
-      <w:r>
-        <w:rPr>
-          <w:rFonts w:ascii="Times New Roman" w:hAnsi="Times New Roman" w:cs="Times New Roman"/>
-        </w:rPr>
-        <w:t xml:space="preserve"> illetve egy </w:t>
-      </w:r>
-      <w:proofErr w:type="spellStart"/>
-      <w:r>
-        <w:rPr>
-          <w:rFonts w:ascii="Times New Roman" w:hAnsi="Times New Roman" w:cs="Times New Roman"/>
-        </w:rPr>
-        <w:t>wireless</w:t>
-      </w:r>
-      <w:proofErr w:type="spellEnd"/>
-      <w:r>
-        <w:rPr>
-          <w:rFonts w:ascii="Times New Roman" w:hAnsi="Times New Roman" w:cs="Times New Roman"/>
-        </w:rPr>
-        <w:t xml:space="preserve"> router, ami biztosít DHCP szolgáltatásokat, azoknak, akik az irodába saját </w:t>
-      </w:r>
-      <w:proofErr w:type="spellStart"/>
-      <w:r>
-        <w:rPr>
-          <w:rFonts w:ascii="Times New Roman" w:hAnsi="Times New Roman" w:cs="Times New Roman"/>
-        </w:rPr>
-        <w:t>készülékükek</w:t>
-      </w:r>
-      <w:proofErr w:type="spellEnd"/>
-      <w:r>
-        <w:rPr>
-          <w:rFonts w:ascii="Times New Roman" w:hAnsi="Times New Roman" w:cs="Times New Roman"/>
-        </w:rPr>
-        <w:t xml:space="preserve"> viszik. </w:t>
+        <w:t xml:space="preserve">A budapesti telephelyen beállításra került még egy tftp szerver illetve egy wireless router, ami biztosít DHCP szolgáltatásokat, azoknak, akik az irodába saját készülékükek viszik. </w:t>
       </w:r>
     </w:p>
     <w:p>
@@ -5445,49 +4668,7 @@
         <w:rPr>
           <w:rFonts w:ascii="Times New Roman" w:hAnsi="Times New Roman" w:cs="Times New Roman"/>
         </w:rPr>
-        <w:t>A TFTP (</w:t>
-      </w:r>
-      <w:proofErr w:type="spellStart"/>
-      <w:r>
-        <w:rPr>
-          <w:rFonts w:ascii="Times New Roman" w:hAnsi="Times New Roman" w:cs="Times New Roman"/>
-        </w:rPr>
-        <w:t>Trivial</w:t>
-      </w:r>
-      <w:proofErr w:type="spellEnd"/>
-      <w:r>
-        <w:rPr>
-          <w:rFonts w:ascii="Times New Roman" w:hAnsi="Times New Roman" w:cs="Times New Roman"/>
-        </w:rPr>
-        <w:t xml:space="preserve"> File </w:t>
-      </w:r>
-      <w:proofErr w:type="spellStart"/>
-      <w:r>
-        <w:rPr>
-          <w:rFonts w:ascii="Times New Roman" w:hAnsi="Times New Roman" w:cs="Times New Roman"/>
-        </w:rPr>
-        <w:t>Transfer</w:t>
-      </w:r>
-      <w:proofErr w:type="spellEnd"/>
-      <w:r>
-        <w:rPr>
-          <w:rFonts w:ascii="Times New Roman" w:hAnsi="Times New Roman" w:cs="Times New Roman"/>
-        </w:rPr>
-        <w:t xml:space="preserve"> </w:t>
-      </w:r>
-      <w:proofErr w:type="spellStart"/>
-      <w:r>
-        <w:rPr>
-          <w:rFonts w:ascii="Times New Roman" w:hAnsi="Times New Roman" w:cs="Times New Roman"/>
-        </w:rPr>
-        <w:t>Protocol</w:t>
-      </w:r>
-      <w:proofErr w:type="spellEnd"/>
-      <w:r>
-        <w:rPr>
-          <w:rFonts w:ascii="Times New Roman" w:hAnsi="Times New Roman" w:cs="Times New Roman"/>
-        </w:rPr>
-        <w:t xml:space="preserve">) egy </w:t>
+        <w:t xml:space="preserve">A TFTP (Trivial File Transfer Protocol) egy </w:t>
       </w:r>
       <w:r>
         <w:rPr>
@@ -5503,41 +4684,13 @@
         </w:rPr>
         <w:t xml:space="preserve">, amit a Telekom.hu hálózatban </w:t>
       </w:r>
-      <w:proofErr w:type="spellStart"/>
-      <w:r>
-        <w:rPr>
-          <w:rFonts w:ascii="Times New Roman" w:hAnsi="Times New Roman" w:cs="Times New Roman"/>
-          <w:b/>
-          <w:bCs/>
-        </w:rPr>
-        <w:t>switch</w:t>
-      </w:r>
-      <w:proofErr w:type="spellEnd"/>
-      <w:r>
-        <w:rPr>
-          <w:rFonts w:ascii="Times New Roman" w:hAnsi="Times New Roman" w:cs="Times New Roman"/>
-          <w:b/>
-          <w:bCs/>
-        </w:rPr>
-        <w:t xml:space="preserve"> és router konfigurációk mentésére, visszaállítására és </w:t>
-      </w:r>
-      <w:proofErr w:type="spellStart"/>
-      <w:r>
-        <w:rPr>
-          <w:rFonts w:ascii="Times New Roman" w:hAnsi="Times New Roman" w:cs="Times New Roman"/>
-          <w:b/>
-          <w:bCs/>
-        </w:rPr>
-        <w:t>firmware</w:t>
-      </w:r>
-      <w:proofErr w:type="spellEnd"/>
-      <w:r>
-        <w:rPr>
-          <w:rFonts w:ascii="Times New Roman" w:hAnsi="Times New Roman" w:cs="Times New Roman"/>
-          <w:b/>
-          <w:bCs/>
-        </w:rPr>
-        <w:t xml:space="preserve"> frissítésre</w:t>
+      <w:r>
+        <w:rPr>
+          <w:rFonts w:ascii="Times New Roman" w:hAnsi="Times New Roman" w:cs="Times New Roman"/>
+          <w:b/>
+          <w:bCs/>
+        </w:rPr>
+        <w:t>switch és router konfigurációk mentésére, visszaállítására és firmware frissítésre</w:t>
       </w:r>
       <w:r>
         <w:rPr>
@@ -5593,21 +4746,7 @@
         <w:rPr>
           <w:rFonts w:ascii="Times New Roman" w:hAnsi="Times New Roman" w:cs="Times New Roman"/>
         </w:rPr>
-        <w:t xml:space="preserve"> – </w:t>
-      </w:r>
-      <w:proofErr w:type="spellStart"/>
-      <w:r>
-        <w:rPr>
-          <w:rFonts w:ascii="Times New Roman" w:hAnsi="Times New Roman" w:cs="Times New Roman"/>
-        </w:rPr>
-        <w:t>konfig</w:t>
-      </w:r>
-      <w:proofErr w:type="spellEnd"/>
-      <w:r>
-        <w:rPr>
-          <w:rFonts w:ascii="Times New Roman" w:hAnsi="Times New Roman" w:cs="Times New Roman"/>
-        </w:rPr>
-        <w:t xml:space="preserve"> fájlok központi tárolása</w:t>
+        <w:t xml:space="preserve"> – konfig fájlok központi tárolása</w:t>
       </w:r>
     </w:p>
     <w:p>
@@ -5645,23 +4784,13 @@
           <w:rFonts w:ascii="Times New Roman" w:hAnsi="Times New Roman" w:cs="Times New Roman"/>
         </w:rPr>
       </w:pPr>
-      <w:proofErr w:type="spellStart"/>
-      <w:r>
-        <w:rPr>
-          <w:rFonts w:ascii="Times New Roman" w:hAnsi="Times New Roman" w:cs="Times New Roman"/>
-          <w:b/>
-          <w:bCs/>
-        </w:rPr>
-        <w:t>Firmware</w:t>
-      </w:r>
-      <w:proofErr w:type="spellEnd"/>
-      <w:r>
-        <w:rPr>
-          <w:rFonts w:ascii="Times New Roman" w:hAnsi="Times New Roman" w:cs="Times New Roman"/>
-          <w:b/>
-          <w:bCs/>
-        </w:rPr>
-        <w:t xml:space="preserve"> frissítés</w:t>
+      <w:r>
+        <w:rPr>
+          <w:rFonts w:ascii="Times New Roman" w:hAnsi="Times New Roman" w:cs="Times New Roman"/>
+          <w:b/>
+          <w:bCs/>
+        </w:rPr>
+        <w:t>Firmware frissítés</w:t>
       </w:r>
       <w:r>
         <w:rPr>
@@ -5833,53 +4962,21 @@
           <w:rFonts w:ascii="Times New Roman" w:hAnsi="Times New Roman" w:cs="Times New Roman"/>
           <w:color w:val="000000" w:themeColor="text1"/>
         </w:rPr>
-        <w:t xml:space="preserve">Konfigurálva lett </w:t>
-      </w:r>
-      <w:proofErr w:type="spellStart"/>
+        <w:t xml:space="preserve">Konfigurálva lett EtherChannel </w:t>
+      </w:r>
       <w:r>
         <w:rPr>
           <w:rFonts w:ascii="Times New Roman" w:hAnsi="Times New Roman" w:cs="Times New Roman"/>
           <w:color w:val="000000" w:themeColor="text1"/>
         </w:rPr>
-        <w:t>EtherChannel</w:t>
-      </w:r>
-      <w:proofErr w:type="spellEnd"/>
+        <w:t xml:space="preserve">és STP </w:t>
+      </w:r>
       <w:r>
         <w:rPr>
           <w:rFonts w:ascii="Times New Roman" w:hAnsi="Times New Roman" w:cs="Times New Roman"/>
           <w:color w:val="000000" w:themeColor="text1"/>
         </w:rPr>
-        <w:t xml:space="preserve"> </w:t>
-      </w:r>
-      <w:r>
-        <w:rPr>
-          <w:rFonts w:ascii="Times New Roman" w:hAnsi="Times New Roman" w:cs="Times New Roman"/>
-          <w:color w:val="000000" w:themeColor="text1"/>
-        </w:rPr>
-        <w:t xml:space="preserve">és STP </w:t>
-      </w:r>
-      <w:r>
-        <w:rPr>
-          <w:rFonts w:ascii="Times New Roman" w:hAnsi="Times New Roman" w:cs="Times New Roman"/>
-          <w:color w:val="000000" w:themeColor="text1"/>
-        </w:rPr>
-        <w:t xml:space="preserve">a budapesti </w:t>
-      </w:r>
-      <w:proofErr w:type="spellStart"/>
-      <w:r>
-        <w:rPr>
-          <w:rFonts w:ascii="Times New Roman" w:hAnsi="Times New Roman" w:cs="Times New Roman"/>
-          <w:color w:val="000000" w:themeColor="text1"/>
-        </w:rPr>
-        <w:t>switchek</w:t>
-      </w:r>
-      <w:proofErr w:type="spellEnd"/>
-      <w:r>
-        <w:rPr>
-          <w:rFonts w:ascii="Times New Roman" w:hAnsi="Times New Roman" w:cs="Times New Roman"/>
-          <w:color w:val="000000" w:themeColor="text1"/>
-        </w:rPr>
-        <w:t xml:space="preserve"> között:</w:t>
+        <w:t>a budapesti switchek között:</w:t>
       </w:r>
       <w:r>
         <w:rPr>
@@ -5962,29 +5059,23 @@
           <w:bCs/>
           <w:color w:val="000000" w:themeColor="text1"/>
         </w:rPr>
-        <w:t>Miért kulcsfontosságú az STP (</w:t>
-      </w:r>
-      <w:proofErr w:type="spellStart"/>
-      <w:r>
-        <w:rPr>
-          <w:rFonts w:ascii="Times New Roman" w:hAnsi="Times New Roman" w:cs="Times New Roman"/>
-          <w:b/>
-          <w:bCs/>
+        <w:t>Miért kulcsfontosságú az STP (Spanning Tree Protocol)?</w:t>
+      </w:r>
+    </w:p>
+    <w:p>
+      <w:pPr>
+        <w:rPr>
+          <w:rFonts w:ascii="Times New Roman" w:hAnsi="Times New Roman" w:cs="Times New Roman"/>
           <w:color w:val="000000" w:themeColor="text1"/>
         </w:rPr>
-        <w:t>Spanning</w:t>
-      </w:r>
-      <w:proofErr w:type="spellEnd"/>
-      <w:r>
-        <w:rPr>
-          <w:rFonts w:ascii="Times New Roman" w:hAnsi="Times New Roman" w:cs="Times New Roman"/>
-          <w:b/>
-          <w:bCs/>
+      </w:pPr>
+      <w:r>
+        <w:rPr>
+          <w:rFonts w:ascii="Times New Roman" w:hAnsi="Times New Roman" w:cs="Times New Roman"/>
           <w:color w:val="000000" w:themeColor="text1"/>
         </w:rPr>
-        <w:t xml:space="preserve"> </w:t>
-      </w:r>
-      <w:proofErr w:type="spellStart"/>
+        <w:t xml:space="preserve">A Telekom.hu projektben több telephely, redundáns switchkapcsolat és VLAN-szegmentáció van kialakítva. Ilyen környezetben az STP elengedhetetlen a </w:t>
+      </w:r>
       <w:r>
         <w:rPr>
           <w:rFonts w:ascii="Times New Roman" w:hAnsi="Times New Roman" w:cs="Times New Roman"/>
@@ -5992,108 +5083,7 @@
           <w:bCs/>
           <w:color w:val="000000" w:themeColor="text1"/>
         </w:rPr>
-        <w:t>Tree</w:t>
-      </w:r>
-      <w:proofErr w:type="spellEnd"/>
-      <w:r>
-        <w:rPr>
-          <w:rFonts w:ascii="Times New Roman" w:hAnsi="Times New Roman" w:cs="Times New Roman"/>
-          <w:b/>
-          <w:bCs/>
-          <w:color w:val="000000" w:themeColor="text1"/>
-        </w:rPr>
-        <w:t xml:space="preserve"> </w:t>
-      </w:r>
-      <w:proofErr w:type="spellStart"/>
-      <w:r>
-        <w:rPr>
-          <w:rFonts w:ascii="Times New Roman" w:hAnsi="Times New Roman" w:cs="Times New Roman"/>
-          <w:b/>
-          <w:bCs/>
-          <w:color w:val="000000" w:themeColor="text1"/>
-        </w:rPr>
-        <w:t>Protocol</w:t>
-      </w:r>
-      <w:proofErr w:type="spellEnd"/>
-      <w:r>
-        <w:rPr>
-          <w:rFonts w:ascii="Times New Roman" w:hAnsi="Times New Roman" w:cs="Times New Roman"/>
-          <w:b/>
-          <w:bCs/>
-          <w:color w:val="000000" w:themeColor="text1"/>
-        </w:rPr>
-        <w:t>)?</w:t>
-      </w:r>
-    </w:p>
-    <w:p>
-      <w:pPr>
-        <w:rPr>
-          <w:rFonts w:ascii="Times New Roman" w:hAnsi="Times New Roman" w:cs="Times New Roman"/>
-          <w:color w:val="000000" w:themeColor="text1"/>
-        </w:rPr>
-      </w:pPr>
-      <w:r>
-        <w:rPr>
-          <w:rFonts w:ascii="Times New Roman" w:hAnsi="Times New Roman" w:cs="Times New Roman"/>
-          <w:color w:val="000000" w:themeColor="text1"/>
-        </w:rPr>
-        <w:t xml:space="preserve">A Telekom.hu projektben több telephely, redundáns </w:t>
-      </w:r>
-      <w:proofErr w:type="spellStart"/>
-      <w:r>
-        <w:rPr>
-          <w:rFonts w:ascii="Times New Roman" w:hAnsi="Times New Roman" w:cs="Times New Roman"/>
-          <w:color w:val="000000" w:themeColor="text1"/>
-        </w:rPr>
-        <w:t>switchkapcsolat</w:t>
-      </w:r>
-      <w:proofErr w:type="spellEnd"/>
-      <w:r>
-        <w:rPr>
-          <w:rFonts w:ascii="Times New Roman" w:hAnsi="Times New Roman" w:cs="Times New Roman"/>
-          <w:color w:val="000000" w:themeColor="text1"/>
-        </w:rPr>
-        <w:t xml:space="preserve"> és VLAN-szegmentáció van kialakítva. Ilyen környezetben az STP elengedhetetlen a </w:t>
-      </w:r>
-      <w:proofErr w:type="spellStart"/>
-      <w:r>
-        <w:rPr>
-          <w:rFonts w:ascii="Times New Roman" w:hAnsi="Times New Roman" w:cs="Times New Roman"/>
-          <w:b/>
-          <w:bCs/>
-          <w:color w:val="000000" w:themeColor="text1"/>
-        </w:rPr>
-        <w:t>loopmentes</w:t>
-      </w:r>
-      <w:proofErr w:type="spellEnd"/>
-      <w:r>
-        <w:rPr>
-          <w:rFonts w:ascii="Times New Roman" w:hAnsi="Times New Roman" w:cs="Times New Roman"/>
-          <w:b/>
-          <w:bCs/>
-          <w:color w:val="000000" w:themeColor="text1"/>
-        </w:rPr>
-        <w:t xml:space="preserve"> </w:t>
-      </w:r>
-      <w:proofErr w:type="spellStart"/>
-      <w:r>
-        <w:rPr>
-          <w:rFonts w:ascii="Times New Roman" w:hAnsi="Times New Roman" w:cs="Times New Roman"/>
-          <w:b/>
-          <w:bCs/>
-          <w:color w:val="000000" w:themeColor="text1"/>
-        </w:rPr>
-        <w:t>Layer</w:t>
-      </w:r>
-      <w:proofErr w:type="spellEnd"/>
-      <w:r>
-        <w:rPr>
-          <w:rFonts w:ascii="Times New Roman" w:hAnsi="Times New Roman" w:cs="Times New Roman"/>
-          <w:b/>
-          <w:bCs/>
-          <w:color w:val="000000" w:themeColor="text1"/>
-        </w:rPr>
-        <w:t xml:space="preserve"> 2 topológia fenntartásához</w:t>
+        <w:t>loopmentes Layer 2 topológia fenntartásához</w:t>
       </w:r>
       <w:r>
         <w:rPr>
@@ -6142,7 +5132,6 @@
           <w:color w:val="000000" w:themeColor="text1"/>
         </w:rPr>
       </w:pPr>
-      <w:proofErr w:type="spellStart"/>
       <w:r>
         <w:rPr>
           <w:rFonts w:ascii="Times New Roman" w:hAnsi="Times New Roman" w:cs="Times New Roman"/>
@@ -6150,40 +5139,14 @@
           <w:bCs/>
           <w:color w:val="000000" w:themeColor="text1"/>
         </w:rPr>
-        <w:t>Loop</w:t>
-      </w:r>
-      <w:proofErr w:type="spellEnd"/>
-      <w:r>
-        <w:rPr>
-          <w:rFonts w:ascii="Times New Roman" w:hAnsi="Times New Roman" w:cs="Times New Roman"/>
-          <w:b/>
-          <w:bCs/>
+        <w:t>Loop megelőzése</w:t>
+      </w:r>
+      <w:r>
+        <w:rPr>
+          <w:rFonts w:ascii="Times New Roman" w:hAnsi="Times New Roman" w:cs="Times New Roman"/>
           <w:color w:val="000000" w:themeColor="text1"/>
         </w:rPr>
-        <w:t xml:space="preserve"> megelőzése</w:t>
-      </w:r>
-      <w:r>
-        <w:rPr>
-          <w:rFonts w:ascii="Times New Roman" w:hAnsi="Times New Roman" w:cs="Times New Roman"/>
-          <w:color w:val="000000" w:themeColor="text1"/>
-        </w:rPr>
-        <w:t xml:space="preserve">: Megakadályozza, hogy </w:t>
-      </w:r>
-      <w:proofErr w:type="spellStart"/>
-      <w:r>
-        <w:rPr>
-          <w:rFonts w:ascii="Times New Roman" w:hAnsi="Times New Roman" w:cs="Times New Roman"/>
-          <w:color w:val="000000" w:themeColor="text1"/>
-        </w:rPr>
-        <w:t>broadcast</w:t>
-      </w:r>
-      <w:proofErr w:type="spellEnd"/>
-      <w:r>
-        <w:rPr>
-          <w:rFonts w:ascii="Times New Roman" w:hAnsi="Times New Roman" w:cs="Times New Roman"/>
-          <w:color w:val="000000" w:themeColor="text1"/>
-        </w:rPr>
-        <w:t xml:space="preserve"> viharok bénítsák a hálózatot.</w:t>
+        <w:t>: Megakadályozza, hogy broadcast viharok bénítsák a hálózatot.</w:t>
       </w:r>
     </w:p>
     <w:p>
@@ -6211,39 +5174,7 @@
           <w:rFonts w:ascii="Times New Roman" w:hAnsi="Times New Roman" w:cs="Times New Roman"/>
           <w:color w:val="000000" w:themeColor="text1"/>
         </w:rPr>
-        <w:t xml:space="preserve">: Automatikusan kiválasztja az optimális útvonalat a </w:t>
-      </w:r>
-      <w:proofErr w:type="spellStart"/>
-      <w:r>
-        <w:rPr>
-          <w:rFonts w:ascii="Times New Roman" w:hAnsi="Times New Roman" w:cs="Times New Roman"/>
-          <w:color w:val="000000" w:themeColor="text1"/>
-        </w:rPr>
-        <w:t>root</w:t>
-      </w:r>
-      <w:proofErr w:type="spellEnd"/>
-      <w:r>
-        <w:rPr>
-          <w:rFonts w:ascii="Times New Roman" w:hAnsi="Times New Roman" w:cs="Times New Roman"/>
-          <w:color w:val="000000" w:themeColor="text1"/>
-        </w:rPr>
-        <w:t xml:space="preserve"> </w:t>
-      </w:r>
-      <w:proofErr w:type="spellStart"/>
-      <w:r>
-        <w:rPr>
-          <w:rFonts w:ascii="Times New Roman" w:hAnsi="Times New Roman" w:cs="Times New Roman"/>
-          <w:color w:val="000000" w:themeColor="text1"/>
-        </w:rPr>
-        <w:t>bridge</w:t>
-      </w:r>
-      <w:proofErr w:type="spellEnd"/>
-      <w:r>
-        <w:rPr>
-          <w:rFonts w:ascii="Times New Roman" w:hAnsi="Times New Roman" w:cs="Times New Roman"/>
-          <w:color w:val="000000" w:themeColor="text1"/>
-        </w:rPr>
-        <w:t xml:space="preserve"> felé.</w:t>
+        <w:t>: Automatikusan kiválasztja az optimális útvonalat a root bridge felé.</w:t>
       </w:r>
     </w:p>
     <w:p>
@@ -6264,279 +5195,116 @@
           <w:bCs/>
           <w:color w:val="000000" w:themeColor="text1"/>
         </w:rPr>
-        <w:t xml:space="preserve">Dinamikus </w:t>
-      </w:r>
-      <w:proofErr w:type="spellStart"/>
-      <w:r>
-        <w:rPr>
-          <w:rFonts w:ascii="Times New Roman" w:hAnsi="Times New Roman" w:cs="Times New Roman"/>
-          <w:b/>
-          <w:bCs/>
+        <w:t>Dinamikus újrakonvergencia</w:t>
+      </w:r>
+      <w:r>
+        <w:rPr>
+          <w:rFonts w:ascii="Times New Roman" w:hAnsi="Times New Roman" w:cs="Times New Roman"/>
           <w:color w:val="000000" w:themeColor="text1"/>
         </w:rPr>
-        <w:t>újrakonvergencia</w:t>
-      </w:r>
-      <w:proofErr w:type="spellEnd"/>
-      <w:r>
-        <w:rPr>
-          <w:rFonts w:ascii="Times New Roman" w:hAnsi="Times New Roman" w:cs="Times New Roman"/>
+        <w:t>: Hiba esetén újraépíti a topológiát, minimalizálva a kiesést.</w:t>
+      </w:r>
+    </w:p>
+    <w:p>
+      <w:pPr>
+        <w:rPr>
+          <w:rFonts w:ascii="Times New Roman" w:hAnsi="Times New Roman" w:cs="Times New Roman"/>
+          <w:b/>
+          <w:bCs/>
           <w:color w:val="000000" w:themeColor="text1"/>
         </w:rPr>
-        <w:t>: Hiba esetén újraépíti a topológiát, minimalizálva a kiesést.</w:t>
-      </w:r>
-    </w:p>
-    <w:p>
-      <w:pPr>
-        <w:rPr>
-          <w:rFonts w:ascii="Times New Roman" w:hAnsi="Times New Roman" w:cs="Times New Roman"/>
+      </w:pPr>
+      <w:r>
+        <w:rPr>
+          <w:rFonts w:ascii="Segoe UI Emoji" w:hAnsi="Segoe UI Emoji" w:cs="Segoe UI Emoji"/>
           <w:b/>
           <w:bCs/>
           <w:color w:val="000000" w:themeColor="text1"/>
         </w:rPr>
-      </w:pPr>
-      <w:r>
-        <w:rPr>
-          <w:rFonts w:ascii="Segoe UI Emoji" w:hAnsi="Segoe UI Emoji" w:cs="Segoe UI Emoji"/>
+        <w:t>📍</w:t>
+      </w:r>
+      <w:r>
+        <w:rPr>
+          <w:rFonts w:ascii="Times New Roman" w:hAnsi="Times New Roman" w:cs="Times New Roman"/>
           <w:b/>
           <w:bCs/>
           <w:color w:val="000000" w:themeColor="text1"/>
         </w:rPr>
-        <w:t>📍</w:t>
-      </w:r>
-      <w:r>
-        <w:rPr>
-          <w:rFonts w:ascii="Times New Roman" w:hAnsi="Times New Roman" w:cs="Times New Roman"/>
-          <w:b/>
-          <w:bCs/>
+        <w:t xml:space="preserve"> Telekom-specifikus példa:</w:t>
+      </w:r>
+    </w:p>
+    <w:p>
+      <w:pPr>
+        <w:rPr>
+          <w:rFonts w:ascii="Times New Roman" w:hAnsi="Times New Roman" w:cs="Times New Roman"/>
           <w:color w:val="000000" w:themeColor="text1"/>
         </w:rPr>
-        <w:t xml:space="preserve"> Telekom-specifikus példa:</w:t>
-      </w:r>
-    </w:p>
-    <w:p>
-      <w:pPr>
+      </w:pPr>
+      <w:r>
         <w:rPr>
           <w:rFonts w:ascii="Times New Roman" w:hAnsi="Times New Roman" w:cs="Times New Roman"/>
           <w:color w:val="000000" w:themeColor="text1"/>
         </w:rPr>
-      </w:pPr>
-      <w:r>
-        <w:rPr>
-          <w:rFonts w:ascii="Times New Roman" w:hAnsi="Times New Roman" w:cs="Times New Roman"/>
+        <w:t xml:space="preserve">A budapesti központi switch (SW_BP1) root bridge-ként van beállítva minden VLAN-ra (priority 0), így az STP topológia stabil és kiszámítható. A SW_BP2 és SW_BP3 közötti redundáns linket STP blokkolja, amíg szükség nem lesz rá — ez a </w:t>
+      </w:r>
+      <w:r>
+        <w:rPr>
+          <w:rFonts w:ascii="Times New Roman" w:hAnsi="Times New Roman" w:cs="Times New Roman"/>
+          <w:b/>
+          <w:bCs/>
           <w:color w:val="000000" w:themeColor="text1"/>
         </w:rPr>
-        <w:t xml:space="preserve">A budapesti központi </w:t>
-      </w:r>
-      <w:proofErr w:type="spellStart"/>
+        <w:t>biztonságos tartalékútvonal</w:t>
+      </w:r>
       <w:r>
         <w:rPr>
           <w:rFonts w:ascii="Times New Roman" w:hAnsi="Times New Roman" w:cs="Times New Roman"/>
           <w:color w:val="000000" w:themeColor="text1"/>
         </w:rPr>
-        <w:t>switch</w:t>
-      </w:r>
-      <w:proofErr w:type="spellEnd"/>
-      <w:r>
-        <w:rPr>
-          <w:rFonts w:ascii="Times New Roman" w:hAnsi="Times New Roman" w:cs="Times New Roman"/>
+        <w:t>.</w:t>
+      </w:r>
+    </w:p>
+    <w:p>
+      <w:pPr>
+        <w:rPr>
+          <w:rFonts w:ascii="Times New Roman" w:hAnsi="Times New Roman" w:cs="Times New Roman"/>
+          <w:b/>
+          <w:bCs/>
           <w:color w:val="000000" w:themeColor="text1"/>
         </w:rPr>
-        <w:t xml:space="preserve"> (SW_BP1) </w:t>
-      </w:r>
-      <w:proofErr w:type="spellStart"/>
-      <w:r>
-        <w:rPr>
-          <w:rFonts w:ascii="Times New Roman" w:hAnsi="Times New Roman" w:cs="Times New Roman"/>
+      </w:pPr>
+      <w:r>
+        <w:rPr>
+          <w:rFonts w:ascii="Times New Roman" w:hAnsi="Times New Roman" w:cs="Times New Roman"/>
+          <w:b/>
+          <w:bCs/>
           <w:color w:val="000000" w:themeColor="text1"/>
         </w:rPr>
-        <w:t>root</w:t>
-      </w:r>
-      <w:proofErr w:type="spellEnd"/>
-      <w:r>
+        <w:t>Miért kritikus az EtherChannel (LACP) használata?</w:t>
+      </w:r>
+    </w:p>
+    <w:p>
+      <w:pPr>
         <w:rPr>
           <w:rFonts w:ascii="Times New Roman" w:hAnsi="Times New Roman" w:cs="Times New Roman"/>
           <w:color w:val="000000" w:themeColor="text1"/>
         </w:rPr>
-        <w:t xml:space="preserve"> </w:t>
-      </w:r>
-      <w:proofErr w:type="spellStart"/>
+      </w:pPr>
       <w:r>
         <w:rPr>
           <w:rFonts w:ascii="Times New Roman" w:hAnsi="Times New Roman" w:cs="Times New Roman"/>
           <w:color w:val="000000" w:themeColor="text1"/>
         </w:rPr>
-        <w:t>bridge</w:t>
-      </w:r>
-      <w:proofErr w:type="spellEnd"/>
-      <w:r>
-        <w:rPr>
-          <w:rFonts w:ascii="Times New Roman" w:hAnsi="Times New Roman" w:cs="Times New Roman"/>
+        <w:t xml:space="preserve">A Telekom.hu projektben több switch között nagy sávszélességű, redundáns kapcsolat szükséges. Az EtherChannel (LACP) lehetővé teszi, hogy </w:t>
+      </w:r>
+      <w:r>
+        <w:rPr>
+          <w:rFonts w:ascii="Times New Roman" w:hAnsi="Times New Roman" w:cs="Times New Roman"/>
+          <w:b/>
+          <w:bCs/>
           <w:color w:val="000000" w:themeColor="text1"/>
         </w:rPr>
-        <w:t>-ként van beállítva minden VLAN-</w:t>
-      </w:r>
-      <w:proofErr w:type="spellStart"/>
-      <w:r>
-        <w:rPr>
-          <w:rFonts w:ascii="Times New Roman" w:hAnsi="Times New Roman" w:cs="Times New Roman"/>
-          <w:color w:val="000000" w:themeColor="text1"/>
-        </w:rPr>
-        <w:t>ra</w:t>
-      </w:r>
-      <w:proofErr w:type="spellEnd"/>
-      <w:r>
-        <w:rPr>
-          <w:rFonts w:ascii="Times New Roman" w:hAnsi="Times New Roman" w:cs="Times New Roman"/>
-          <w:color w:val="000000" w:themeColor="text1"/>
-        </w:rPr>
-        <w:t xml:space="preserve"> (</w:t>
-      </w:r>
-      <w:proofErr w:type="spellStart"/>
-      <w:r>
-        <w:rPr>
-          <w:rFonts w:ascii="Times New Roman" w:hAnsi="Times New Roman" w:cs="Times New Roman"/>
-          <w:color w:val="000000" w:themeColor="text1"/>
-        </w:rPr>
-        <w:t>priority</w:t>
-      </w:r>
-      <w:proofErr w:type="spellEnd"/>
-      <w:r>
-        <w:rPr>
-          <w:rFonts w:ascii="Times New Roman" w:hAnsi="Times New Roman" w:cs="Times New Roman"/>
-          <w:color w:val="000000" w:themeColor="text1"/>
-        </w:rPr>
-        <w:t xml:space="preserve"> 0), így az STP topológia stabil és kiszámítható. A SW_BP2 és SW_BP3 közötti redundáns linket STP blokkolja, amíg szükség nem lesz rá — ez a </w:t>
-      </w:r>
-      <w:r>
-        <w:rPr>
-          <w:rFonts w:ascii="Times New Roman" w:hAnsi="Times New Roman" w:cs="Times New Roman"/>
-          <w:b/>
-          <w:bCs/>
-          <w:color w:val="000000" w:themeColor="text1"/>
-        </w:rPr>
-        <w:t>biztonságos tartalékútvonal</w:t>
-      </w:r>
-      <w:r>
-        <w:rPr>
-          <w:rFonts w:ascii="Times New Roman" w:hAnsi="Times New Roman" w:cs="Times New Roman"/>
-          <w:color w:val="000000" w:themeColor="text1"/>
-        </w:rPr>
-        <w:t>.</w:t>
-      </w:r>
-    </w:p>
-    <w:p>
-      <w:pPr>
-        <w:rPr>
-          <w:rFonts w:ascii="Times New Roman" w:hAnsi="Times New Roman" w:cs="Times New Roman"/>
-          <w:b/>
-          <w:bCs/>
-          <w:color w:val="000000" w:themeColor="text1"/>
-        </w:rPr>
-      </w:pPr>
-      <w:r>
-        <w:rPr>
-          <w:rFonts w:ascii="Times New Roman" w:hAnsi="Times New Roman" w:cs="Times New Roman"/>
-          <w:b/>
-          <w:bCs/>
-          <w:color w:val="000000" w:themeColor="text1"/>
-        </w:rPr>
-        <w:t xml:space="preserve">Miért kritikus az </w:t>
-      </w:r>
-      <w:proofErr w:type="spellStart"/>
-      <w:r>
-        <w:rPr>
-          <w:rFonts w:ascii="Times New Roman" w:hAnsi="Times New Roman" w:cs="Times New Roman"/>
-          <w:b/>
-          <w:bCs/>
-          <w:color w:val="000000" w:themeColor="text1"/>
-        </w:rPr>
-        <w:t>EtherChannel</w:t>
-      </w:r>
-      <w:proofErr w:type="spellEnd"/>
-      <w:r>
-        <w:rPr>
-          <w:rFonts w:ascii="Times New Roman" w:hAnsi="Times New Roman" w:cs="Times New Roman"/>
-          <w:b/>
-          <w:bCs/>
-          <w:color w:val="000000" w:themeColor="text1"/>
-        </w:rPr>
-        <w:t xml:space="preserve"> (LACP) használata?</w:t>
-      </w:r>
-    </w:p>
-    <w:p>
-      <w:pPr>
-        <w:rPr>
-          <w:rFonts w:ascii="Times New Roman" w:hAnsi="Times New Roman" w:cs="Times New Roman"/>
-          <w:color w:val="000000" w:themeColor="text1"/>
-        </w:rPr>
-      </w:pPr>
-      <w:r>
-        <w:rPr>
-          <w:rFonts w:ascii="Times New Roman" w:hAnsi="Times New Roman" w:cs="Times New Roman"/>
-          <w:color w:val="000000" w:themeColor="text1"/>
-        </w:rPr>
-        <w:t xml:space="preserve">A Telekom.hu projektben több </w:t>
-      </w:r>
-      <w:proofErr w:type="spellStart"/>
-      <w:r>
-        <w:rPr>
-          <w:rFonts w:ascii="Times New Roman" w:hAnsi="Times New Roman" w:cs="Times New Roman"/>
-          <w:color w:val="000000" w:themeColor="text1"/>
-        </w:rPr>
-        <w:t>switch</w:t>
-      </w:r>
-      <w:proofErr w:type="spellEnd"/>
-      <w:r>
-        <w:rPr>
-          <w:rFonts w:ascii="Times New Roman" w:hAnsi="Times New Roman" w:cs="Times New Roman"/>
-          <w:color w:val="000000" w:themeColor="text1"/>
-        </w:rPr>
-        <w:t xml:space="preserve"> között nagy sávszélességű, redundáns kapcsolat szükséges. Az </w:t>
-      </w:r>
-      <w:proofErr w:type="spellStart"/>
-      <w:r>
-        <w:rPr>
-          <w:rFonts w:ascii="Times New Roman" w:hAnsi="Times New Roman" w:cs="Times New Roman"/>
-          <w:color w:val="000000" w:themeColor="text1"/>
-        </w:rPr>
-        <w:t>EtherChannel</w:t>
-      </w:r>
-      <w:proofErr w:type="spellEnd"/>
-      <w:r>
-        <w:rPr>
-          <w:rFonts w:ascii="Times New Roman" w:hAnsi="Times New Roman" w:cs="Times New Roman"/>
-          <w:color w:val="000000" w:themeColor="text1"/>
-        </w:rPr>
-        <w:t xml:space="preserve"> (LACP) lehetővé teszi, hogy </w:t>
-      </w:r>
-      <w:r>
-        <w:rPr>
-          <w:rFonts w:ascii="Times New Roman" w:hAnsi="Times New Roman" w:cs="Times New Roman"/>
-          <w:b/>
-          <w:bCs/>
-          <w:color w:val="000000" w:themeColor="text1"/>
-        </w:rPr>
-        <w:t xml:space="preserve">több fizikai </w:t>
-      </w:r>
-      <w:proofErr w:type="spellStart"/>
-      <w:r>
-        <w:rPr>
-          <w:rFonts w:ascii="Times New Roman" w:hAnsi="Times New Roman" w:cs="Times New Roman"/>
-          <w:b/>
-          <w:bCs/>
-          <w:color w:val="000000" w:themeColor="text1"/>
-        </w:rPr>
-        <w:t>portot</w:t>
-      </w:r>
-      <w:proofErr w:type="spellEnd"/>
-      <w:r>
-        <w:rPr>
-          <w:rFonts w:ascii="Times New Roman" w:hAnsi="Times New Roman" w:cs="Times New Roman"/>
-          <w:b/>
-          <w:bCs/>
-          <w:color w:val="000000" w:themeColor="text1"/>
-        </w:rPr>
-        <w:t xml:space="preserve"> egy logikai csatornába vonjunk össze</w:t>
+        <w:t>több fizikai portot egy logikai csatornába vonjunk össze</w:t>
       </w:r>
       <w:r>
         <w:rPr>
@@ -6572,27 +5340,7 @@
           <w:bCs/>
           <w:color w:val="000000" w:themeColor="text1"/>
         </w:rPr>
-        <w:t xml:space="preserve"> </w:t>
-      </w:r>
-      <w:proofErr w:type="spellStart"/>
-      <w:r>
-        <w:rPr>
-          <w:rFonts w:ascii="Times New Roman" w:hAnsi="Times New Roman" w:cs="Times New Roman"/>
-          <w:b/>
-          <w:bCs/>
-          <w:color w:val="000000" w:themeColor="text1"/>
-        </w:rPr>
-        <w:t>EtherChannel</w:t>
-      </w:r>
-      <w:proofErr w:type="spellEnd"/>
-      <w:r>
-        <w:rPr>
-          <w:rFonts w:ascii="Times New Roman" w:hAnsi="Times New Roman" w:cs="Times New Roman"/>
-          <w:b/>
-          <w:bCs/>
-          <w:color w:val="000000" w:themeColor="text1"/>
-        </w:rPr>
-        <w:t xml:space="preserve"> előnyei:</w:t>
+        <w:t xml:space="preserve"> EtherChannel előnyei:</w:t>
       </w:r>
     </w:p>
     <w:p>
@@ -6620,39 +5368,7 @@
           <w:rFonts w:ascii="Times New Roman" w:hAnsi="Times New Roman" w:cs="Times New Roman"/>
           <w:color w:val="000000" w:themeColor="text1"/>
         </w:rPr>
-        <w:t xml:space="preserve">: Pl. 2×1 </w:t>
-      </w:r>
-      <w:proofErr w:type="spellStart"/>
-      <w:r>
-        <w:rPr>
-          <w:rFonts w:ascii="Times New Roman" w:hAnsi="Times New Roman" w:cs="Times New Roman"/>
-          <w:color w:val="000000" w:themeColor="text1"/>
-        </w:rPr>
-        <w:t>Gbps</w:t>
-      </w:r>
-      <w:proofErr w:type="spellEnd"/>
-      <w:r>
-        <w:rPr>
-          <w:rFonts w:ascii="Times New Roman" w:hAnsi="Times New Roman" w:cs="Times New Roman"/>
-          <w:color w:val="000000" w:themeColor="text1"/>
-        </w:rPr>
-        <w:t xml:space="preserve"> → 2 </w:t>
-      </w:r>
-      <w:proofErr w:type="spellStart"/>
-      <w:r>
-        <w:rPr>
-          <w:rFonts w:ascii="Times New Roman" w:hAnsi="Times New Roman" w:cs="Times New Roman"/>
-          <w:color w:val="000000" w:themeColor="text1"/>
-        </w:rPr>
-        <w:t>Gbps</w:t>
-      </w:r>
-      <w:proofErr w:type="spellEnd"/>
-      <w:r>
-        <w:rPr>
-          <w:rFonts w:ascii="Times New Roman" w:hAnsi="Times New Roman" w:cs="Times New Roman"/>
-          <w:color w:val="000000" w:themeColor="text1"/>
-        </w:rPr>
-        <w:t xml:space="preserve"> aggregált kapacitás.</w:t>
+        <w:t>: Pl. 2×1 Gbps → 2 Gbps aggregált kapacitás.</w:t>
       </w:r>
     </w:p>
     <w:p>
@@ -6708,23 +5424,7 @@
           <w:rFonts w:ascii="Times New Roman" w:hAnsi="Times New Roman" w:cs="Times New Roman"/>
           <w:color w:val="000000" w:themeColor="text1"/>
         </w:rPr>
-        <w:t xml:space="preserve">: Az STP egyetlen logikai interfészként kezeli → kevesebb </w:t>
-      </w:r>
-      <w:proofErr w:type="spellStart"/>
-      <w:r>
-        <w:rPr>
-          <w:rFonts w:ascii="Times New Roman" w:hAnsi="Times New Roman" w:cs="Times New Roman"/>
-          <w:color w:val="000000" w:themeColor="text1"/>
-        </w:rPr>
-        <w:t>blocking</w:t>
-      </w:r>
-      <w:proofErr w:type="spellEnd"/>
-      <w:r>
-        <w:rPr>
-          <w:rFonts w:ascii="Times New Roman" w:hAnsi="Times New Roman" w:cs="Times New Roman"/>
-          <w:color w:val="000000" w:themeColor="text1"/>
-        </w:rPr>
-        <w:t>, gyorsabb konvergencia.</w:t>
+        <w:t>: Az STP egyetlen logikai interfészként kezeli → kevesebb blocking, gyorsabb konvergencia.</w:t>
       </w:r>
     </w:p>
     <w:p>
@@ -6738,7 +5438,6 @@
           <w:color w:val="000000" w:themeColor="text1"/>
         </w:rPr>
       </w:pPr>
-      <w:proofErr w:type="spellStart"/>
       <w:r>
         <w:rPr>
           <w:rFonts w:ascii="Times New Roman" w:hAnsi="Times New Roman" w:cs="Times New Roman"/>
@@ -6746,142 +5445,57 @@
           <w:bCs/>
           <w:color w:val="000000" w:themeColor="text1"/>
         </w:rPr>
-        <w:t>Load</w:t>
-      </w:r>
-      <w:proofErr w:type="spellEnd"/>
-      <w:r>
-        <w:rPr>
-          <w:rFonts w:ascii="Times New Roman" w:hAnsi="Times New Roman" w:cs="Times New Roman"/>
-          <w:b/>
-          <w:bCs/>
+        <w:t>Load balancing</w:t>
+      </w:r>
+      <w:r>
+        <w:rPr>
+          <w:rFonts w:ascii="Times New Roman" w:hAnsi="Times New Roman" w:cs="Times New Roman"/>
           <w:color w:val="000000" w:themeColor="text1"/>
         </w:rPr>
-        <w:t xml:space="preserve"> </w:t>
-      </w:r>
-      <w:proofErr w:type="spellStart"/>
-      <w:r>
+        <w:t>: Forgalom elosztása MAC/IP/port alapján.</w:t>
+      </w:r>
+    </w:p>
+    <w:p>
+      <w:pPr>
         <w:rPr>
           <w:rFonts w:ascii="Times New Roman" w:hAnsi="Times New Roman" w:cs="Times New Roman"/>
           <w:b/>
           <w:bCs/>
           <w:color w:val="000000" w:themeColor="text1"/>
         </w:rPr>
-        <w:t>balancing</w:t>
-      </w:r>
-      <w:proofErr w:type="spellEnd"/>
-      <w:r>
-        <w:rPr>
-          <w:rFonts w:ascii="Times New Roman" w:hAnsi="Times New Roman" w:cs="Times New Roman"/>
+      </w:pPr>
+      <w:r>
+        <w:rPr>
+          <w:rFonts w:ascii="Segoe UI Emoji" w:hAnsi="Segoe UI Emoji" w:cs="Segoe UI Emoji"/>
+          <w:b/>
+          <w:bCs/>
           <w:color w:val="000000" w:themeColor="text1"/>
         </w:rPr>
-        <w:t>: Forgalom elosztása MAC/IP/port alapján.</w:t>
-      </w:r>
-    </w:p>
-    <w:p>
-      <w:pPr>
+        <w:t>📍</w:t>
+      </w:r>
+      <w:r>
         <w:rPr>
           <w:rFonts w:ascii="Times New Roman" w:hAnsi="Times New Roman" w:cs="Times New Roman"/>
           <w:b/>
           <w:bCs/>
           <w:color w:val="000000" w:themeColor="text1"/>
         </w:rPr>
-      </w:pPr>
-      <w:r>
-        <w:rPr>
-          <w:rFonts w:ascii="Segoe UI Emoji" w:hAnsi="Segoe UI Emoji" w:cs="Segoe UI Emoji"/>
-          <w:b/>
-          <w:bCs/>
+        <w:t xml:space="preserve"> Telekom-specifikus példa:</w:t>
+      </w:r>
+    </w:p>
+    <w:p>
+      <w:pPr>
+        <w:rPr>
+          <w:rFonts w:ascii="Times New Roman" w:hAnsi="Times New Roman" w:cs="Times New Roman"/>
           <w:color w:val="000000" w:themeColor="text1"/>
         </w:rPr>
-        <w:t>📍</w:t>
-      </w:r>
-      <w:r>
-        <w:rPr>
-          <w:rFonts w:ascii="Times New Roman" w:hAnsi="Times New Roman" w:cs="Times New Roman"/>
-          <w:b/>
-          <w:bCs/>
+      </w:pPr>
+      <w:r>
+        <w:rPr>
+          <w:rFonts w:ascii="Times New Roman" w:hAnsi="Times New Roman" w:cs="Times New Roman"/>
           <w:color w:val="000000" w:themeColor="text1"/>
         </w:rPr>
-        <w:t xml:space="preserve"> Telekom-specifikus példa:</w:t>
-      </w:r>
-    </w:p>
-    <w:p>
-      <w:pPr>
-        <w:rPr>
-          <w:rFonts w:ascii="Times New Roman" w:hAnsi="Times New Roman" w:cs="Times New Roman"/>
-          <w:color w:val="000000" w:themeColor="text1"/>
-        </w:rPr>
-      </w:pPr>
-      <w:r>
-        <w:rPr>
-          <w:rFonts w:ascii="Times New Roman" w:hAnsi="Times New Roman" w:cs="Times New Roman"/>
-          <w:color w:val="000000" w:themeColor="text1"/>
-        </w:rPr>
-        <w:t>A SW_BP3 és SW_BP1 közötti Po3 port-</w:t>
-      </w:r>
-      <w:proofErr w:type="spellStart"/>
-      <w:r>
-        <w:rPr>
-          <w:rFonts w:ascii="Times New Roman" w:hAnsi="Times New Roman" w:cs="Times New Roman"/>
-          <w:color w:val="000000" w:themeColor="text1"/>
-        </w:rPr>
-        <w:t>channel</w:t>
-      </w:r>
-      <w:proofErr w:type="spellEnd"/>
-      <w:r>
-        <w:rPr>
-          <w:rFonts w:ascii="Times New Roman" w:hAnsi="Times New Roman" w:cs="Times New Roman"/>
-          <w:color w:val="000000" w:themeColor="text1"/>
-        </w:rPr>
-        <w:t xml:space="preserve"> </w:t>
-      </w:r>
-      <w:proofErr w:type="spellStart"/>
-      <w:r>
-        <w:rPr>
-          <w:rFonts w:ascii="Times New Roman" w:hAnsi="Times New Roman" w:cs="Times New Roman"/>
-          <w:color w:val="000000" w:themeColor="text1"/>
-        </w:rPr>
-        <w:t>forwarding</w:t>
-      </w:r>
-      <w:proofErr w:type="spellEnd"/>
-      <w:r>
-        <w:rPr>
-          <w:rFonts w:ascii="Times New Roman" w:hAnsi="Times New Roman" w:cs="Times New Roman"/>
-          <w:color w:val="000000" w:themeColor="text1"/>
-        </w:rPr>
-        <w:t xml:space="preserve"> állapotban van, míg a SW_BP3 ↔ SW_BP2 közötti Po2 alternatív útvonalként </w:t>
-      </w:r>
-      <w:proofErr w:type="spellStart"/>
-      <w:r>
-        <w:rPr>
-          <w:rFonts w:ascii="Times New Roman" w:hAnsi="Times New Roman" w:cs="Times New Roman"/>
-          <w:color w:val="000000" w:themeColor="text1"/>
-        </w:rPr>
-        <w:t>blockingban</w:t>
-      </w:r>
-      <w:proofErr w:type="spellEnd"/>
-      <w:r>
-        <w:rPr>
-          <w:rFonts w:ascii="Times New Roman" w:hAnsi="Times New Roman" w:cs="Times New Roman"/>
-          <w:color w:val="000000" w:themeColor="text1"/>
-        </w:rPr>
-        <w:t xml:space="preserve"> van — ez az STP és </w:t>
-      </w:r>
-      <w:proofErr w:type="spellStart"/>
-      <w:r>
-        <w:rPr>
-          <w:rFonts w:ascii="Times New Roman" w:hAnsi="Times New Roman" w:cs="Times New Roman"/>
-          <w:color w:val="000000" w:themeColor="text1"/>
-        </w:rPr>
-        <w:t>EtherChannel</w:t>
-      </w:r>
-      <w:proofErr w:type="spellEnd"/>
-      <w:r>
-        <w:rPr>
-          <w:rFonts w:ascii="Times New Roman" w:hAnsi="Times New Roman" w:cs="Times New Roman"/>
-          <w:color w:val="000000" w:themeColor="text1"/>
-        </w:rPr>
-        <w:t xml:space="preserve"> </w:t>
+        <w:t xml:space="preserve">A SW_BP3 és SW_BP1 közötti Po3 port-channel forwarding állapotban van, míg a SW_BP3 ↔ SW_BP2 közötti Po2 alternatív útvonalként blockingban van — ez az STP és EtherChannel </w:t>
       </w:r>
       <w:r>
         <w:rPr>
@@ -8737,6 +7351,118 @@
     </w:lvl>
   </w:abstractNum>
   <w:abstractNum w:abstractNumId="10" w15:restartNumberingAfterBreak="0">
+    <w:nsid w:val="66CE3E8F"/>
+    <w:multiLevelType w:val="hybridMultilevel"/>
+    <w:tmpl w:val="208A90C6"/>
+    <w:lvl w:ilvl="0" w:tplc="72021378">
+      <w:numFmt w:val="bullet"/>
+      <w:lvlText w:val="-"/>
+      <w:lvlJc w:val="left"/>
+      <w:pPr>
+        <w:ind w:left="720" w:hanging="360"/>
+      </w:pPr>
+      <w:rPr>
+        <w:rFonts w:ascii="Segoe UI Emoji" w:eastAsiaTheme="minorHAnsi" w:hAnsi="Segoe UI Emoji" w:cs="Segoe UI Emoji" w:hint="default"/>
+      </w:rPr>
+    </w:lvl>
+    <w:lvl w:ilvl="1" w:tplc="040E0003" w:tentative="1">
+      <w:start w:val="1"/>
+      <w:numFmt w:val="bullet"/>
+      <w:lvlText w:val="o"/>
+      <w:lvlJc w:val="left"/>
+      <w:pPr>
+        <w:ind w:left="1440" w:hanging="360"/>
+      </w:pPr>
+      <w:rPr>
+        <w:rFonts w:ascii="Courier New" w:hAnsi="Courier New" w:cs="Courier New" w:hint="default"/>
+      </w:rPr>
+    </w:lvl>
+    <w:lvl w:ilvl="2" w:tplc="040E0005" w:tentative="1">
+      <w:start w:val="1"/>
+      <w:numFmt w:val="bullet"/>
+      <w:lvlText w:val=""/>
+      <w:lvlJc w:val="left"/>
+      <w:pPr>
+        <w:ind w:left="2160" w:hanging="360"/>
+      </w:pPr>
+      <w:rPr>
+        <w:rFonts w:ascii="Wingdings" w:hAnsi="Wingdings" w:hint="default"/>
+      </w:rPr>
+    </w:lvl>
+    <w:lvl w:ilvl="3" w:tplc="040E0001" w:tentative="1">
+      <w:start w:val="1"/>
+      <w:numFmt w:val="bullet"/>
+      <w:lvlText w:val=""/>
+      <w:lvlJc w:val="left"/>
+      <w:pPr>
+        <w:ind w:left="2880" w:hanging="360"/>
+      </w:pPr>
+      <w:rPr>
+        <w:rFonts w:ascii="Symbol" w:hAnsi="Symbol" w:hint="default"/>
+      </w:rPr>
+    </w:lvl>
+    <w:lvl w:ilvl="4" w:tplc="040E0003" w:tentative="1">
+      <w:start w:val="1"/>
+      <w:numFmt w:val="bullet"/>
+      <w:lvlText w:val="o"/>
+      <w:lvlJc w:val="left"/>
+      <w:pPr>
+        <w:ind w:left="3600" w:hanging="360"/>
+      </w:pPr>
+      <w:rPr>
+        <w:rFonts w:ascii="Courier New" w:hAnsi="Courier New" w:cs="Courier New" w:hint="default"/>
+      </w:rPr>
+    </w:lvl>
+    <w:lvl w:ilvl="5" w:tplc="040E0005" w:tentative="1">
+      <w:start w:val="1"/>
+      <w:numFmt w:val="bullet"/>
+      <w:lvlText w:val=""/>
+      <w:lvlJc w:val="left"/>
+      <w:pPr>
+        <w:ind w:left="4320" w:hanging="360"/>
+      </w:pPr>
+      <w:rPr>
+        <w:rFonts w:ascii="Wingdings" w:hAnsi="Wingdings" w:hint="default"/>
+      </w:rPr>
+    </w:lvl>
+    <w:lvl w:ilvl="6" w:tplc="040E0001" w:tentative="1">
+      <w:start w:val="1"/>
+      <w:numFmt w:val="bullet"/>
+      <w:lvlText w:val=""/>
+      <w:lvlJc w:val="left"/>
+      <w:pPr>
+        <w:ind w:left="5040" w:hanging="360"/>
+      </w:pPr>
+      <w:rPr>
+        <w:rFonts w:ascii="Symbol" w:hAnsi="Symbol" w:hint="default"/>
+      </w:rPr>
+    </w:lvl>
+    <w:lvl w:ilvl="7" w:tplc="040E0003" w:tentative="1">
+      <w:start w:val="1"/>
+      <w:numFmt w:val="bullet"/>
+      <w:lvlText w:val="o"/>
+      <w:lvlJc w:val="left"/>
+      <w:pPr>
+        <w:ind w:left="5760" w:hanging="360"/>
+      </w:pPr>
+      <w:rPr>
+        <w:rFonts w:ascii="Courier New" w:hAnsi="Courier New" w:cs="Courier New" w:hint="default"/>
+      </w:rPr>
+    </w:lvl>
+    <w:lvl w:ilvl="8" w:tplc="040E0005" w:tentative="1">
+      <w:start w:val="1"/>
+      <w:numFmt w:val="bullet"/>
+      <w:lvlText w:val=""/>
+      <w:lvlJc w:val="left"/>
+      <w:pPr>
+        <w:ind w:left="6480" w:hanging="360"/>
+      </w:pPr>
+      <w:rPr>
+        <w:rFonts w:ascii="Wingdings" w:hAnsi="Wingdings" w:hint="default"/>
+      </w:rPr>
+    </w:lvl>
+  </w:abstractNum>
+  <w:abstractNum w:abstractNumId="11" w15:restartNumberingAfterBreak="0">
     <w:nsid w:val="6FF7294E"/>
     <w:multiLevelType w:val="multilevel"/>
     <w:tmpl w:val="9FDA0F72"/>
@@ -8885,7 +7611,7 @@
       </w:rPr>
     </w:lvl>
   </w:abstractNum>
-  <w:abstractNum w:abstractNumId="11" w15:restartNumberingAfterBreak="0">
+  <w:abstractNum w:abstractNumId="12" w15:restartNumberingAfterBreak="0">
     <w:nsid w:val="7B6067FB"/>
     <w:multiLevelType w:val="multilevel"/>
     <w:tmpl w:val="ACE69718"/>
@@ -9035,7 +7761,7 @@
     </w:lvl>
   </w:abstractNum>
   <w:num w:numId="1" w16cid:durableId="1988508935">
-    <w:abstractNumId w:val="11"/>
+    <w:abstractNumId w:val="12"/>
   </w:num>
   <w:num w:numId="2" w16cid:durableId="294407541">
     <w:abstractNumId w:val="6"/>
@@ -9050,7 +7776,7 @@
     <w:abstractNumId w:val="2"/>
   </w:num>
   <w:num w:numId="6" w16cid:durableId="1930384429">
-    <w:abstractNumId w:val="10"/>
+    <w:abstractNumId w:val="11"/>
   </w:num>
   <w:num w:numId="7" w16cid:durableId="1703356136">
     <w:abstractNumId w:val="5"/>
@@ -9069,6 +7795,9 @@
   </w:num>
   <w:num w:numId="12" w16cid:durableId="734935032">
     <w:abstractNumId w:val="4"/>
+  </w:num>
+  <w:num w:numId="13" w16cid:durableId="1639218679">
+    <w:abstractNumId w:val="10"/>
   </w:num>
 </w:numbering>
 </file>

</xml_diff>

<commit_message>
hsrp a titkarsagon es cimzes plusz ipv6 ami valamiert nem mukodik
</commit_message>
<xml_diff>
--- a/vizsgaremek_bemutatkozás_ig.docx
+++ b/vizsgaremek_bemutatkozás_ig.docx
@@ -1389,7 +1389,21 @@
         <w:rPr>
           <w:rFonts w:ascii="Times New Roman" w:hAnsi="Times New Roman" w:cs="Times New Roman"/>
         </w:rPr>
-        <w:t xml:space="preserve"> Itt is van TFTP szerver illetve DNS szerver a dolgozók számára fenntartva. </w:t>
+        <w:t xml:space="preserve"> Itt is van TFTP </w:t>
+      </w:r>
+      <w:proofErr w:type="gramStart"/>
+      <w:r>
+        <w:rPr>
+          <w:rFonts w:ascii="Times New Roman" w:hAnsi="Times New Roman" w:cs="Times New Roman"/>
+        </w:rPr>
+        <w:t>szerver</w:t>
+      </w:r>
+      <w:proofErr w:type="gramEnd"/>
+      <w:r>
+        <w:rPr>
+          <w:rFonts w:ascii="Times New Roman" w:hAnsi="Times New Roman" w:cs="Times New Roman"/>
+        </w:rPr>
+        <w:t xml:space="preserve"> illetve DNS szerver a dolgozók számára fenntartva. </w:t>
       </w:r>
       <w:r>
         <w:rPr>
@@ -1907,6 +1921,7 @@
         <w:tab/>
         <w:t xml:space="preserve"> Mindegyik telephely saját routerrel rendelkezik, amely közvetlenül csatlakozik az ISP routerhez. Ez a megközelítés a </w:t>
       </w:r>
+      <w:proofErr w:type="gramStart"/>
       <w:r>
         <w:rPr>
           <w:rFonts w:ascii="Times New Roman" w:hAnsi="Times New Roman" w:cs="Times New Roman"/>
@@ -1927,6 +1942,7 @@
         <w:t>homed</w:t>
       </w:r>
       <w:proofErr w:type="spellEnd"/>
+      <w:proofErr w:type="gramEnd"/>
       <w:r>
         <w:rPr>
           <w:rFonts w:ascii="Times New Roman" w:hAnsi="Times New Roman" w:cs="Times New Roman"/>
@@ -4229,7 +4245,21 @@
         <w:rPr>
           <w:rFonts w:ascii="Times New Roman" w:hAnsi="Times New Roman" w:cs="Times New Roman"/>
         </w:rPr>
-        <w:t xml:space="preserve">Ezekkel a címekkel jelennek meg az interneten a hálózatok amit a NAT átfordít a privát címeikre a hálózatoknak. </w:t>
+        <w:t xml:space="preserve">Ezekkel a címekkel jelennek meg az interneten a </w:t>
+      </w:r>
+      <w:proofErr w:type="gramStart"/>
+      <w:r>
+        <w:rPr>
+          <w:rFonts w:ascii="Times New Roman" w:hAnsi="Times New Roman" w:cs="Times New Roman"/>
+        </w:rPr>
+        <w:t>hálózatok</w:t>
+      </w:r>
+      <w:proofErr w:type="gramEnd"/>
+      <w:r>
+        <w:rPr>
+          <w:rFonts w:ascii="Times New Roman" w:hAnsi="Times New Roman" w:cs="Times New Roman"/>
+        </w:rPr>
+        <w:t xml:space="preserve"> amit a NAT átfordít a privát címeikre a hálózatoknak. </w:t>
       </w:r>
     </w:p>
     <w:p>
@@ -4518,7 +4548,21 @@
         <w:rPr>
           <w:rFonts w:ascii="Times New Roman" w:hAnsi="Times New Roman" w:cs="Times New Roman"/>
         </w:rPr>
-        <w:t xml:space="preserve">. A </w:t>
+        <w:t xml:space="preserve">. </w:t>
+      </w:r>
+      <w:proofErr w:type="gramStart"/>
+      <w:r>
+        <w:rPr>
+          <w:rFonts w:ascii="Times New Roman" w:hAnsi="Times New Roman" w:cs="Times New Roman"/>
+        </w:rPr>
+        <w:t>A</w:t>
+      </w:r>
+      <w:proofErr w:type="gramEnd"/>
+      <w:r>
+        <w:rPr>
+          <w:rFonts w:ascii="Times New Roman" w:hAnsi="Times New Roman" w:cs="Times New Roman"/>
+        </w:rPr>
+        <w:t xml:space="preserve"> </w:t>
       </w:r>
       <w:proofErr w:type="spellStart"/>
       <w:r>
@@ -4769,11 +4813,19 @@
           <w:rFonts w:ascii="Times New Roman" w:hAnsi="Times New Roman" w:cs="Times New Roman"/>
         </w:rPr>
       </w:pPr>
-      <w:r>
-        <w:rPr>
-          <w:rFonts w:ascii="Times New Roman" w:hAnsi="Times New Roman" w:cs="Times New Roman"/>
-        </w:rPr>
-        <w:t xml:space="preserve">ACL-ek amik hozzá tartoznak: </w:t>
+      <w:proofErr w:type="gramStart"/>
+      <w:r>
+        <w:rPr>
+          <w:rFonts w:ascii="Times New Roman" w:hAnsi="Times New Roman" w:cs="Times New Roman"/>
+        </w:rPr>
+        <w:t>ACL-ek</w:t>
+      </w:r>
+      <w:proofErr w:type="gramEnd"/>
+      <w:r>
+        <w:rPr>
+          <w:rFonts w:ascii="Times New Roman" w:hAnsi="Times New Roman" w:cs="Times New Roman"/>
+        </w:rPr>
+        <w:t xml:space="preserve"> amik hozzá tartoznak: </w:t>
       </w:r>
     </w:p>
     <w:p>
@@ -5213,7 +5265,21 @@
         <w:rPr>
           <w:rFonts w:ascii="Times New Roman" w:hAnsi="Times New Roman" w:cs="Times New Roman"/>
         </w:rPr>
-        <w:t xml:space="preserve"> szerver illetve egy </w:t>
+        <w:t xml:space="preserve"> </w:t>
+      </w:r>
+      <w:proofErr w:type="gramStart"/>
+      <w:r>
+        <w:rPr>
+          <w:rFonts w:ascii="Times New Roman" w:hAnsi="Times New Roman" w:cs="Times New Roman"/>
+        </w:rPr>
+        <w:t>szerver</w:t>
+      </w:r>
+      <w:proofErr w:type="gramEnd"/>
+      <w:r>
+        <w:rPr>
+          <w:rFonts w:ascii="Times New Roman" w:hAnsi="Times New Roman" w:cs="Times New Roman"/>
+        </w:rPr>
+        <w:t xml:space="preserve"> illetve egy </w:t>
       </w:r>
       <w:proofErr w:type="spellStart"/>
       <w:r>
@@ -7718,13 +7784,23 @@
         <w:t xml:space="preserve">, az ISP felől érkező forgalom mindig ugyanahhoz a belső szerverhez jut el. Ez azt eredményezi, hogy a szolgáltatások – </w:t>
       </w:r>
       <w:proofErr w:type="spellStart"/>
-      <w:r>
-        <w:rPr>
-          <w:rFonts w:ascii="Times New Roman" w:hAnsi="Times New Roman" w:cs="Times New Roman"/>
-          <w:b/>
-          <w:bCs/>
-        </w:rPr>
-        <w:t>web,DNS,FTP</w:t>
+      <w:proofErr w:type="gramStart"/>
+      <w:r>
+        <w:rPr>
+          <w:rFonts w:ascii="Times New Roman" w:hAnsi="Times New Roman" w:cs="Times New Roman"/>
+          <w:b/>
+          <w:bCs/>
+        </w:rPr>
+        <w:t>web,DNS</w:t>
+      </w:r>
+      <w:proofErr w:type="gramEnd"/>
+      <w:r>
+        <w:rPr>
+          <w:rFonts w:ascii="Times New Roman" w:hAnsi="Times New Roman" w:cs="Times New Roman"/>
+          <w:b/>
+          <w:bCs/>
+        </w:rPr>
+        <w:t>,FTP</w:t>
       </w:r>
       <w:proofErr w:type="spellEnd"/>
       <w:r>
@@ -11985,6 +12061,7 @@
   <w:style w:type="character" w:default="1" w:styleId="Bekezdsalapbettpusa">
     <w:name w:val="Default Paragraph Font"/>
     <w:uiPriority w:val="1"/>
+    <w:semiHidden/>
     <w:unhideWhenUsed/>
   </w:style>
   <w:style w:type="table" w:default="1" w:styleId="Normltblzat">

</xml_diff>

<commit_message>
apro valtoztatasok a dokumentacioban - kell meg bele az szeged, ospf, hsrp
</commit_message>
<xml_diff>
--- a/vizsgaremek_bemutatkozás_ig.docx
+++ b/vizsgaremek_bemutatkozás_ig.docx
@@ -1389,21 +1389,7 @@
         <w:rPr>
           <w:rFonts w:ascii="Times New Roman" w:hAnsi="Times New Roman" w:cs="Times New Roman"/>
         </w:rPr>
-        <w:t xml:space="preserve"> Itt is van TFTP </w:t>
-      </w:r>
-      <w:proofErr w:type="gramStart"/>
-      <w:r>
-        <w:rPr>
-          <w:rFonts w:ascii="Times New Roman" w:hAnsi="Times New Roman" w:cs="Times New Roman"/>
-        </w:rPr>
-        <w:t>szerver</w:t>
-      </w:r>
-      <w:proofErr w:type="gramEnd"/>
-      <w:r>
-        <w:rPr>
-          <w:rFonts w:ascii="Times New Roman" w:hAnsi="Times New Roman" w:cs="Times New Roman"/>
-        </w:rPr>
-        <w:t xml:space="preserve"> illetve DNS szerver a dolgozók számára fenntartva. </w:t>
+        <w:t xml:space="preserve"> Itt is van TFTP szerver illetve DNS szerver a dolgozók számára fenntartva. </w:t>
       </w:r>
       <w:r>
         <w:rPr>
@@ -1921,7 +1907,6 @@
         <w:tab/>
         <w:t xml:space="preserve"> Mindegyik telephely saját routerrel rendelkezik, amely közvetlenül csatlakozik az ISP routerhez. Ez a megközelítés a </w:t>
       </w:r>
-      <w:proofErr w:type="gramStart"/>
       <w:r>
         <w:rPr>
           <w:rFonts w:ascii="Times New Roman" w:hAnsi="Times New Roman" w:cs="Times New Roman"/>
@@ -1942,7 +1927,6 @@
         <w:t>homed</w:t>
       </w:r>
       <w:proofErr w:type="spellEnd"/>
-      <w:proofErr w:type="gramEnd"/>
       <w:r>
         <w:rPr>
           <w:rFonts w:ascii="Times New Roman" w:hAnsi="Times New Roman" w:cs="Times New Roman"/>
@@ -4245,21 +4229,7 @@
         <w:rPr>
           <w:rFonts w:ascii="Times New Roman" w:hAnsi="Times New Roman" w:cs="Times New Roman"/>
         </w:rPr>
-        <w:t xml:space="preserve">Ezekkel a címekkel jelennek meg az interneten a </w:t>
-      </w:r>
-      <w:proofErr w:type="gramStart"/>
-      <w:r>
-        <w:rPr>
-          <w:rFonts w:ascii="Times New Roman" w:hAnsi="Times New Roman" w:cs="Times New Roman"/>
-        </w:rPr>
-        <w:t>hálózatok</w:t>
-      </w:r>
-      <w:proofErr w:type="gramEnd"/>
-      <w:r>
-        <w:rPr>
-          <w:rFonts w:ascii="Times New Roman" w:hAnsi="Times New Roman" w:cs="Times New Roman"/>
-        </w:rPr>
-        <w:t xml:space="preserve"> amit a NAT átfordít a privát címeikre a hálózatoknak. </w:t>
+        <w:t xml:space="preserve">Ezekkel a címekkel jelennek meg az interneten a hálózatok amit a NAT átfordít a privát címeikre a hálózatoknak. </w:t>
       </w:r>
     </w:p>
     <w:p>
@@ -4548,21 +4518,7 @@
         <w:rPr>
           <w:rFonts w:ascii="Times New Roman" w:hAnsi="Times New Roman" w:cs="Times New Roman"/>
         </w:rPr>
-        <w:t xml:space="preserve">. </w:t>
-      </w:r>
-      <w:proofErr w:type="gramStart"/>
-      <w:r>
-        <w:rPr>
-          <w:rFonts w:ascii="Times New Roman" w:hAnsi="Times New Roman" w:cs="Times New Roman"/>
-        </w:rPr>
-        <w:t>A</w:t>
-      </w:r>
-      <w:proofErr w:type="gramEnd"/>
-      <w:r>
-        <w:rPr>
-          <w:rFonts w:ascii="Times New Roman" w:hAnsi="Times New Roman" w:cs="Times New Roman"/>
-        </w:rPr>
-        <w:t xml:space="preserve"> </w:t>
+        <w:t xml:space="preserve">. A </w:t>
       </w:r>
       <w:proofErr w:type="spellStart"/>
       <w:r>
@@ -4813,19 +4769,11 @@
           <w:rFonts w:ascii="Times New Roman" w:hAnsi="Times New Roman" w:cs="Times New Roman"/>
         </w:rPr>
       </w:pPr>
-      <w:proofErr w:type="gramStart"/>
-      <w:r>
-        <w:rPr>
-          <w:rFonts w:ascii="Times New Roman" w:hAnsi="Times New Roman" w:cs="Times New Roman"/>
-        </w:rPr>
-        <w:t>ACL-ek</w:t>
-      </w:r>
-      <w:proofErr w:type="gramEnd"/>
-      <w:r>
-        <w:rPr>
-          <w:rFonts w:ascii="Times New Roman" w:hAnsi="Times New Roman" w:cs="Times New Roman"/>
-        </w:rPr>
-        <w:t xml:space="preserve"> amik hozzá tartoznak: </w:t>
+      <w:r>
+        <w:rPr>
+          <w:rFonts w:ascii="Times New Roman" w:hAnsi="Times New Roman" w:cs="Times New Roman"/>
+        </w:rPr>
+        <w:t xml:space="preserve">ACL-ek amik hozzá tartoznak: </w:t>
       </w:r>
     </w:p>
     <w:p>
@@ -5265,21 +5213,7 @@
         <w:rPr>
           <w:rFonts w:ascii="Times New Roman" w:hAnsi="Times New Roman" w:cs="Times New Roman"/>
         </w:rPr>
-        <w:t xml:space="preserve"> </w:t>
-      </w:r>
-      <w:proofErr w:type="gramStart"/>
-      <w:r>
-        <w:rPr>
-          <w:rFonts w:ascii="Times New Roman" w:hAnsi="Times New Roman" w:cs="Times New Roman"/>
-        </w:rPr>
-        <w:t>szerver</w:t>
-      </w:r>
-      <w:proofErr w:type="gramEnd"/>
-      <w:r>
-        <w:rPr>
-          <w:rFonts w:ascii="Times New Roman" w:hAnsi="Times New Roman" w:cs="Times New Roman"/>
-        </w:rPr>
-        <w:t xml:space="preserve"> illetve egy </w:t>
+        <w:t xml:space="preserve"> szerver illetve egy </w:t>
       </w:r>
       <w:proofErr w:type="spellStart"/>
       <w:r>
@@ -7784,23 +7718,13 @@
         <w:t xml:space="preserve">, az ISP felől érkező forgalom mindig ugyanahhoz a belső szerverhez jut el. Ez azt eredményezi, hogy a szolgáltatások – </w:t>
       </w:r>
       <w:proofErr w:type="spellStart"/>
-      <w:proofErr w:type="gramStart"/>
-      <w:r>
-        <w:rPr>
-          <w:rFonts w:ascii="Times New Roman" w:hAnsi="Times New Roman" w:cs="Times New Roman"/>
-          <w:b/>
-          <w:bCs/>
-        </w:rPr>
-        <w:t>web,DNS</w:t>
-      </w:r>
-      <w:proofErr w:type="gramEnd"/>
-      <w:r>
-        <w:rPr>
-          <w:rFonts w:ascii="Times New Roman" w:hAnsi="Times New Roman" w:cs="Times New Roman"/>
-          <w:b/>
-          <w:bCs/>
-        </w:rPr>
-        <w:t>,FTP</w:t>
+      <w:r>
+        <w:rPr>
+          <w:rFonts w:ascii="Times New Roman" w:hAnsi="Times New Roman" w:cs="Times New Roman"/>
+          <w:b/>
+          <w:bCs/>
+        </w:rPr>
+        <w:t>web,DNS,FTP</w:t>
       </w:r>
       <w:proofErr w:type="spellEnd"/>
       <w:r>
@@ -9069,6 +8993,397 @@
         </w:rPr>
         <w:t xml:space="preserve"> használják. A PAT erre nem lenne alkalmas, mert csak kifelé működik, és nem támogat bejövő kapcsolatokat. A statikus NAT tehát elengedhetetlen a publikus szolgáltatások biztosításához.</w:t>
       </w:r>
+    </w:p>
+    <w:p>
+      <w:pPr>
+        <w:rPr>
+          <w:rFonts w:ascii="Times New Roman" w:hAnsi="Times New Roman" w:cs="Times New Roman"/>
+        </w:rPr>
+      </w:pPr>
+      <w:r>
+        <w:rPr>
+          <w:rFonts w:ascii="Times New Roman" w:hAnsi="Times New Roman" w:cs="Times New Roman"/>
+          <w:highlight w:val="yellow"/>
+        </w:rPr>
+        <w:t>Szege</w:t>
+      </w:r>
+      <w:r>
+        <w:rPr>
+          <w:rFonts w:ascii="Times New Roman" w:hAnsi="Times New Roman" w:cs="Times New Roman"/>
+          <w:highlight w:val="yellow"/>
+        </w:rPr>
+        <w:t xml:space="preserve">d </w:t>
+      </w:r>
+      <w:r>
+        <w:rPr>
+          <w:rFonts w:ascii="Times New Roman" w:hAnsi="Times New Roman" w:cs="Times New Roman"/>
+          <w:highlight w:val="yellow"/>
+        </w:rPr>
+        <w:t>–</w:t>
+      </w:r>
+      <w:r>
+        <w:rPr>
+          <w:rFonts w:ascii="Times New Roman" w:hAnsi="Times New Roman" w:cs="Times New Roman"/>
+        </w:rPr>
+        <w:t xml:space="preserve"> </w:t>
+      </w:r>
+    </w:p>
+    <w:p>
+      <w:pPr>
+        <w:rPr>
+          <w:rFonts w:ascii="Times New Roman" w:hAnsi="Times New Roman" w:cs="Times New Roman"/>
+          <w:color w:val="171717" w:themeColor="background2" w:themeShade="1A"/>
+        </w:rPr>
+      </w:pPr>
+      <w:r>
+        <w:rPr>
+          <w:rFonts w:ascii="Times New Roman" w:hAnsi="Times New Roman" w:cs="Times New Roman"/>
+          <w:color w:val="171717" w:themeColor="background2" w:themeShade="1A"/>
+          <w:highlight w:val="yellow"/>
+        </w:rPr>
+        <w:t>Címzés,</w:t>
+      </w:r>
+      <w:r>
+        <w:rPr>
+          <w:rFonts w:ascii="Times New Roman" w:hAnsi="Times New Roman" w:cs="Times New Roman"/>
+          <w:color w:val="171717" w:themeColor="background2" w:themeShade="1A"/>
+          <w:highlight w:val="yellow"/>
+        </w:rPr>
+        <w:t xml:space="preserve"> </w:t>
+      </w:r>
+      <w:proofErr w:type="spellStart"/>
+      <w:r>
+        <w:rPr>
+          <w:rFonts w:ascii="Times New Roman" w:hAnsi="Times New Roman" w:cs="Times New Roman"/>
+          <w:color w:val="171717" w:themeColor="background2" w:themeShade="1A"/>
+          <w:highlight w:val="yellow"/>
+        </w:rPr>
+        <w:t>Routing</w:t>
+      </w:r>
+      <w:proofErr w:type="spellEnd"/>
+      <w:r>
+        <w:rPr>
+          <w:rFonts w:ascii="Times New Roman" w:hAnsi="Times New Roman" w:cs="Times New Roman"/>
+          <w:color w:val="171717" w:themeColor="background2" w:themeShade="1A"/>
+          <w:highlight w:val="yellow"/>
+        </w:rPr>
+        <w:t>,</w:t>
+      </w:r>
+      <w:r>
+        <w:rPr>
+          <w:rFonts w:ascii="Times New Roman" w:hAnsi="Times New Roman" w:cs="Times New Roman"/>
+          <w:color w:val="171717" w:themeColor="background2" w:themeShade="1A"/>
+          <w:highlight w:val="yellow"/>
+        </w:rPr>
+        <w:t xml:space="preserve"> NAT:</w:t>
+      </w:r>
+    </w:p>
+    <w:p>
+      <w:pPr>
+        <w:jc w:val="both"/>
+      </w:pPr>
+      <w:r>
+        <w:rPr>
+          <w:rFonts w:ascii="Times New Roman" w:hAnsi="Times New Roman" w:cs="Times New Roman"/>
+        </w:rPr>
+        <w:t xml:space="preserve">Egy </w:t>
+      </w:r>
+      <w:r>
+        <w:rPr>
+          <w:rFonts w:ascii="Times New Roman" w:hAnsi="Times New Roman" w:cs="Times New Roman"/>
+        </w:rPr>
+        <w:t>DHCP lett konfigurálva a routeren</w:t>
+      </w:r>
+      <w:r>
+        <w:rPr>
+          <w:rFonts w:ascii="Times New Roman" w:hAnsi="Times New Roman" w:cs="Times New Roman"/>
+        </w:rPr>
+        <w:t xml:space="preserve">: </w:t>
+      </w:r>
+      <w:r>
+        <w:rPr>
+          <w:rFonts w:ascii="Times New Roman" w:hAnsi="Times New Roman" w:cs="Times New Roman"/>
+        </w:rPr>
+        <w:t>„</w:t>
+      </w:r>
+      <w:proofErr w:type="spellStart"/>
+      <w:r>
+        <w:rPr>
+          <w:rFonts w:ascii="Times New Roman" w:hAnsi="Times New Roman" w:cs="Times New Roman"/>
+        </w:rPr>
+        <w:t>ip</w:t>
+      </w:r>
+      <w:proofErr w:type="spellEnd"/>
+      <w:r>
+        <w:rPr>
+          <w:rFonts w:ascii="Times New Roman" w:hAnsi="Times New Roman" w:cs="Times New Roman"/>
+        </w:rPr>
+        <w:t xml:space="preserve"> </w:t>
+      </w:r>
+      <w:proofErr w:type="spellStart"/>
+      <w:r>
+        <w:rPr>
+          <w:rFonts w:ascii="Times New Roman" w:hAnsi="Times New Roman" w:cs="Times New Roman"/>
+        </w:rPr>
+        <w:t>dhcp</w:t>
+      </w:r>
+      <w:proofErr w:type="spellEnd"/>
+      <w:r>
+        <w:rPr>
+          <w:rFonts w:ascii="Times New Roman" w:hAnsi="Times New Roman" w:cs="Times New Roman"/>
+        </w:rPr>
+        <w:t xml:space="preserve"> </w:t>
+      </w:r>
+      <w:proofErr w:type="spellStart"/>
+      <w:r>
+        <w:rPr>
+          <w:rFonts w:ascii="Times New Roman" w:hAnsi="Times New Roman" w:cs="Times New Roman"/>
+        </w:rPr>
+        <w:t>pool</w:t>
+      </w:r>
+      <w:proofErr w:type="spellEnd"/>
+      <w:r>
+        <w:rPr>
+          <w:rFonts w:ascii="Times New Roman" w:hAnsi="Times New Roman" w:cs="Times New Roman"/>
+        </w:rPr>
+        <w:t xml:space="preserve"> lan</w:t>
+      </w:r>
+      <w:r>
+        <w:rPr>
+          <w:rFonts w:ascii="Times New Roman" w:hAnsi="Times New Roman" w:cs="Times New Roman"/>
+        </w:rPr>
+        <w:t>30</w:t>
+      </w:r>
+      <w:r>
+        <w:rPr>
+          <w:rFonts w:ascii="Times New Roman" w:hAnsi="Times New Roman" w:cs="Times New Roman"/>
+        </w:rPr>
+        <w:t>”</w:t>
+      </w:r>
+      <w:r>
+        <w:rPr>
+          <w:rFonts w:ascii="Times New Roman" w:hAnsi="Times New Roman" w:cs="Times New Roman"/>
+        </w:rPr>
+        <w:t xml:space="preserve">. </w:t>
+      </w:r>
+      <w:r>
+        <w:rPr>
+          <w:rFonts w:ascii="Times New Roman" w:hAnsi="Times New Roman" w:cs="Times New Roman"/>
+        </w:rPr>
+        <w:t xml:space="preserve">Mindenhol máshol statikus címzés van, illetve </w:t>
+      </w:r>
+      <w:r>
+        <w:rPr>
+          <w:rFonts w:ascii="Times New Roman" w:hAnsi="Times New Roman" w:cs="Times New Roman"/>
+        </w:rPr>
+        <w:t xml:space="preserve">/30-as hálózatok kötik össze a </w:t>
+      </w:r>
+      <w:r>
+        <w:rPr>
+          <w:rFonts w:ascii="Times New Roman" w:hAnsi="Times New Roman" w:cs="Times New Roman"/>
+        </w:rPr>
+        <w:t xml:space="preserve">telephelyen belüli </w:t>
+      </w:r>
+      <w:proofErr w:type="spellStart"/>
+      <w:r>
+        <w:rPr>
+          <w:rFonts w:ascii="Times New Roman" w:hAnsi="Times New Roman" w:cs="Times New Roman"/>
+        </w:rPr>
+        <w:t>hálózatokat</w:t>
+      </w:r>
+      <w:proofErr w:type="spellEnd"/>
+      <w:r>
+        <w:rPr>
+          <w:rFonts w:ascii="Times New Roman" w:hAnsi="Times New Roman" w:cs="Times New Roman"/>
+        </w:rPr>
+        <w:t xml:space="preserve">. </w:t>
+      </w:r>
+      <w:r>
+        <w:rPr>
+          <w:rFonts w:ascii="Times New Roman" w:hAnsi="Times New Roman" w:cs="Times New Roman"/>
+        </w:rPr>
+        <w:t>PAT alapú NAT lett beállítva itt is, hiszen nincsen szerver, vagy kulcsfontosságú szolgáltatása a hálózatnak</w:t>
+      </w:r>
+      <w:r>
+        <w:rPr>
+          <w:rFonts w:ascii="Times New Roman" w:hAnsi="Times New Roman" w:cs="Times New Roman"/>
+        </w:rPr>
+        <w:t xml:space="preserve"> </w:t>
+      </w:r>
+      <w:r>
+        <w:rPr>
+          <w:rFonts w:ascii="Times New Roman" w:hAnsi="Times New Roman" w:cs="Times New Roman"/>
+        </w:rPr>
+        <w:t>–</w:t>
+      </w:r>
+      <w:r>
+        <w:rPr>
+          <w:rFonts w:ascii="Times New Roman" w:hAnsi="Times New Roman" w:cs="Times New Roman"/>
+        </w:rPr>
+        <w:t xml:space="preserve"> </w:t>
+      </w:r>
+      <w:r>
+        <w:rPr>
+          <w:rFonts w:ascii="Times New Roman" w:hAnsi="Times New Roman" w:cs="Times New Roman"/>
+        </w:rPr>
+        <w:t>a publikus cím</w:t>
+      </w:r>
+      <w:r>
+        <w:rPr>
+          <w:rFonts w:ascii="Times New Roman" w:hAnsi="Times New Roman" w:cs="Times New Roman"/>
+        </w:rPr>
+        <w:t xml:space="preserve">, </w:t>
+      </w:r>
+      <w:r>
+        <w:rPr>
+          <w:rFonts w:ascii="Times New Roman" w:hAnsi="Times New Roman" w:cs="Times New Roman"/>
+        </w:rPr>
+        <w:t xml:space="preserve">amit itt használtunk a következő: </w:t>
+      </w:r>
+      <w:r>
+        <w:rPr>
+          <w:highlight w:val="cyan"/>
+        </w:rPr>
+        <w:t>203.0.113.6 255.255.255.252</w:t>
+      </w:r>
+      <w:r>
+        <w:t xml:space="preserve">, ez megy az ISP (szimulált internetszolgáltató) fele. </w:t>
+      </w:r>
+      <w:r>
+        <w:t xml:space="preserve">Az ISP felől Szeged fele pedig ez az IP-cím található: </w:t>
+      </w:r>
+      <w:r>
+        <w:rPr>
+          <w:highlight w:val="cyan"/>
+        </w:rPr>
+        <w:t>203.0.113.5 255.255.255.252</w:t>
+      </w:r>
+      <w:r>
+        <w:t xml:space="preserve">. </w:t>
+      </w:r>
+      <w:r>
+        <w:t xml:space="preserve">- </w:t>
+      </w:r>
+      <w:r>
+        <w:t>A</w:t>
+      </w:r>
+      <w:r>
+        <w:t xml:space="preserve"> </w:t>
+      </w:r>
+      <w:r>
+        <w:t>PAT</w:t>
+      </w:r>
+      <w:r>
+        <w:t xml:space="preserve">-hoz használt </w:t>
+      </w:r>
+      <w:r>
+        <w:t>ACL</w:t>
+      </w:r>
+      <w:r>
+        <w:t xml:space="preserve">-ek amiket használtunk a következőek: </w:t>
+      </w:r>
+      <w:proofErr w:type="spellStart"/>
+      <w:r>
+        <w:rPr>
+          <w:highlight w:val="cyan"/>
+        </w:rPr>
+        <w:t>access-list</w:t>
+      </w:r>
+      <w:proofErr w:type="spellEnd"/>
+      <w:r>
+        <w:rPr>
+          <w:highlight w:val="cyan"/>
+        </w:rPr>
+        <w:t xml:space="preserve"> 1 permit 192.168.30.0 0.0.0.255</w:t>
+      </w:r>
+      <w:r>
+        <w:rPr>
+          <w:highlight w:val="cyan"/>
+        </w:rPr>
+        <w:t xml:space="preserve">, </w:t>
+      </w:r>
+      <w:proofErr w:type="spellStart"/>
+      <w:r>
+        <w:rPr>
+          <w:highlight w:val="cyan"/>
+        </w:rPr>
+        <w:t>access-list</w:t>
+      </w:r>
+      <w:proofErr w:type="spellEnd"/>
+      <w:r>
+        <w:rPr>
+          <w:highlight w:val="cyan"/>
+        </w:rPr>
+        <w:t xml:space="preserve"> 1 permit 192.168.32.0 0.0.0.255</w:t>
+      </w:r>
+      <w:r>
+        <w:rPr>
+          <w:highlight w:val="cyan"/>
+        </w:rPr>
+        <w:t xml:space="preserve">, </w:t>
+      </w:r>
+      <w:proofErr w:type="spellStart"/>
+      <w:r>
+        <w:rPr>
+          <w:highlight w:val="cyan"/>
+        </w:rPr>
+        <w:t>access-list</w:t>
+      </w:r>
+      <w:proofErr w:type="spellEnd"/>
+      <w:r>
+        <w:rPr>
+          <w:highlight w:val="cyan"/>
+        </w:rPr>
+        <w:t xml:space="preserve"> 1 permit 192.168.35.0 0.0.0.255</w:t>
+      </w:r>
+      <w:r>
+        <w:t>. Ezek a</w:t>
+      </w:r>
+      <w:r>
+        <w:t xml:space="preserve">z ACL-ek csak engedélyezik </w:t>
+      </w:r>
+      <w:r>
+        <w:t xml:space="preserve">a </w:t>
+      </w:r>
+      <w:r>
+        <w:t xml:space="preserve">Szegeden lévő </w:t>
+      </w:r>
+      <w:proofErr w:type="spellStart"/>
+      <w:r>
+        <w:t>hálózatokat</w:t>
+      </w:r>
+      <w:proofErr w:type="spellEnd"/>
+      <w:r>
+        <w:t xml:space="preserve">, hogy kimehessenek az internek fele. </w:t>
+      </w:r>
+      <w:r>
+        <w:t xml:space="preserve">A forgalomirányítás </w:t>
+      </w:r>
+      <w:r>
+        <w:t xml:space="preserve">itt egy egyszerű alapértelmezett </w:t>
+      </w:r>
+      <w:proofErr w:type="spellStart"/>
+      <w:r>
+        <w:t>routing</w:t>
+      </w:r>
+      <w:proofErr w:type="spellEnd"/>
+      <w:r>
+        <w:t xml:space="preserve">. </w:t>
+      </w:r>
+    </w:p>
+    <w:p>
+      <w:pPr>
+        <w:rPr>
+          <w:rFonts w:ascii="Times New Roman" w:hAnsi="Times New Roman" w:cs="Times New Roman"/>
+        </w:rPr>
+      </w:pPr>
+    </w:p>
+    <w:p>
+      <w:pPr>
+        <w:rPr>
+          <w:rFonts w:ascii="Times New Roman" w:hAnsi="Times New Roman" w:cs="Times New Roman"/>
+        </w:rPr>
+      </w:pPr>
     </w:p>
     <w:p>
       <w:pPr>

</xml_diff>